<commit_message>
Second draft Question number 2 has been added V 1.0.1
</commit_message>
<xml_diff>
--- a/The_Internet.docx
+++ b/The_Internet.docx
@@ -1266,6 +1266,3348 @@
         </w:rPr>
         <w:t xml:space="preserve"> of more sinister attacks are aimed at internet users each day</w:t>
       </w:r>
+    </w:p>
+    <w:p>
+      <w:pPr>
+        <w:pStyle w:val="ListParagraph"/>
+        <w:numPr>
+          <w:ilvl w:val="0"/>
+          <w:numId w:val="2"/>
+        </w:numPr>
+        <w:spacing w:line="276" w:lineRule="auto"/>
+        <w:rPr>
+          <w:rFonts w:ascii="Times New Roman" w:hAnsi="Times New Roman" w:cs="Times New Roman"/>
+          <w:sz w:val="24"/>
+          <w:szCs w:val="24"/>
+        </w:rPr>
+      </w:pPr>
+      <w:r>
+        <w:rPr>
+          <w:rFonts w:ascii="Times New Roman" w:hAnsi="Times New Roman" w:cs="Times New Roman"/>
+          <w:sz w:val="24"/>
+          <w:szCs w:val="24"/>
+        </w:rPr>
+        <w:t xml:space="preserve">View of 5 to 10 websites on web archive </w:t>
+      </w:r>
+    </w:p>
+    <w:p>
+      <w:pPr>
+        <w:pStyle w:val="ListParagraph"/>
+        <w:spacing w:line="276" w:lineRule="auto"/>
+        <w:ind w:left="1440"/>
+        <w:rPr>
+          <w:rFonts w:ascii="Times New Roman" w:hAnsi="Times New Roman" w:cs="Times New Roman"/>
+          <w:sz w:val="24"/>
+          <w:szCs w:val="24"/>
+        </w:rPr>
+      </w:pPr>
+      <w:r>
+        <w:rPr>
+          <w:rFonts w:ascii="Times New Roman" w:hAnsi="Times New Roman" w:cs="Times New Roman"/>
+          <w:sz w:val="24"/>
+          <w:szCs w:val="24"/>
+        </w:rPr>
+        <w:t xml:space="preserve">Wikipedia </w:t>
+      </w:r>
+    </w:p>
+    <w:p>
+      <w:pPr>
+        <w:spacing w:line="276" w:lineRule="auto"/>
+        <w:rPr>
+          <w:rFonts w:ascii="Times New Roman" w:hAnsi="Times New Roman" w:cs="Times New Roman"/>
+          <w:color w:val="222222"/>
+          <w:sz w:val="24"/>
+          <w:szCs w:val="24"/>
+          <w:shd w:val="clear" w:color="auto" w:fill="FFFFFF"/>
+        </w:rPr>
+      </w:pPr>
+      <w:r>
+        <w:rPr>
+          <w:rFonts w:ascii="Times New Roman" w:hAnsi="Times New Roman" w:cs="Times New Roman"/>
+          <w:sz w:val="24"/>
+          <w:szCs w:val="24"/>
+        </w:rPr>
+        <w:t>Wikipedia is a free online encyclopedia, created and edited by volunteers around the world and hosted by the Wikimedia Foundation. The website, since its launch on J</w:t>
+      </w:r>
+      <w:r>
+        <w:rPr>
+          <w:rFonts w:ascii="Times New Roman" w:hAnsi="Times New Roman" w:cs="Times New Roman"/>
+          <w:color w:val="222222"/>
+          <w:sz w:val="24"/>
+          <w:szCs w:val="24"/>
+          <w:shd w:val="clear" w:color="auto" w:fill="FFFFFF"/>
+        </w:rPr>
+        <w:t>anuary 15, 2001, has gone through many changes and gradual development.</w:t>
+      </w:r>
+    </w:p>
+    <w:p>
+      <w:pPr>
+        <w:spacing w:line="276" w:lineRule="auto"/>
+        <w:rPr>
+          <w:rFonts w:ascii="Times New Roman" w:hAnsi="Times New Roman" w:cs="Times New Roman"/>
+          <w:color w:val="222222"/>
+          <w:sz w:val="24"/>
+          <w:szCs w:val="24"/>
+          <w:shd w:val="clear" w:color="auto" w:fill="FFFFFF"/>
+        </w:rPr>
+      </w:pPr>
+    </w:p>
+    <w:tbl>
+      <w:tblPr>
+        <w:tblStyle w:val="TableGrid"/>
+        <w:tblW w:w="0" w:type="auto"/>
+        <w:tblLayout w:type="fixed"/>
+        <w:tblLook w:val="04A0" w:firstRow="1" w:lastRow="0" w:firstColumn="1" w:lastColumn="0" w:noHBand="0" w:noVBand="1"/>
+      </w:tblPr>
+      <w:tblGrid>
+        <w:gridCol w:w="1075"/>
+        <w:gridCol w:w="3780"/>
+        <w:gridCol w:w="4495"/>
+      </w:tblGrid>
+      <w:tr>
+        <w:tc>
+          <w:tcPr>
+            <w:tcW w:w="1075" w:type="dxa"/>
+          </w:tcPr>
+          <w:p>
+            <w:pPr>
+              <w:spacing w:line="276" w:lineRule="auto"/>
+              <w:rPr>
+                <w:rFonts w:ascii="Times New Roman" w:hAnsi="Times New Roman" w:cs="Times New Roman"/>
+                <w:color w:val="222222"/>
+                <w:sz w:val="24"/>
+                <w:szCs w:val="24"/>
+                <w:shd w:val="clear" w:color="auto" w:fill="FFFFFF"/>
+              </w:rPr>
+            </w:pPr>
+            <w:r>
+              <w:rPr>
+                <w:rFonts w:ascii="Times New Roman" w:hAnsi="Times New Roman" w:cs="Times New Roman"/>
+                <w:color w:val="222222"/>
+                <w:sz w:val="24"/>
+                <w:szCs w:val="24"/>
+                <w:shd w:val="clear" w:color="auto" w:fill="FFFFFF"/>
+              </w:rPr>
+              <w:t>Date</w:t>
+            </w:r>
+          </w:p>
+        </w:tc>
+        <w:tc>
+          <w:tcPr>
+            <w:tcW w:w="3780" w:type="dxa"/>
+          </w:tcPr>
+          <w:p>
+            <w:pPr>
+              <w:spacing w:line="276" w:lineRule="auto"/>
+              <w:rPr>
+                <w:rFonts w:ascii="Times New Roman" w:hAnsi="Times New Roman" w:cs="Times New Roman"/>
+                <w:color w:val="222222"/>
+                <w:sz w:val="24"/>
+                <w:szCs w:val="24"/>
+                <w:shd w:val="clear" w:color="auto" w:fill="FFFFFF"/>
+              </w:rPr>
+            </w:pPr>
+            <w:r>
+              <w:rPr>
+                <w:rFonts w:ascii="Times New Roman" w:hAnsi="Times New Roman" w:cs="Times New Roman"/>
+                <w:color w:val="222222"/>
+                <w:sz w:val="24"/>
+                <w:szCs w:val="24"/>
+                <w:shd w:val="clear" w:color="auto" w:fill="FFFFFF"/>
+              </w:rPr>
+              <w:t>Observation</w:t>
+            </w:r>
+          </w:p>
+        </w:tc>
+        <w:tc>
+          <w:tcPr>
+            <w:tcW w:w="4495" w:type="dxa"/>
+          </w:tcPr>
+          <w:p>
+            <w:pPr>
+              <w:spacing w:line="276" w:lineRule="auto"/>
+              <w:rPr>
+                <w:rFonts w:ascii="Times New Roman" w:hAnsi="Times New Roman" w:cs="Times New Roman"/>
+                <w:color w:val="222222"/>
+                <w:sz w:val="24"/>
+                <w:szCs w:val="24"/>
+                <w:shd w:val="clear" w:color="auto" w:fill="FFFFFF"/>
+              </w:rPr>
+            </w:pPr>
+          </w:p>
+        </w:tc>
+      </w:tr>
+      <w:tr>
+        <w:tc>
+          <w:tcPr>
+            <w:tcW w:w="1075" w:type="dxa"/>
+          </w:tcPr>
+          <w:p>
+            <w:pPr>
+              <w:spacing w:line="276" w:lineRule="auto"/>
+              <w:rPr>
+                <w:rFonts w:ascii="Times New Roman" w:hAnsi="Times New Roman" w:cs="Times New Roman"/>
+                <w:color w:val="222222"/>
+                <w:sz w:val="24"/>
+                <w:szCs w:val="24"/>
+                <w:shd w:val="clear" w:color="auto" w:fill="FFFFFF"/>
+              </w:rPr>
+            </w:pPr>
+            <w:r>
+              <w:rPr>
+                <w:rFonts w:ascii="Times New Roman" w:hAnsi="Times New Roman" w:cs="Times New Roman"/>
+                <w:color w:val="222222"/>
+                <w:sz w:val="24"/>
+                <w:szCs w:val="24"/>
+                <w:shd w:val="clear" w:color="auto" w:fill="FFFFFF"/>
+              </w:rPr>
+              <w:t>Jul 2001</w:t>
+            </w:r>
+          </w:p>
+        </w:tc>
+        <w:tc>
+          <w:tcPr>
+            <w:tcW w:w="3780" w:type="dxa"/>
+          </w:tcPr>
+          <w:p>
+            <w:pPr>
+              <w:spacing w:line="276" w:lineRule="auto"/>
+              <w:rPr>
+                <w:rFonts w:ascii="Times New Roman" w:hAnsi="Times New Roman" w:cs="Times New Roman"/>
+                <w:color w:val="222222"/>
+                <w:sz w:val="24"/>
+                <w:szCs w:val="24"/>
+                <w:shd w:val="clear" w:color="auto" w:fill="FFFFFF"/>
+              </w:rPr>
+            </w:pPr>
+            <w:r>
+              <w:rPr>
+                <w:rFonts w:ascii="Times New Roman" w:hAnsi="Times New Roman" w:cs="Times New Roman"/>
+                <w:color w:val="222222"/>
+                <w:sz w:val="24"/>
+                <w:szCs w:val="24"/>
+                <w:shd w:val="clear" w:color="auto" w:fill="FFFFFF"/>
+              </w:rPr>
+              <w:t>In July 2001, the home page (as shown in the figure to the right) was mainly composed of text of black and blue color which I found very troubling to look for a specific functionality and made the website look a little bit dull and unattractive as well.</w:t>
+            </w:r>
+          </w:p>
+        </w:tc>
+        <w:tc>
+          <w:tcPr>
+            <w:tcW w:w="4495" w:type="dxa"/>
+          </w:tcPr>
+          <w:p>
+            <w:pPr>
+              <w:spacing w:line="276" w:lineRule="auto"/>
+              <w:rPr>
+                <w:rFonts w:ascii="Times New Roman" w:hAnsi="Times New Roman" w:cs="Times New Roman"/>
+                <w:color w:val="222222"/>
+                <w:sz w:val="24"/>
+                <w:szCs w:val="24"/>
+                <w:shd w:val="clear" w:color="auto" w:fill="FFFFFF"/>
+              </w:rPr>
+            </w:pPr>
+            <w:r>
+              <w:rPr>
+                <w:rFonts w:ascii="Times New Roman" w:hAnsi="Times New Roman" w:cs="Times New Roman"/>
+                <w:noProof/>
+                <w:color w:val="222222"/>
+                <w:sz w:val="24"/>
+                <w:szCs w:val="24"/>
+                <w:shd w:val="clear" w:color="auto" w:fill="FFFFFF"/>
+              </w:rPr>
+              <w:drawing>
+                <wp:inline distT="0" distB="0" distL="0" distR="0" wp14:anchorId="3D0089F2" wp14:editId="58B8CDD9">
+                  <wp:extent cx="2591354" cy="1692467"/>
+                  <wp:effectExtent l="0" t="0" r="0" b="3175"/>
+                  <wp:docPr id="2" name="Picture 2" descr="C:\Users\Meti\AppData\Local\Microsoft\Windows\INetCache\Content.Word\wikipedia jul 2001.jpg"/>
+                  <wp:cNvGraphicFramePr>
+                    <a:graphicFrameLocks xmlns:a="http://schemas.openxmlformats.org/drawingml/2006/main" noChangeAspect="1"/>
+                  </wp:cNvGraphicFramePr>
+                  <a:graphic xmlns:a="http://schemas.openxmlformats.org/drawingml/2006/main">
+                    <a:graphicData uri="http://schemas.openxmlformats.org/drawingml/2006/picture">
+                      <pic:pic xmlns:pic="http://schemas.openxmlformats.org/drawingml/2006/picture">
+                        <pic:nvPicPr>
+                          <pic:cNvPr id="0" name="Picture 9" descr="C:\Users\Meti\AppData\Local\Microsoft\Windows\INetCache\Content.Word\wikipedia jul 2001.jpg"/>
+                          <pic:cNvPicPr>
+                            <a:picLocks noChangeAspect="1" noChangeArrowheads="1"/>
+                          </pic:cNvPicPr>
+                        </pic:nvPicPr>
+                        <pic:blipFill>
+                          <a:blip r:embed="rId9" cstate="print">
+                            <a:extLst>
+                              <a:ext uri="{28A0092B-C50C-407E-A947-70E740481C1C}">
+                                <a14:useLocalDpi xmlns:a14="http://schemas.microsoft.com/office/drawing/2010/main" val="0"/>
+                              </a:ext>
+                            </a:extLst>
+                          </a:blip>
+                          <a:srcRect/>
+                          <a:stretch>
+                            <a:fillRect/>
+                          </a:stretch>
+                        </pic:blipFill>
+                        <pic:spPr bwMode="auto">
+                          <a:xfrm>
+                            <a:off x="0" y="0"/>
+                            <a:ext cx="2660167" cy="1737410"/>
+                          </a:xfrm>
+                          <a:prstGeom prst="rect">
+                            <a:avLst/>
+                          </a:prstGeom>
+                          <a:noFill/>
+                          <a:ln>
+                            <a:noFill/>
+                          </a:ln>
+                        </pic:spPr>
+                      </pic:pic>
+                    </a:graphicData>
+                  </a:graphic>
+                </wp:inline>
+              </w:drawing>
+            </w:r>
+          </w:p>
+        </w:tc>
+      </w:tr>
+      <w:tr>
+        <w:tc>
+          <w:tcPr>
+            <w:tcW w:w="1075" w:type="dxa"/>
+          </w:tcPr>
+          <w:p>
+            <w:pPr>
+              <w:spacing w:line="276" w:lineRule="auto"/>
+              <w:rPr>
+                <w:rFonts w:ascii="Times New Roman" w:hAnsi="Times New Roman" w:cs="Times New Roman"/>
+                <w:color w:val="222222"/>
+                <w:sz w:val="24"/>
+                <w:szCs w:val="24"/>
+                <w:shd w:val="clear" w:color="auto" w:fill="FFFFFF"/>
+              </w:rPr>
+            </w:pPr>
+            <w:r>
+              <w:rPr>
+                <w:rFonts w:ascii="Times New Roman" w:hAnsi="Times New Roman" w:cs="Times New Roman"/>
+                <w:color w:val="222222"/>
+                <w:sz w:val="24"/>
+                <w:szCs w:val="24"/>
+                <w:shd w:val="clear" w:color="auto" w:fill="FFFFFF"/>
+              </w:rPr>
+              <w:t>Sep, 2002</w:t>
+            </w:r>
+          </w:p>
+        </w:tc>
+        <w:tc>
+          <w:tcPr>
+            <w:tcW w:w="3780" w:type="dxa"/>
+          </w:tcPr>
+          <w:p>
+            <w:pPr>
+              <w:spacing w:line="276" w:lineRule="auto"/>
+              <w:rPr>
+                <w:rFonts w:ascii="Times New Roman" w:hAnsi="Times New Roman" w:cs="Times New Roman"/>
+                <w:color w:val="222222"/>
+                <w:sz w:val="24"/>
+                <w:szCs w:val="24"/>
+                <w:shd w:val="clear" w:color="auto" w:fill="FFFFFF"/>
+              </w:rPr>
+            </w:pPr>
+            <w:r>
+              <w:rPr>
+                <w:rFonts w:ascii="Times New Roman" w:hAnsi="Times New Roman" w:cs="Times New Roman"/>
+                <w:color w:val="222222"/>
+                <w:sz w:val="24"/>
+                <w:szCs w:val="24"/>
+                <w:shd w:val="clear" w:color="auto" w:fill="FFFFFF"/>
+              </w:rPr>
+              <w:t xml:space="preserve">In 2002 the site has shown regardless the fact that the website still lacked graphical features, they induced a navigation bar on the left side of the website which made navigating the page a bit easier. </w:t>
+            </w:r>
+          </w:p>
+        </w:tc>
+        <w:tc>
+          <w:tcPr>
+            <w:tcW w:w="4495" w:type="dxa"/>
+          </w:tcPr>
+          <w:p>
+            <w:pPr>
+              <w:spacing w:line="276" w:lineRule="auto"/>
+              <w:rPr>
+                <w:rFonts w:ascii="Times New Roman" w:hAnsi="Times New Roman" w:cs="Times New Roman"/>
+                <w:color w:val="222222"/>
+                <w:sz w:val="24"/>
+                <w:szCs w:val="24"/>
+                <w:shd w:val="clear" w:color="auto" w:fill="FFFFFF"/>
+              </w:rPr>
+            </w:pPr>
+            <w:r>
+              <w:rPr>
+                <w:rFonts w:ascii="Times New Roman" w:hAnsi="Times New Roman" w:cs="Times New Roman"/>
+                <w:noProof/>
+                <w:color w:val="222222"/>
+                <w:sz w:val="24"/>
+                <w:szCs w:val="24"/>
+                <w:shd w:val="clear" w:color="auto" w:fill="FFFFFF"/>
+              </w:rPr>
+              <w:drawing>
+                <wp:inline distT="0" distB="0" distL="0" distR="0" wp14:anchorId="44BDDBDE" wp14:editId="42A8ABEA">
+                  <wp:extent cx="2837598" cy="1290258"/>
+                  <wp:effectExtent l="0" t="0" r="1270" b="5715"/>
+                  <wp:docPr id="3" name="Picture 3" descr="C:\Users\Meti\AppData\Local\Microsoft\Windows\INetCache\Content.Word\wikipedia sep 2002.jpg"/>
+                  <wp:cNvGraphicFramePr>
+                    <a:graphicFrameLocks xmlns:a="http://schemas.openxmlformats.org/drawingml/2006/main" noChangeAspect="1"/>
+                  </wp:cNvGraphicFramePr>
+                  <a:graphic xmlns:a="http://schemas.openxmlformats.org/drawingml/2006/main">
+                    <a:graphicData uri="http://schemas.openxmlformats.org/drawingml/2006/picture">
+                      <pic:pic xmlns:pic="http://schemas.openxmlformats.org/drawingml/2006/picture">
+                        <pic:nvPicPr>
+                          <pic:cNvPr id="0" name="Picture 12" descr="C:\Users\Meti\AppData\Local\Microsoft\Windows\INetCache\Content.Word\wikipedia sep 2002.jpg"/>
+                          <pic:cNvPicPr>
+                            <a:picLocks noChangeAspect="1" noChangeArrowheads="1"/>
+                          </pic:cNvPicPr>
+                        </pic:nvPicPr>
+                        <pic:blipFill>
+                          <a:blip r:embed="rId10" cstate="print">
+                            <a:extLst>
+                              <a:ext uri="{28A0092B-C50C-407E-A947-70E740481C1C}">
+                                <a14:useLocalDpi xmlns:a14="http://schemas.microsoft.com/office/drawing/2010/main" val="0"/>
+                              </a:ext>
+                            </a:extLst>
+                          </a:blip>
+                          <a:srcRect/>
+                          <a:stretch>
+                            <a:fillRect/>
+                          </a:stretch>
+                        </pic:blipFill>
+                        <pic:spPr bwMode="auto">
+                          <a:xfrm>
+                            <a:off x="0" y="0"/>
+                            <a:ext cx="2903633" cy="1320284"/>
+                          </a:xfrm>
+                          <a:prstGeom prst="rect">
+                            <a:avLst/>
+                          </a:prstGeom>
+                          <a:noFill/>
+                          <a:ln>
+                            <a:noFill/>
+                          </a:ln>
+                        </pic:spPr>
+                      </pic:pic>
+                    </a:graphicData>
+                  </a:graphic>
+                </wp:inline>
+              </w:drawing>
+            </w:r>
+          </w:p>
+        </w:tc>
+      </w:tr>
+      <w:tr>
+        <w:tc>
+          <w:tcPr>
+            <w:tcW w:w="1075" w:type="dxa"/>
+          </w:tcPr>
+          <w:p>
+            <w:pPr>
+              <w:spacing w:line="276" w:lineRule="auto"/>
+              <w:rPr>
+                <w:rFonts w:ascii="Times New Roman" w:hAnsi="Times New Roman" w:cs="Times New Roman"/>
+                <w:color w:val="222222"/>
+                <w:sz w:val="24"/>
+                <w:szCs w:val="24"/>
+                <w:shd w:val="clear" w:color="auto" w:fill="FFFFFF"/>
+              </w:rPr>
+            </w:pPr>
+            <w:r>
+              <w:rPr>
+                <w:rFonts w:ascii="Times New Roman" w:hAnsi="Times New Roman" w:cs="Times New Roman"/>
+                <w:color w:val="222222"/>
+                <w:sz w:val="24"/>
+                <w:szCs w:val="24"/>
+                <w:shd w:val="clear" w:color="auto" w:fill="FFFFFF"/>
+              </w:rPr>
+              <w:t>Jul, 2005</w:t>
+            </w:r>
+          </w:p>
+        </w:tc>
+        <w:tc>
+          <w:tcPr>
+            <w:tcW w:w="3780" w:type="dxa"/>
+          </w:tcPr>
+          <w:p>
+            <w:pPr>
+              <w:spacing w:line="276" w:lineRule="auto"/>
+              <w:rPr>
+                <w:rFonts w:ascii="Times New Roman" w:hAnsi="Times New Roman" w:cs="Times New Roman"/>
+                <w:color w:val="222222"/>
+                <w:sz w:val="24"/>
+                <w:szCs w:val="24"/>
+                <w:shd w:val="clear" w:color="auto" w:fill="FFFFFF"/>
+              </w:rPr>
+            </w:pPr>
+            <w:r>
+              <w:rPr>
+                <w:rFonts w:ascii="Times New Roman" w:hAnsi="Times New Roman" w:cs="Times New Roman"/>
+                <w:color w:val="222222"/>
+                <w:sz w:val="24"/>
+                <w:szCs w:val="24"/>
+                <w:shd w:val="clear" w:color="auto" w:fill="FFFFFF"/>
+              </w:rPr>
+              <w:t>In 2005 the site had gone through major change. The different language available for the website are put surrounding the logo which could be easily accessed. Wikipedia’s home page with minor improvements Still today resembles its 2005 look.</w:t>
+            </w:r>
+          </w:p>
+        </w:tc>
+        <w:tc>
+          <w:tcPr>
+            <w:tcW w:w="4495" w:type="dxa"/>
+          </w:tcPr>
+          <w:p>
+            <w:pPr>
+              <w:spacing w:line="276" w:lineRule="auto"/>
+              <w:rPr>
+                <w:rFonts w:ascii="Times New Roman" w:hAnsi="Times New Roman" w:cs="Times New Roman"/>
+                <w:noProof/>
+                <w:color w:val="222222"/>
+                <w:sz w:val="24"/>
+                <w:szCs w:val="24"/>
+                <w:shd w:val="clear" w:color="auto" w:fill="FFFFFF"/>
+              </w:rPr>
+            </w:pPr>
+            <w:r>
+              <w:rPr>
+                <w:rFonts w:ascii="Times New Roman" w:hAnsi="Times New Roman" w:cs="Times New Roman"/>
+                <w:noProof/>
+                <w:color w:val="222222"/>
+                <w:sz w:val="24"/>
+                <w:szCs w:val="24"/>
+                <w:shd w:val="clear" w:color="auto" w:fill="FFFFFF"/>
+              </w:rPr>
+              <w:drawing>
+                <wp:inline distT="0" distB="0" distL="0" distR="0" wp14:anchorId="5BD808CC" wp14:editId="09D65D51">
+                  <wp:extent cx="2774943" cy="1648213"/>
+                  <wp:effectExtent l="0" t="0" r="6985" b="9525"/>
+                  <wp:docPr id="4" name="Picture 4" descr="C:\Users\Meti\AppData\Local\Microsoft\Windows\INetCache\Content.Word\wikipedia Jul 2005.jpg"/>
+                  <wp:cNvGraphicFramePr>
+                    <a:graphicFrameLocks xmlns:a="http://schemas.openxmlformats.org/drawingml/2006/main" noChangeAspect="1"/>
+                  </wp:cNvGraphicFramePr>
+                  <a:graphic xmlns:a="http://schemas.openxmlformats.org/drawingml/2006/main">
+                    <a:graphicData uri="http://schemas.openxmlformats.org/drawingml/2006/picture">
+                      <pic:pic xmlns:pic="http://schemas.openxmlformats.org/drawingml/2006/picture">
+                        <pic:nvPicPr>
+                          <pic:cNvPr id="0" name="Picture 15" descr="C:\Users\Meti\AppData\Local\Microsoft\Windows\INetCache\Content.Word\wikipedia Jul 2005.jpg"/>
+                          <pic:cNvPicPr>
+                            <a:picLocks noChangeAspect="1" noChangeArrowheads="1"/>
+                          </pic:cNvPicPr>
+                        </pic:nvPicPr>
+                        <pic:blipFill>
+                          <a:blip r:embed="rId11" cstate="print">
+                            <a:extLst>
+                              <a:ext uri="{28A0092B-C50C-407E-A947-70E740481C1C}">
+                                <a14:useLocalDpi xmlns:a14="http://schemas.microsoft.com/office/drawing/2010/main" val="0"/>
+                              </a:ext>
+                            </a:extLst>
+                          </a:blip>
+                          <a:srcRect/>
+                          <a:stretch>
+                            <a:fillRect/>
+                          </a:stretch>
+                        </pic:blipFill>
+                        <pic:spPr bwMode="auto">
+                          <a:xfrm>
+                            <a:off x="0" y="0"/>
+                            <a:ext cx="2814083" cy="1671460"/>
+                          </a:xfrm>
+                          <a:prstGeom prst="rect">
+                            <a:avLst/>
+                          </a:prstGeom>
+                          <a:noFill/>
+                          <a:ln>
+                            <a:noFill/>
+                          </a:ln>
+                        </pic:spPr>
+                      </pic:pic>
+                    </a:graphicData>
+                  </a:graphic>
+                </wp:inline>
+              </w:drawing>
+            </w:r>
+          </w:p>
+        </w:tc>
+      </w:tr>
+    </w:tbl>
+    <w:p>
+      <w:pPr>
+        <w:spacing w:line="276" w:lineRule="auto"/>
+        <w:rPr>
+          <w:rFonts w:ascii="Times New Roman" w:hAnsi="Times New Roman" w:cs="Times New Roman"/>
+          <w:sz w:val="24"/>
+          <w:szCs w:val="24"/>
+        </w:rPr>
+      </w:pPr>
+    </w:p>
+    <w:p>
+      <w:pPr>
+        <w:pStyle w:val="ListParagraph"/>
+        <w:numPr>
+          <w:ilvl w:val="0"/>
+          <w:numId w:val="4"/>
+        </w:numPr>
+        <w:spacing w:line="276" w:lineRule="auto"/>
+        <w:rPr>
+          <w:rFonts w:ascii="Times New Roman" w:hAnsi="Times New Roman" w:cs="Times New Roman"/>
+          <w:sz w:val="24"/>
+          <w:szCs w:val="24"/>
+        </w:rPr>
+      </w:pPr>
+      <w:r>
+        <w:rPr>
+          <w:rFonts w:ascii="Times New Roman" w:hAnsi="Times New Roman" w:cs="Times New Roman"/>
+          <w:sz w:val="24"/>
+          <w:szCs w:val="24"/>
+        </w:rPr>
+        <w:lastRenderedPageBreak/>
+        <w:t xml:space="preserve">Amazon </w:t>
+      </w:r>
+    </w:p>
+    <w:p>
+      <w:pPr>
+        <w:pStyle w:val="ListParagraph"/>
+        <w:spacing w:line="276" w:lineRule="auto"/>
+        <w:rPr>
+          <w:rFonts w:ascii="Times New Roman" w:hAnsi="Times New Roman" w:cs="Times New Roman"/>
+          <w:sz w:val="24"/>
+          <w:szCs w:val="24"/>
+        </w:rPr>
+      </w:pPr>
+      <w:r>
+        <w:rPr>
+          <w:rFonts w:ascii="Times New Roman" w:hAnsi="Times New Roman" w:cs="Times New Roman"/>
+          <w:color w:val="222222"/>
+          <w:sz w:val="24"/>
+          <w:szCs w:val="24"/>
+          <w:shd w:val="clear" w:color="auto" w:fill="FFFFFF"/>
+        </w:rPr>
+        <w:t>Amazon, is an American multinational technology company based in Seattle that focuses on e-commerce, cloud computing, digital streaming, and artificial intelligence. </w:t>
+      </w:r>
+    </w:p>
+    <w:tbl>
+      <w:tblPr>
+        <w:tblStyle w:val="TableGrid"/>
+        <w:tblpPr w:leftFromText="180" w:rightFromText="180" w:vertAnchor="text" w:tblpY="1"/>
+        <w:tblOverlap w:val="never"/>
+        <w:tblW w:w="0" w:type="auto"/>
+        <w:tblLayout w:type="fixed"/>
+        <w:tblLook w:val="04A0" w:firstRow="1" w:lastRow="0" w:firstColumn="1" w:lastColumn="0" w:noHBand="0" w:noVBand="1"/>
+      </w:tblPr>
+      <w:tblGrid>
+        <w:gridCol w:w="1075"/>
+        <w:gridCol w:w="3780"/>
+        <w:gridCol w:w="4495"/>
+      </w:tblGrid>
+      <w:tr>
+        <w:tc>
+          <w:tcPr>
+            <w:tcW w:w="1075" w:type="dxa"/>
+          </w:tcPr>
+          <w:p>
+            <w:pPr>
+              <w:spacing w:line="276" w:lineRule="auto"/>
+              <w:rPr>
+                <w:rFonts w:ascii="Times New Roman" w:hAnsi="Times New Roman" w:cs="Times New Roman"/>
+                <w:sz w:val="24"/>
+                <w:szCs w:val="24"/>
+              </w:rPr>
+            </w:pPr>
+            <w:r>
+              <w:rPr>
+                <w:rFonts w:ascii="Times New Roman" w:hAnsi="Times New Roman" w:cs="Times New Roman"/>
+                <w:sz w:val="24"/>
+                <w:szCs w:val="24"/>
+              </w:rPr>
+              <w:t>Date</w:t>
+            </w:r>
+          </w:p>
+        </w:tc>
+        <w:tc>
+          <w:tcPr>
+            <w:tcW w:w="3780" w:type="dxa"/>
+          </w:tcPr>
+          <w:p>
+            <w:pPr>
+              <w:spacing w:line="276" w:lineRule="auto"/>
+              <w:rPr>
+                <w:rFonts w:ascii="Times New Roman" w:hAnsi="Times New Roman" w:cs="Times New Roman"/>
+                <w:sz w:val="24"/>
+                <w:szCs w:val="24"/>
+              </w:rPr>
+            </w:pPr>
+            <w:r>
+              <w:rPr>
+                <w:rFonts w:ascii="Times New Roman" w:hAnsi="Times New Roman" w:cs="Times New Roman"/>
+                <w:sz w:val="24"/>
+                <w:szCs w:val="24"/>
+              </w:rPr>
+              <w:t>Observation</w:t>
+            </w:r>
+          </w:p>
+        </w:tc>
+        <w:tc>
+          <w:tcPr>
+            <w:tcW w:w="4495" w:type="dxa"/>
+          </w:tcPr>
+          <w:p>
+            <w:pPr>
+              <w:spacing w:line="276" w:lineRule="auto"/>
+              <w:rPr>
+                <w:rFonts w:ascii="Times New Roman" w:hAnsi="Times New Roman" w:cs="Times New Roman"/>
+                <w:sz w:val="24"/>
+                <w:szCs w:val="24"/>
+              </w:rPr>
+            </w:pPr>
+          </w:p>
+        </w:tc>
+      </w:tr>
+      <w:tr>
+        <w:tc>
+          <w:tcPr>
+            <w:tcW w:w="1075" w:type="dxa"/>
+          </w:tcPr>
+          <w:p>
+            <w:pPr>
+              <w:spacing w:line="276" w:lineRule="auto"/>
+              <w:rPr>
+                <w:rFonts w:ascii="Times New Roman" w:hAnsi="Times New Roman" w:cs="Times New Roman"/>
+                <w:sz w:val="24"/>
+                <w:szCs w:val="24"/>
+              </w:rPr>
+            </w:pPr>
+            <w:r>
+              <w:rPr>
+                <w:rFonts w:ascii="Times New Roman" w:hAnsi="Times New Roman" w:cs="Times New Roman"/>
+                <w:sz w:val="24"/>
+                <w:szCs w:val="24"/>
+              </w:rPr>
+              <w:t>Aug, 2000</w:t>
+            </w:r>
+          </w:p>
+        </w:tc>
+        <w:tc>
+          <w:tcPr>
+            <w:tcW w:w="3780" w:type="dxa"/>
+          </w:tcPr>
+          <w:p>
+            <w:pPr>
+              <w:spacing w:line="276" w:lineRule="auto"/>
+              <w:rPr>
+                <w:rFonts w:ascii="Times New Roman" w:hAnsi="Times New Roman" w:cs="Times New Roman"/>
+                <w:sz w:val="24"/>
+                <w:szCs w:val="24"/>
+              </w:rPr>
+            </w:pPr>
+            <w:r>
+              <w:rPr>
+                <w:rFonts w:ascii="Times New Roman" w:hAnsi="Times New Roman" w:cs="Times New Roman"/>
+                <w:color w:val="505050"/>
+                <w:sz w:val="24"/>
+                <w:szCs w:val="24"/>
+                <w:shd w:val="clear" w:color="auto" w:fill="FFFFFF"/>
+              </w:rPr>
+              <w:t>As Amazon added additional categories such as eBooks, baby items, cell phones, and video games the website had a number of tabs to include this editions with the limited real estate in the top navigation area. The tabs were reined in and the categories were moved to the left sidebar area. The Amazon logo decreased in size to accommodate the changes.</w:t>
+            </w:r>
+            <w:r>
+              <w:rPr>
+                <w:rFonts w:ascii="Times New Roman" w:hAnsi="Times New Roman" w:cs="Times New Roman"/>
+                <w:sz w:val="24"/>
+                <w:szCs w:val="24"/>
+              </w:rPr>
+              <w:t xml:space="preserve"> </w:t>
+            </w:r>
+          </w:p>
+        </w:tc>
+        <w:tc>
+          <w:tcPr>
+            <w:tcW w:w="4495" w:type="dxa"/>
+          </w:tcPr>
+          <w:p>
+            <w:pPr>
+              <w:spacing w:line="276" w:lineRule="auto"/>
+              <w:rPr>
+                <w:rFonts w:ascii="Times New Roman" w:hAnsi="Times New Roman" w:cs="Times New Roman"/>
+                <w:sz w:val="24"/>
+                <w:szCs w:val="24"/>
+              </w:rPr>
+            </w:pPr>
+            <w:r>
+              <w:rPr>
+                <w:rFonts w:ascii="Times New Roman" w:hAnsi="Times New Roman" w:cs="Times New Roman"/>
+                <w:noProof/>
+                <w:sz w:val="24"/>
+                <w:szCs w:val="24"/>
+              </w:rPr>
+              <w:drawing>
+                <wp:inline distT="0" distB="0" distL="0" distR="0" wp14:anchorId="7FC6B2C8" wp14:editId="04C59201">
+                  <wp:extent cx="2754630" cy="1935386"/>
+                  <wp:effectExtent l="0" t="0" r="7620" b="8255"/>
+                  <wp:docPr id="5" name="Picture 5" descr="C:\Users\Meti\AppData\Local\Microsoft\Windows\INetCache\Content.Word\amazon 2000.jpg"/>
+                  <wp:cNvGraphicFramePr>
+                    <a:graphicFrameLocks xmlns:a="http://schemas.openxmlformats.org/drawingml/2006/main" noChangeAspect="1"/>
+                  </wp:cNvGraphicFramePr>
+                  <a:graphic xmlns:a="http://schemas.openxmlformats.org/drawingml/2006/main">
+                    <a:graphicData uri="http://schemas.openxmlformats.org/drawingml/2006/picture">
+                      <pic:pic xmlns:pic="http://schemas.openxmlformats.org/drawingml/2006/picture">
+                        <pic:nvPicPr>
+                          <pic:cNvPr id="0" name="Picture 18" descr="C:\Users\Meti\AppData\Local\Microsoft\Windows\INetCache\Content.Word\amazon 2000.jpg"/>
+                          <pic:cNvPicPr>
+                            <a:picLocks noChangeAspect="1" noChangeArrowheads="1"/>
+                          </pic:cNvPicPr>
+                        </pic:nvPicPr>
+                        <pic:blipFill>
+                          <a:blip r:embed="rId12" cstate="print">
+                            <a:extLst>
+                              <a:ext uri="{28A0092B-C50C-407E-A947-70E740481C1C}">
+                                <a14:useLocalDpi xmlns:a14="http://schemas.microsoft.com/office/drawing/2010/main" val="0"/>
+                              </a:ext>
+                            </a:extLst>
+                          </a:blip>
+                          <a:srcRect/>
+                          <a:stretch>
+                            <a:fillRect/>
+                          </a:stretch>
+                        </pic:blipFill>
+                        <pic:spPr bwMode="auto">
+                          <a:xfrm>
+                            <a:off x="0" y="0"/>
+                            <a:ext cx="2821948" cy="1982683"/>
+                          </a:xfrm>
+                          <a:prstGeom prst="rect">
+                            <a:avLst/>
+                          </a:prstGeom>
+                          <a:noFill/>
+                          <a:ln>
+                            <a:noFill/>
+                          </a:ln>
+                        </pic:spPr>
+                      </pic:pic>
+                    </a:graphicData>
+                  </a:graphic>
+                </wp:inline>
+              </w:drawing>
+            </w:r>
+          </w:p>
+        </w:tc>
+      </w:tr>
+      <w:tr>
+        <w:tc>
+          <w:tcPr>
+            <w:tcW w:w="1075" w:type="dxa"/>
+          </w:tcPr>
+          <w:p>
+            <w:pPr>
+              <w:spacing w:line="276" w:lineRule="auto"/>
+              <w:rPr>
+                <w:rFonts w:ascii="Times New Roman" w:hAnsi="Times New Roman" w:cs="Times New Roman"/>
+                <w:sz w:val="24"/>
+                <w:szCs w:val="24"/>
+              </w:rPr>
+            </w:pPr>
+            <w:r>
+              <w:rPr>
+                <w:rFonts w:ascii="Times New Roman" w:hAnsi="Times New Roman" w:cs="Times New Roman"/>
+                <w:sz w:val="24"/>
+                <w:szCs w:val="24"/>
+              </w:rPr>
+              <w:t>Jun, 2008</w:t>
+            </w:r>
+          </w:p>
+        </w:tc>
+        <w:tc>
+          <w:tcPr>
+            <w:tcW w:w="3780" w:type="dxa"/>
+          </w:tcPr>
+          <w:p>
+            <w:pPr>
+              <w:spacing w:after="240"/>
+              <w:textAlignment w:val="baseline"/>
+              <w:rPr>
+                <w:rFonts w:ascii="Times New Roman" w:eastAsia="Times New Roman" w:hAnsi="Times New Roman" w:cs="Times New Roman"/>
+                <w:color w:val="505050"/>
+                <w:sz w:val="24"/>
+                <w:szCs w:val="24"/>
+              </w:rPr>
+            </w:pPr>
+            <w:r>
+              <w:rPr>
+                <w:rFonts w:ascii="Times New Roman" w:eastAsia="Times New Roman" w:hAnsi="Times New Roman" w:cs="Times New Roman"/>
+                <w:color w:val="505050"/>
+                <w:sz w:val="24"/>
+                <w:szCs w:val="24"/>
+              </w:rPr>
+              <w:t>The tab structure was completely set to left of the page. The site also changed to a blue and orange color scheme.</w:t>
+            </w:r>
+          </w:p>
+          <w:p>
+            <w:pPr>
+              <w:spacing w:after="240"/>
+              <w:textAlignment w:val="baseline"/>
+              <w:rPr>
+                <w:rFonts w:ascii="Times New Roman" w:eastAsia="Times New Roman" w:hAnsi="Times New Roman" w:cs="Times New Roman"/>
+                <w:color w:val="505050"/>
+                <w:sz w:val="24"/>
+                <w:szCs w:val="24"/>
+              </w:rPr>
+            </w:pPr>
+            <w:r>
+              <w:rPr>
+                <w:rFonts w:ascii="Times New Roman" w:eastAsia="Times New Roman" w:hAnsi="Times New Roman" w:cs="Times New Roman"/>
+                <w:color w:val="505050"/>
+                <w:sz w:val="24"/>
+                <w:szCs w:val="24"/>
+              </w:rPr>
+              <w:t xml:space="preserve">Amazon also used its own homepage to market the Kindle </w:t>
+            </w:r>
+            <w:proofErr w:type="spellStart"/>
+            <w:r>
+              <w:rPr>
+                <w:rFonts w:ascii="Times New Roman" w:eastAsia="Times New Roman" w:hAnsi="Times New Roman" w:cs="Times New Roman"/>
+                <w:color w:val="505050"/>
+                <w:sz w:val="24"/>
+                <w:szCs w:val="24"/>
+              </w:rPr>
+              <w:t>ebook</w:t>
+            </w:r>
+            <w:proofErr w:type="spellEnd"/>
+            <w:r>
+              <w:rPr>
+                <w:rFonts w:ascii="Times New Roman" w:eastAsia="Times New Roman" w:hAnsi="Times New Roman" w:cs="Times New Roman"/>
+                <w:color w:val="505050"/>
+                <w:sz w:val="24"/>
+                <w:szCs w:val="24"/>
+              </w:rPr>
+              <w:t xml:space="preserve"> reader. Moreover, the website with its numerous tabs gone has attained a much simpler and more attractive look. </w:t>
+            </w:r>
+          </w:p>
+          <w:p>
+            <w:pPr>
+              <w:spacing w:line="276" w:lineRule="auto"/>
+              <w:rPr>
+                <w:rFonts w:ascii="Times New Roman" w:hAnsi="Times New Roman" w:cs="Times New Roman"/>
+                <w:sz w:val="24"/>
+                <w:szCs w:val="24"/>
+              </w:rPr>
+            </w:pPr>
+          </w:p>
+        </w:tc>
+        <w:tc>
+          <w:tcPr>
+            <w:tcW w:w="4495" w:type="dxa"/>
+          </w:tcPr>
+          <w:p>
+            <w:pPr>
+              <w:spacing w:line="276" w:lineRule="auto"/>
+              <w:jc w:val="center"/>
+              <w:rPr>
+                <w:rFonts w:ascii="Times New Roman" w:hAnsi="Times New Roman" w:cs="Times New Roman"/>
+                <w:sz w:val="24"/>
+                <w:szCs w:val="24"/>
+              </w:rPr>
+            </w:pPr>
+            <w:r>
+              <w:rPr>
+                <w:rFonts w:ascii="Times New Roman" w:hAnsi="Times New Roman" w:cs="Times New Roman"/>
+                <w:noProof/>
+                <w:sz w:val="24"/>
+                <w:szCs w:val="24"/>
+              </w:rPr>
+              <w:drawing>
+                <wp:inline distT="0" distB="0" distL="0" distR="0" wp14:anchorId="2A7EE0D8" wp14:editId="608485F3">
+                  <wp:extent cx="2773680" cy="1907337"/>
+                  <wp:effectExtent l="0" t="0" r="7620" b="0"/>
+                  <wp:docPr id="18" name="Picture 18" descr="amazon jun 2008"/>
+                  <wp:cNvGraphicFramePr>
+                    <a:graphicFrameLocks xmlns:a="http://schemas.openxmlformats.org/drawingml/2006/main" noChangeAspect="1"/>
+                  </wp:cNvGraphicFramePr>
+                  <a:graphic xmlns:a="http://schemas.openxmlformats.org/drawingml/2006/main">
+                    <a:graphicData uri="http://schemas.openxmlformats.org/drawingml/2006/picture">
+                      <pic:pic xmlns:pic="http://schemas.openxmlformats.org/drawingml/2006/picture">
+                        <pic:nvPicPr>
+                          <pic:cNvPr id="0" name="Picture 1" descr="amazon jun 2008"/>
+                          <pic:cNvPicPr>
+                            <a:picLocks noChangeAspect="1" noChangeArrowheads="1"/>
+                          </pic:cNvPicPr>
+                        </pic:nvPicPr>
+                        <pic:blipFill>
+                          <a:blip r:embed="rId13" cstate="print">
+                            <a:extLst>
+                              <a:ext uri="{28A0092B-C50C-407E-A947-70E740481C1C}">
+                                <a14:useLocalDpi xmlns:a14="http://schemas.microsoft.com/office/drawing/2010/main" val="0"/>
+                              </a:ext>
+                            </a:extLst>
+                          </a:blip>
+                          <a:srcRect/>
+                          <a:stretch>
+                            <a:fillRect/>
+                          </a:stretch>
+                        </pic:blipFill>
+                        <pic:spPr bwMode="auto">
+                          <a:xfrm>
+                            <a:off x="0" y="0"/>
+                            <a:ext cx="2820719" cy="1939683"/>
+                          </a:xfrm>
+                          <a:prstGeom prst="rect">
+                            <a:avLst/>
+                          </a:prstGeom>
+                          <a:noFill/>
+                          <a:ln>
+                            <a:noFill/>
+                          </a:ln>
+                        </pic:spPr>
+                      </pic:pic>
+                    </a:graphicData>
+                  </a:graphic>
+                </wp:inline>
+              </w:drawing>
+            </w:r>
+          </w:p>
+        </w:tc>
+      </w:tr>
+      <w:tr>
+        <w:tc>
+          <w:tcPr>
+            <w:tcW w:w="1075" w:type="dxa"/>
+          </w:tcPr>
+          <w:p>
+            <w:pPr>
+              <w:spacing w:line="276" w:lineRule="auto"/>
+              <w:rPr>
+                <w:rFonts w:ascii="Times New Roman" w:hAnsi="Times New Roman" w:cs="Times New Roman"/>
+                <w:sz w:val="24"/>
+                <w:szCs w:val="24"/>
+              </w:rPr>
+            </w:pPr>
+            <w:r>
+              <w:rPr>
+                <w:rFonts w:ascii="Times New Roman" w:hAnsi="Times New Roman" w:cs="Times New Roman"/>
+                <w:sz w:val="24"/>
+                <w:szCs w:val="24"/>
+              </w:rPr>
+              <w:t>Aug, 2015</w:t>
+            </w:r>
+          </w:p>
+        </w:tc>
+        <w:tc>
+          <w:tcPr>
+            <w:tcW w:w="3780" w:type="dxa"/>
+          </w:tcPr>
+          <w:p>
+            <w:pPr>
+              <w:spacing w:line="276" w:lineRule="auto"/>
+              <w:rPr>
+                <w:rFonts w:ascii="Times New Roman" w:hAnsi="Times New Roman" w:cs="Times New Roman"/>
+                <w:sz w:val="24"/>
+                <w:szCs w:val="24"/>
+              </w:rPr>
+            </w:pPr>
+            <w:r>
+              <w:rPr>
+                <w:rFonts w:ascii="Times New Roman" w:hAnsi="Times New Roman" w:cs="Times New Roman"/>
+                <w:color w:val="505050"/>
+                <w:sz w:val="24"/>
+                <w:szCs w:val="24"/>
+                <w:shd w:val="clear" w:color="auto" w:fill="FFFFFF"/>
+              </w:rPr>
+              <w:t>In 2015 Amazon’s website has a totally updated look, bold colors in the borders and background</w:t>
+            </w:r>
+            <w:r>
+              <w:rPr>
+                <w:rFonts w:ascii="Times New Roman" w:hAnsi="Times New Roman" w:cs="Times New Roman"/>
+                <w:color w:val="505050"/>
+                <w:sz w:val="24"/>
+                <w:szCs w:val="24"/>
+                <w:shd w:val="clear" w:color="auto" w:fill="FFFFFF"/>
+              </w:rPr>
+              <w:t xml:space="preserve"> were omitted</w:t>
+            </w:r>
+            <w:r>
+              <w:rPr>
+                <w:rFonts w:ascii="Times New Roman" w:hAnsi="Times New Roman" w:cs="Times New Roman"/>
+                <w:color w:val="505050"/>
+                <w:sz w:val="24"/>
+                <w:szCs w:val="24"/>
+                <w:shd w:val="clear" w:color="auto" w:fill="FFFFFF"/>
+              </w:rPr>
+              <w:t>. Orange fonts were used to show prices and bolded text. A gray background gradient floated behind the top navigation area</w:t>
+            </w:r>
+            <w:r>
+              <w:rPr>
+                <w:rFonts w:ascii="Times New Roman" w:hAnsi="Times New Roman" w:cs="Times New Roman"/>
+                <w:color w:val="505050"/>
+                <w:sz w:val="24"/>
+                <w:szCs w:val="24"/>
+                <w:shd w:val="clear" w:color="auto" w:fill="FFFFFF"/>
+              </w:rPr>
+              <w:t xml:space="preserve"> is used</w:t>
+            </w:r>
+            <w:r>
+              <w:rPr>
+                <w:rFonts w:ascii="Times New Roman" w:hAnsi="Times New Roman" w:cs="Times New Roman"/>
+                <w:color w:val="505050"/>
+                <w:sz w:val="24"/>
+                <w:szCs w:val="24"/>
+                <w:shd w:val="clear" w:color="auto" w:fill="FFFFFF"/>
+              </w:rPr>
+              <w:t>. Responsive web design elements were used. Also, the left sidebar was eliminated. The homepage moved to a modular design but it was still promoting all Amazon’s products.</w:t>
+            </w:r>
+          </w:p>
+        </w:tc>
+        <w:tc>
+          <w:tcPr>
+            <w:tcW w:w="4495" w:type="dxa"/>
+          </w:tcPr>
+          <w:p>
+            <w:pPr>
+              <w:spacing w:line="720" w:lineRule="auto"/>
+              <w:rPr>
+                <w:rFonts w:ascii="Times New Roman" w:hAnsi="Times New Roman" w:cs="Times New Roman"/>
+                <w:sz w:val="24"/>
+                <w:szCs w:val="24"/>
+              </w:rPr>
+            </w:pPr>
+            <w:r>
+              <w:rPr>
+                <w:rFonts w:ascii="Times New Roman" w:hAnsi="Times New Roman" w:cs="Times New Roman"/>
+                <w:noProof/>
+                <w:sz w:val="24"/>
+                <w:szCs w:val="24"/>
+              </w:rPr>
+              <w:drawing>
+                <wp:inline distT="0" distB="0" distL="0" distR="0" wp14:anchorId="5713A00E" wp14:editId="26F01EB1">
+                  <wp:extent cx="2763368" cy="1879289"/>
+                  <wp:effectExtent l="0" t="0" r="0" b="6985"/>
+                  <wp:docPr id="6" name="Picture 6" descr="C:\Users\Meti\AppData\Local\Microsoft\Windows\INetCache\Content.Word\Amazon Aug 2015.jpg"/>
+                  <wp:cNvGraphicFramePr>
+                    <a:graphicFrameLocks xmlns:a="http://schemas.openxmlformats.org/drawingml/2006/main" noChangeAspect="1"/>
+                  </wp:cNvGraphicFramePr>
+                  <a:graphic xmlns:a="http://schemas.openxmlformats.org/drawingml/2006/main">
+                    <a:graphicData uri="http://schemas.openxmlformats.org/drawingml/2006/picture">
+                      <pic:pic xmlns:pic="http://schemas.openxmlformats.org/drawingml/2006/picture">
+                        <pic:nvPicPr>
+                          <pic:cNvPr id="0" name="Picture 33" descr="C:\Users\Meti\AppData\Local\Microsoft\Windows\INetCache\Content.Word\Amazon Aug 2015.jpg"/>
+                          <pic:cNvPicPr>
+                            <a:picLocks noChangeAspect="1" noChangeArrowheads="1"/>
+                          </pic:cNvPicPr>
+                        </pic:nvPicPr>
+                        <pic:blipFill>
+                          <a:blip r:embed="rId14" cstate="print">
+                            <a:extLst>
+                              <a:ext uri="{28A0092B-C50C-407E-A947-70E740481C1C}">
+                                <a14:useLocalDpi xmlns:a14="http://schemas.microsoft.com/office/drawing/2010/main" val="0"/>
+                              </a:ext>
+                            </a:extLst>
+                          </a:blip>
+                          <a:srcRect/>
+                          <a:stretch>
+                            <a:fillRect/>
+                          </a:stretch>
+                        </pic:blipFill>
+                        <pic:spPr bwMode="auto">
+                          <a:xfrm>
+                            <a:off x="0" y="0"/>
+                            <a:ext cx="2801813" cy="1905434"/>
+                          </a:xfrm>
+                          <a:prstGeom prst="rect">
+                            <a:avLst/>
+                          </a:prstGeom>
+                          <a:noFill/>
+                          <a:ln>
+                            <a:noFill/>
+                          </a:ln>
+                        </pic:spPr>
+                      </pic:pic>
+                    </a:graphicData>
+                  </a:graphic>
+                </wp:inline>
+              </w:drawing>
+            </w:r>
+          </w:p>
+        </w:tc>
+      </w:tr>
+      <w:tr>
+        <w:tc>
+          <w:tcPr>
+            <w:tcW w:w="1075" w:type="dxa"/>
+          </w:tcPr>
+          <w:p>
+            <w:pPr>
+              <w:spacing w:line="276" w:lineRule="auto"/>
+              <w:rPr>
+                <w:rFonts w:ascii="Times New Roman" w:hAnsi="Times New Roman" w:cs="Times New Roman"/>
+                <w:sz w:val="24"/>
+                <w:szCs w:val="24"/>
+              </w:rPr>
+            </w:pPr>
+            <w:r>
+              <w:rPr>
+                <w:rFonts w:ascii="Times New Roman" w:hAnsi="Times New Roman" w:cs="Times New Roman"/>
+                <w:sz w:val="24"/>
+                <w:szCs w:val="24"/>
+              </w:rPr>
+              <w:lastRenderedPageBreak/>
+              <w:t>Mar, 2020</w:t>
+            </w:r>
+          </w:p>
+        </w:tc>
+        <w:tc>
+          <w:tcPr>
+            <w:tcW w:w="3780" w:type="dxa"/>
+          </w:tcPr>
+          <w:p>
+            <w:pPr>
+              <w:spacing w:line="276" w:lineRule="auto"/>
+              <w:rPr>
+                <w:rFonts w:ascii="Times New Roman" w:hAnsi="Times New Roman" w:cs="Times New Roman"/>
+                <w:sz w:val="24"/>
+                <w:szCs w:val="24"/>
+              </w:rPr>
+            </w:pPr>
+            <w:r>
+              <w:rPr>
+                <w:rFonts w:ascii="Times New Roman" w:hAnsi="Times New Roman" w:cs="Times New Roman"/>
+                <w:color w:val="505050"/>
+                <w:sz w:val="24"/>
+                <w:szCs w:val="24"/>
+                <w:shd w:val="clear" w:color="auto" w:fill="FFFFFF"/>
+              </w:rPr>
+              <w:t>The site debuted the </w:t>
+            </w:r>
+            <w:r>
+              <w:rPr>
+                <w:rFonts w:ascii="Times New Roman" w:hAnsi="Times New Roman" w:cs="Times New Roman"/>
+                <w:i/>
+                <w:iCs/>
+                <w:color w:val="505050"/>
+                <w:sz w:val="24"/>
+                <w:szCs w:val="24"/>
+                <w:bdr w:val="none" w:sz="0" w:space="0" w:color="auto" w:frame="1"/>
+                <w:shd w:val="clear" w:color="auto" w:fill="FFFFFF"/>
+              </w:rPr>
+              <w:t>new products</w:t>
+            </w:r>
+            <w:r>
+              <w:rPr>
+                <w:rFonts w:ascii="Times New Roman" w:hAnsi="Times New Roman" w:cs="Times New Roman"/>
+                <w:color w:val="505050"/>
+                <w:sz w:val="24"/>
+                <w:szCs w:val="24"/>
+                <w:shd w:val="clear" w:color="auto" w:fill="FFFFFF"/>
+              </w:rPr>
+              <w:t xml:space="preserve"> promotional banner ad at the top of the homepage. They prominently used different shades of grey for the background which gave it its “elegant” look. </w:t>
+            </w:r>
+          </w:p>
+        </w:tc>
+        <w:tc>
+          <w:tcPr>
+            <w:tcW w:w="4495" w:type="dxa"/>
+          </w:tcPr>
+          <w:p>
+            <w:pPr>
+              <w:spacing w:line="276" w:lineRule="auto"/>
+              <w:rPr>
+                <w:rFonts w:ascii="Times New Roman" w:hAnsi="Times New Roman" w:cs="Times New Roman"/>
+                <w:sz w:val="24"/>
+                <w:szCs w:val="24"/>
+              </w:rPr>
+            </w:pPr>
+            <w:r>
+              <w:rPr>
+                <w:rFonts w:ascii="Times New Roman" w:hAnsi="Times New Roman" w:cs="Times New Roman"/>
+                <w:noProof/>
+                <w:sz w:val="24"/>
+                <w:szCs w:val="24"/>
+              </w:rPr>
+              <w:drawing>
+                <wp:inline distT="0" distB="0" distL="0" distR="0" wp14:anchorId="64D62B77" wp14:editId="074E52CB">
+                  <wp:extent cx="2760523" cy="1138793"/>
+                  <wp:effectExtent l="0" t="0" r="1905" b="4445"/>
+                  <wp:docPr id="7" name="Picture 7" descr="C:\Users\Meti\AppData\Local\Microsoft\Windows\INetCache\Content.Word\Amazon mar 2020.jpg"/>
+                  <wp:cNvGraphicFramePr>
+                    <a:graphicFrameLocks xmlns:a="http://schemas.openxmlformats.org/drawingml/2006/main" noChangeAspect="1"/>
+                  </wp:cNvGraphicFramePr>
+                  <a:graphic xmlns:a="http://schemas.openxmlformats.org/drawingml/2006/main">
+                    <a:graphicData uri="http://schemas.openxmlformats.org/drawingml/2006/picture">
+                      <pic:pic xmlns:pic="http://schemas.openxmlformats.org/drawingml/2006/picture">
+                        <pic:nvPicPr>
+                          <pic:cNvPr id="0" name="Picture 37" descr="C:\Users\Meti\AppData\Local\Microsoft\Windows\INetCache\Content.Word\Amazon mar 2020.jpg"/>
+                          <pic:cNvPicPr>
+                            <a:picLocks noChangeAspect="1" noChangeArrowheads="1"/>
+                          </pic:cNvPicPr>
+                        </pic:nvPicPr>
+                        <pic:blipFill>
+                          <a:blip r:embed="rId15" cstate="print">
+                            <a:extLst>
+                              <a:ext uri="{28A0092B-C50C-407E-A947-70E740481C1C}">
+                                <a14:useLocalDpi xmlns:a14="http://schemas.microsoft.com/office/drawing/2010/main" val="0"/>
+                              </a:ext>
+                            </a:extLst>
+                          </a:blip>
+                          <a:srcRect/>
+                          <a:stretch>
+                            <a:fillRect/>
+                          </a:stretch>
+                        </pic:blipFill>
+                        <pic:spPr bwMode="auto">
+                          <a:xfrm>
+                            <a:off x="0" y="0"/>
+                            <a:ext cx="2810174" cy="1159275"/>
+                          </a:xfrm>
+                          <a:prstGeom prst="rect">
+                            <a:avLst/>
+                          </a:prstGeom>
+                          <a:noFill/>
+                          <a:ln>
+                            <a:noFill/>
+                          </a:ln>
+                        </pic:spPr>
+                      </pic:pic>
+                    </a:graphicData>
+                  </a:graphic>
+                </wp:inline>
+              </w:drawing>
+            </w:r>
+          </w:p>
+        </w:tc>
+      </w:tr>
+    </w:tbl>
+    <w:p>
+      <w:pPr>
+        <w:spacing w:line="276" w:lineRule="auto"/>
+        <w:rPr>
+          <w:rFonts w:ascii="Times New Roman" w:hAnsi="Times New Roman" w:cs="Times New Roman"/>
+          <w:sz w:val="24"/>
+          <w:szCs w:val="24"/>
+        </w:rPr>
+      </w:pPr>
+      <w:r>
+        <w:rPr>
+          <w:rFonts w:ascii="Times New Roman" w:hAnsi="Times New Roman" w:cs="Times New Roman"/>
+          <w:sz w:val="24"/>
+          <w:szCs w:val="24"/>
+        </w:rPr>
+        <w:lastRenderedPageBreak/>
+        <w:br w:type="textWrapping" w:clear="all"/>
+      </w:r>
+    </w:p>
+    <w:p>
+      <w:pPr>
+        <w:spacing w:line="276" w:lineRule="auto"/>
+        <w:rPr>
+          <w:rFonts w:ascii="Times New Roman" w:hAnsi="Times New Roman" w:cs="Times New Roman"/>
+          <w:sz w:val="24"/>
+          <w:szCs w:val="24"/>
+        </w:rPr>
+      </w:pPr>
+      <w:r>
+        <w:rPr>
+          <w:rFonts w:ascii="Times New Roman" w:hAnsi="Times New Roman" w:cs="Times New Roman"/>
+          <w:sz w:val="24"/>
+          <w:szCs w:val="24"/>
+        </w:rPr>
+        <w:lastRenderedPageBreak/>
+        <w:t>Google</w:t>
+      </w:r>
+    </w:p>
+    <w:p>
+      <w:pPr>
+        <w:pStyle w:val="ListParagraph"/>
+        <w:spacing w:line="276" w:lineRule="auto"/>
+        <w:ind w:left="0"/>
+        <w:jc w:val="both"/>
+        <w:rPr>
+          <w:rFonts w:ascii="Times New Roman" w:hAnsi="Times New Roman" w:cs="Times New Roman"/>
+          <w:sz w:val="24"/>
+          <w:szCs w:val="24"/>
+        </w:rPr>
+      </w:pPr>
+      <w:r>
+        <w:rPr>
+          <w:rStyle w:val="Emphasis"/>
+          <w:rFonts w:ascii="Times New Roman" w:hAnsi="Times New Roman" w:cs="Times New Roman"/>
+          <w:b/>
+          <w:bCs/>
+          <w:i w:val="0"/>
+          <w:iCs w:val="0"/>
+          <w:color w:val="52565A"/>
+          <w:sz w:val="24"/>
+          <w:szCs w:val="24"/>
+          <w:shd w:val="clear" w:color="auto" w:fill="FFFFFF"/>
+        </w:rPr>
+        <w:t>Google</w:t>
+      </w:r>
+      <w:r>
+        <w:rPr>
+          <w:rFonts w:ascii="Times New Roman" w:hAnsi="Times New Roman" w:cs="Times New Roman"/>
+          <w:color w:val="3C4043"/>
+          <w:sz w:val="24"/>
+          <w:szCs w:val="24"/>
+          <w:shd w:val="clear" w:color="auto" w:fill="FFFFFF"/>
+        </w:rPr>
+        <w:t xml:space="preserve"> is a search engine that started development in 1996 by Sergey </w:t>
+      </w:r>
+      <w:proofErr w:type="spellStart"/>
+      <w:r>
+        <w:rPr>
+          <w:rFonts w:ascii="Times New Roman" w:hAnsi="Times New Roman" w:cs="Times New Roman"/>
+          <w:color w:val="3C4043"/>
+          <w:sz w:val="24"/>
+          <w:szCs w:val="24"/>
+          <w:shd w:val="clear" w:color="auto" w:fill="FFFFFF"/>
+        </w:rPr>
+        <w:t>Brin</w:t>
+      </w:r>
+      <w:proofErr w:type="spellEnd"/>
+      <w:r>
+        <w:rPr>
+          <w:rFonts w:ascii="Times New Roman" w:hAnsi="Times New Roman" w:cs="Times New Roman"/>
+          <w:color w:val="3C4043"/>
+          <w:sz w:val="24"/>
+          <w:szCs w:val="24"/>
+          <w:shd w:val="clear" w:color="auto" w:fill="FFFFFF"/>
+        </w:rPr>
+        <w:t xml:space="preserve"> and Larry Page as a research project at Stanford University to find files on the Internet. Larry and Sergey later decided the name of their search engine needed to change and decide upon </w:t>
+      </w:r>
+      <w:r>
+        <w:rPr>
+          <w:rStyle w:val="Emphasis"/>
+          <w:rFonts w:ascii="Times New Roman" w:hAnsi="Times New Roman" w:cs="Times New Roman"/>
+          <w:b/>
+          <w:bCs/>
+          <w:i w:val="0"/>
+          <w:iCs w:val="0"/>
+          <w:color w:val="52565A"/>
+          <w:sz w:val="24"/>
+          <w:szCs w:val="24"/>
+          <w:shd w:val="clear" w:color="auto" w:fill="FFFFFF"/>
+        </w:rPr>
+        <w:t>Google</w:t>
+      </w:r>
+      <w:r>
+        <w:rPr>
+          <w:rFonts w:ascii="Times New Roman" w:hAnsi="Times New Roman" w:cs="Times New Roman"/>
+          <w:color w:val="3C4043"/>
+          <w:sz w:val="24"/>
+          <w:szCs w:val="24"/>
+          <w:shd w:val="clear" w:color="auto" w:fill="FFFFFF"/>
+        </w:rPr>
+        <w:t>, which is inspired from the term googol.</w:t>
+      </w:r>
+    </w:p>
+    <w:tbl>
+      <w:tblPr>
+        <w:tblStyle w:val="TableGrid"/>
+        <w:tblW w:w="0" w:type="auto"/>
+        <w:tblInd w:w="-5" w:type="dxa"/>
+        <w:tblLayout w:type="fixed"/>
+        <w:tblLook w:val="04A0" w:firstRow="1" w:lastRow="0" w:firstColumn="1" w:lastColumn="0" w:noHBand="0" w:noVBand="1"/>
+      </w:tblPr>
+      <w:tblGrid>
+        <w:gridCol w:w="1080"/>
+        <w:gridCol w:w="3780"/>
+        <w:gridCol w:w="4495"/>
+      </w:tblGrid>
+      <w:tr>
+        <w:tc>
+          <w:tcPr>
+            <w:tcW w:w="1080" w:type="dxa"/>
+          </w:tcPr>
+          <w:p>
+            <w:pPr>
+              <w:pStyle w:val="ListParagraph"/>
+              <w:spacing w:line="276" w:lineRule="auto"/>
+              <w:ind w:left="0"/>
+              <w:rPr>
+                <w:rFonts w:ascii="Times New Roman" w:hAnsi="Times New Roman" w:cs="Times New Roman"/>
+                <w:sz w:val="24"/>
+                <w:szCs w:val="24"/>
+              </w:rPr>
+            </w:pPr>
+            <w:r>
+              <w:rPr>
+                <w:rFonts w:ascii="Times New Roman" w:hAnsi="Times New Roman" w:cs="Times New Roman"/>
+                <w:sz w:val="24"/>
+                <w:szCs w:val="24"/>
+              </w:rPr>
+              <w:t>Date</w:t>
+            </w:r>
+          </w:p>
+        </w:tc>
+        <w:tc>
+          <w:tcPr>
+            <w:tcW w:w="3780" w:type="dxa"/>
+          </w:tcPr>
+          <w:p>
+            <w:pPr>
+              <w:pStyle w:val="ListParagraph"/>
+              <w:spacing w:line="276" w:lineRule="auto"/>
+              <w:ind w:left="0"/>
+              <w:rPr>
+                <w:rFonts w:ascii="Times New Roman" w:hAnsi="Times New Roman" w:cs="Times New Roman"/>
+                <w:sz w:val="24"/>
+                <w:szCs w:val="24"/>
+              </w:rPr>
+            </w:pPr>
+            <w:r>
+              <w:rPr>
+                <w:rFonts w:ascii="Times New Roman" w:hAnsi="Times New Roman" w:cs="Times New Roman"/>
+                <w:sz w:val="24"/>
+                <w:szCs w:val="24"/>
+              </w:rPr>
+              <w:t>Observation</w:t>
+            </w:r>
+          </w:p>
+        </w:tc>
+        <w:tc>
+          <w:tcPr>
+            <w:tcW w:w="4495" w:type="dxa"/>
+          </w:tcPr>
+          <w:p>
+            <w:pPr>
+              <w:pStyle w:val="ListParagraph"/>
+              <w:spacing w:line="276" w:lineRule="auto"/>
+              <w:ind w:left="0"/>
+              <w:rPr>
+                <w:rFonts w:ascii="Times New Roman" w:hAnsi="Times New Roman" w:cs="Times New Roman"/>
+                <w:sz w:val="24"/>
+                <w:szCs w:val="24"/>
+              </w:rPr>
+            </w:pPr>
+          </w:p>
+        </w:tc>
+      </w:tr>
+      <w:tr>
+        <w:tc>
+          <w:tcPr>
+            <w:tcW w:w="1080" w:type="dxa"/>
+          </w:tcPr>
+          <w:p>
+            <w:pPr>
+              <w:pStyle w:val="ListParagraph"/>
+              <w:spacing w:line="276" w:lineRule="auto"/>
+              <w:ind w:left="0"/>
+              <w:rPr>
+                <w:rFonts w:ascii="Times New Roman" w:hAnsi="Times New Roman" w:cs="Times New Roman"/>
+                <w:sz w:val="24"/>
+                <w:szCs w:val="24"/>
+              </w:rPr>
+            </w:pPr>
+            <w:r>
+              <w:rPr>
+                <w:rFonts w:ascii="Times New Roman" w:hAnsi="Times New Roman" w:cs="Times New Roman"/>
+                <w:sz w:val="24"/>
+                <w:szCs w:val="24"/>
+              </w:rPr>
+              <w:t>May, 1999</w:t>
+            </w:r>
+          </w:p>
+        </w:tc>
+        <w:tc>
+          <w:tcPr>
+            <w:tcW w:w="3780" w:type="dxa"/>
+          </w:tcPr>
+          <w:p>
+            <w:pPr>
+              <w:pStyle w:val="ListParagraph"/>
+              <w:spacing w:line="276" w:lineRule="auto"/>
+              <w:ind w:left="0"/>
+              <w:rPr>
+                <w:rFonts w:ascii="Times New Roman" w:hAnsi="Times New Roman" w:cs="Times New Roman"/>
+                <w:sz w:val="24"/>
+                <w:szCs w:val="24"/>
+              </w:rPr>
+            </w:pPr>
+            <w:r>
+              <w:rPr>
+                <w:rFonts w:ascii="Times New Roman" w:hAnsi="Times New Roman" w:cs="Times New Roman"/>
+                <w:color w:val="505050"/>
+                <w:sz w:val="24"/>
+                <w:szCs w:val="24"/>
+                <w:shd w:val="clear" w:color="auto" w:fill="FFFFFF"/>
+              </w:rPr>
+              <w:t>This logo showcased the hallmark primary color scheme still very much in use today. In addition, the “I’m feeling lucky” button is added,</w:t>
+            </w:r>
+          </w:p>
+        </w:tc>
+        <w:tc>
+          <w:tcPr>
+            <w:tcW w:w="4495" w:type="dxa"/>
+          </w:tcPr>
+          <w:p>
+            <w:pPr>
+              <w:pStyle w:val="ListParagraph"/>
+              <w:spacing w:line="276" w:lineRule="auto"/>
+              <w:ind w:left="0"/>
+              <w:rPr>
+                <w:rFonts w:ascii="Times New Roman" w:hAnsi="Times New Roman" w:cs="Times New Roman"/>
+                <w:noProof/>
+                <w:sz w:val="24"/>
+                <w:szCs w:val="24"/>
+              </w:rPr>
+            </w:pPr>
+          </w:p>
+          <w:p>
+            <w:pPr>
+              <w:pStyle w:val="ListParagraph"/>
+              <w:spacing w:line="276" w:lineRule="auto"/>
+              <w:ind w:left="0"/>
+              <w:rPr>
+                <w:rFonts w:ascii="Times New Roman" w:hAnsi="Times New Roman" w:cs="Times New Roman"/>
+                <w:sz w:val="24"/>
+                <w:szCs w:val="24"/>
+              </w:rPr>
+            </w:pPr>
+            <w:r>
+              <w:rPr>
+                <w:rFonts w:ascii="Times New Roman" w:hAnsi="Times New Roman" w:cs="Times New Roman"/>
+                <w:noProof/>
+                <w:sz w:val="24"/>
+                <w:szCs w:val="24"/>
+              </w:rPr>
+              <w:drawing>
+                <wp:inline distT="0" distB="0" distL="0" distR="0" wp14:anchorId="62CAF210" wp14:editId="1EB5321F">
+                  <wp:extent cx="3498148" cy="1957446"/>
+                  <wp:effectExtent l="0" t="0" r="7620" b="5080"/>
+                  <wp:docPr id="8" name="Picture 8" descr="C:\Users\Meti\AppData\Local\Microsoft\Windows\INetCache\Content.Word\google may 1999.jpg"/>
+                  <wp:cNvGraphicFramePr>
+                    <a:graphicFrameLocks xmlns:a="http://schemas.openxmlformats.org/drawingml/2006/main" noChangeAspect="1"/>
+                  </wp:cNvGraphicFramePr>
+                  <a:graphic xmlns:a="http://schemas.openxmlformats.org/drawingml/2006/main">
+                    <a:graphicData uri="http://schemas.openxmlformats.org/drawingml/2006/picture">
+                      <pic:pic xmlns:pic="http://schemas.openxmlformats.org/drawingml/2006/picture">
+                        <pic:nvPicPr>
+                          <pic:cNvPr id="0" name="Picture 132" descr="C:\Users\Meti\AppData\Local\Microsoft\Windows\INetCache\Content.Word\google may 1999.jpg"/>
+                          <pic:cNvPicPr>
+                            <a:picLocks noChangeAspect="1" noChangeArrowheads="1"/>
+                          </pic:cNvPicPr>
+                        </pic:nvPicPr>
+                        <pic:blipFill rotWithShape="1">
+                          <a:blip r:embed="rId16" cstate="print">
+                            <a:extLst>
+                              <a:ext uri="{28A0092B-C50C-407E-A947-70E740481C1C}">
+                                <a14:useLocalDpi xmlns:a14="http://schemas.microsoft.com/office/drawing/2010/main" val="0"/>
+                              </a:ext>
+                            </a:extLst>
+                          </a:blip>
+                          <a:srcRect l="16683" t="15066" r="6236" b="1798"/>
+                          <a:stretch/>
+                        </pic:blipFill>
+                        <pic:spPr bwMode="auto">
+                          <a:xfrm>
+                            <a:off x="0" y="0"/>
+                            <a:ext cx="3499661" cy="1958293"/>
+                          </a:xfrm>
+                          <a:prstGeom prst="rect">
+                            <a:avLst/>
+                          </a:prstGeom>
+                          <a:noFill/>
+                          <a:ln>
+                            <a:noFill/>
+                          </a:ln>
+                          <a:extLst>
+                            <a:ext uri="{53640926-AAD7-44D8-BBD7-CCE9431645EC}">
+                              <a14:shadowObscured xmlns:a14="http://schemas.microsoft.com/office/drawing/2010/main"/>
+                            </a:ext>
+                          </a:extLst>
+                        </pic:spPr>
+                      </pic:pic>
+                    </a:graphicData>
+                  </a:graphic>
+                </wp:inline>
+              </w:drawing>
+            </w:r>
+          </w:p>
+        </w:tc>
+      </w:tr>
+      <w:tr>
+        <w:tc>
+          <w:tcPr>
+            <w:tcW w:w="1080" w:type="dxa"/>
+          </w:tcPr>
+          <w:p>
+            <w:pPr>
+              <w:pStyle w:val="ListParagraph"/>
+              <w:spacing w:line="276" w:lineRule="auto"/>
+              <w:ind w:left="0"/>
+              <w:rPr>
+                <w:rFonts w:ascii="Times New Roman" w:hAnsi="Times New Roman" w:cs="Times New Roman"/>
+                <w:sz w:val="24"/>
+                <w:szCs w:val="24"/>
+              </w:rPr>
+            </w:pPr>
+            <w:r>
+              <w:rPr>
+                <w:rFonts w:ascii="Times New Roman" w:hAnsi="Times New Roman" w:cs="Times New Roman"/>
+                <w:sz w:val="24"/>
+                <w:szCs w:val="24"/>
+              </w:rPr>
+              <w:t>Jul, 2004</w:t>
+            </w:r>
+          </w:p>
+        </w:tc>
+        <w:tc>
+          <w:tcPr>
+            <w:tcW w:w="3780" w:type="dxa"/>
+          </w:tcPr>
+          <w:p>
+            <w:pPr>
+              <w:pStyle w:val="ListParagraph"/>
+              <w:spacing w:line="276" w:lineRule="auto"/>
+              <w:ind w:left="0"/>
+              <w:rPr>
+                <w:rFonts w:ascii="Times New Roman" w:hAnsi="Times New Roman" w:cs="Times New Roman"/>
+                <w:sz w:val="24"/>
+                <w:szCs w:val="24"/>
+              </w:rPr>
+            </w:pPr>
+            <w:r>
+              <w:rPr>
+                <w:rFonts w:ascii="Times New Roman" w:hAnsi="Times New Roman" w:cs="Times New Roman"/>
+                <w:color w:val="505050"/>
+                <w:sz w:val="24"/>
+                <w:szCs w:val="24"/>
+                <w:shd w:val="clear" w:color="auto" w:fill="FFFFFF"/>
+              </w:rPr>
+              <w:t>Google added the number of web pages in its search index to the homepage, a number that steadily grew over time until it was removed in 2006. A tabbed interface was introduced on top of the search bar to showcase the ability to search the web, images, groups, or directories.</w:t>
+            </w:r>
+          </w:p>
+        </w:tc>
+        <w:tc>
+          <w:tcPr>
+            <w:tcW w:w="4495" w:type="dxa"/>
+          </w:tcPr>
+          <w:p>
+            <w:pPr>
+              <w:pStyle w:val="ListParagraph"/>
+              <w:spacing w:line="276" w:lineRule="auto"/>
+              <w:ind w:left="0"/>
+              <w:rPr>
+                <w:rFonts w:ascii="Times New Roman" w:hAnsi="Times New Roman" w:cs="Times New Roman"/>
+                <w:sz w:val="24"/>
+                <w:szCs w:val="24"/>
+              </w:rPr>
+            </w:pPr>
+            <w:r>
+              <w:rPr>
+                <w:rFonts w:ascii="Times New Roman" w:hAnsi="Times New Roman" w:cs="Times New Roman"/>
+                <w:noProof/>
+                <w:sz w:val="24"/>
+                <w:szCs w:val="24"/>
+              </w:rPr>
+              <w:drawing>
+                <wp:inline distT="0" distB="0" distL="0" distR="0" wp14:anchorId="28508EBA" wp14:editId="358049A4">
+                  <wp:extent cx="3707130" cy="2014220"/>
+                  <wp:effectExtent l="0" t="0" r="7620" b="5080"/>
+                  <wp:docPr id="17" name="Picture 17" descr="google Jul 2004"/>
+                  <wp:cNvGraphicFramePr>
+                    <a:graphicFrameLocks xmlns:a="http://schemas.openxmlformats.org/drawingml/2006/main" noChangeAspect="1"/>
+                  </wp:cNvGraphicFramePr>
+                  <a:graphic xmlns:a="http://schemas.openxmlformats.org/drawingml/2006/main">
+                    <a:graphicData uri="http://schemas.openxmlformats.org/drawingml/2006/picture">
+                      <pic:pic xmlns:pic="http://schemas.openxmlformats.org/drawingml/2006/picture">
+                        <pic:nvPicPr>
+                          <pic:cNvPr id="0" name="Picture 2" descr="google Jul 2004"/>
+                          <pic:cNvPicPr>
+                            <a:picLocks noChangeAspect="1" noChangeArrowheads="1"/>
+                          </pic:cNvPicPr>
+                        </pic:nvPicPr>
+                        <pic:blipFill>
+                          <a:blip r:embed="rId17" cstate="print">
+                            <a:extLst>
+                              <a:ext uri="{28A0092B-C50C-407E-A947-70E740481C1C}">
+                                <a14:useLocalDpi xmlns:a14="http://schemas.microsoft.com/office/drawing/2010/main" val="0"/>
+                              </a:ext>
+                            </a:extLst>
+                          </a:blip>
+                          <a:srcRect/>
+                          <a:stretch>
+                            <a:fillRect/>
+                          </a:stretch>
+                        </pic:blipFill>
+                        <pic:spPr bwMode="auto">
+                          <a:xfrm>
+                            <a:off x="0" y="0"/>
+                            <a:ext cx="3707130" cy="2014220"/>
+                          </a:xfrm>
+                          <a:prstGeom prst="rect">
+                            <a:avLst/>
+                          </a:prstGeom>
+                          <a:noFill/>
+                          <a:ln>
+                            <a:noFill/>
+                          </a:ln>
+                        </pic:spPr>
+                      </pic:pic>
+                    </a:graphicData>
+                  </a:graphic>
+                </wp:inline>
+              </w:drawing>
+            </w:r>
+          </w:p>
+        </w:tc>
+      </w:tr>
+      <w:tr>
+        <w:tc>
+          <w:tcPr>
+            <w:tcW w:w="1080" w:type="dxa"/>
+          </w:tcPr>
+          <w:p>
+            <w:pPr>
+              <w:pStyle w:val="ListParagraph"/>
+              <w:spacing w:line="276" w:lineRule="auto"/>
+              <w:ind w:left="0"/>
+              <w:rPr>
+                <w:rFonts w:ascii="Times New Roman" w:hAnsi="Times New Roman" w:cs="Times New Roman"/>
+                <w:sz w:val="24"/>
+                <w:szCs w:val="24"/>
+              </w:rPr>
+            </w:pPr>
+            <w:r>
+              <w:rPr>
+                <w:rFonts w:ascii="Times New Roman" w:hAnsi="Times New Roman" w:cs="Times New Roman"/>
+                <w:sz w:val="24"/>
+                <w:szCs w:val="24"/>
+              </w:rPr>
+              <w:lastRenderedPageBreak/>
+              <w:t>Jun, 2007</w:t>
+            </w:r>
+          </w:p>
+        </w:tc>
+        <w:tc>
+          <w:tcPr>
+            <w:tcW w:w="3780" w:type="dxa"/>
+          </w:tcPr>
+          <w:p>
+            <w:pPr>
+              <w:pStyle w:val="ListParagraph"/>
+              <w:spacing w:line="276" w:lineRule="auto"/>
+              <w:ind w:left="0"/>
+              <w:rPr>
+                <w:rFonts w:ascii="Times New Roman" w:hAnsi="Times New Roman" w:cs="Times New Roman"/>
+                <w:sz w:val="24"/>
+                <w:szCs w:val="24"/>
+              </w:rPr>
+            </w:pPr>
+            <w:r>
+              <w:rPr>
+                <w:rFonts w:ascii="Times New Roman" w:hAnsi="Times New Roman" w:cs="Times New Roman"/>
+                <w:color w:val="505050"/>
+                <w:sz w:val="24"/>
+                <w:szCs w:val="24"/>
+                <w:shd w:val="clear" w:color="auto" w:fill="FFFFFF"/>
+              </w:rPr>
+              <w:t>Because of universal search, different types of results such as images, videos, news, books, patents, and more would populate for a given search -- without the user having to resort to separate searches in Image Search, Video Search, Book Search, etc.</w:t>
+            </w:r>
+          </w:p>
+        </w:tc>
+        <w:tc>
+          <w:tcPr>
+            <w:tcW w:w="4495" w:type="dxa"/>
+          </w:tcPr>
+          <w:p>
+            <w:pPr>
+              <w:pStyle w:val="ListParagraph"/>
+              <w:spacing w:line="276" w:lineRule="auto"/>
+              <w:ind w:left="0"/>
+              <w:rPr>
+                <w:rFonts w:ascii="Times New Roman" w:hAnsi="Times New Roman" w:cs="Times New Roman"/>
+                <w:sz w:val="24"/>
+                <w:szCs w:val="24"/>
+              </w:rPr>
+            </w:pPr>
+            <w:r>
+              <w:rPr>
+                <w:rFonts w:ascii="Times New Roman" w:hAnsi="Times New Roman" w:cs="Times New Roman"/>
+                <w:noProof/>
+                <w:sz w:val="24"/>
+                <w:szCs w:val="24"/>
+              </w:rPr>
+              <w:drawing>
+                <wp:inline distT="0" distB="0" distL="0" distR="0" wp14:anchorId="1595EAC7" wp14:editId="335C91BC">
+                  <wp:extent cx="2742207" cy="1508540"/>
+                  <wp:effectExtent l="0" t="0" r="1270" b="0"/>
+                  <wp:docPr id="1" name="Picture 1" descr="google jun 2007"/>
+                  <wp:cNvGraphicFramePr>
+                    <a:graphicFrameLocks xmlns:a="http://schemas.openxmlformats.org/drawingml/2006/main" noChangeAspect="1"/>
+                  </wp:cNvGraphicFramePr>
+                  <a:graphic xmlns:a="http://schemas.openxmlformats.org/drawingml/2006/main">
+                    <a:graphicData uri="http://schemas.openxmlformats.org/drawingml/2006/picture">
+                      <pic:pic xmlns:pic="http://schemas.openxmlformats.org/drawingml/2006/picture">
+                        <pic:nvPicPr>
+                          <pic:cNvPr id="0" name="Picture 3" descr="google jun 2007"/>
+                          <pic:cNvPicPr>
+                            <a:picLocks noChangeAspect="1" noChangeArrowheads="1"/>
+                          </pic:cNvPicPr>
+                        </pic:nvPicPr>
+                        <pic:blipFill>
+                          <a:blip r:embed="rId18" cstate="print">
+                            <a:extLst>
+                              <a:ext uri="{28A0092B-C50C-407E-A947-70E740481C1C}">
+                                <a14:useLocalDpi xmlns:a14="http://schemas.microsoft.com/office/drawing/2010/main" val="0"/>
+                              </a:ext>
+                            </a:extLst>
+                          </a:blip>
+                          <a:srcRect/>
+                          <a:stretch>
+                            <a:fillRect/>
+                          </a:stretch>
+                        </pic:blipFill>
+                        <pic:spPr bwMode="auto">
+                          <a:xfrm>
+                            <a:off x="0" y="0"/>
+                            <a:ext cx="2756484" cy="1516394"/>
+                          </a:xfrm>
+                          <a:prstGeom prst="rect">
+                            <a:avLst/>
+                          </a:prstGeom>
+                          <a:noFill/>
+                          <a:ln>
+                            <a:noFill/>
+                          </a:ln>
+                        </pic:spPr>
+                      </pic:pic>
+                    </a:graphicData>
+                  </a:graphic>
+                </wp:inline>
+              </w:drawing>
+            </w:r>
+          </w:p>
+        </w:tc>
+      </w:tr>
+      <w:tr>
+        <w:tc>
+          <w:tcPr>
+            <w:tcW w:w="1080" w:type="dxa"/>
+          </w:tcPr>
+          <w:p>
+            <w:pPr>
+              <w:pStyle w:val="ListParagraph"/>
+              <w:spacing w:line="276" w:lineRule="auto"/>
+              <w:ind w:left="0"/>
+              <w:rPr>
+                <w:rFonts w:ascii="Times New Roman" w:hAnsi="Times New Roman" w:cs="Times New Roman"/>
+                <w:sz w:val="24"/>
+                <w:szCs w:val="24"/>
+              </w:rPr>
+            </w:pPr>
+            <w:r>
+              <w:rPr>
+                <w:rFonts w:ascii="Times New Roman" w:hAnsi="Times New Roman" w:cs="Times New Roman"/>
+                <w:sz w:val="24"/>
+                <w:szCs w:val="24"/>
+              </w:rPr>
+              <w:t>Mar, 2020</w:t>
+            </w:r>
+          </w:p>
+        </w:tc>
+        <w:tc>
+          <w:tcPr>
+            <w:tcW w:w="3780" w:type="dxa"/>
+          </w:tcPr>
+          <w:p>
+            <w:pPr>
+              <w:pStyle w:val="ListParagraph"/>
+              <w:spacing w:line="276" w:lineRule="auto"/>
+              <w:ind w:left="0"/>
+              <w:rPr>
+                <w:rFonts w:ascii="Times New Roman" w:hAnsi="Times New Roman" w:cs="Times New Roman"/>
+                <w:sz w:val="24"/>
+                <w:szCs w:val="24"/>
+              </w:rPr>
+            </w:pPr>
+            <w:r>
+              <w:rPr>
+                <w:rFonts w:ascii="Times New Roman" w:hAnsi="Times New Roman" w:cs="Times New Roman"/>
+                <w:color w:val="505050"/>
+                <w:sz w:val="24"/>
+                <w:szCs w:val="24"/>
+                <w:shd w:val="clear" w:color="auto" w:fill="FFFFFF"/>
+              </w:rPr>
+              <w:t>Google's homepage is clean and simple and has a rounded-corner textbox as the search entry field.</w:t>
+            </w:r>
+          </w:p>
+        </w:tc>
+        <w:tc>
+          <w:tcPr>
+            <w:tcW w:w="4495" w:type="dxa"/>
+          </w:tcPr>
+          <w:p>
+            <w:pPr>
+              <w:pStyle w:val="ListParagraph"/>
+              <w:spacing w:line="276" w:lineRule="auto"/>
+              <w:ind w:left="0"/>
+              <w:rPr>
+                <w:rFonts w:ascii="Times New Roman" w:hAnsi="Times New Roman" w:cs="Times New Roman"/>
+                <w:sz w:val="24"/>
+                <w:szCs w:val="24"/>
+              </w:rPr>
+            </w:pPr>
+            <w:r>
+              <w:rPr>
+                <w:rFonts w:ascii="Times New Roman" w:hAnsi="Times New Roman" w:cs="Times New Roman"/>
+                <w:noProof/>
+                <w:sz w:val="24"/>
+                <w:szCs w:val="24"/>
+              </w:rPr>
+              <w:drawing>
+                <wp:inline distT="0" distB="0" distL="0" distR="0" wp14:anchorId="014FB10B" wp14:editId="69479B01">
+                  <wp:extent cx="2814289" cy="1060703"/>
+                  <wp:effectExtent l="0" t="0" r="5715" b="6350"/>
+                  <wp:docPr id="9" name="Picture 9" descr="C:\Users\Meti\AppData\Local\Microsoft\Windows\INetCache\Content.Word\google mar 2020.jpg"/>
+                  <wp:cNvGraphicFramePr>
+                    <a:graphicFrameLocks xmlns:a="http://schemas.openxmlformats.org/drawingml/2006/main" noChangeAspect="1"/>
+                  </wp:cNvGraphicFramePr>
+                  <a:graphic xmlns:a="http://schemas.openxmlformats.org/drawingml/2006/main">
+                    <a:graphicData uri="http://schemas.openxmlformats.org/drawingml/2006/picture">
+                      <pic:pic xmlns:pic="http://schemas.openxmlformats.org/drawingml/2006/picture">
+                        <pic:nvPicPr>
+                          <pic:cNvPr id="0" name="Picture 157" descr="C:\Users\Meti\AppData\Local\Microsoft\Windows\INetCache\Content.Word\google mar 2020.jpg"/>
+                          <pic:cNvPicPr>
+                            <a:picLocks noChangeAspect="1" noChangeArrowheads="1"/>
+                          </pic:cNvPicPr>
+                        </pic:nvPicPr>
+                        <pic:blipFill>
+                          <a:blip r:embed="rId19" cstate="print">
+                            <a:extLst>
+                              <a:ext uri="{28A0092B-C50C-407E-A947-70E740481C1C}">
+                                <a14:useLocalDpi xmlns:a14="http://schemas.microsoft.com/office/drawing/2010/main" val="0"/>
+                              </a:ext>
+                            </a:extLst>
+                          </a:blip>
+                          <a:srcRect t="20909"/>
+                          <a:stretch>
+                            <a:fillRect/>
+                          </a:stretch>
+                        </pic:blipFill>
+                        <pic:spPr bwMode="auto">
+                          <a:xfrm>
+                            <a:off x="0" y="0"/>
+                            <a:ext cx="2873672" cy="1083084"/>
+                          </a:xfrm>
+                          <a:prstGeom prst="rect">
+                            <a:avLst/>
+                          </a:prstGeom>
+                          <a:noFill/>
+                          <a:ln>
+                            <a:noFill/>
+                          </a:ln>
+                        </pic:spPr>
+                      </pic:pic>
+                    </a:graphicData>
+                  </a:graphic>
+                </wp:inline>
+              </w:drawing>
+            </w:r>
+          </w:p>
+        </w:tc>
+      </w:tr>
+    </w:tbl>
+    <w:p>
+      <w:pPr>
+        <w:pStyle w:val="ListParagraph"/>
+        <w:spacing w:line="276" w:lineRule="auto"/>
+        <w:rPr>
+          <w:rFonts w:ascii="Times New Roman" w:hAnsi="Times New Roman" w:cs="Times New Roman"/>
+          <w:sz w:val="24"/>
+          <w:szCs w:val="24"/>
+        </w:rPr>
+      </w:pPr>
+      <w:proofErr w:type="spellStart"/>
+      <w:r>
+        <w:rPr>
+          <w:rFonts w:ascii="Times New Roman" w:hAnsi="Times New Roman" w:cs="Times New Roman"/>
+          <w:sz w:val="24"/>
+          <w:szCs w:val="24"/>
+        </w:rPr>
+        <w:t>LinkedIN</w:t>
+      </w:r>
+      <w:proofErr w:type="spellEnd"/>
+    </w:p>
+    <w:p>
+      <w:pPr>
+        <w:pStyle w:val="ListParagraph"/>
+        <w:spacing w:line="276" w:lineRule="auto"/>
+        <w:rPr>
+          <w:rFonts w:ascii="Times New Roman" w:hAnsi="Times New Roman" w:cs="Times New Roman"/>
+          <w:sz w:val="24"/>
+          <w:szCs w:val="24"/>
+        </w:rPr>
+      </w:pPr>
+      <w:r>
+        <w:rPr>
+          <w:rStyle w:val="Emphasis"/>
+          <w:rFonts w:ascii="Times New Roman" w:hAnsi="Times New Roman" w:cs="Times New Roman"/>
+          <w:b/>
+          <w:bCs/>
+          <w:i w:val="0"/>
+          <w:iCs w:val="0"/>
+          <w:color w:val="52565A"/>
+          <w:sz w:val="24"/>
+          <w:szCs w:val="24"/>
+          <w:shd w:val="clear" w:color="auto" w:fill="FFFFFF"/>
+        </w:rPr>
+        <w:t>LinkedIn</w:t>
+      </w:r>
+      <w:r>
+        <w:rPr>
+          <w:rFonts w:ascii="Times New Roman" w:hAnsi="Times New Roman" w:cs="Times New Roman"/>
+          <w:color w:val="3C4043"/>
+          <w:sz w:val="24"/>
+          <w:szCs w:val="24"/>
+          <w:shd w:val="clear" w:color="auto" w:fill="FFFFFF"/>
+        </w:rPr>
+        <w:t> is a social network that focuses on professional networking and career development. You can use </w:t>
+      </w:r>
+      <w:r>
+        <w:rPr>
+          <w:rStyle w:val="Emphasis"/>
+          <w:rFonts w:ascii="Times New Roman" w:hAnsi="Times New Roman" w:cs="Times New Roman"/>
+          <w:b/>
+          <w:bCs/>
+          <w:i w:val="0"/>
+          <w:iCs w:val="0"/>
+          <w:color w:val="52565A"/>
+          <w:sz w:val="24"/>
+          <w:szCs w:val="24"/>
+          <w:shd w:val="clear" w:color="auto" w:fill="FFFFFF"/>
+        </w:rPr>
+        <w:t>LinkedIn</w:t>
+      </w:r>
+      <w:r>
+        <w:rPr>
+          <w:rFonts w:ascii="Times New Roman" w:hAnsi="Times New Roman" w:cs="Times New Roman"/>
+          <w:color w:val="3C4043"/>
+          <w:sz w:val="24"/>
+          <w:szCs w:val="24"/>
+          <w:shd w:val="clear" w:color="auto" w:fill="FFFFFF"/>
+        </w:rPr>
+        <w:t> to display your resume, search for jobs, and enhance your professional reputation by posting updates and interacting with other people. </w:t>
+      </w:r>
+    </w:p>
+    <w:tbl>
+      <w:tblPr>
+        <w:tblStyle w:val="TableGrid"/>
+        <w:tblW w:w="0" w:type="auto"/>
+        <w:tblInd w:w="-5" w:type="dxa"/>
+        <w:tblLayout w:type="fixed"/>
+        <w:tblLook w:val="04A0" w:firstRow="1" w:lastRow="0" w:firstColumn="1" w:lastColumn="0" w:noHBand="0" w:noVBand="1"/>
+      </w:tblPr>
+      <w:tblGrid>
+        <w:gridCol w:w="1170"/>
+        <w:gridCol w:w="3690"/>
+        <w:gridCol w:w="4495"/>
+      </w:tblGrid>
+      <w:tr>
+        <w:tc>
+          <w:tcPr>
+            <w:tcW w:w="1170" w:type="dxa"/>
+          </w:tcPr>
+          <w:p>
+            <w:pPr>
+              <w:pStyle w:val="ListParagraph"/>
+              <w:spacing w:line="276" w:lineRule="auto"/>
+              <w:ind w:left="0"/>
+              <w:rPr>
+                <w:rFonts w:ascii="Times New Roman" w:hAnsi="Times New Roman" w:cs="Times New Roman"/>
+                <w:sz w:val="24"/>
+                <w:szCs w:val="24"/>
+              </w:rPr>
+            </w:pPr>
+            <w:r>
+              <w:rPr>
+                <w:rFonts w:ascii="Times New Roman" w:hAnsi="Times New Roman" w:cs="Times New Roman"/>
+                <w:sz w:val="24"/>
+                <w:szCs w:val="24"/>
+              </w:rPr>
+              <w:t xml:space="preserve">Date </w:t>
+            </w:r>
+          </w:p>
+        </w:tc>
+        <w:tc>
+          <w:tcPr>
+            <w:tcW w:w="3690" w:type="dxa"/>
+          </w:tcPr>
+          <w:p>
+            <w:pPr>
+              <w:pStyle w:val="ListParagraph"/>
+              <w:spacing w:line="276" w:lineRule="auto"/>
+              <w:ind w:left="0"/>
+              <w:rPr>
+                <w:rFonts w:ascii="Times New Roman" w:hAnsi="Times New Roman" w:cs="Times New Roman"/>
+                <w:sz w:val="24"/>
+                <w:szCs w:val="24"/>
+              </w:rPr>
+            </w:pPr>
+            <w:r>
+              <w:rPr>
+                <w:rFonts w:ascii="Times New Roman" w:hAnsi="Times New Roman" w:cs="Times New Roman"/>
+                <w:sz w:val="24"/>
+                <w:szCs w:val="24"/>
+              </w:rPr>
+              <w:t>Observation</w:t>
+            </w:r>
+          </w:p>
+        </w:tc>
+        <w:tc>
+          <w:tcPr>
+            <w:tcW w:w="4495" w:type="dxa"/>
+          </w:tcPr>
+          <w:p>
+            <w:pPr>
+              <w:pStyle w:val="ListParagraph"/>
+              <w:spacing w:line="276" w:lineRule="auto"/>
+              <w:ind w:left="0"/>
+              <w:rPr>
+                <w:rFonts w:ascii="Times New Roman" w:hAnsi="Times New Roman" w:cs="Times New Roman"/>
+                <w:sz w:val="24"/>
+                <w:szCs w:val="24"/>
+              </w:rPr>
+            </w:pPr>
+          </w:p>
+        </w:tc>
+      </w:tr>
+      <w:tr>
+        <w:tc>
+          <w:tcPr>
+            <w:tcW w:w="1170" w:type="dxa"/>
+          </w:tcPr>
+          <w:p>
+            <w:pPr>
+              <w:pStyle w:val="ListParagraph"/>
+              <w:spacing w:line="276" w:lineRule="auto"/>
+              <w:ind w:left="0"/>
+              <w:rPr>
+                <w:rFonts w:ascii="Times New Roman" w:hAnsi="Times New Roman" w:cs="Times New Roman"/>
+                <w:sz w:val="24"/>
+                <w:szCs w:val="24"/>
+              </w:rPr>
+            </w:pPr>
+            <w:r>
+              <w:rPr>
+                <w:rFonts w:ascii="Times New Roman" w:hAnsi="Times New Roman" w:cs="Times New Roman"/>
+                <w:sz w:val="24"/>
+                <w:szCs w:val="24"/>
+              </w:rPr>
+              <w:t>Jan, 2010</w:t>
+            </w:r>
+          </w:p>
+        </w:tc>
+        <w:tc>
+          <w:tcPr>
+            <w:tcW w:w="3690" w:type="dxa"/>
+          </w:tcPr>
+          <w:p>
+            <w:pPr>
+              <w:pStyle w:val="ListParagraph"/>
+              <w:spacing w:line="276" w:lineRule="auto"/>
+              <w:ind w:left="0"/>
+              <w:rPr>
+                <w:rFonts w:ascii="Times New Roman" w:hAnsi="Times New Roman" w:cs="Times New Roman"/>
+                <w:sz w:val="24"/>
+                <w:szCs w:val="24"/>
+              </w:rPr>
+            </w:pPr>
+            <w:r>
+              <w:rPr>
+                <w:rFonts w:ascii="Times New Roman" w:hAnsi="Times New Roman" w:cs="Times New Roman"/>
+                <w:sz w:val="24"/>
+                <w:szCs w:val="24"/>
+              </w:rPr>
+              <w:t xml:space="preserve">Used blue color predominantly for the texts. It was a simple page Featuring the </w:t>
+            </w:r>
+            <w:proofErr w:type="spellStart"/>
+            <w:r>
+              <w:rPr>
+                <w:rFonts w:ascii="Times New Roman" w:hAnsi="Times New Roman" w:cs="Times New Roman"/>
+                <w:sz w:val="24"/>
+                <w:szCs w:val="24"/>
+              </w:rPr>
+              <w:t>LikendIN</w:t>
+            </w:r>
+            <w:proofErr w:type="spellEnd"/>
+            <w:r>
+              <w:rPr>
+                <w:rFonts w:ascii="Times New Roman" w:hAnsi="Times New Roman" w:cs="Times New Roman"/>
+                <w:sz w:val="24"/>
+                <w:szCs w:val="24"/>
+              </w:rPr>
+              <w:t xml:space="preserve"> Logo as we know it today more over the page was mainly composed of texts</w:t>
+            </w:r>
+          </w:p>
+        </w:tc>
+        <w:tc>
+          <w:tcPr>
+            <w:tcW w:w="4495" w:type="dxa"/>
+          </w:tcPr>
+          <w:p>
+            <w:pPr>
+              <w:pStyle w:val="ListParagraph"/>
+              <w:spacing w:line="276" w:lineRule="auto"/>
+              <w:ind w:left="0"/>
+              <w:rPr>
+                <w:rFonts w:ascii="Times New Roman" w:hAnsi="Times New Roman" w:cs="Times New Roman"/>
+                <w:sz w:val="24"/>
+                <w:szCs w:val="24"/>
+              </w:rPr>
+            </w:pPr>
+            <w:r>
+              <w:rPr>
+                <w:rFonts w:ascii="Times New Roman" w:hAnsi="Times New Roman" w:cs="Times New Roman"/>
+                <w:noProof/>
+                <w:sz w:val="24"/>
+                <w:szCs w:val="24"/>
+              </w:rPr>
+              <w:drawing>
+                <wp:inline distT="0" distB="0" distL="0" distR="0" wp14:anchorId="7B12756A" wp14:editId="0E2F5913">
+                  <wp:extent cx="3557939" cy="1459862"/>
+                  <wp:effectExtent l="0" t="0" r="4445" b="7620"/>
+                  <wp:docPr id="10" name="Picture 10" descr="C:\Users\Meti\AppData\Local\Microsoft\Windows\INetCache\Content.Word\linkedin jan 2010.jpg"/>
+                  <wp:cNvGraphicFramePr>
+                    <a:graphicFrameLocks xmlns:a="http://schemas.openxmlformats.org/drawingml/2006/main" noChangeAspect="1"/>
+                  </wp:cNvGraphicFramePr>
+                  <a:graphic xmlns:a="http://schemas.openxmlformats.org/drawingml/2006/main">
+                    <a:graphicData uri="http://schemas.openxmlformats.org/drawingml/2006/picture">
+                      <pic:pic xmlns:pic="http://schemas.openxmlformats.org/drawingml/2006/picture">
+                        <pic:nvPicPr>
+                          <pic:cNvPr id="0" name="Picture 326" descr="C:\Users\Meti\AppData\Local\Microsoft\Windows\INetCache\Content.Word\linkedin jan 2010.jpg"/>
+                          <pic:cNvPicPr>
+                            <a:picLocks noChangeAspect="1" noChangeArrowheads="1"/>
+                          </pic:cNvPicPr>
+                        </pic:nvPicPr>
+                        <pic:blipFill>
+                          <a:blip r:embed="rId20" cstate="print">
+                            <a:extLst>
+                              <a:ext uri="{28A0092B-C50C-407E-A947-70E740481C1C}">
+                                <a14:useLocalDpi xmlns:a14="http://schemas.microsoft.com/office/drawing/2010/main" val="0"/>
+                              </a:ext>
+                            </a:extLst>
+                          </a:blip>
+                          <a:srcRect/>
+                          <a:stretch>
+                            <a:fillRect/>
+                          </a:stretch>
+                        </pic:blipFill>
+                        <pic:spPr bwMode="auto">
+                          <a:xfrm>
+                            <a:off x="0" y="0"/>
+                            <a:ext cx="3572766" cy="1465946"/>
+                          </a:xfrm>
+                          <a:prstGeom prst="rect">
+                            <a:avLst/>
+                          </a:prstGeom>
+                          <a:noFill/>
+                          <a:ln>
+                            <a:noFill/>
+                          </a:ln>
+                        </pic:spPr>
+                      </pic:pic>
+                    </a:graphicData>
+                  </a:graphic>
+                </wp:inline>
+              </w:drawing>
+            </w:r>
+          </w:p>
+        </w:tc>
+      </w:tr>
+      <w:tr>
+        <w:tc>
+          <w:tcPr>
+            <w:tcW w:w="1170" w:type="dxa"/>
+          </w:tcPr>
+          <w:p>
+            <w:pPr>
+              <w:pStyle w:val="ListParagraph"/>
+              <w:spacing w:line="276" w:lineRule="auto"/>
+              <w:ind w:left="0"/>
+              <w:rPr>
+                <w:rFonts w:ascii="Times New Roman" w:hAnsi="Times New Roman" w:cs="Times New Roman"/>
+                <w:sz w:val="24"/>
+                <w:szCs w:val="24"/>
+              </w:rPr>
+            </w:pPr>
+            <w:r>
+              <w:rPr>
+                <w:rFonts w:ascii="Times New Roman" w:hAnsi="Times New Roman" w:cs="Times New Roman"/>
+                <w:sz w:val="24"/>
+                <w:szCs w:val="24"/>
+              </w:rPr>
+              <w:t>Aug, 2012</w:t>
+            </w:r>
+          </w:p>
+        </w:tc>
+        <w:tc>
+          <w:tcPr>
+            <w:tcW w:w="3690" w:type="dxa"/>
+          </w:tcPr>
+          <w:p>
+            <w:pPr>
+              <w:pStyle w:val="ListParagraph"/>
+              <w:spacing w:line="276" w:lineRule="auto"/>
+              <w:ind w:left="0"/>
+              <w:rPr>
+                <w:rFonts w:ascii="Times New Roman" w:hAnsi="Times New Roman" w:cs="Times New Roman"/>
+                <w:sz w:val="24"/>
+                <w:szCs w:val="24"/>
+              </w:rPr>
+            </w:pPr>
+            <w:r>
+              <w:rPr>
+                <w:rFonts w:ascii="Times New Roman" w:hAnsi="Times New Roman" w:cs="Times New Roman"/>
+                <w:sz w:val="24"/>
+                <w:szCs w:val="24"/>
+              </w:rPr>
+              <w:t>The blue color for texts is now replaced with black. And to the left of the signup form is a nicely placed “Sample profile” picture. The 2012 website kept the search feature that was in the previous version and has removed the tabs on the top bar.</w:t>
+            </w:r>
+          </w:p>
+        </w:tc>
+        <w:tc>
+          <w:tcPr>
+            <w:tcW w:w="4495" w:type="dxa"/>
+          </w:tcPr>
+          <w:p>
+            <w:pPr>
+              <w:pStyle w:val="ListParagraph"/>
+              <w:spacing w:line="276" w:lineRule="auto"/>
+              <w:ind w:left="0"/>
+              <w:rPr>
+                <w:rFonts w:ascii="Times New Roman" w:hAnsi="Times New Roman" w:cs="Times New Roman"/>
+                <w:sz w:val="24"/>
+                <w:szCs w:val="24"/>
+              </w:rPr>
+            </w:pPr>
+            <w:r>
+              <w:rPr>
+                <w:rFonts w:ascii="Times New Roman" w:hAnsi="Times New Roman" w:cs="Times New Roman"/>
+                <w:noProof/>
+                <w:sz w:val="24"/>
+                <w:szCs w:val="24"/>
+              </w:rPr>
+              <w:drawing>
+                <wp:inline distT="0" distB="0" distL="0" distR="0" wp14:anchorId="4978E13A" wp14:editId="3D65582B">
+                  <wp:extent cx="3687144" cy="1557976"/>
+                  <wp:effectExtent l="0" t="0" r="8890" b="4445"/>
+                  <wp:docPr id="11" name="Picture 11" descr="C:\Users\Meti\AppData\Local\Microsoft\Windows\INetCache\Content.Word\LinkedIn aug 2012.jpg"/>
+                  <wp:cNvGraphicFramePr>
+                    <a:graphicFrameLocks xmlns:a="http://schemas.openxmlformats.org/drawingml/2006/main" noChangeAspect="1"/>
+                  </wp:cNvGraphicFramePr>
+                  <a:graphic xmlns:a="http://schemas.openxmlformats.org/drawingml/2006/main">
+                    <a:graphicData uri="http://schemas.openxmlformats.org/drawingml/2006/picture">
+                      <pic:pic xmlns:pic="http://schemas.openxmlformats.org/drawingml/2006/picture">
+                        <pic:nvPicPr>
+                          <pic:cNvPr id="0" name="Picture 329" descr="C:\Users\Meti\AppData\Local\Microsoft\Windows\INetCache\Content.Word\LinkedIn aug 2012.jpg"/>
+                          <pic:cNvPicPr>
+                            <a:picLocks noChangeAspect="1" noChangeArrowheads="1"/>
+                          </pic:cNvPicPr>
+                        </pic:nvPicPr>
+                        <pic:blipFill>
+                          <a:blip r:embed="rId21" cstate="print">
+                            <a:extLst>
+                              <a:ext uri="{28A0092B-C50C-407E-A947-70E740481C1C}">
+                                <a14:useLocalDpi xmlns:a14="http://schemas.microsoft.com/office/drawing/2010/main" val="0"/>
+                              </a:ext>
+                            </a:extLst>
+                          </a:blip>
+                          <a:srcRect/>
+                          <a:stretch>
+                            <a:fillRect/>
+                          </a:stretch>
+                        </pic:blipFill>
+                        <pic:spPr bwMode="auto">
+                          <a:xfrm>
+                            <a:off x="0" y="0"/>
+                            <a:ext cx="3738839" cy="1579820"/>
+                          </a:xfrm>
+                          <a:prstGeom prst="rect">
+                            <a:avLst/>
+                          </a:prstGeom>
+                          <a:noFill/>
+                          <a:ln>
+                            <a:noFill/>
+                          </a:ln>
+                        </pic:spPr>
+                      </pic:pic>
+                    </a:graphicData>
+                  </a:graphic>
+                </wp:inline>
+              </w:drawing>
+            </w:r>
+          </w:p>
+        </w:tc>
+      </w:tr>
+      <w:tr>
+        <w:tc>
+          <w:tcPr>
+            <w:tcW w:w="1170" w:type="dxa"/>
+          </w:tcPr>
+          <w:p>
+            <w:pPr>
+              <w:pStyle w:val="ListParagraph"/>
+              <w:spacing w:line="276" w:lineRule="auto"/>
+              <w:ind w:left="0"/>
+              <w:rPr>
+                <w:rFonts w:ascii="Times New Roman" w:hAnsi="Times New Roman" w:cs="Times New Roman"/>
+                <w:sz w:val="24"/>
+                <w:szCs w:val="24"/>
+              </w:rPr>
+            </w:pPr>
+            <w:r>
+              <w:rPr>
+                <w:rFonts w:ascii="Times New Roman" w:hAnsi="Times New Roman" w:cs="Times New Roman"/>
+                <w:sz w:val="24"/>
+                <w:szCs w:val="24"/>
+              </w:rPr>
+              <w:lastRenderedPageBreak/>
+              <w:t>May, 2016</w:t>
+            </w:r>
+          </w:p>
+        </w:tc>
+        <w:tc>
+          <w:tcPr>
+            <w:tcW w:w="3690" w:type="dxa"/>
+          </w:tcPr>
+          <w:p>
+            <w:pPr>
+              <w:pStyle w:val="ListParagraph"/>
+              <w:spacing w:line="276" w:lineRule="auto"/>
+              <w:ind w:left="0"/>
+              <w:rPr>
+                <w:rFonts w:ascii="Times New Roman" w:hAnsi="Times New Roman" w:cs="Times New Roman"/>
+                <w:sz w:val="24"/>
+                <w:szCs w:val="24"/>
+              </w:rPr>
+            </w:pPr>
+            <w:r>
+              <w:rPr>
+                <w:rFonts w:ascii="Times New Roman" w:hAnsi="Times New Roman" w:cs="Times New Roman"/>
+                <w:sz w:val="24"/>
+                <w:szCs w:val="24"/>
+              </w:rPr>
+              <w:t xml:space="preserve">A responsive web design was implemented. The website used Gray as its accent color and a blurred grid of, presumably, profile pictures. </w:t>
+            </w:r>
+          </w:p>
+        </w:tc>
+        <w:tc>
+          <w:tcPr>
+            <w:tcW w:w="4495" w:type="dxa"/>
+          </w:tcPr>
+          <w:p>
+            <w:pPr>
+              <w:pStyle w:val="ListParagraph"/>
+              <w:spacing w:line="276" w:lineRule="auto"/>
+              <w:ind w:left="0"/>
+              <w:rPr>
+                <w:rFonts w:ascii="Times New Roman" w:hAnsi="Times New Roman" w:cs="Times New Roman"/>
+                <w:sz w:val="24"/>
+                <w:szCs w:val="24"/>
+              </w:rPr>
+            </w:pPr>
+            <w:r>
+              <w:rPr>
+                <w:rFonts w:ascii="Times New Roman" w:hAnsi="Times New Roman" w:cs="Times New Roman"/>
+                <w:noProof/>
+                <w:sz w:val="24"/>
+                <w:szCs w:val="24"/>
+              </w:rPr>
+              <w:drawing>
+                <wp:inline distT="0" distB="0" distL="0" distR="0" wp14:anchorId="73F44B40" wp14:editId="7DF7CA16">
+                  <wp:extent cx="3279174" cy="1192427"/>
+                  <wp:effectExtent l="0" t="0" r="0" b="8255"/>
+                  <wp:docPr id="12" name="Picture 12" descr="C:\Users\Meti\AppData\Local\Microsoft\Windows\INetCache\Content.Word\LinkedIN May 2016.jpg"/>
+                  <wp:cNvGraphicFramePr>
+                    <a:graphicFrameLocks xmlns:a="http://schemas.openxmlformats.org/drawingml/2006/main" noChangeAspect="1"/>
+                  </wp:cNvGraphicFramePr>
+                  <a:graphic xmlns:a="http://schemas.openxmlformats.org/drawingml/2006/main">
+                    <a:graphicData uri="http://schemas.openxmlformats.org/drawingml/2006/picture">
+                      <pic:pic xmlns:pic="http://schemas.openxmlformats.org/drawingml/2006/picture">
+                        <pic:nvPicPr>
+                          <pic:cNvPr id="0" name="Picture 332" descr="C:\Users\Meti\AppData\Local\Microsoft\Windows\INetCache\Content.Word\LinkedIN May 2016.jpg"/>
+                          <pic:cNvPicPr>
+                            <a:picLocks noChangeAspect="1" noChangeArrowheads="1"/>
+                          </pic:cNvPicPr>
+                        </pic:nvPicPr>
+                        <pic:blipFill>
+                          <a:blip r:embed="rId22" cstate="print">
+                            <a:extLst>
+                              <a:ext uri="{28A0092B-C50C-407E-A947-70E740481C1C}">
+                                <a14:useLocalDpi xmlns:a14="http://schemas.microsoft.com/office/drawing/2010/main" val="0"/>
+                              </a:ext>
+                            </a:extLst>
+                          </a:blip>
+                          <a:srcRect/>
+                          <a:stretch>
+                            <a:fillRect/>
+                          </a:stretch>
+                        </pic:blipFill>
+                        <pic:spPr bwMode="auto">
+                          <a:xfrm>
+                            <a:off x="0" y="0"/>
+                            <a:ext cx="3336867" cy="1213406"/>
+                          </a:xfrm>
+                          <a:prstGeom prst="rect">
+                            <a:avLst/>
+                          </a:prstGeom>
+                          <a:noFill/>
+                          <a:ln>
+                            <a:noFill/>
+                          </a:ln>
+                        </pic:spPr>
+                      </pic:pic>
+                    </a:graphicData>
+                  </a:graphic>
+                </wp:inline>
+              </w:drawing>
+            </w:r>
+          </w:p>
+        </w:tc>
+      </w:tr>
+      <w:tr>
+        <w:tc>
+          <w:tcPr>
+            <w:tcW w:w="1170" w:type="dxa"/>
+          </w:tcPr>
+          <w:p>
+            <w:pPr>
+              <w:pStyle w:val="ListParagraph"/>
+              <w:spacing w:line="276" w:lineRule="auto"/>
+              <w:ind w:left="0"/>
+              <w:rPr>
+                <w:rFonts w:ascii="Times New Roman" w:hAnsi="Times New Roman" w:cs="Times New Roman"/>
+                <w:sz w:val="24"/>
+                <w:szCs w:val="24"/>
+              </w:rPr>
+            </w:pPr>
+            <w:r>
+              <w:rPr>
+                <w:rFonts w:ascii="Times New Roman" w:hAnsi="Times New Roman" w:cs="Times New Roman"/>
+                <w:sz w:val="24"/>
+                <w:szCs w:val="24"/>
+              </w:rPr>
+              <w:t>Jan, 2020</w:t>
+            </w:r>
+          </w:p>
+        </w:tc>
+        <w:tc>
+          <w:tcPr>
+            <w:tcW w:w="3690" w:type="dxa"/>
+          </w:tcPr>
+          <w:p>
+            <w:pPr>
+              <w:pStyle w:val="ListParagraph"/>
+              <w:spacing w:line="276" w:lineRule="auto"/>
+              <w:ind w:left="0"/>
+              <w:rPr>
+                <w:rFonts w:ascii="Times New Roman" w:hAnsi="Times New Roman" w:cs="Times New Roman"/>
+                <w:sz w:val="24"/>
+                <w:szCs w:val="24"/>
+              </w:rPr>
+            </w:pPr>
+            <w:r>
+              <w:rPr>
+                <w:rFonts w:ascii="Times New Roman" w:hAnsi="Times New Roman" w:cs="Times New Roman"/>
+                <w:sz w:val="24"/>
+                <w:szCs w:val="24"/>
+              </w:rPr>
+              <w:t>More sections as well as tabs are added. The color scheme has also changed to brighter colors. The search feature has been modified into two fields and the search button is now in blue. Moreover, the website now has an entire section dedicated to enable search in specific categories.</w:t>
+            </w:r>
+          </w:p>
+        </w:tc>
+        <w:tc>
+          <w:tcPr>
+            <w:tcW w:w="4495" w:type="dxa"/>
+          </w:tcPr>
+          <w:p>
+            <w:pPr>
+              <w:pStyle w:val="ListParagraph"/>
+              <w:spacing w:line="276" w:lineRule="auto"/>
+              <w:ind w:left="0"/>
+              <w:rPr>
+                <w:rFonts w:ascii="Times New Roman" w:hAnsi="Times New Roman" w:cs="Times New Roman"/>
+                <w:sz w:val="24"/>
+                <w:szCs w:val="24"/>
+              </w:rPr>
+            </w:pPr>
+            <w:r>
+              <w:rPr>
+                <w:rFonts w:ascii="Times New Roman" w:hAnsi="Times New Roman" w:cs="Times New Roman"/>
+                <w:noProof/>
+                <w:sz w:val="24"/>
+                <w:szCs w:val="24"/>
+              </w:rPr>
+              <w:drawing>
+                <wp:inline distT="0" distB="0" distL="0" distR="0" wp14:anchorId="2610A74E" wp14:editId="67EF11CF">
+                  <wp:extent cx="2922373" cy="3032207"/>
+                  <wp:effectExtent l="0" t="0" r="0" b="0"/>
+                  <wp:docPr id="13" name="Picture 13" descr="C:\Users\Meti\AppData\Local\Microsoft\Windows\INetCache\Content.Word\LinkedIn jan 2020.jpg"/>
+                  <wp:cNvGraphicFramePr>
+                    <a:graphicFrameLocks xmlns:a="http://schemas.openxmlformats.org/drawingml/2006/main" noChangeAspect="1"/>
+                  </wp:cNvGraphicFramePr>
+                  <a:graphic xmlns:a="http://schemas.openxmlformats.org/drawingml/2006/main">
+                    <a:graphicData uri="http://schemas.openxmlformats.org/drawingml/2006/picture">
+                      <pic:pic xmlns:pic="http://schemas.openxmlformats.org/drawingml/2006/picture">
+                        <pic:nvPicPr>
+                          <pic:cNvPr id="0" name="Picture 335" descr="C:\Users\Meti\AppData\Local\Microsoft\Windows\INetCache\Content.Word\LinkedIn jan 2020.jpg"/>
+                          <pic:cNvPicPr>
+                            <a:picLocks noChangeAspect="1" noChangeArrowheads="1"/>
+                          </pic:cNvPicPr>
+                        </pic:nvPicPr>
+                        <pic:blipFill>
+                          <a:blip r:embed="rId23" cstate="print">
+                            <a:extLst>
+                              <a:ext uri="{28A0092B-C50C-407E-A947-70E740481C1C}">
+                                <a14:useLocalDpi xmlns:a14="http://schemas.microsoft.com/office/drawing/2010/main" val="0"/>
+                              </a:ext>
+                            </a:extLst>
+                          </a:blip>
+                          <a:srcRect/>
+                          <a:stretch>
+                            <a:fillRect/>
+                          </a:stretch>
+                        </pic:blipFill>
+                        <pic:spPr bwMode="auto">
+                          <a:xfrm>
+                            <a:off x="0" y="0"/>
+                            <a:ext cx="2933956" cy="3044226"/>
+                          </a:xfrm>
+                          <a:prstGeom prst="rect">
+                            <a:avLst/>
+                          </a:prstGeom>
+                          <a:noFill/>
+                          <a:ln>
+                            <a:noFill/>
+                          </a:ln>
+                        </pic:spPr>
+                      </pic:pic>
+                    </a:graphicData>
+                  </a:graphic>
+                </wp:inline>
+              </w:drawing>
+            </w:r>
+          </w:p>
+        </w:tc>
+      </w:tr>
+    </w:tbl>
+    <w:p>
+      <w:pPr>
+        <w:pStyle w:val="ListParagraph"/>
+        <w:spacing w:line="276" w:lineRule="auto"/>
+        <w:rPr>
+          <w:rFonts w:ascii="Times New Roman" w:hAnsi="Times New Roman" w:cs="Times New Roman"/>
+          <w:sz w:val="24"/>
+          <w:szCs w:val="24"/>
+        </w:rPr>
+      </w:pPr>
+    </w:p>
+    <w:p>
+      <w:pPr>
+        <w:pStyle w:val="ListParagraph"/>
+        <w:spacing w:line="276" w:lineRule="auto"/>
+        <w:rPr>
+          <w:rFonts w:ascii="Times New Roman" w:hAnsi="Times New Roman" w:cs="Times New Roman"/>
+          <w:sz w:val="24"/>
+          <w:szCs w:val="24"/>
+        </w:rPr>
+      </w:pPr>
+    </w:p>
+    <w:p>
+      <w:pPr>
+        <w:pStyle w:val="ListParagraph"/>
+        <w:spacing w:line="276" w:lineRule="auto"/>
+        <w:rPr>
+          <w:rFonts w:ascii="Times New Roman" w:hAnsi="Times New Roman" w:cs="Times New Roman"/>
+          <w:sz w:val="24"/>
+          <w:szCs w:val="24"/>
+        </w:rPr>
+      </w:pPr>
+      <w:proofErr w:type="spellStart"/>
+      <w:r>
+        <w:rPr>
+          <w:rFonts w:ascii="Times New Roman" w:hAnsi="Times New Roman" w:cs="Times New Roman"/>
+          <w:sz w:val="24"/>
+          <w:szCs w:val="24"/>
+        </w:rPr>
+        <w:t>GitHub</w:t>
+      </w:r>
+      <w:proofErr w:type="spellEnd"/>
+    </w:p>
+    <w:p>
+      <w:pPr>
+        <w:pStyle w:val="ListParagraph"/>
+        <w:spacing w:line="276" w:lineRule="auto"/>
+        <w:rPr>
+          <w:rFonts w:ascii="Times New Roman" w:hAnsi="Times New Roman" w:cs="Times New Roman"/>
+          <w:sz w:val="24"/>
+          <w:szCs w:val="24"/>
+        </w:rPr>
+      </w:pPr>
+      <w:proofErr w:type="spellStart"/>
+      <w:r>
+        <w:rPr>
+          <w:rFonts w:ascii="Times New Roman" w:hAnsi="Times New Roman" w:cs="Times New Roman"/>
+          <w:color w:val="222222"/>
+          <w:sz w:val="24"/>
+          <w:szCs w:val="24"/>
+          <w:shd w:val="clear" w:color="auto" w:fill="FFFFFF"/>
+        </w:rPr>
+        <w:t>GitHub</w:t>
+      </w:r>
+      <w:proofErr w:type="spellEnd"/>
+      <w:r>
+        <w:rPr>
+          <w:rFonts w:ascii="Times New Roman" w:hAnsi="Times New Roman" w:cs="Times New Roman"/>
+          <w:color w:val="222222"/>
+          <w:sz w:val="24"/>
+          <w:szCs w:val="24"/>
+          <w:shd w:val="clear" w:color="auto" w:fill="FFFFFF"/>
+        </w:rPr>
+        <w:t xml:space="preserve">, is a US-based global company that provides hosting for software development version control using </w:t>
+      </w:r>
+      <w:proofErr w:type="spellStart"/>
+      <w:r>
+        <w:rPr>
+          <w:rFonts w:ascii="Times New Roman" w:hAnsi="Times New Roman" w:cs="Times New Roman"/>
+          <w:color w:val="222222"/>
+          <w:sz w:val="24"/>
+          <w:szCs w:val="24"/>
+          <w:shd w:val="clear" w:color="auto" w:fill="FFFFFF"/>
+        </w:rPr>
+        <w:t>Git</w:t>
+      </w:r>
+      <w:proofErr w:type="spellEnd"/>
+      <w:r>
+        <w:rPr>
+          <w:rFonts w:ascii="Times New Roman" w:hAnsi="Times New Roman" w:cs="Times New Roman"/>
+          <w:color w:val="222222"/>
+          <w:sz w:val="24"/>
+          <w:szCs w:val="24"/>
+          <w:shd w:val="clear" w:color="auto" w:fill="FFFFFF"/>
+        </w:rPr>
+        <w:t>.</w:t>
+      </w:r>
+    </w:p>
+    <w:tbl>
+      <w:tblPr>
+        <w:tblStyle w:val="TableGrid"/>
+        <w:tblW w:w="0" w:type="auto"/>
+        <w:tblInd w:w="-5" w:type="dxa"/>
+        <w:tblLayout w:type="fixed"/>
+        <w:tblLook w:val="04A0" w:firstRow="1" w:lastRow="0" w:firstColumn="1" w:lastColumn="0" w:noHBand="0" w:noVBand="1"/>
+      </w:tblPr>
+      <w:tblGrid>
+        <w:gridCol w:w="1170"/>
+        <w:gridCol w:w="2970"/>
+        <w:gridCol w:w="5215"/>
+      </w:tblGrid>
+      <w:tr>
+        <w:tc>
+          <w:tcPr>
+            <w:tcW w:w="1170" w:type="dxa"/>
+          </w:tcPr>
+          <w:p>
+            <w:pPr>
+              <w:pStyle w:val="ListParagraph"/>
+              <w:spacing w:line="276" w:lineRule="auto"/>
+              <w:ind w:left="0"/>
+              <w:rPr>
+                <w:rFonts w:ascii="Times New Roman" w:hAnsi="Times New Roman" w:cs="Times New Roman"/>
+                <w:sz w:val="24"/>
+                <w:szCs w:val="24"/>
+              </w:rPr>
+            </w:pPr>
+            <w:r>
+              <w:rPr>
+                <w:rFonts w:ascii="Times New Roman" w:hAnsi="Times New Roman" w:cs="Times New Roman"/>
+                <w:sz w:val="24"/>
+                <w:szCs w:val="24"/>
+              </w:rPr>
+              <w:t>Date</w:t>
+            </w:r>
+          </w:p>
+        </w:tc>
+        <w:tc>
+          <w:tcPr>
+            <w:tcW w:w="2970" w:type="dxa"/>
+          </w:tcPr>
+          <w:p>
+            <w:pPr>
+              <w:pStyle w:val="ListParagraph"/>
+              <w:spacing w:line="276" w:lineRule="auto"/>
+              <w:ind w:left="0"/>
+              <w:rPr>
+                <w:rFonts w:ascii="Times New Roman" w:hAnsi="Times New Roman" w:cs="Times New Roman"/>
+                <w:sz w:val="24"/>
+                <w:szCs w:val="24"/>
+              </w:rPr>
+            </w:pPr>
+            <w:r>
+              <w:rPr>
+                <w:rFonts w:ascii="Times New Roman" w:hAnsi="Times New Roman" w:cs="Times New Roman"/>
+                <w:sz w:val="24"/>
+                <w:szCs w:val="24"/>
+              </w:rPr>
+              <w:t>Observation</w:t>
+            </w:r>
+          </w:p>
+        </w:tc>
+        <w:tc>
+          <w:tcPr>
+            <w:tcW w:w="5215" w:type="dxa"/>
+          </w:tcPr>
+          <w:p>
+            <w:pPr>
+              <w:pStyle w:val="ListParagraph"/>
+              <w:spacing w:line="276" w:lineRule="auto"/>
+              <w:ind w:left="0"/>
+              <w:rPr>
+                <w:rFonts w:ascii="Times New Roman" w:hAnsi="Times New Roman" w:cs="Times New Roman"/>
+                <w:sz w:val="24"/>
+                <w:szCs w:val="24"/>
+              </w:rPr>
+            </w:pPr>
+          </w:p>
+        </w:tc>
+      </w:tr>
+      <w:tr>
+        <w:tc>
+          <w:tcPr>
+            <w:tcW w:w="1170" w:type="dxa"/>
+          </w:tcPr>
+          <w:p>
+            <w:pPr>
+              <w:pStyle w:val="ListParagraph"/>
+              <w:spacing w:line="276" w:lineRule="auto"/>
+              <w:ind w:left="0"/>
+              <w:rPr>
+                <w:rFonts w:ascii="Times New Roman" w:hAnsi="Times New Roman" w:cs="Times New Roman"/>
+                <w:sz w:val="24"/>
+                <w:szCs w:val="24"/>
+              </w:rPr>
+            </w:pPr>
+            <w:r>
+              <w:rPr>
+                <w:rFonts w:ascii="Times New Roman" w:hAnsi="Times New Roman" w:cs="Times New Roman"/>
+                <w:sz w:val="24"/>
+                <w:szCs w:val="24"/>
+              </w:rPr>
+              <w:t>Mar, 2009</w:t>
+            </w:r>
+          </w:p>
+        </w:tc>
+        <w:tc>
+          <w:tcPr>
+            <w:tcW w:w="2970" w:type="dxa"/>
+          </w:tcPr>
+          <w:p>
+            <w:pPr>
+              <w:pStyle w:val="ListParagraph"/>
+              <w:spacing w:line="276" w:lineRule="auto"/>
+              <w:ind w:left="0"/>
+              <w:rPr>
+                <w:rFonts w:ascii="Times New Roman" w:hAnsi="Times New Roman" w:cs="Times New Roman"/>
+                <w:sz w:val="24"/>
+                <w:szCs w:val="24"/>
+              </w:rPr>
+            </w:pPr>
+            <w:r>
+              <w:rPr>
+                <w:rFonts w:ascii="Times New Roman" w:hAnsi="Times New Roman" w:cs="Times New Roman"/>
+                <w:sz w:val="24"/>
+                <w:szCs w:val="24"/>
+              </w:rPr>
+              <w:t xml:space="preserve">The website more or less plain which was mainly composed of text. The sections are heighted with different shades of light blue and white. The first section below the navigation bar consisted of Ads and just below the ads is the section consisting small description about </w:t>
+            </w:r>
+            <w:proofErr w:type="spellStart"/>
+            <w:r>
+              <w:rPr>
+                <w:rFonts w:ascii="Times New Roman" w:hAnsi="Times New Roman" w:cs="Times New Roman"/>
+                <w:sz w:val="24"/>
+                <w:szCs w:val="24"/>
+              </w:rPr>
+              <w:t>github</w:t>
+            </w:r>
+            <w:proofErr w:type="spellEnd"/>
+            <w:r>
+              <w:rPr>
+                <w:rFonts w:ascii="Times New Roman" w:hAnsi="Times New Roman" w:cs="Times New Roman"/>
+                <w:sz w:val="24"/>
+                <w:szCs w:val="24"/>
+              </w:rPr>
+              <w:t xml:space="preserve"> and a small signup button. </w:t>
+            </w:r>
+          </w:p>
+        </w:tc>
+        <w:tc>
+          <w:tcPr>
+            <w:tcW w:w="5215" w:type="dxa"/>
+          </w:tcPr>
+          <w:p>
+            <w:pPr>
+              <w:pStyle w:val="ListParagraph"/>
+              <w:spacing w:line="276" w:lineRule="auto"/>
+              <w:ind w:left="0"/>
+              <w:rPr>
+                <w:rFonts w:ascii="Times New Roman" w:hAnsi="Times New Roman" w:cs="Times New Roman"/>
+                <w:sz w:val="24"/>
+                <w:szCs w:val="24"/>
+              </w:rPr>
+            </w:pPr>
+            <w:r>
+              <w:rPr>
+                <w:rFonts w:ascii="Times New Roman" w:hAnsi="Times New Roman" w:cs="Times New Roman"/>
+                <w:noProof/>
+                <w:sz w:val="24"/>
+                <w:szCs w:val="24"/>
+              </w:rPr>
+              <w:drawing>
+                <wp:inline distT="0" distB="0" distL="0" distR="0" wp14:anchorId="598B0E0F" wp14:editId="46A749D0">
+                  <wp:extent cx="3237298" cy="1418179"/>
+                  <wp:effectExtent l="0" t="0" r="1270" b="0"/>
+                  <wp:docPr id="14" name="Picture 14" descr="C:\Users\Meti\AppData\Local\Microsoft\Windows\INetCache\Content.Word\github mar 2009.jpg"/>
+                  <wp:cNvGraphicFramePr>
+                    <a:graphicFrameLocks xmlns:a="http://schemas.openxmlformats.org/drawingml/2006/main" noChangeAspect="1"/>
+                  </wp:cNvGraphicFramePr>
+                  <a:graphic xmlns:a="http://schemas.openxmlformats.org/drawingml/2006/main">
+                    <a:graphicData uri="http://schemas.openxmlformats.org/drawingml/2006/picture">
+                      <pic:pic xmlns:pic="http://schemas.openxmlformats.org/drawingml/2006/picture">
+                        <pic:nvPicPr>
+                          <pic:cNvPr id="0" name="Picture 338" descr="C:\Users\Meti\AppData\Local\Microsoft\Windows\INetCache\Content.Word\github mar 2009.jpg"/>
+                          <pic:cNvPicPr>
+                            <a:picLocks noChangeAspect="1" noChangeArrowheads="1"/>
+                          </pic:cNvPicPr>
+                        </pic:nvPicPr>
+                        <pic:blipFill>
+                          <a:blip r:embed="rId24" cstate="print">
+                            <a:extLst>
+                              <a:ext uri="{28A0092B-C50C-407E-A947-70E740481C1C}">
+                                <a14:useLocalDpi xmlns:a14="http://schemas.microsoft.com/office/drawing/2010/main" val="0"/>
+                              </a:ext>
+                            </a:extLst>
+                          </a:blip>
+                          <a:srcRect/>
+                          <a:stretch>
+                            <a:fillRect/>
+                          </a:stretch>
+                        </pic:blipFill>
+                        <pic:spPr bwMode="auto">
+                          <a:xfrm>
+                            <a:off x="0" y="0"/>
+                            <a:ext cx="3257421" cy="1426994"/>
+                          </a:xfrm>
+                          <a:prstGeom prst="rect">
+                            <a:avLst/>
+                          </a:prstGeom>
+                          <a:noFill/>
+                          <a:ln>
+                            <a:noFill/>
+                          </a:ln>
+                        </pic:spPr>
+                      </pic:pic>
+                    </a:graphicData>
+                  </a:graphic>
+                </wp:inline>
+              </w:drawing>
+            </w:r>
+          </w:p>
+        </w:tc>
+      </w:tr>
+      <w:tr>
+        <w:tc>
+          <w:tcPr>
+            <w:tcW w:w="1170" w:type="dxa"/>
+          </w:tcPr>
+          <w:p>
+            <w:pPr>
+              <w:pStyle w:val="ListParagraph"/>
+              <w:spacing w:line="276" w:lineRule="auto"/>
+              <w:ind w:left="0"/>
+              <w:rPr>
+                <w:rFonts w:ascii="Times New Roman" w:hAnsi="Times New Roman" w:cs="Times New Roman"/>
+                <w:sz w:val="24"/>
+                <w:szCs w:val="24"/>
+              </w:rPr>
+            </w:pPr>
+            <w:r>
+              <w:rPr>
+                <w:rFonts w:ascii="Times New Roman" w:hAnsi="Times New Roman" w:cs="Times New Roman"/>
+                <w:sz w:val="24"/>
+                <w:szCs w:val="24"/>
+              </w:rPr>
+              <w:lastRenderedPageBreak/>
+              <w:t>Jul, 2013</w:t>
+            </w:r>
+          </w:p>
+        </w:tc>
+        <w:tc>
+          <w:tcPr>
+            <w:tcW w:w="2970" w:type="dxa"/>
+          </w:tcPr>
+          <w:p>
+            <w:pPr>
+              <w:pStyle w:val="ListParagraph"/>
+              <w:spacing w:line="276" w:lineRule="auto"/>
+              <w:ind w:left="0"/>
+              <w:rPr>
+                <w:rFonts w:ascii="Times New Roman" w:hAnsi="Times New Roman" w:cs="Times New Roman"/>
+                <w:sz w:val="24"/>
+                <w:szCs w:val="24"/>
+              </w:rPr>
+            </w:pPr>
+            <w:r>
+              <w:rPr>
+                <w:rFonts w:ascii="Times New Roman" w:hAnsi="Times New Roman" w:cs="Times New Roman"/>
+                <w:sz w:val="24"/>
+                <w:szCs w:val="24"/>
+              </w:rPr>
+              <w:t xml:space="preserve">The </w:t>
+            </w:r>
+            <w:proofErr w:type="spellStart"/>
+            <w:r>
+              <w:rPr>
+                <w:rFonts w:ascii="Times New Roman" w:hAnsi="Times New Roman" w:cs="Times New Roman"/>
+                <w:sz w:val="24"/>
+                <w:szCs w:val="24"/>
+              </w:rPr>
+              <w:t>github</w:t>
+            </w:r>
+            <w:proofErr w:type="spellEnd"/>
+            <w:r>
+              <w:rPr>
+                <w:rFonts w:ascii="Times New Roman" w:hAnsi="Times New Roman" w:cs="Times New Roman"/>
+                <w:sz w:val="24"/>
+                <w:szCs w:val="24"/>
+              </w:rPr>
+              <w:t xml:space="preserve"> Logo is now all in Sentence case which previously was all in small case. The color scheme had also moved from lighter shades of blue and white to dark and white. The sign up form is now included in the homepage rather than the signup button in the previous pages that directed to it. The tabs had been redefined and reduced in number and the search bar had been added to the top </w:t>
+            </w:r>
+            <w:proofErr w:type="spellStart"/>
+            <w:r>
+              <w:rPr>
+                <w:rFonts w:ascii="Times New Roman" w:hAnsi="Times New Roman" w:cs="Times New Roman"/>
+                <w:sz w:val="24"/>
+                <w:szCs w:val="24"/>
+              </w:rPr>
+              <w:t>bar.The</w:t>
+            </w:r>
+            <w:proofErr w:type="spellEnd"/>
+            <w:r>
+              <w:rPr>
+                <w:rFonts w:ascii="Times New Roman" w:hAnsi="Times New Roman" w:cs="Times New Roman"/>
+                <w:sz w:val="24"/>
+                <w:szCs w:val="24"/>
+              </w:rPr>
+              <w:t xml:space="preserve"> sections below the navigation bar is now reduced to 2 sections. Only maintain a simple yet descriptive page.</w:t>
+            </w:r>
+          </w:p>
+        </w:tc>
+        <w:tc>
+          <w:tcPr>
+            <w:tcW w:w="5215" w:type="dxa"/>
+          </w:tcPr>
+          <w:p>
+            <w:pPr>
+              <w:pStyle w:val="ListParagraph"/>
+              <w:spacing w:line="276" w:lineRule="auto"/>
+              <w:ind w:left="0"/>
+              <w:rPr>
+                <w:rFonts w:ascii="Times New Roman" w:hAnsi="Times New Roman" w:cs="Times New Roman"/>
+                <w:sz w:val="24"/>
+                <w:szCs w:val="24"/>
+              </w:rPr>
+            </w:pPr>
+            <w:r>
+              <w:rPr>
+                <w:rFonts w:ascii="Times New Roman" w:hAnsi="Times New Roman" w:cs="Times New Roman"/>
+                <w:noProof/>
+                <w:sz w:val="24"/>
+                <w:szCs w:val="24"/>
+              </w:rPr>
+              <w:drawing>
+                <wp:inline distT="0" distB="0" distL="0" distR="0" wp14:anchorId="1AC78DC7" wp14:editId="7496BD44">
+                  <wp:extent cx="3873671" cy="1632742"/>
+                  <wp:effectExtent l="0" t="0" r="0" b="5715"/>
+                  <wp:docPr id="15" name="Picture 15" descr="C:\Users\Meti\AppData\Local\Microsoft\Windows\INetCache\Content.Word\github jul 2013.jpg"/>
+                  <wp:cNvGraphicFramePr>
+                    <a:graphicFrameLocks xmlns:a="http://schemas.openxmlformats.org/drawingml/2006/main" noChangeAspect="1"/>
+                  </wp:cNvGraphicFramePr>
+                  <a:graphic xmlns:a="http://schemas.openxmlformats.org/drawingml/2006/main">
+                    <a:graphicData uri="http://schemas.openxmlformats.org/drawingml/2006/picture">
+                      <pic:pic xmlns:pic="http://schemas.openxmlformats.org/drawingml/2006/picture">
+                        <pic:nvPicPr>
+                          <pic:cNvPr id="0" name="Picture 341" descr="C:\Users\Meti\AppData\Local\Microsoft\Windows\INetCache\Content.Word\github jul 2013.jpg"/>
+                          <pic:cNvPicPr>
+                            <a:picLocks noChangeAspect="1" noChangeArrowheads="1"/>
+                          </pic:cNvPicPr>
+                        </pic:nvPicPr>
+                        <pic:blipFill>
+                          <a:blip r:embed="rId25" cstate="print">
+                            <a:extLst>
+                              <a:ext uri="{28A0092B-C50C-407E-A947-70E740481C1C}">
+                                <a14:useLocalDpi xmlns:a14="http://schemas.microsoft.com/office/drawing/2010/main" val="0"/>
+                              </a:ext>
+                            </a:extLst>
+                          </a:blip>
+                          <a:srcRect/>
+                          <a:stretch>
+                            <a:fillRect/>
+                          </a:stretch>
+                        </pic:blipFill>
+                        <pic:spPr bwMode="auto">
+                          <a:xfrm>
+                            <a:off x="0" y="0"/>
+                            <a:ext cx="3886828" cy="1638288"/>
+                          </a:xfrm>
+                          <a:prstGeom prst="rect">
+                            <a:avLst/>
+                          </a:prstGeom>
+                          <a:noFill/>
+                          <a:ln>
+                            <a:noFill/>
+                          </a:ln>
+                        </pic:spPr>
+                      </pic:pic>
+                    </a:graphicData>
+                  </a:graphic>
+                </wp:inline>
+              </w:drawing>
+            </w:r>
+          </w:p>
+        </w:tc>
+      </w:tr>
+      <w:tr>
+        <w:tc>
+          <w:tcPr>
+            <w:tcW w:w="1170" w:type="dxa"/>
+          </w:tcPr>
+          <w:p>
+            <w:pPr>
+              <w:pStyle w:val="ListParagraph"/>
+              <w:spacing w:line="276" w:lineRule="auto"/>
+              <w:ind w:left="0"/>
+              <w:rPr>
+                <w:rFonts w:ascii="Times New Roman" w:hAnsi="Times New Roman" w:cs="Times New Roman"/>
+                <w:sz w:val="24"/>
+                <w:szCs w:val="24"/>
+              </w:rPr>
+            </w:pPr>
+            <w:r>
+              <w:rPr>
+                <w:rFonts w:ascii="Times New Roman" w:hAnsi="Times New Roman" w:cs="Times New Roman"/>
+                <w:sz w:val="24"/>
+                <w:szCs w:val="24"/>
+              </w:rPr>
+              <w:t>Mar, 2020</w:t>
+            </w:r>
+          </w:p>
+        </w:tc>
+        <w:tc>
+          <w:tcPr>
+            <w:tcW w:w="2970" w:type="dxa"/>
+          </w:tcPr>
+          <w:p>
+            <w:pPr>
+              <w:pStyle w:val="ListParagraph"/>
+              <w:spacing w:line="276" w:lineRule="auto"/>
+              <w:ind w:left="0"/>
+              <w:rPr>
+                <w:rFonts w:ascii="Times New Roman" w:hAnsi="Times New Roman" w:cs="Times New Roman"/>
+                <w:sz w:val="24"/>
+                <w:szCs w:val="24"/>
+              </w:rPr>
+            </w:pPr>
+            <w:r>
+              <w:rPr>
+                <w:rFonts w:ascii="Times New Roman" w:hAnsi="Times New Roman" w:cs="Times New Roman"/>
+                <w:sz w:val="24"/>
+                <w:szCs w:val="24"/>
+              </w:rPr>
+              <w:t xml:space="preserve">The Text Logo is now replaced with an Actual Logo. The search bar that was previously on the left side of the logo is now on the right side of the tabs which I find more convenient. The page has maintained the dark with white color scheme. </w:t>
+            </w:r>
+          </w:p>
+        </w:tc>
+        <w:tc>
+          <w:tcPr>
+            <w:tcW w:w="5215" w:type="dxa"/>
+          </w:tcPr>
+          <w:p>
+            <w:pPr>
+              <w:pStyle w:val="ListParagraph"/>
+              <w:spacing w:line="276" w:lineRule="auto"/>
+              <w:ind w:left="0"/>
+              <w:rPr>
+                <w:rFonts w:ascii="Times New Roman" w:hAnsi="Times New Roman" w:cs="Times New Roman"/>
+                <w:sz w:val="24"/>
+                <w:szCs w:val="24"/>
+              </w:rPr>
+            </w:pPr>
+            <w:r>
+              <w:rPr>
+                <w:rFonts w:ascii="Times New Roman" w:hAnsi="Times New Roman" w:cs="Times New Roman"/>
+                <w:noProof/>
+                <w:sz w:val="24"/>
+                <w:szCs w:val="24"/>
+              </w:rPr>
+              <w:drawing>
+                <wp:inline distT="0" distB="0" distL="0" distR="0" wp14:anchorId="55E7DFD3" wp14:editId="3B8280E3">
+                  <wp:extent cx="3577109" cy="1563216"/>
+                  <wp:effectExtent l="0" t="0" r="4445" b="0"/>
+                  <wp:docPr id="16" name="Picture 16" descr="C:\Users\Meti\AppData\Local\Microsoft\Windows\INetCache\Content.Word\github mar 2020.jpg"/>
+                  <wp:cNvGraphicFramePr>
+                    <a:graphicFrameLocks xmlns:a="http://schemas.openxmlformats.org/drawingml/2006/main" noChangeAspect="1"/>
+                  </wp:cNvGraphicFramePr>
+                  <a:graphic xmlns:a="http://schemas.openxmlformats.org/drawingml/2006/main">
+                    <a:graphicData uri="http://schemas.openxmlformats.org/drawingml/2006/picture">
+                      <pic:pic xmlns:pic="http://schemas.openxmlformats.org/drawingml/2006/picture">
+                        <pic:nvPicPr>
+                          <pic:cNvPr id="0" name="Picture 344" descr="C:\Users\Meti\AppData\Local\Microsoft\Windows\INetCache\Content.Word\github mar 2020.jpg"/>
+                          <pic:cNvPicPr>
+                            <a:picLocks noChangeAspect="1" noChangeArrowheads="1"/>
+                          </pic:cNvPicPr>
+                        </pic:nvPicPr>
+                        <pic:blipFill>
+                          <a:blip r:embed="rId26" cstate="print">
+                            <a:extLst>
+                              <a:ext uri="{28A0092B-C50C-407E-A947-70E740481C1C}">
+                                <a14:useLocalDpi xmlns:a14="http://schemas.microsoft.com/office/drawing/2010/main" val="0"/>
+                              </a:ext>
+                            </a:extLst>
+                          </a:blip>
+                          <a:srcRect/>
+                          <a:stretch>
+                            <a:fillRect/>
+                          </a:stretch>
+                        </pic:blipFill>
+                        <pic:spPr bwMode="auto">
+                          <a:xfrm>
+                            <a:off x="0" y="0"/>
+                            <a:ext cx="3580900" cy="1564873"/>
+                          </a:xfrm>
+                          <a:prstGeom prst="rect">
+                            <a:avLst/>
+                          </a:prstGeom>
+                          <a:noFill/>
+                          <a:ln>
+                            <a:noFill/>
+                          </a:ln>
+                        </pic:spPr>
+                      </pic:pic>
+                    </a:graphicData>
+                  </a:graphic>
+                </wp:inline>
+              </w:drawing>
+            </w:r>
+          </w:p>
+        </w:tc>
+      </w:tr>
+    </w:tbl>
+    <w:p>
+      <w:pPr>
+        <w:rPr>
+          <w:rFonts w:ascii="Times New Roman" w:hAnsi="Times New Roman" w:cs="Times New Roman"/>
+          <w:sz w:val="24"/>
+          <w:szCs w:val="24"/>
+        </w:rPr>
+      </w:pPr>
     </w:p>
     <w:p>
       <w:bookmarkStart w:id="0" w:name="_GoBack"/>
@@ -1397,6 +4739,119 @@
     </w:lvl>
   </w:abstractNum>
   <w:abstractNum w:abstractNumId="1">
+    <w:nsid w:val="3B446037"/>
+    <w:multiLevelType w:val="hybridMultilevel"/>
+    <w:tmpl w:val="4A3AE9D6"/>
+    <w:lvl w:ilvl="0" w:tplc="0409000D">
+      <w:start w:val="1"/>
+      <w:numFmt w:val="bullet"/>
+      <w:lvlText w:val=""/>
+      <w:lvlJc w:val="left"/>
+      <w:pPr>
+        <w:ind w:left="720" w:hanging="360"/>
+      </w:pPr>
+      <w:rPr>
+        <w:rFonts w:ascii="Wingdings" w:hAnsi="Wingdings" w:hint="default"/>
+      </w:rPr>
+    </w:lvl>
+    <w:lvl w:ilvl="1" w:tplc="04090003" w:tentative="1">
+      <w:start w:val="1"/>
+      <w:numFmt w:val="bullet"/>
+      <w:lvlText w:val="o"/>
+      <w:lvlJc w:val="left"/>
+      <w:pPr>
+        <w:ind w:left="1440" w:hanging="360"/>
+      </w:pPr>
+      <w:rPr>
+        <w:rFonts w:ascii="Courier New" w:hAnsi="Courier New" w:cs="Courier New" w:hint="default"/>
+      </w:rPr>
+    </w:lvl>
+    <w:lvl w:ilvl="2" w:tplc="04090005" w:tentative="1">
+      <w:start w:val="1"/>
+      <w:numFmt w:val="bullet"/>
+      <w:lvlText w:val=""/>
+      <w:lvlJc w:val="left"/>
+      <w:pPr>
+        <w:ind w:left="2160" w:hanging="360"/>
+      </w:pPr>
+      <w:rPr>
+        <w:rFonts w:ascii="Wingdings" w:hAnsi="Wingdings" w:hint="default"/>
+      </w:rPr>
+    </w:lvl>
+    <w:lvl w:ilvl="3" w:tplc="04090001" w:tentative="1">
+      <w:start w:val="1"/>
+      <w:numFmt w:val="bullet"/>
+      <w:lvlText w:val=""/>
+      <w:lvlJc w:val="left"/>
+      <w:pPr>
+        <w:ind w:left="2880" w:hanging="360"/>
+      </w:pPr>
+      <w:rPr>
+        <w:rFonts w:ascii="Symbol" w:hAnsi="Symbol" w:hint="default"/>
+      </w:rPr>
+    </w:lvl>
+    <w:lvl w:ilvl="4" w:tplc="04090003" w:tentative="1">
+      <w:start w:val="1"/>
+      <w:numFmt w:val="bullet"/>
+      <w:lvlText w:val="o"/>
+      <w:lvlJc w:val="left"/>
+      <w:pPr>
+        <w:ind w:left="3600" w:hanging="360"/>
+      </w:pPr>
+      <w:rPr>
+        <w:rFonts w:ascii="Courier New" w:hAnsi="Courier New" w:cs="Courier New" w:hint="default"/>
+      </w:rPr>
+    </w:lvl>
+    <w:lvl w:ilvl="5" w:tplc="04090005" w:tentative="1">
+      <w:start w:val="1"/>
+      <w:numFmt w:val="bullet"/>
+      <w:lvlText w:val=""/>
+      <w:lvlJc w:val="left"/>
+      <w:pPr>
+        <w:ind w:left="4320" w:hanging="360"/>
+      </w:pPr>
+      <w:rPr>
+        <w:rFonts w:ascii="Wingdings" w:hAnsi="Wingdings" w:hint="default"/>
+      </w:rPr>
+    </w:lvl>
+    <w:lvl w:ilvl="6" w:tplc="04090001" w:tentative="1">
+      <w:start w:val="1"/>
+      <w:numFmt w:val="bullet"/>
+      <w:lvlText w:val=""/>
+      <w:lvlJc w:val="left"/>
+      <w:pPr>
+        <w:ind w:left="5040" w:hanging="360"/>
+      </w:pPr>
+      <w:rPr>
+        <w:rFonts w:ascii="Symbol" w:hAnsi="Symbol" w:hint="default"/>
+      </w:rPr>
+    </w:lvl>
+    <w:lvl w:ilvl="7" w:tplc="04090003" w:tentative="1">
+      <w:start w:val="1"/>
+      <w:numFmt w:val="bullet"/>
+      <w:lvlText w:val="o"/>
+      <w:lvlJc w:val="left"/>
+      <w:pPr>
+        <w:ind w:left="5760" w:hanging="360"/>
+      </w:pPr>
+      <w:rPr>
+        <w:rFonts w:ascii="Courier New" w:hAnsi="Courier New" w:cs="Courier New" w:hint="default"/>
+      </w:rPr>
+    </w:lvl>
+    <w:lvl w:ilvl="8" w:tplc="04090005" w:tentative="1">
+      <w:start w:val="1"/>
+      <w:numFmt w:val="bullet"/>
+      <w:lvlText w:val=""/>
+      <w:lvlJc w:val="left"/>
+      <w:pPr>
+        <w:ind w:left="6480" w:hanging="360"/>
+      </w:pPr>
+      <w:rPr>
+        <w:rFonts w:ascii="Wingdings" w:hAnsi="Wingdings" w:hint="default"/>
+      </w:rPr>
+    </w:lvl>
+  </w:abstractNum>
+  <w:abstractNum w:abstractNumId="2">
     <w:nsid w:val="49185BAB"/>
     <w:multiLevelType w:val="hybridMultilevel"/>
     <w:tmpl w:val="98DA54B2"/>
@@ -1485,7 +4940,7 @@
       </w:pPr>
     </w:lvl>
   </w:abstractNum>
-  <w:abstractNum w:abstractNumId="2">
+  <w:abstractNum w:abstractNumId="3">
     <w:nsid w:val="6A725B64"/>
     <w:multiLevelType w:val="hybridMultilevel"/>
     <w:tmpl w:val="2EEA20C6"/>
@@ -1599,13 +5054,16 @@
     </w:lvl>
   </w:abstractNum>
   <w:num w:numId="1">
-    <w:abstractNumId w:val="2"/>
+    <w:abstractNumId w:val="3"/>
   </w:num>
   <w:num w:numId="2">
-    <w:abstractNumId w:val="1"/>
+    <w:abstractNumId w:val="2"/>
   </w:num>
   <w:num w:numId="3">
     <w:abstractNumId w:val="0"/>
+  </w:num>
+  <w:num w:numId="4">
+    <w:abstractNumId w:val="1"/>
   </w:num>
 </w:numbering>
 </file>
@@ -2054,6 +5512,43 @@
       <w:u w:val="single"/>
     </w:rPr>
   </w:style>
+  <w:style w:type="table" w:styleId="TableGrid">
+    <w:name w:val="Table Grid"/>
+    <w:basedOn w:val="TableNormal"/>
+    <w:uiPriority w:val="39"/>
+    <w:rsid w:val="00F97D5E"/>
+    <w:pPr>
+      <w:spacing w:after="0" w:line="240" w:lineRule="auto"/>
+    </w:pPr>
+    <w:tblPr>
+      <w:tblInd w:w="0" w:type="dxa"/>
+      <w:tblBorders>
+        <w:top w:val="single" w:sz="4" w:space="0" w:color="auto"/>
+        <w:left w:val="single" w:sz="4" w:space="0" w:color="auto"/>
+        <w:bottom w:val="single" w:sz="4" w:space="0" w:color="auto"/>
+        <w:right w:val="single" w:sz="4" w:space="0" w:color="auto"/>
+        <w:insideH w:val="single" w:sz="4" w:space="0" w:color="auto"/>
+        <w:insideV w:val="single" w:sz="4" w:space="0" w:color="auto"/>
+      </w:tblBorders>
+      <w:tblCellMar>
+        <w:top w:w="0" w:type="dxa"/>
+        <w:left w:w="108" w:type="dxa"/>
+        <w:bottom w:w="0" w:type="dxa"/>
+        <w:right w:w="108" w:type="dxa"/>
+      </w:tblCellMar>
+    </w:tblPr>
+  </w:style>
+  <w:style w:type="character" w:styleId="Emphasis">
+    <w:name w:val="Emphasis"/>
+    <w:basedOn w:val="DefaultParagraphFont"/>
+    <w:uiPriority w:val="20"/>
+    <w:qFormat/>
+    <w:rsid w:val="00F97D5E"/>
+    <w:rPr>
+      <w:i/>
+      <w:iCs/>
+    </w:rPr>
+  </w:style>
 </w:styles>
 </file>
 

</xml_diff>

<commit_message>
Fourth draft Question number 4 has been added V 1.0.4
</commit_message>
<xml_diff>
--- a/The_Internet.docx
+++ b/The_Internet.docx
@@ -4736,8 +4736,6 @@
         </w:rPr>
         <w:t>Wikipedia is a free online encyclopedia, created and edited by volunteers around the world and hosted by the Wikimedia Foundation.</w:t>
       </w:r>
-      <w:bookmarkStart w:id="0" w:name="_GoBack"/>
-      <w:bookmarkEnd w:id="0"/>
     </w:p>
     <w:p>
       <w:pPr>
@@ -12131,15 +12129,798 @@
     </w:p>
     <w:p>
       <w:pPr>
+        <w:pStyle w:val="ListParagraph"/>
+        <w:rPr>
+          <w:rFonts w:ascii="Times New Roman" w:hAnsi="Times New Roman" w:cs="Times New Roman"/>
+          <w:color w:val="505050"/>
+          <w:sz w:val="24"/>
+          <w:szCs w:val="24"/>
+          <w:shd w:val="clear" w:color="auto" w:fill="FFFFFF"/>
+        </w:rPr>
+      </w:pPr>
+      <w:r>
+        <w:rPr>
+          <w:rFonts w:ascii="Times New Roman" w:hAnsi="Times New Roman" w:cs="Times New Roman"/>
+          <w:color w:val="505050"/>
+          <w:sz w:val="24"/>
+          <w:szCs w:val="24"/>
+          <w:shd w:val="clear" w:color="auto" w:fill="FFFFFF"/>
+        </w:rPr>
+        <w:t xml:space="preserve">4. Guidelines to evaluate a website </w:t>
+      </w:r>
+    </w:p>
+    <w:p>
+      <w:pPr>
+        <w:pStyle w:val="ListParagraph"/>
+        <w:rPr>
+          <w:rFonts w:ascii="Times New Roman" w:hAnsi="Times New Roman" w:cs="Times New Roman"/>
+          <w:color w:val="505050"/>
+          <w:sz w:val="24"/>
+          <w:szCs w:val="24"/>
+          <w:shd w:val="clear" w:color="auto" w:fill="FFFFFF"/>
+        </w:rPr>
+      </w:pPr>
+    </w:p>
+    <w:p>
+      <w:pPr>
+        <w:pStyle w:val="ListParagraph"/>
+        <w:rPr>
+          <w:rFonts w:ascii="Times New Roman" w:hAnsi="Times New Roman" w:cs="Times New Roman"/>
+          <w:color w:val="505050"/>
+          <w:sz w:val="24"/>
+          <w:szCs w:val="24"/>
+          <w:shd w:val="clear" w:color="auto" w:fill="FFFFFF"/>
+        </w:rPr>
+      </w:pPr>
+      <w:r>
+        <w:rPr>
+          <w:rFonts w:ascii="Times New Roman" w:hAnsi="Times New Roman" w:cs="Times New Roman"/>
+          <w:color w:val="505050"/>
+          <w:sz w:val="24"/>
+          <w:szCs w:val="24"/>
+          <w:shd w:val="clear" w:color="auto" w:fill="FFFFFF"/>
+        </w:rPr>
+        <w:t xml:space="preserve">1. Content </w:t>
+      </w:r>
+    </w:p>
+    <w:p>
+      <w:pPr>
+        <w:pStyle w:val="ListParagraph"/>
+        <w:numPr>
+          <w:ilvl w:val="0"/>
+          <w:numId w:val="4"/>
+        </w:numPr>
+        <w:rPr>
+          <w:rFonts w:ascii="Times New Roman" w:hAnsi="Times New Roman" w:cs="Times New Roman"/>
+          <w:color w:val="505050"/>
+          <w:sz w:val="24"/>
+          <w:szCs w:val="24"/>
+          <w:shd w:val="clear" w:color="auto" w:fill="FFFFFF"/>
+        </w:rPr>
+      </w:pPr>
+      <w:r>
+        <w:rPr>
+          <w:rFonts w:ascii="Times New Roman" w:hAnsi="Times New Roman" w:cs="Times New Roman"/>
+          <w:color w:val="505050"/>
+          <w:sz w:val="24"/>
+          <w:szCs w:val="24"/>
+          <w:shd w:val="clear" w:color="auto" w:fill="FFFFFF"/>
+        </w:rPr>
+        <w:t xml:space="preserve">A site’s content should be comprehensible, appropriate and of a value intended for its user </w:t>
+      </w:r>
+    </w:p>
+    <w:p>
+      <w:pPr>
+        <w:pStyle w:val="ListParagraph"/>
+        <w:numPr>
+          <w:ilvl w:val="0"/>
+          <w:numId w:val="4"/>
+        </w:numPr>
+        <w:rPr>
+          <w:rFonts w:ascii="Times New Roman" w:hAnsi="Times New Roman" w:cs="Times New Roman"/>
+          <w:color w:val="505050"/>
+          <w:sz w:val="24"/>
+          <w:szCs w:val="24"/>
+          <w:shd w:val="clear" w:color="auto" w:fill="FFFFFF"/>
+        </w:rPr>
+      </w:pPr>
+      <w:r>
+        <w:rPr>
+          <w:rFonts w:ascii="Times New Roman" w:hAnsi="Times New Roman" w:cs="Times New Roman"/>
+          <w:color w:val="505050"/>
+          <w:sz w:val="24"/>
+          <w:szCs w:val="24"/>
+          <w:shd w:val="clear" w:color="auto" w:fill="FFFFFF"/>
+        </w:rPr>
+        <w:t xml:space="preserve">Enough information should be </w:t>
+      </w:r>
+      <w:r>
+        <w:rPr>
+          <w:rFonts w:ascii="Times New Roman" w:hAnsi="Times New Roman" w:cs="Times New Roman"/>
+          <w:color w:val="505050"/>
+          <w:sz w:val="24"/>
+          <w:szCs w:val="24"/>
+          <w:shd w:val="clear" w:color="auto" w:fill="FFFFFF"/>
+        </w:rPr>
+        <w:t xml:space="preserve">available to make a visit worth a </w:t>
+      </w:r>
+      <w:r>
+        <w:rPr>
+          <w:rFonts w:ascii="Times New Roman" w:hAnsi="Times New Roman" w:cs="Times New Roman"/>
+          <w:color w:val="505050"/>
+          <w:sz w:val="24"/>
+          <w:szCs w:val="24"/>
+          <w:shd w:val="clear" w:color="auto" w:fill="FFFFFF"/>
+        </w:rPr>
+        <w:t>while.</w:t>
+      </w:r>
+    </w:p>
+    <w:p>
+      <w:pPr>
+        <w:pStyle w:val="ListParagraph"/>
+        <w:numPr>
+          <w:ilvl w:val="0"/>
+          <w:numId w:val="4"/>
+        </w:numPr>
+        <w:rPr>
+          <w:rFonts w:ascii="Times New Roman" w:hAnsi="Times New Roman" w:cs="Times New Roman"/>
+          <w:color w:val="505050"/>
+          <w:sz w:val="24"/>
+          <w:szCs w:val="24"/>
+          <w:shd w:val="clear" w:color="auto" w:fill="FFFFFF"/>
+        </w:rPr>
+      </w:pPr>
+      <w:r>
+        <w:rPr>
+          <w:rFonts w:ascii="Times New Roman" w:hAnsi="Times New Roman" w:cs="Times New Roman"/>
+          <w:color w:val="505050"/>
+          <w:sz w:val="24"/>
+          <w:szCs w:val="24"/>
+          <w:shd w:val="clear" w:color="auto" w:fill="FFFFFF"/>
+        </w:rPr>
+        <w:t xml:space="preserve">Contents should be critically reviewed before uploading for instance, </w:t>
+      </w:r>
+      <w:r>
+        <w:rPr>
+          <w:rFonts w:ascii="Times New Roman" w:hAnsi="Times New Roman" w:cs="Times New Roman"/>
+          <w:color w:val="000000"/>
+          <w:sz w:val="24"/>
+          <w:szCs w:val="24"/>
+          <w:shd w:val="clear" w:color="auto" w:fill="FFFFFF"/>
+        </w:rPr>
+        <w:t>Sites that promote social biases (e.g., gender, racial, or religious biases) should be rejected.</w:t>
+      </w:r>
+    </w:p>
+    <w:p>
+      <w:pPr>
+        <w:pStyle w:val="ListParagraph"/>
+        <w:numPr>
+          <w:ilvl w:val="0"/>
+          <w:numId w:val="4"/>
+        </w:numPr>
+        <w:rPr>
+          <w:rFonts w:ascii="Times New Roman" w:hAnsi="Times New Roman" w:cs="Times New Roman"/>
+          <w:color w:val="505050"/>
+          <w:sz w:val="24"/>
+          <w:szCs w:val="24"/>
+          <w:shd w:val="clear" w:color="auto" w:fill="FFFFFF"/>
+        </w:rPr>
+      </w:pPr>
+      <w:r>
+        <w:rPr>
+          <w:rFonts w:ascii="Times New Roman" w:hAnsi="Times New Roman" w:cs="Times New Roman"/>
+          <w:color w:val="505050"/>
+          <w:sz w:val="24"/>
+          <w:szCs w:val="24"/>
+          <w:shd w:val="clear" w:color="auto" w:fill="FFFFFF"/>
+        </w:rPr>
+        <w:t>The information should be up-to-date.</w:t>
+      </w:r>
+    </w:p>
+    <w:p>
+      <w:pPr>
+        <w:pStyle w:val="ListParagraph"/>
+        <w:numPr>
+          <w:ilvl w:val="0"/>
+          <w:numId w:val="4"/>
+        </w:numPr>
+        <w:rPr>
+          <w:rFonts w:ascii="Times New Roman" w:hAnsi="Times New Roman" w:cs="Times New Roman"/>
+          <w:color w:val="505050"/>
+          <w:sz w:val="24"/>
+          <w:szCs w:val="24"/>
+          <w:shd w:val="clear" w:color="auto" w:fill="FFFFFF"/>
+        </w:rPr>
+      </w:pPr>
+      <w:r>
+        <w:rPr>
+          <w:rFonts w:ascii="Times New Roman" w:hAnsi="Times New Roman" w:cs="Times New Roman"/>
+          <w:color w:val="505050"/>
+          <w:sz w:val="24"/>
+          <w:szCs w:val="24"/>
+          <w:shd w:val="clear" w:color="auto" w:fill="FFFFFF"/>
+        </w:rPr>
+        <w:t>Graphics should be relevant and appropriate to the content.</w:t>
+      </w:r>
+    </w:p>
+    <w:p>
+      <w:pPr>
+        <w:pStyle w:val="ListParagraph"/>
+        <w:rPr>
+          <w:rFonts w:ascii="Times New Roman" w:hAnsi="Times New Roman" w:cs="Times New Roman"/>
+          <w:color w:val="505050"/>
+          <w:sz w:val="24"/>
+          <w:szCs w:val="24"/>
+          <w:shd w:val="clear" w:color="auto" w:fill="FFFFFF"/>
+        </w:rPr>
+      </w:pPr>
+    </w:p>
+    <w:p>
+      <w:pPr>
+        <w:pStyle w:val="ListParagraph"/>
+        <w:rPr>
+          <w:rFonts w:ascii="Times New Roman" w:hAnsi="Times New Roman" w:cs="Times New Roman"/>
+          <w:color w:val="505050"/>
+          <w:sz w:val="24"/>
+          <w:szCs w:val="24"/>
+          <w:shd w:val="clear" w:color="auto" w:fill="FFFFFF"/>
+        </w:rPr>
+      </w:pPr>
+      <w:r>
+        <w:rPr>
+          <w:rFonts w:ascii="Times New Roman" w:hAnsi="Times New Roman" w:cs="Times New Roman"/>
+          <w:color w:val="505050"/>
+          <w:sz w:val="24"/>
+          <w:szCs w:val="24"/>
+          <w:shd w:val="clear" w:color="auto" w:fill="FFFFFF"/>
+        </w:rPr>
+        <w:t>2. Authorship</w:t>
+      </w:r>
+    </w:p>
+    <w:p>
+      <w:pPr>
+        <w:pStyle w:val="ListParagraph"/>
+        <w:numPr>
+          <w:ilvl w:val="0"/>
+          <w:numId w:val="4"/>
+        </w:numPr>
+        <w:rPr>
+          <w:rFonts w:ascii="Times New Roman" w:hAnsi="Times New Roman" w:cs="Times New Roman"/>
+          <w:color w:val="505050"/>
+          <w:sz w:val="24"/>
+          <w:szCs w:val="24"/>
+          <w:shd w:val="clear" w:color="auto" w:fill="FFFFFF"/>
+        </w:rPr>
+      </w:pPr>
+      <w:r>
+        <w:rPr>
+          <w:rFonts w:ascii="Times New Roman" w:hAnsi="Times New Roman" w:cs="Times New Roman"/>
+          <w:color w:val="505050"/>
+          <w:sz w:val="24"/>
+          <w:szCs w:val="24"/>
+          <w:shd w:val="clear" w:color="auto" w:fill="FFFFFF"/>
+        </w:rPr>
+        <w:t>The name of the owner of the site should clearly be stated.</w:t>
+      </w:r>
+    </w:p>
+    <w:p>
+      <w:pPr>
+        <w:pStyle w:val="ListParagraph"/>
+        <w:numPr>
+          <w:ilvl w:val="0"/>
+          <w:numId w:val="4"/>
+        </w:numPr>
+        <w:rPr>
+          <w:rFonts w:ascii="Times New Roman" w:hAnsi="Times New Roman" w:cs="Times New Roman"/>
+          <w:color w:val="505050"/>
+          <w:sz w:val="24"/>
+          <w:szCs w:val="24"/>
+          <w:shd w:val="clear" w:color="auto" w:fill="FFFFFF"/>
+        </w:rPr>
+      </w:pPr>
+      <w:r>
+        <w:rPr>
+          <w:rFonts w:ascii="Times New Roman" w:hAnsi="Times New Roman" w:cs="Times New Roman"/>
+          <w:color w:val="505050"/>
+          <w:sz w:val="24"/>
+          <w:szCs w:val="24"/>
+          <w:shd w:val="clear" w:color="auto" w:fill="FFFFFF"/>
+        </w:rPr>
+        <w:t>A website must provide users with contact information to make comments or ask questions.</w:t>
+      </w:r>
+    </w:p>
+    <w:p>
+      <w:pPr>
+        <w:pStyle w:val="ListParagraph"/>
+        <w:numPr>
+          <w:ilvl w:val="0"/>
+          <w:numId w:val="4"/>
+        </w:numPr>
+        <w:rPr>
+          <w:rFonts w:ascii="Times New Roman" w:hAnsi="Times New Roman" w:cs="Times New Roman"/>
+          <w:color w:val="505050"/>
+          <w:sz w:val="24"/>
+          <w:szCs w:val="24"/>
+          <w:shd w:val="clear" w:color="auto" w:fill="FFFFFF"/>
+        </w:rPr>
+      </w:pPr>
+      <w:r>
+        <w:rPr>
+          <w:rFonts w:ascii="Times New Roman" w:hAnsi="Times New Roman" w:cs="Times New Roman"/>
+          <w:color w:val="000000"/>
+          <w:sz w:val="24"/>
+          <w:szCs w:val="24"/>
+          <w:shd w:val="clear" w:color="auto" w:fill="FFFFFF"/>
+        </w:rPr>
+        <w:t>Where applicable, reference sources for information cited should be provided.</w:t>
+      </w:r>
+    </w:p>
+    <w:p>
+      <w:pPr>
+        <w:pStyle w:val="ListParagraph"/>
+        <w:rPr>
+          <w:rFonts w:ascii="Times New Roman" w:hAnsi="Times New Roman" w:cs="Times New Roman"/>
+          <w:color w:val="000000"/>
+          <w:sz w:val="24"/>
+          <w:szCs w:val="24"/>
+          <w:shd w:val="clear" w:color="auto" w:fill="FFFFFF"/>
+        </w:rPr>
+      </w:pPr>
+    </w:p>
+    <w:p>
+      <w:pPr>
+        <w:pStyle w:val="ListParagraph"/>
+        <w:rPr>
+          <w:rFonts w:ascii="Times New Roman" w:hAnsi="Times New Roman" w:cs="Times New Roman"/>
+          <w:color w:val="000000"/>
+          <w:sz w:val="24"/>
+          <w:szCs w:val="24"/>
+          <w:shd w:val="clear" w:color="auto" w:fill="FFFFFF"/>
+        </w:rPr>
+      </w:pPr>
+      <w:r>
+        <w:rPr>
+          <w:rFonts w:ascii="Times New Roman" w:hAnsi="Times New Roman" w:cs="Times New Roman"/>
+          <w:color w:val="000000"/>
+          <w:sz w:val="24"/>
+          <w:szCs w:val="24"/>
+          <w:shd w:val="clear" w:color="auto" w:fill="FFFFFF"/>
+        </w:rPr>
+        <w:t xml:space="preserve">3. Purpose </w:t>
+      </w:r>
+    </w:p>
+    <w:p>
+      <w:pPr>
+        <w:pStyle w:val="ListParagraph"/>
+        <w:numPr>
+          <w:ilvl w:val="0"/>
+          <w:numId w:val="4"/>
+        </w:numPr>
+        <w:rPr>
+          <w:rFonts w:ascii="Times New Roman" w:hAnsi="Times New Roman" w:cs="Times New Roman"/>
+          <w:color w:val="000000"/>
+          <w:sz w:val="24"/>
+          <w:szCs w:val="24"/>
+          <w:shd w:val="clear" w:color="auto" w:fill="FFFFFF"/>
+        </w:rPr>
+      </w:pPr>
+      <w:r>
+        <w:rPr>
+          <w:rFonts w:ascii="Times New Roman" w:hAnsi="Times New Roman" w:cs="Times New Roman"/>
+          <w:color w:val="000000"/>
+          <w:sz w:val="24"/>
+          <w:szCs w:val="24"/>
+          <w:shd w:val="clear" w:color="auto" w:fill="FFFFFF"/>
+        </w:rPr>
+        <w:t>A sites purpose must be clear and its content should reflect that purpose.</w:t>
+      </w:r>
+    </w:p>
+    <w:p>
+      <w:pPr>
+        <w:pStyle w:val="ListParagraph"/>
+        <w:numPr>
+          <w:ilvl w:val="0"/>
+          <w:numId w:val="4"/>
+        </w:numPr>
+        <w:rPr>
+          <w:rFonts w:ascii="Times New Roman" w:hAnsi="Times New Roman" w:cs="Times New Roman"/>
+          <w:color w:val="000000"/>
+          <w:sz w:val="24"/>
+          <w:szCs w:val="24"/>
+          <w:shd w:val="clear" w:color="auto" w:fill="FFFFFF"/>
+        </w:rPr>
+      </w:pPr>
+      <w:r>
+        <w:rPr>
+          <w:rFonts w:ascii="Times New Roman" w:hAnsi="Times New Roman" w:cs="Times New Roman"/>
+          <w:color w:val="000000"/>
+          <w:sz w:val="24"/>
+          <w:szCs w:val="24"/>
+          <w:shd w:val="clear" w:color="auto" w:fill="FFFFFF"/>
+        </w:rPr>
+        <w:t>If present, Advertisement should be placed in a way that the main content isn’t being blocked.</w:t>
+      </w:r>
+    </w:p>
+    <w:p>
+      <w:pPr>
+        <w:pStyle w:val="ListParagraph"/>
+        <w:rPr>
+          <w:rFonts w:ascii="Times New Roman" w:hAnsi="Times New Roman" w:cs="Times New Roman"/>
+          <w:color w:val="505050"/>
+          <w:sz w:val="24"/>
+          <w:szCs w:val="24"/>
+          <w:shd w:val="clear" w:color="auto" w:fill="FFFFFF"/>
+        </w:rPr>
+      </w:pPr>
+    </w:p>
+    <w:p>
+      <w:pPr>
+        <w:pStyle w:val="ListParagraph"/>
+        <w:rPr>
+          <w:rFonts w:ascii="Times New Roman" w:hAnsi="Times New Roman" w:cs="Times New Roman"/>
+          <w:color w:val="505050"/>
+          <w:sz w:val="24"/>
+          <w:szCs w:val="24"/>
+          <w:shd w:val="clear" w:color="auto" w:fill="FFFFFF"/>
+        </w:rPr>
+      </w:pPr>
+      <w:r>
+        <w:rPr>
+          <w:rFonts w:ascii="Times New Roman" w:hAnsi="Times New Roman" w:cs="Times New Roman"/>
+          <w:color w:val="505050"/>
+          <w:sz w:val="24"/>
+          <w:szCs w:val="24"/>
+          <w:shd w:val="clear" w:color="auto" w:fill="FFFFFF"/>
+        </w:rPr>
+        <w:t>4. Functionality</w:t>
+      </w:r>
+    </w:p>
+    <w:p>
+      <w:pPr>
+        <w:pStyle w:val="ListParagraph"/>
+        <w:numPr>
+          <w:ilvl w:val="0"/>
+          <w:numId w:val="4"/>
+        </w:numPr>
+        <w:rPr>
+          <w:rFonts w:ascii="Times New Roman" w:hAnsi="Times New Roman" w:cs="Times New Roman"/>
+          <w:color w:val="505050"/>
+          <w:sz w:val="24"/>
+          <w:szCs w:val="24"/>
+          <w:shd w:val="clear" w:color="auto" w:fill="FFFFFF"/>
+        </w:rPr>
+      </w:pPr>
+      <w:r>
+        <w:rPr>
+          <w:rFonts w:ascii="Times New Roman" w:hAnsi="Times New Roman" w:cs="Times New Roman"/>
+          <w:color w:val="505050"/>
+          <w:sz w:val="24"/>
+          <w:szCs w:val="24"/>
+          <w:shd w:val="clear" w:color="auto" w:fill="FFFFFF"/>
+        </w:rPr>
+        <w:t>Language used should be clear, concise and understandable.</w:t>
+      </w:r>
+    </w:p>
+    <w:p>
+      <w:pPr>
+        <w:pStyle w:val="ListParagraph"/>
+        <w:numPr>
+          <w:ilvl w:val="0"/>
+          <w:numId w:val="4"/>
+        </w:numPr>
+        <w:rPr>
+          <w:rFonts w:ascii="Times New Roman" w:hAnsi="Times New Roman" w:cs="Times New Roman"/>
+          <w:color w:val="505050"/>
+          <w:sz w:val="24"/>
+          <w:szCs w:val="24"/>
+          <w:shd w:val="clear" w:color="auto" w:fill="FFFFFF"/>
+        </w:rPr>
+      </w:pPr>
+      <w:r>
+        <w:rPr>
+          <w:rFonts w:ascii="Times New Roman" w:hAnsi="Times New Roman" w:cs="Times New Roman"/>
+          <w:color w:val="505050"/>
+          <w:sz w:val="24"/>
+          <w:szCs w:val="24"/>
+          <w:shd w:val="clear" w:color="auto" w:fill="FFFFFF"/>
+        </w:rPr>
+        <w:t xml:space="preserve">Wait time (to load the website or download data from the website) generally should </w:t>
+      </w:r>
+      <w:r>
+        <w:rPr>
+          <w:rFonts w:ascii="Times New Roman" w:hAnsi="Times New Roman" w:cs="Times New Roman"/>
+          <w:color w:val="000000"/>
+          <w:sz w:val="24"/>
+          <w:szCs w:val="24"/>
+          <w:shd w:val="clear" w:color="auto" w:fill="FFFFFF"/>
+        </w:rPr>
+        <w:t>not exceed 15-20 seconds.</w:t>
+      </w:r>
+    </w:p>
+    <w:p>
+      <w:pPr>
+        <w:pStyle w:val="ListParagraph"/>
+        <w:numPr>
+          <w:ilvl w:val="0"/>
+          <w:numId w:val="4"/>
+        </w:numPr>
+        <w:rPr>
+          <w:rFonts w:ascii="Times New Roman" w:hAnsi="Times New Roman" w:cs="Times New Roman"/>
+          <w:color w:val="505050"/>
+          <w:sz w:val="24"/>
+          <w:szCs w:val="24"/>
+          <w:shd w:val="clear" w:color="auto" w:fill="FFFFFF"/>
+        </w:rPr>
+      </w:pPr>
+      <w:r>
+        <w:rPr>
+          <w:rFonts w:ascii="Times New Roman" w:hAnsi="Times New Roman" w:cs="Times New Roman"/>
+          <w:color w:val="000000"/>
+          <w:sz w:val="24"/>
+          <w:szCs w:val="24"/>
+          <w:shd w:val="clear" w:color="auto" w:fill="FFFFFF"/>
+        </w:rPr>
+        <w:t>The use of features such as Headers, background, fonts and so on should be consistent.</w:t>
+      </w:r>
+    </w:p>
+    <w:p>
+      <w:pPr>
+        <w:pStyle w:val="ListParagraph"/>
+        <w:numPr>
+          <w:ilvl w:val="0"/>
+          <w:numId w:val="4"/>
+        </w:numPr>
+        <w:rPr>
+          <w:rFonts w:ascii="Times New Roman" w:hAnsi="Times New Roman" w:cs="Times New Roman"/>
+          <w:color w:val="000000"/>
+          <w:sz w:val="24"/>
+          <w:szCs w:val="24"/>
+          <w:shd w:val="clear" w:color="auto" w:fill="FFFFFF"/>
+        </w:rPr>
+      </w:pPr>
+      <w:r>
+        <w:rPr>
+          <w:rFonts w:ascii="Times New Roman" w:hAnsi="Times New Roman" w:cs="Times New Roman"/>
+          <w:color w:val="000000"/>
+          <w:sz w:val="24"/>
+          <w:szCs w:val="24"/>
+          <w:shd w:val="clear" w:color="auto" w:fill="FFFFFF"/>
+        </w:rPr>
+        <w:t>Page should be stable and consistently available.</w:t>
+      </w:r>
+    </w:p>
+    <w:p>
+      <w:pPr>
+        <w:pStyle w:val="ListParagraph"/>
+        <w:numPr>
+          <w:ilvl w:val="0"/>
+          <w:numId w:val="4"/>
+        </w:numPr>
+        <w:rPr>
+          <w:rFonts w:ascii="Times New Roman" w:hAnsi="Times New Roman" w:cs="Times New Roman"/>
+          <w:color w:val="000000"/>
+          <w:sz w:val="24"/>
+          <w:szCs w:val="24"/>
+          <w:shd w:val="clear" w:color="auto" w:fill="FFFFFF"/>
+        </w:rPr>
+      </w:pPr>
+      <w:r>
+        <w:rPr>
+          <w:rFonts w:ascii="Times New Roman" w:hAnsi="Times New Roman" w:cs="Times New Roman"/>
+          <w:color w:val="000000"/>
+          <w:sz w:val="24"/>
+          <w:szCs w:val="24"/>
+          <w:shd w:val="clear" w:color="auto" w:fill="FFFFFF"/>
+        </w:rPr>
+        <w:t>All links and special features should function properly</w:t>
+      </w:r>
+    </w:p>
+    <w:p>
+      <w:pPr>
+        <w:pStyle w:val="ListParagraph"/>
+        <w:rPr>
+          <w:rFonts w:ascii="Times New Roman" w:hAnsi="Times New Roman" w:cs="Times New Roman"/>
+          <w:color w:val="505050"/>
+          <w:sz w:val="24"/>
+          <w:szCs w:val="24"/>
+          <w:shd w:val="clear" w:color="auto" w:fill="FFFFFF"/>
+        </w:rPr>
+      </w:pPr>
+    </w:p>
+    <w:p>
+      <w:pPr>
+        <w:pStyle w:val="ListParagraph"/>
+        <w:rPr>
+          <w:rFonts w:ascii="Times New Roman" w:hAnsi="Times New Roman" w:cs="Times New Roman"/>
+          <w:color w:val="505050"/>
+          <w:sz w:val="24"/>
+          <w:szCs w:val="24"/>
+          <w:shd w:val="clear" w:color="auto" w:fill="FFFFFF"/>
+        </w:rPr>
+      </w:pPr>
+      <w:r>
+        <w:rPr>
+          <w:rFonts w:ascii="Times New Roman" w:hAnsi="Times New Roman" w:cs="Times New Roman"/>
+          <w:color w:val="505050"/>
+          <w:sz w:val="24"/>
+          <w:szCs w:val="24"/>
+          <w:shd w:val="clear" w:color="auto" w:fill="FFFFFF"/>
+        </w:rPr>
+        <w:t>5. Design (UI)</w:t>
+      </w:r>
+    </w:p>
+    <w:p>
+      <w:pPr>
+        <w:pStyle w:val="ListParagraph"/>
+        <w:numPr>
+          <w:ilvl w:val="0"/>
+          <w:numId w:val="4"/>
+        </w:numPr>
+        <w:rPr>
+          <w:rFonts w:ascii="Times New Roman" w:hAnsi="Times New Roman" w:cs="Times New Roman"/>
+          <w:color w:val="505050"/>
+          <w:sz w:val="24"/>
+          <w:szCs w:val="24"/>
+          <w:shd w:val="clear" w:color="auto" w:fill="FFFFFF"/>
+        </w:rPr>
+      </w:pPr>
+      <w:r>
+        <w:rPr>
+          <w:rFonts w:ascii="Times New Roman" w:hAnsi="Times New Roman" w:cs="Times New Roman"/>
+          <w:color w:val="505050"/>
+          <w:sz w:val="24"/>
+          <w:szCs w:val="24"/>
+          <w:shd w:val="clear" w:color="auto" w:fill="FFFFFF"/>
+        </w:rPr>
+        <w:t>The site design should be appropriately attractive to the target user.</w:t>
+      </w:r>
+    </w:p>
+    <w:p>
+      <w:pPr>
+        <w:pStyle w:val="ListParagraph"/>
+        <w:numPr>
+          <w:ilvl w:val="0"/>
+          <w:numId w:val="4"/>
+        </w:numPr>
+        <w:rPr>
+          <w:rFonts w:ascii="Times New Roman" w:hAnsi="Times New Roman" w:cs="Times New Roman"/>
+          <w:color w:val="505050"/>
+          <w:sz w:val="24"/>
+          <w:szCs w:val="24"/>
+          <w:shd w:val="clear" w:color="auto" w:fill="FFFFFF"/>
+        </w:rPr>
+      </w:pPr>
+      <w:r>
+        <w:rPr>
+          <w:rFonts w:ascii="Times New Roman" w:hAnsi="Times New Roman" w:cs="Times New Roman"/>
+          <w:color w:val="505050"/>
+          <w:sz w:val="24"/>
+          <w:szCs w:val="24"/>
+          <w:shd w:val="clear" w:color="auto" w:fill="FFFFFF"/>
+        </w:rPr>
+        <w:t>Links should be direct rather that to lead to so many levels. Generally, getting back to the starting page should not be too hard.</w:t>
+      </w:r>
+    </w:p>
+    <w:p>
+      <w:pPr>
+        <w:pStyle w:val="ListParagraph"/>
+        <w:numPr>
+          <w:ilvl w:val="0"/>
+          <w:numId w:val="4"/>
+        </w:numPr>
+        <w:rPr>
+          <w:rFonts w:ascii="Times New Roman" w:hAnsi="Times New Roman" w:cs="Times New Roman"/>
+          <w:color w:val="505050"/>
+          <w:sz w:val="24"/>
+          <w:szCs w:val="24"/>
+          <w:shd w:val="clear" w:color="auto" w:fill="FFFFFF"/>
+        </w:rPr>
+      </w:pPr>
+      <w:r>
+        <w:rPr>
+          <w:rFonts w:ascii="Times New Roman" w:hAnsi="Times New Roman" w:cs="Times New Roman"/>
+          <w:color w:val="505050"/>
+          <w:sz w:val="24"/>
+          <w:szCs w:val="24"/>
+          <w:shd w:val="clear" w:color="auto" w:fill="FFFFFF"/>
+        </w:rPr>
+        <w:t>The color scheme should not be too colorful. It’s advisable for a site to contain no more than four colors in the entire page.</w:t>
+      </w:r>
+    </w:p>
+    <w:p>
+      <w:pPr>
+        <w:pStyle w:val="ListParagraph"/>
+        <w:numPr>
+          <w:ilvl w:val="0"/>
+          <w:numId w:val="4"/>
+        </w:numPr>
+        <w:rPr>
+          <w:rFonts w:ascii="Times New Roman" w:hAnsi="Times New Roman" w:cs="Times New Roman"/>
+          <w:color w:val="505050"/>
+          <w:sz w:val="24"/>
+          <w:szCs w:val="24"/>
+          <w:shd w:val="clear" w:color="auto" w:fill="FFFFFF"/>
+        </w:rPr>
+      </w:pPr>
+      <w:r>
+        <w:rPr>
+          <w:rFonts w:ascii="Times New Roman" w:hAnsi="Times New Roman" w:cs="Times New Roman"/>
+          <w:color w:val="505050"/>
+          <w:sz w:val="24"/>
+          <w:szCs w:val="24"/>
+          <w:shd w:val="clear" w:color="auto" w:fill="FFFFFF"/>
+        </w:rPr>
+        <w:t>The color s used should not be distract users from the content.</w:t>
+      </w:r>
+    </w:p>
+    <w:p>
+      <w:pPr>
+        <w:pStyle w:val="ListParagraph"/>
+        <w:numPr>
+          <w:ilvl w:val="0"/>
+          <w:numId w:val="4"/>
+        </w:numPr>
+        <w:rPr>
+          <w:rFonts w:ascii="Times New Roman" w:hAnsi="Times New Roman" w:cs="Times New Roman"/>
+          <w:color w:val="505050"/>
+          <w:sz w:val="24"/>
+          <w:szCs w:val="24"/>
+          <w:shd w:val="clear" w:color="auto" w:fill="FFFFFF"/>
+        </w:rPr>
+      </w:pPr>
+      <w:r>
+        <w:rPr>
+          <w:rFonts w:ascii="Times New Roman" w:hAnsi="Times New Roman" w:cs="Times New Roman"/>
+          <w:color w:val="505050"/>
+          <w:sz w:val="24"/>
+          <w:szCs w:val="24"/>
+          <w:shd w:val="clear" w:color="auto" w:fill="FFFFFF"/>
+        </w:rPr>
+        <w:t>Dark texts sh</w:t>
+      </w:r>
+      <w:r>
+        <w:rPr>
+          <w:rFonts w:ascii="Times New Roman" w:hAnsi="Times New Roman" w:cs="Times New Roman"/>
+          <w:color w:val="505050"/>
+          <w:sz w:val="24"/>
+          <w:szCs w:val="24"/>
+          <w:shd w:val="clear" w:color="auto" w:fill="FFFFFF"/>
+        </w:rPr>
+        <w:t>ould appear on a lighter backgro</w:t>
+      </w:r>
+      <w:r>
+        <w:rPr>
+          <w:rFonts w:ascii="Times New Roman" w:hAnsi="Times New Roman" w:cs="Times New Roman"/>
+          <w:color w:val="505050"/>
+          <w:sz w:val="24"/>
+          <w:szCs w:val="24"/>
+          <w:shd w:val="clear" w:color="auto" w:fill="FFFFFF"/>
+        </w:rPr>
+        <w:t>und and vice versa to increase readability.</w:t>
+      </w:r>
+    </w:p>
+    <w:p>
+      <w:pPr>
+        <w:pStyle w:val="NormalWeb"/>
+        <w:shd w:val="clear" w:color="auto" w:fill="FFFFFF"/>
+        <w:spacing w:before="0" w:beforeAutospacing="0" w:after="150" w:afterAutospacing="0"/>
         <w:jc w:val="both"/>
-        <w:rPr>
-          <w:rFonts w:ascii="Times New Roman" w:hAnsi="Times New Roman" w:cs="Times New Roman"/>
-          <w:sz w:val="24"/>
-          <w:szCs w:val="24"/>
-        </w:rPr>
-      </w:pPr>
-    </w:p>
-    <w:p/>
+      </w:pPr>
+    </w:p>
+    <w:p>
+      <w:pPr>
+        <w:jc w:val="both"/>
+        <w:rPr>
+          <w:rFonts w:ascii="Times New Roman" w:hAnsi="Times New Roman" w:cs="Times New Roman"/>
+          <w:sz w:val="24"/>
+          <w:szCs w:val="24"/>
+        </w:rPr>
+      </w:pPr>
+    </w:p>
+    <w:p>
+      <w:bookmarkStart w:id="0" w:name="_GoBack"/>
+      <w:bookmarkEnd w:id="0"/>
+    </w:p>
     <w:sectPr>
       <w:pgSz w:w="12240" w:h="15840"/>
       <w:pgMar w:top="1440" w:right="1440" w:bottom="1440" w:left="1440" w:header="720" w:footer="720" w:gutter="0"/>

</xml_diff>

<commit_message>
Fifth draft Question number 1 has been eddited and is now in paragraph form V 1.0.5
</commit_message>
<xml_diff>
--- a/The_Internet.docx
+++ b/The_Internet.docx
@@ -4,56 +4,57 @@
   <w:body>
     <w:p>
       <w:pPr>
-        <w:pStyle w:val="ListParagraph"/>
-        <w:numPr>
-          <w:ilvl w:val="0"/>
-          <w:numId w:val="2"/>
-        </w:numPr>
-        <w:ind w:left="360" w:hanging="450"/>
-        <w:rPr>
-          <w:rFonts w:ascii="Times New Roman" w:hAnsi="Times New Roman" w:cs="Times New Roman"/>
-          <w:sz w:val="24"/>
-          <w:szCs w:val="24"/>
-          <w:shd w:val="clear" w:color="auto" w:fill="FFFFFF"/>
-        </w:rPr>
-      </w:pPr>
-      <w:r>
-        <w:rPr>
-          <w:rFonts w:ascii="Times New Roman" w:hAnsi="Times New Roman" w:cs="Times New Roman"/>
-          <w:sz w:val="24"/>
-          <w:szCs w:val="24"/>
-          <w:shd w:val="clear" w:color="auto" w:fill="FFFFFF"/>
-        </w:rPr>
-        <w:t>What is the history of the internet?</w:t>
-      </w:r>
-    </w:p>
-    <w:p>
-      <w:pPr>
-        <w:pStyle w:val="ListParagraph"/>
-        <w:rPr>
-          <w:rFonts w:ascii="Times New Roman" w:hAnsi="Times New Roman" w:cs="Times New Roman"/>
-          <w:sz w:val="24"/>
-          <w:szCs w:val="24"/>
-          <w:shd w:val="clear" w:color="auto" w:fill="FFFFFF"/>
-        </w:rPr>
-      </w:pPr>
-    </w:p>
-    <w:p>
-      <w:pPr>
-        <w:pStyle w:val="ListParagraph"/>
-        <w:numPr>
-          <w:ilvl w:val="0"/>
-          <w:numId w:val="1"/>
-        </w:numPr>
-        <w:rPr>
-          <w:rFonts w:ascii="Times New Roman" w:hAnsi="Times New Roman" w:cs="Times New Roman"/>
-          <w:sz w:val="24"/>
-          <w:szCs w:val="24"/>
-        </w:rPr>
-      </w:pPr>
-      <w:r>
-        <w:rPr>
-          <w:rFonts w:ascii="Times New Roman" w:hAnsi="Times New Roman" w:cs="Times New Roman"/>
+        <w:spacing w:line="360" w:lineRule="auto"/>
+        <w:ind w:left="360"/>
+        <w:jc w:val="both"/>
+        <w:rPr>
+          <w:rFonts w:ascii="Times New Roman" w:hAnsi="Times New Roman" w:cs="Times New Roman"/>
+          <w:color w:val="222222"/>
+          <w:sz w:val="24"/>
+          <w:szCs w:val="24"/>
+          <w:shd w:val="clear" w:color="auto" w:fill="FFFFFF"/>
+        </w:rPr>
+      </w:pPr>
+      <w:r>
+        <w:rPr>
+          <w:rFonts w:ascii="Times New Roman" w:hAnsi="Times New Roman" w:cs="Times New Roman"/>
+          <w:color w:val="222222"/>
+          <w:sz w:val="24"/>
+          <w:szCs w:val="24"/>
+          <w:shd w:val="clear" w:color="auto" w:fill="FFFFFF"/>
+        </w:rPr>
+        <w:t>Q1. What is the history of the internet?</w:t>
+      </w:r>
+    </w:p>
+    <w:p>
+      <w:pPr>
+        <w:pStyle w:val="ListParagraph"/>
+        <w:spacing w:line="360" w:lineRule="auto"/>
+        <w:jc w:val="both"/>
+        <w:rPr>
+          <w:rFonts w:ascii="Times New Roman" w:hAnsi="Times New Roman" w:cs="Times New Roman"/>
+          <w:color w:val="222222"/>
+          <w:sz w:val="24"/>
+          <w:szCs w:val="24"/>
+          <w:shd w:val="clear" w:color="auto" w:fill="FFFFFF"/>
+        </w:rPr>
+      </w:pPr>
+    </w:p>
+    <w:p>
+      <w:pPr>
+        <w:pStyle w:val="ListParagraph"/>
+        <w:spacing w:line="360" w:lineRule="auto"/>
+        <w:jc w:val="both"/>
+        <w:rPr>
+          <w:rFonts w:ascii="Times New Roman" w:hAnsi="Times New Roman" w:cs="Times New Roman"/>
+          <w:sz w:val="24"/>
+          <w:szCs w:val="24"/>
+        </w:rPr>
+      </w:pPr>
+      <w:r>
+        <w:rPr>
+          <w:rFonts w:ascii="Times New Roman" w:hAnsi="Times New Roman" w:cs="Times New Roman"/>
+          <w:color w:val="222222"/>
           <w:sz w:val="24"/>
           <w:szCs w:val="24"/>
           <w:shd w:val="clear" w:color="auto" w:fill="FFFFFF"/>
@@ -64,6 +65,7 @@
         <w:rPr>
           <w:rFonts w:ascii="Times New Roman" w:hAnsi="Times New Roman" w:cs="Times New Roman"/>
           <w:bCs/>
+          <w:color w:val="222222"/>
           <w:sz w:val="24"/>
           <w:szCs w:val="24"/>
           <w:shd w:val="clear" w:color="auto" w:fill="FFFFFF"/>
@@ -73,6 +75,7 @@
       <w:r>
         <w:rPr>
           <w:rFonts w:ascii="Times New Roman" w:hAnsi="Times New Roman" w:cs="Times New Roman"/>
+          <w:color w:val="222222"/>
           <w:sz w:val="24"/>
           <w:szCs w:val="24"/>
           <w:shd w:val="clear" w:color="auto" w:fill="FFFFFF"/>
@@ -83,6 +86,7 @@
         <w:rPr>
           <w:rFonts w:ascii="Times New Roman" w:hAnsi="Times New Roman" w:cs="Times New Roman"/>
           <w:bCs/>
+          <w:color w:val="222222"/>
           <w:sz w:val="24"/>
           <w:szCs w:val="24"/>
           <w:shd w:val="clear" w:color="auto" w:fill="FFFFFF"/>
@@ -92,6 +96,7 @@
       <w:r>
         <w:rPr>
           <w:rFonts w:ascii="Times New Roman" w:hAnsi="Times New Roman" w:cs="Times New Roman"/>
+          <w:color w:val="222222"/>
           <w:sz w:val="24"/>
           <w:szCs w:val="24"/>
           <w:shd w:val="clear" w:color="auto" w:fill="FFFFFF"/>
@@ -102,30 +107,91 @@
     <w:p>
       <w:pPr>
         <w:pStyle w:val="ListParagraph"/>
-        <w:numPr>
-          <w:ilvl w:val="0"/>
-          <w:numId w:val="1"/>
-        </w:numPr>
-        <w:rPr>
-          <w:rFonts w:ascii="Times New Roman" w:hAnsi="Times New Roman" w:cs="Times New Roman"/>
-          <w:sz w:val="24"/>
-          <w:szCs w:val="24"/>
-          <w:shd w:val="clear" w:color="auto" w:fill="FFFFFF"/>
-        </w:rPr>
-      </w:pPr>
-      <w:r>
-        <w:rPr>
-          <w:rFonts w:ascii="Times New Roman" w:hAnsi="Times New Roman" w:cs="Times New Roman"/>
-          <w:sz w:val="24"/>
-          <w:szCs w:val="24"/>
-          <w:shd w:val="clear" w:color="auto" w:fill="FFFFFF"/>
-        </w:rPr>
-        <w:t xml:space="preserve">The history / development of the internet began in the early 1960’s. Although different scientists and visionary thinkers have anticipated and toyed with the idea of existence of worldwide networks of information previously in the early 1900’s it was not until Leonard </w:t>
+        <w:spacing w:line="360" w:lineRule="auto"/>
+        <w:jc w:val="both"/>
+        <w:rPr>
+          <w:rFonts w:ascii="Times New Roman" w:hAnsi="Times New Roman" w:cs="Times New Roman"/>
+          <w:color w:val="222222"/>
+          <w:sz w:val="24"/>
+          <w:szCs w:val="24"/>
+          <w:shd w:val="clear" w:color="auto" w:fill="FFFFFF"/>
+        </w:rPr>
+      </w:pPr>
+    </w:p>
+    <w:p>
+      <w:pPr>
+        <w:pStyle w:val="ListParagraph"/>
+        <w:spacing w:line="360" w:lineRule="auto"/>
+        <w:jc w:val="both"/>
+        <w:rPr>
+          <w:rFonts w:ascii="Times New Roman" w:hAnsi="Times New Roman" w:cs="Times New Roman"/>
+          <w:sz w:val="24"/>
+          <w:szCs w:val="24"/>
+        </w:rPr>
+      </w:pPr>
+      <w:r>
+        <w:rPr>
+          <w:rFonts w:ascii="Times New Roman" w:hAnsi="Times New Roman" w:cs="Times New Roman"/>
+          <w:color w:val="222222"/>
+          <w:sz w:val="24"/>
+          <w:szCs w:val="24"/>
+          <w:shd w:val="clear" w:color="auto" w:fill="FFFFFF"/>
+        </w:rPr>
+        <w:t>The history / development of the internet began in the early 1960’s.</w:t>
+      </w:r>
+      <w:r>
+        <w:rPr>
+          <w:rFonts w:ascii="Times New Roman" w:hAnsi="Times New Roman" w:cs="Times New Roman"/>
+          <w:color w:val="000000"/>
+          <w:sz w:val="24"/>
+          <w:szCs w:val="24"/>
+          <w:shd w:val="clear" w:color="auto" w:fill="F9F9F9"/>
+        </w:rPr>
+        <w:t xml:space="preserve"> Initially, the internet was a US defense department project that was born out of the Cold War and a desire to have armed forces communicate over a connected, distributed network. </w:t>
+      </w:r>
+    </w:p>
+    <w:p>
+      <w:pPr>
+        <w:pStyle w:val="ListParagraph"/>
+        <w:spacing w:line="360" w:lineRule="auto"/>
+        <w:jc w:val="both"/>
+        <w:rPr>
+          <w:rFonts w:ascii="Times New Roman" w:hAnsi="Times New Roman" w:cs="Times New Roman"/>
+          <w:color w:val="222222"/>
+          <w:sz w:val="24"/>
+          <w:szCs w:val="24"/>
+          <w:shd w:val="clear" w:color="auto" w:fill="FFFFFF"/>
+        </w:rPr>
+      </w:pPr>
+    </w:p>
+    <w:p>
+      <w:pPr>
+        <w:pStyle w:val="ListParagraph"/>
+        <w:spacing w:line="360" w:lineRule="auto"/>
+        <w:jc w:val="both"/>
+        <w:rPr>
+          <w:rFonts w:ascii="Times New Roman" w:hAnsi="Times New Roman" w:cs="Times New Roman"/>
+          <w:color w:val="222222"/>
+          <w:sz w:val="24"/>
+          <w:szCs w:val="24"/>
+          <w:shd w:val="clear" w:color="auto" w:fill="FFFFFF"/>
+        </w:rPr>
+      </w:pPr>
+      <w:r>
+        <w:rPr>
+          <w:rFonts w:ascii="Times New Roman" w:hAnsi="Times New Roman" w:cs="Times New Roman"/>
+          <w:color w:val="222222"/>
+          <w:sz w:val="24"/>
+          <w:szCs w:val="24"/>
+          <w:shd w:val="clear" w:color="auto" w:fill="FFFFFF"/>
+        </w:rPr>
+        <w:t xml:space="preserve">Although different scientists and visionary thinkers have anticipated and toyed with the idea of existence of worldwide networks of information previously in the early 1900’s it was not until Leonard </w:t>
       </w:r>
       <w:proofErr w:type="spellStart"/>
       <w:r>
         <w:rPr>
           <w:rFonts w:ascii="Times New Roman" w:hAnsi="Times New Roman" w:cs="Times New Roman"/>
+          <w:color w:val="222222"/>
           <w:sz w:val="24"/>
           <w:szCs w:val="24"/>
           <w:shd w:val="clear" w:color="auto" w:fill="FFFFFF"/>
@@ -136,6 +202,7 @@
       <w:r>
         <w:rPr>
           <w:rFonts w:ascii="Times New Roman" w:hAnsi="Times New Roman" w:cs="Times New Roman"/>
+          <w:color w:val="222222"/>
           <w:sz w:val="24"/>
           <w:szCs w:val="24"/>
           <w:shd w:val="clear" w:color="auto" w:fill="FFFFFF"/>
@@ -146,6 +213,7 @@
       <w:r>
         <w:rPr>
           <w:rFonts w:ascii="Times New Roman" w:hAnsi="Times New Roman" w:cs="Times New Roman"/>
+          <w:color w:val="222222"/>
           <w:sz w:val="24"/>
           <w:szCs w:val="24"/>
           <w:shd w:val="clear" w:color="auto" w:fill="FFFFFF"/>
@@ -156,6 +224,7 @@
       <w:r>
         <w:rPr>
           <w:rFonts w:ascii="Times New Roman" w:hAnsi="Times New Roman" w:cs="Times New Roman"/>
+          <w:color w:val="222222"/>
           <w:sz w:val="24"/>
           <w:szCs w:val="24"/>
           <w:shd w:val="clear" w:color="auto" w:fill="FFFFFF"/>
@@ -166,6 +235,7 @@
       <w:r>
         <w:rPr>
           <w:rFonts w:ascii="Times New Roman" w:hAnsi="Times New Roman" w:cs="Times New Roman"/>
+          <w:color w:val="222222"/>
           <w:sz w:val="24"/>
           <w:szCs w:val="24"/>
           <w:shd w:val="clear" w:color="auto" w:fill="FFFFFF"/>
@@ -176,6 +246,7 @@
       <w:r>
         <w:rPr>
           <w:rFonts w:ascii="Times New Roman" w:hAnsi="Times New Roman" w:cs="Times New Roman"/>
+          <w:color w:val="222222"/>
           <w:sz w:val="24"/>
           <w:szCs w:val="24"/>
           <w:shd w:val="clear" w:color="auto" w:fill="FFFFFF"/>
@@ -186,150 +257,333 @@
     <w:p>
       <w:pPr>
         <w:pStyle w:val="ListParagraph"/>
-        <w:numPr>
-          <w:ilvl w:val="0"/>
-          <w:numId w:val="1"/>
-        </w:numPr>
-        <w:rPr>
-          <w:rFonts w:ascii="Times New Roman" w:hAnsi="Times New Roman" w:cs="Times New Roman"/>
-          <w:sz w:val="24"/>
-          <w:szCs w:val="24"/>
-        </w:rPr>
-      </w:pPr>
-      <w:r>
-        <w:rPr>
-          <w:rFonts w:ascii="Times New Roman" w:hAnsi="Times New Roman" w:cs="Times New Roman"/>
+        <w:spacing w:line="360" w:lineRule="auto"/>
+        <w:jc w:val="both"/>
+        <w:rPr>
+          <w:rFonts w:ascii="Times New Roman" w:hAnsi="Times New Roman" w:cs="Times New Roman"/>
+          <w:color w:val="181818"/>
+          <w:spacing w:val="8"/>
+          <w:sz w:val="24"/>
+          <w:szCs w:val="24"/>
+          <w:shd w:val="clear" w:color="auto" w:fill="FFFFFF"/>
+        </w:rPr>
+      </w:pPr>
+    </w:p>
+    <w:p>
+      <w:pPr>
+        <w:pStyle w:val="ListParagraph"/>
+        <w:spacing w:line="360" w:lineRule="auto"/>
+        <w:jc w:val="both"/>
+        <w:rPr>
+          <w:rFonts w:ascii="Times New Roman" w:hAnsi="Times New Roman" w:cs="Times New Roman"/>
+          <w:color w:val="222222"/>
+          <w:sz w:val="24"/>
+          <w:szCs w:val="24"/>
+          <w:shd w:val="clear" w:color="auto" w:fill="FFFFFF"/>
+        </w:rPr>
+      </w:pPr>
+      <w:r>
+        <w:rPr>
+          <w:rFonts w:ascii="Times New Roman" w:hAnsi="Times New Roman" w:cs="Times New Roman"/>
+          <w:color w:val="181818"/>
+          <w:spacing w:val="8"/>
+          <w:sz w:val="24"/>
+          <w:szCs w:val="24"/>
+          <w:shd w:val="clear" w:color="auto" w:fill="FFFFFF"/>
+        </w:rPr>
+        <w:t>The first workable prototype of the Internet came in the late 1960s with the creation of ARPANET, which was originally funded by the U.S. Department of Defense, ARPANET used packet switching to allow multiple computers to communicate on a single network.</w:t>
+      </w:r>
+    </w:p>
+    <w:p>
+      <w:pPr>
+        <w:pStyle w:val="ListParagraph"/>
+        <w:spacing w:line="360" w:lineRule="auto"/>
+        <w:jc w:val="both"/>
+        <w:rPr>
+          <w:rFonts w:ascii="Times New Roman" w:hAnsi="Times New Roman" w:cs="Times New Roman"/>
+          <w:color w:val="222222"/>
+          <w:sz w:val="24"/>
+          <w:szCs w:val="24"/>
+          <w:shd w:val="clear" w:color="auto" w:fill="FFFFFF"/>
+        </w:rPr>
+      </w:pPr>
+    </w:p>
+    <w:p>
+      <w:pPr>
+        <w:pStyle w:val="ListParagraph"/>
+        <w:spacing w:line="360" w:lineRule="auto"/>
+        <w:jc w:val="both"/>
+        <w:rPr>
+          <w:rFonts w:ascii="Times New Roman" w:hAnsi="Times New Roman" w:cs="Times New Roman"/>
+          <w:color w:val="222222"/>
+          <w:sz w:val="24"/>
+          <w:szCs w:val="24"/>
+          <w:shd w:val="clear" w:color="auto" w:fill="FFFFFF"/>
+        </w:rPr>
+      </w:pPr>
+      <w:r>
+        <w:rPr>
+          <w:rFonts w:ascii="Times New Roman" w:hAnsi="Times New Roman" w:cs="Times New Roman"/>
+          <w:color w:val="181818"/>
+          <w:spacing w:val="8"/>
+          <w:sz w:val="24"/>
+          <w:szCs w:val="24"/>
+          <w:shd w:val="clear" w:color="auto" w:fill="FFFFFF"/>
+        </w:rPr>
+        <w:t xml:space="preserve">On October 29, 1969, ARPANET delivered its first message, a “node-to-node” ,communication from one computer which was located in a research lab at UCLA to another computer which was located at Stanford) The message “LOGIN” was short and simple, but it crashed and the Stanford computer only received the note’s first two letters, “Lo”. </w:t>
+      </w:r>
+      <w:r>
+        <w:rPr>
+          <w:rFonts w:ascii="Times New Roman" w:hAnsi="Times New Roman" w:cs="Times New Roman"/>
+          <w:color w:val="222222"/>
+          <w:sz w:val="24"/>
+          <w:szCs w:val="24"/>
+          <w:shd w:val="clear" w:color="auto" w:fill="FFFFFF"/>
+        </w:rPr>
+        <w:t xml:space="preserve">Hence, “LO” was the very first internet message to ever be sent. The </w:t>
+      </w:r>
+      <w:r>
+        <w:rPr>
+          <w:rFonts w:ascii="Times New Roman" w:hAnsi="Times New Roman" w:cs="Times New Roman"/>
+          <w:color w:val="181818"/>
+          <w:spacing w:val="8"/>
+          <w:sz w:val="24"/>
+          <w:szCs w:val="24"/>
+          <w:shd w:val="clear" w:color="auto" w:fill="FFFFFF"/>
+        </w:rPr>
+        <w:t xml:space="preserve">technology continued to grow in the 1970s after scientists Robert Kahn and Vinton Cerf developed Transmission Control Protocol and Internet Protocol, or </w:t>
+      </w:r>
+      <w:r>
+        <w:rPr>
+          <w:rFonts w:ascii="Times New Roman" w:hAnsi="Times New Roman" w:cs="Times New Roman"/>
+          <w:color w:val="181818"/>
+          <w:spacing w:val="8"/>
+          <w:sz w:val="24"/>
+          <w:szCs w:val="24"/>
+          <w:shd w:val="clear" w:color="auto" w:fill="FFFFFF"/>
+        </w:rPr>
+        <w:lastRenderedPageBreak/>
+        <w:t>TCP/IP, a communications model that set standards for how data could be transmitted between multiple networks. </w:t>
+      </w:r>
+      <w:r>
+        <w:rPr>
+          <w:rFonts w:ascii="Times New Roman" w:hAnsi="Times New Roman" w:cs="Times New Roman"/>
+          <w:color w:val="222222"/>
+          <w:sz w:val="24"/>
+          <w:szCs w:val="24"/>
+          <w:shd w:val="clear" w:color="auto" w:fill="FFFFFF"/>
+        </w:rPr>
+        <w:t xml:space="preserve"> </w:t>
+      </w:r>
+    </w:p>
+    <w:p>
+      <w:pPr>
+        <w:pStyle w:val="ListParagraph"/>
+        <w:spacing w:line="360" w:lineRule="auto"/>
+        <w:jc w:val="both"/>
+        <w:rPr>
+          <w:rFonts w:ascii="Times New Roman" w:hAnsi="Times New Roman" w:cs="Times New Roman"/>
+          <w:color w:val="222222"/>
+          <w:sz w:val="24"/>
+          <w:szCs w:val="24"/>
+          <w:shd w:val="clear" w:color="auto" w:fill="FFFFFF"/>
+        </w:rPr>
+      </w:pPr>
+    </w:p>
+    <w:p>
+      <w:pPr>
+        <w:pStyle w:val="ListParagraph"/>
+        <w:spacing w:line="360" w:lineRule="auto"/>
+        <w:jc w:val="both"/>
+        <w:rPr>
+          <w:rFonts w:ascii="Times New Roman" w:hAnsi="Times New Roman" w:cs="Times New Roman"/>
+          <w:sz w:val="24"/>
+          <w:szCs w:val="24"/>
+        </w:rPr>
+      </w:pPr>
+    </w:p>
+    <w:p>
+      <w:pPr>
+        <w:pStyle w:val="ListParagraph"/>
+        <w:spacing w:line="360" w:lineRule="auto"/>
+        <w:jc w:val="both"/>
+        <w:rPr>
+          <w:rFonts w:ascii="Times New Roman" w:hAnsi="Times New Roman" w:cs="Times New Roman"/>
+          <w:color w:val="222222"/>
+          <w:sz w:val="24"/>
+          <w:szCs w:val="24"/>
+          <w:shd w:val="clear" w:color="auto" w:fill="FFFFFF"/>
+        </w:rPr>
+      </w:pPr>
+    </w:p>
+    <w:p>
+      <w:pPr>
+        <w:pStyle w:val="ListParagraph"/>
+        <w:spacing w:line="360" w:lineRule="auto"/>
+        <w:jc w:val="both"/>
+        <w:rPr>
+          <w:rFonts w:ascii="Times New Roman" w:hAnsi="Times New Roman" w:cs="Times New Roman"/>
+          <w:color w:val="222222"/>
+          <w:sz w:val="24"/>
+          <w:szCs w:val="24"/>
+          <w:shd w:val="clear" w:color="auto" w:fill="FFFFFF"/>
+        </w:rPr>
+      </w:pPr>
+    </w:p>
+    <w:p>
+      <w:pPr>
+        <w:pStyle w:val="ListParagraph"/>
+        <w:spacing w:line="360" w:lineRule="auto"/>
+        <w:jc w:val="both"/>
+        <w:rPr>
+          <w:rFonts w:ascii="Times New Roman" w:hAnsi="Times New Roman" w:cs="Times New Roman"/>
+          <w:sz w:val="24"/>
+          <w:szCs w:val="24"/>
+        </w:rPr>
+      </w:pPr>
+    </w:p>
+    <w:p>
+      <w:pPr>
+        <w:pStyle w:val="ListParagraph"/>
+        <w:spacing w:line="360" w:lineRule="auto"/>
+        <w:jc w:val="both"/>
+        <w:rPr>
+          <w:rFonts w:ascii="Times New Roman" w:hAnsi="Times New Roman" w:cs="Times New Roman"/>
+          <w:sz w:val="24"/>
+          <w:szCs w:val="24"/>
+        </w:rPr>
+      </w:pPr>
+      <w:r>
+        <w:rPr>
+          <w:rFonts w:ascii="Times New Roman" w:hAnsi="Times New Roman" w:cs="Times New Roman"/>
+          <w:color w:val="222222"/>
+          <w:sz w:val="24"/>
+          <w:szCs w:val="24"/>
+          <w:shd w:val="clear" w:color="auto" w:fill="FFFFFF"/>
+        </w:rPr>
+        <w:t xml:space="preserve">Back in1969 there were only 4 nodes connected to the internet fig XXX below. </w:t>
+      </w:r>
+      <w:r>
+        <w:rPr>
+          <w:rFonts w:ascii="Times New Roman" w:hAnsi="Times New Roman" w:cs="Times New Roman"/>
+          <w:noProof/>
+          <w:sz w:val="24"/>
+          <w:szCs w:val="24"/>
+        </w:rPr>
+        <w:drawing>
+          <wp:inline distT="0" distB="0" distL="0" distR="0" wp14:anchorId="2FD7AFC8" wp14:editId="007F59D0">
+            <wp:extent cx="5895975" cy="3159760"/>
+            <wp:effectExtent l="0" t="0" r="9525" b="2540"/>
+            <wp:docPr id="20" name="Picture 20" descr="C:\Users\Meti\AppData\Local\Microsoft\Windows\INetCache\Content.Word\The entire internet in 1969.jpg"/>
+            <wp:cNvGraphicFramePr>
+              <a:graphicFrameLocks xmlns:a="http://schemas.openxmlformats.org/drawingml/2006/main" noChangeAspect="1"/>
+            </wp:cNvGraphicFramePr>
+            <a:graphic xmlns:a="http://schemas.openxmlformats.org/drawingml/2006/main">
+              <a:graphicData uri="http://schemas.openxmlformats.org/drawingml/2006/picture">
+                <pic:pic xmlns:pic="http://schemas.openxmlformats.org/drawingml/2006/picture">
+                  <pic:nvPicPr>
+                    <pic:cNvPr id="0" name="Picture 3" descr="C:\Users\Meti\AppData\Local\Microsoft\Windows\INetCache\Content.Word\The entire internet in 1969.jpg"/>
+                    <pic:cNvPicPr>
+                      <a:picLocks noChangeAspect="1" noChangeArrowheads="1"/>
+                    </pic:cNvPicPr>
+                  </pic:nvPicPr>
+                  <pic:blipFill>
+                    <a:blip r:embed="rId5">
+                      <a:extLst>
+                        <a:ext uri="{28A0092B-C50C-407E-A947-70E740481C1C}">
+                          <a14:useLocalDpi xmlns:a14="http://schemas.microsoft.com/office/drawing/2010/main" val="0"/>
+                        </a:ext>
+                      </a:extLst>
+                    </a:blip>
+                    <a:srcRect/>
+                    <a:stretch>
+                      <a:fillRect/>
+                    </a:stretch>
+                  </pic:blipFill>
+                  <pic:spPr bwMode="auto">
+                    <a:xfrm>
+                      <a:off x="0" y="0"/>
+                      <a:ext cx="5895975" cy="3159760"/>
+                    </a:xfrm>
+                    <a:prstGeom prst="rect">
+                      <a:avLst/>
+                    </a:prstGeom>
+                    <a:noFill/>
+                    <a:ln>
+                      <a:noFill/>
+                    </a:ln>
+                  </pic:spPr>
+                </pic:pic>
+              </a:graphicData>
+            </a:graphic>
+          </wp:inline>
+        </w:drawing>
+      </w:r>
+      <w:r>
+        <w:rPr>
+          <w:rFonts w:ascii="Times New Roman" w:hAnsi="Times New Roman" w:cs="Times New Roman"/>
+          <w:color w:val="222222"/>
+          <w:sz w:val="24"/>
+          <w:szCs w:val="24"/>
+          <w:shd w:val="clear" w:color="auto" w:fill="FFFFFF"/>
+        </w:rPr>
+        <w:t>Few decades later, in</w:t>
+      </w:r>
+      <w:r>
+        <w:rPr>
+          <w:rFonts w:ascii="Times New Roman" w:hAnsi="Times New Roman" w:cs="Times New Roman"/>
+          <w:sz w:val="24"/>
+          <w:szCs w:val="24"/>
+        </w:rPr>
+        <w:t xml:space="preserve"> 1983 5 cities namely UCLA, Stanford, UC Santa Barbara, the university of Utah and BBN had been connected.</w:t>
+      </w:r>
+      <w:r>
+        <w:rPr>
+          <w:rFonts w:ascii="Times New Roman" w:hAnsi="Times New Roman" w:cs="Times New Roman"/>
+          <w:color w:val="000000"/>
           <w:sz w:val="24"/>
           <w:szCs w:val="24"/>
           <w:shd w:val="clear" w:color="auto" w:fill="F9F9F9"/>
         </w:rPr>
-        <w:t>Initially, the internet was a US defense department project that was born out of the Cold War and a desire to have armed forces communicate over a connected, distributed network. </w:t>
-      </w:r>
-    </w:p>
-    <w:p>
-      <w:pPr>
-        <w:pStyle w:val="ListParagraph"/>
-        <w:numPr>
-          <w:ilvl w:val="0"/>
-          <w:numId w:val="1"/>
-        </w:numPr>
-        <w:rPr>
-          <w:rFonts w:ascii="Times New Roman" w:hAnsi="Times New Roman" w:cs="Times New Roman"/>
-          <w:sz w:val="24"/>
-          <w:szCs w:val="24"/>
-          <w:shd w:val="clear" w:color="auto" w:fill="FFFFFF"/>
-        </w:rPr>
-      </w:pPr>
-      <w:r>
-        <w:rPr>
-          <w:rFonts w:ascii="Times New Roman" w:hAnsi="Times New Roman" w:cs="Times New Roman"/>
-          <w:spacing w:val="8"/>
-          <w:sz w:val="24"/>
-          <w:szCs w:val="24"/>
-          <w:shd w:val="clear" w:color="auto" w:fill="FFFFFF"/>
-        </w:rPr>
-        <w:t>The first workable prototype of the Internet came in the late 1960s with the creation of ARPANET, which was originally funded by the U.S. Department of Defense, ARPANET used packet switching to allow multiple computers to communicate on a single network.</w:t>
-      </w:r>
-    </w:p>
-    <w:p>
-      <w:pPr>
-        <w:pStyle w:val="ListParagraph"/>
-        <w:rPr>
-          <w:rFonts w:ascii="Times New Roman" w:hAnsi="Times New Roman" w:cs="Times New Roman"/>
-          <w:sz w:val="24"/>
-          <w:szCs w:val="24"/>
-          <w:shd w:val="clear" w:color="auto" w:fill="FFFFFF"/>
-        </w:rPr>
-      </w:pPr>
-    </w:p>
-    <w:p>
-      <w:pPr>
-        <w:pStyle w:val="ListParagraph"/>
-        <w:numPr>
-          <w:ilvl w:val="0"/>
-          <w:numId w:val="1"/>
-        </w:numPr>
-        <w:rPr>
-          <w:rFonts w:ascii="Times New Roman" w:hAnsi="Times New Roman" w:cs="Times New Roman"/>
-          <w:sz w:val="24"/>
-          <w:szCs w:val="24"/>
-          <w:shd w:val="clear" w:color="auto" w:fill="FFFFFF"/>
-        </w:rPr>
-      </w:pPr>
-      <w:r>
-        <w:rPr>
-          <w:rFonts w:ascii="Times New Roman" w:hAnsi="Times New Roman" w:cs="Times New Roman"/>
-          <w:spacing w:val="8"/>
-          <w:sz w:val="24"/>
-          <w:szCs w:val="24"/>
-          <w:shd w:val="clear" w:color="auto" w:fill="FFFFFF"/>
-        </w:rPr>
-        <w:t xml:space="preserve">On October 29, 1969, ARPANET delivered its first message, a “node-to-node” ,communication from one computer which was located in a research lab at UCLA to another computer which was located at Stanford) The message “LOGIN” was short and simple, but it crashed and the Stanford computer only received the note’s first two letters, “Lo”. </w:t>
-      </w:r>
-      <w:r>
-        <w:rPr>
-          <w:rFonts w:ascii="Times New Roman" w:hAnsi="Times New Roman" w:cs="Times New Roman"/>
-          <w:sz w:val="24"/>
-          <w:szCs w:val="24"/>
-          <w:shd w:val="clear" w:color="auto" w:fill="FFFFFF"/>
-        </w:rPr>
-        <w:t>Hence, “LO” was the very first internet message to ever be sent.</w:t>
-      </w:r>
-    </w:p>
-    <w:p>
-      <w:pPr>
-        <w:pStyle w:val="ListParagraph"/>
-        <w:rPr>
-          <w:rFonts w:ascii="Times New Roman" w:hAnsi="Times New Roman" w:cs="Times New Roman"/>
-          <w:sz w:val="24"/>
-          <w:szCs w:val="24"/>
-          <w:shd w:val="clear" w:color="auto" w:fill="FFFFFF"/>
-        </w:rPr>
-      </w:pPr>
-    </w:p>
-    <w:p>
-      <w:pPr>
-        <w:pStyle w:val="ListParagraph"/>
-        <w:numPr>
-          <w:ilvl w:val="0"/>
-          <w:numId w:val="1"/>
-        </w:numPr>
-        <w:rPr>
-          <w:rFonts w:ascii="Times New Roman" w:hAnsi="Times New Roman" w:cs="Times New Roman"/>
-          <w:sz w:val="24"/>
-          <w:szCs w:val="24"/>
-        </w:rPr>
-      </w:pPr>
-      <w:r>
-        <w:rPr>
-          <w:rFonts w:ascii="Times New Roman" w:hAnsi="Times New Roman" w:cs="Times New Roman"/>
-          <w:sz w:val="24"/>
-          <w:szCs w:val="24"/>
-          <w:shd w:val="clear" w:color="auto" w:fill="FFFFFF"/>
-        </w:rPr>
-        <w:t xml:space="preserve">In 1969 there were only 4 nodes connected TCP (Transfer Communication Protocol) is the standard set of codes that allow computers in the internet to communicate with one another. The TCP design was designed by Vinton </w:t>
+        <w:t xml:space="preserve"> The US military was given its own branch of ARPANET, called MILNET, for secure communications, allowing other research and communication to take place on ARPANET.</w:t>
+      </w:r>
+    </w:p>
+    <w:p>
+      <w:pPr>
+        <w:pStyle w:val="ListParagraph"/>
+        <w:spacing w:line="360" w:lineRule="auto"/>
+        <w:jc w:val="both"/>
+        <w:rPr>
+          <w:rFonts w:ascii="Times New Roman" w:hAnsi="Times New Roman" w:cs="Times New Roman"/>
+          <w:sz w:val="24"/>
+          <w:szCs w:val="24"/>
+        </w:rPr>
+      </w:pPr>
+      <w:r>
+        <w:rPr>
+          <w:rFonts w:ascii="Times New Roman" w:hAnsi="Times New Roman" w:cs="Times New Roman"/>
+          <w:sz w:val="24"/>
+          <w:szCs w:val="24"/>
+        </w:rPr>
+        <w:t xml:space="preserve">The “internet”, which was previously called APRANET, officially got its name in 1984 when it had connected 1000 hosts at different university and corporate labs. The internet domain name system was also created in 1984 to match complex IP addresses with easy to remember names ending in extensions as com, </w:t>
       </w:r>
       <w:proofErr w:type="spellStart"/>
-      <w:proofErr w:type="gramStart"/>
-      <w:r>
-        <w:rPr>
-          <w:rFonts w:ascii="Times New Roman" w:hAnsi="Times New Roman" w:cs="Times New Roman"/>
-          <w:sz w:val="24"/>
-          <w:szCs w:val="24"/>
-          <w:shd w:val="clear" w:color="auto" w:fill="FFFFFF"/>
-        </w:rPr>
-        <w:t>cerf</w:t>
+      <w:r>
+        <w:rPr>
+          <w:rFonts w:ascii="Times New Roman" w:hAnsi="Times New Roman" w:cs="Times New Roman"/>
+          <w:sz w:val="24"/>
+          <w:szCs w:val="24"/>
+        </w:rPr>
+        <w:t>edu</w:t>
       </w:r>
       <w:proofErr w:type="spellEnd"/>
-      <w:proofErr w:type="gramEnd"/>
-      <w:r>
-        <w:rPr>
-          <w:rFonts w:ascii="Times New Roman" w:hAnsi="Times New Roman" w:cs="Times New Roman"/>
-          <w:sz w:val="24"/>
-          <w:szCs w:val="24"/>
-          <w:shd w:val="clear" w:color="auto" w:fill="FFFFFF"/>
-        </w:rPr>
-        <w:t xml:space="preserve"> and Robert </w:t>
+      <w:r>
+        <w:rPr>
+          <w:rFonts w:ascii="Times New Roman" w:hAnsi="Times New Roman" w:cs="Times New Roman"/>
+          <w:sz w:val="24"/>
+          <w:szCs w:val="24"/>
+        </w:rPr>
+        <w:t xml:space="preserve">, </w:t>
       </w:r>
       <w:proofErr w:type="spellStart"/>
       <w:r>
@@ -337,9 +591,8 @@
           <w:rFonts w:ascii="Times New Roman" w:hAnsi="Times New Roman" w:cs="Times New Roman"/>
           <w:sz w:val="24"/>
           <w:szCs w:val="24"/>
-          <w:shd w:val="clear" w:color="auto" w:fill="FFFFFF"/>
-        </w:rPr>
-        <w:t>kahn</w:t>
+        </w:rPr>
+        <w:t>gov</w:t>
       </w:r>
       <w:proofErr w:type="spellEnd"/>
       <w:r>
@@ -347,221 +600,106 @@
           <w:rFonts w:ascii="Times New Roman" w:hAnsi="Times New Roman" w:cs="Times New Roman"/>
           <w:sz w:val="24"/>
           <w:szCs w:val="24"/>
-          <w:shd w:val="clear" w:color="auto" w:fill="FFFFFF"/>
-        </w:rPr>
-        <w:t xml:space="preserve"> in 1973 later which later was split into TCP/IP.</w:t>
-      </w:r>
-    </w:p>
-    <w:p>
-      <w:pPr>
-        <w:pStyle w:val="ListParagraph"/>
-        <w:numPr>
-          <w:ilvl w:val="0"/>
-          <w:numId w:val="1"/>
-        </w:numPr>
-        <w:rPr>
-          <w:rFonts w:ascii="Times New Roman" w:hAnsi="Times New Roman" w:cs="Times New Roman"/>
-          <w:sz w:val="24"/>
-          <w:szCs w:val="24"/>
-        </w:rPr>
-      </w:pPr>
-      <w:r>
-        <w:rPr>
-          <w:rFonts w:ascii="Times New Roman" w:hAnsi="Times New Roman" w:cs="Times New Roman"/>
-          <w:sz w:val="24"/>
-          <w:szCs w:val="24"/>
-          <w:shd w:val="clear" w:color="auto" w:fill="FFFFFF"/>
-        </w:rPr>
-        <w:t>January 1, 1983 is considered the official birthday of the </w:t>
-      </w:r>
-      <w:r>
-        <w:rPr>
-          <w:rFonts w:ascii="Times New Roman" w:hAnsi="Times New Roman" w:cs="Times New Roman"/>
-          <w:bCs/>
-          <w:sz w:val="24"/>
-          <w:szCs w:val="24"/>
-          <w:shd w:val="clear" w:color="auto" w:fill="FFFFFF"/>
-        </w:rPr>
-        <w:t>Internet</w:t>
-      </w:r>
-      <w:r>
-        <w:rPr>
-          <w:rFonts w:ascii="Times New Roman" w:hAnsi="Times New Roman" w:cs="Times New Roman"/>
-          <w:sz w:val="24"/>
-          <w:szCs w:val="24"/>
-          <w:shd w:val="clear" w:color="auto" w:fill="FFFFFF"/>
-        </w:rPr>
-        <w:t>. Before this breakthrough, the various computer networks did not have a standard way to communicate with each other. ... ARPANET and the Defense Data Network officially changed to the TCP/IP standard on January 1, 1983, hence marking the birth of the </w:t>
-      </w:r>
-      <w:r>
-        <w:rPr>
-          <w:rFonts w:ascii="Times New Roman" w:hAnsi="Times New Roman" w:cs="Times New Roman"/>
-          <w:bCs/>
-          <w:sz w:val="24"/>
-          <w:szCs w:val="24"/>
-          <w:shd w:val="clear" w:color="auto" w:fill="FFFFFF"/>
-        </w:rPr>
-        <w:t>Internet</w:t>
-      </w:r>
-      <w:r>
-        <w:rPr>
-          <w:rFonts w:ascii="Times New Roman" w:hAnsi="Times New Roman" w:cs="Times New Roman"/>
-          <w:sz w:val="24"/>
-          <w:szCs w:val="24"/>
-          <w:shd w:val="clear" w:color="auto" w:fill="FFFFFF"/>
-        </w:rPr>
-        <w:t xml:space="preserve">. The TCP/IP still servers </w:t>
-      </w:r>
-      <w:proofErr w:type="gramStart"/>
-      <w:r>
-        <w:rPr>
-          <w:rFonts w:ascii="Times New Roman" w:hAnsi="Times New Roman" w:cs="Times New Roman"/>
-          <w:sz w:val="24"/>
-          <w:szCs w:val="24"/>
-          <w:shd w:val="clear" w:color="auto" w:fill="FFFFFF"/>
-        </w:rPr>
-        <w:t>us</w:t>
-      </w:r>
-      <w:proofErr w:type="gramEnd"/>
-      <w:r>
-        <w:rPr>
-          <w:rFonts w:ascii="Times New Roman" w:hAnsi="Times New Roman" w:cs="Times New Roman"/>
-          <w:sz w:val="24"/>
-          <w:szCs w:val="24"/>
-          <w:shd w:val="clear" w:color="auto" w:fill="FFFFFF"/>
-        </w:rPr>
-        <w:t xml:space="preserve"> as a primary middle layer tool between a computer and a website.</w:t>
-      </w:r>
-    </w:p>
-    <w:p>
-      <w:pPr>
-        <w:rPr>
-          <w:rFonts w:ascii="Times New Roman" w:hAnsi="Times New Roman" w:cs="Times New Roman"/>
-          <w:sz w:val="24"/>
-          <w:szCs w:val="24"/>
-        </w:rPr>
-      </w:pPr>
-    </w:p>
-    <w:p>
-      <w:pPr>
-        <w:pStyle w:val="ListParagraph"/>
-        <w:numPr>
-          <w:ilvl w:val="0"/>
-          <w:numId w:val="3"/>
-        </w:numPr>
-        <w:rPr>
-          <w:rFonts w:ascii="Times New Roman" w:hAnsi="Times New Roman" w:cs="Times New Roman"/>
-          <w:sz w:val="24"/>
-          <w:szCs w:val="24"/>
-        </w:rPr>
-      </w:pPr>
-      <w:r>
-        <w:rPr>
-          <w:rFonts w:ascii="Times New Roman" w:hAnsi="Times New Roman" w:cs="Times New Roman"/>
-          <w:sz w:val="24"/>
-          <w:szCs w:val="24"/>
-        </w:rPr>
-        <w:t xml:space="preserve">Name change </w:t>
-      </w:r>
-    </w:p>
-    <w:p>
-      <w:pPr>
-        <w:pStyle w:val="ListParagraph"/>
-        <w:numPr>
-          <w:ilvl w:val="0"/>
-          <w:numId w:val="3"/>
-        </w:numPr>
-        <w:rPr>
-          <w:rFonts w:ascii="Times New Roman" w:hAnsi="Times New Roman" w:cs="Times New Roman"/>
-          <w:sz w:val="24"/>
-          <w:szCs w:val="24"/>
-        </w:rPr>
-      </w:pPr>
-      <w:r>
-        <w:rPr>
-          <w:rFonts w:ascii="Times New Roman" w:hAnsi="Times New Roman" w:cs="Times New Roman"/>
-          <w:sz w:val="24"/>
-          <w:szCs w:val="24"/>
-        </w:rPr>
-        <w:t xml:space="preserve">Number of nodes or connected computers </w:t>
-      </w:r>
-    </w:p>
-    <w:p>
-      <w:pPr>
-        <w:pStyle w:val="ListParagraph"/>
-        <w:numPr>
-          <w:ilvl w:val="0"/>
-          <w:numId w:val="3"/>
-        </w:numPr>
-        <w:rPr>
-          <w:rFonts w:ascii="Times New Roman" w:hAnsi="Times New Roman" w:cs="Times New Roman"/>
-          <w:sz w:val="24"/>
-          <w:szCs w:val="24"/>
-        </w:rPr>
-      </w:pPr>
-      <w:r>
-        <w:rPr>
-          <w:rFonts w:ascii="Times New Roman" w:hAnsi="Times New Roman" w:cs="Times New Roman"/>
-          <w:sz w:val="24"/>
-          <w:szCs w:val="24"/>
-        </w:rPr>
-        <w:t xml:space="preserve">Network reach </w:t>
-      </w:r>
-    </w:p>
-    <w:p>
-      <w:pPr>
-        <w:pStyle w:val="ListParagraph"/>
-        <w:numPr>
-          <w:ilvl w:val="0"/>
-          <w:numId w:val="3"/>
-        </w:numPr>
-        <w:rPr>
-          <w:rFonts w:ascii="Times New Roman" w:hAnsi="Times New Roman" w:cs="Times New Roman"/>
-          <w:sz w:val="24"/>
-          <w:szCs w:val="24"/>
-        </w:rPr>
-      </w:pPr>
-      <w:r>
-        <w:rPr>
-          <w:rFonts w:ascii="Times New Roman" w:hAnsi="Times New Roman" w:cs="Times New Roman"/>
-          <w:sz w:val="24"/>
-          <w:szCs w:val="24"/>
-        </w:rPr>
-        <w:t xml:space="preserve">Gotten its name from the is based military Arpanet </w:t>
-      </w:r>
-    </w:p>
-    <w:p>
-      <w:pPr>
-        <w:pStyle w:val="ListParagraph"/>
-        <w:numPr>
-          <w:ilvl w:val="0"/>
-          <w:numId w:val="3"/>
-        </w:numPr>
-        <w:rPr>
-          <w:rFonts w:ascii="Times New Roman" w:hAnsi="Times New Roman" w:cs="Times New Roman"/>
-          <w:sz w:val="24"/>
-          <w:szCs w:val="24"/>
-        </w:rPr>
-      </w:pPr>
-      <w:r>
-        <w:rPr>
-          <w:rFonts w:ascii="Times New Roman" w:hAnsi="Times New Roman" w:cs="Times New Roman"/>
+        </w:rPr>
+        <w:t xml:space="preserve">, mil, and org. Today the internet links more than 440 million computers directly and millions more have internet access through private addressing schemes. This was due to the many technological advancements </w:t>
+      </w:r>
+      <w:r>
+        <w:rPr>
+          <w:rFonts w:ascii="Times New Roman" w:hAnsi="Times New Roman" w:cs="Times New Roman"/>
+          <w:sz w:val="24"/>
+          <w:szCs w:val="24"/>
+        </w:rPr>
+        <w:lastRenderedPageBreak/>
+        <w:t>that were made throughout the years closing the gap between the internet’s reachability and the users.</w:t>
+      </w:r>
+    </w:p>
+    <w:p>
+      <w:pPr>
+        <w:pStyle w:val="ListParagraph"/>
+        <w:spacing w:line="360" w:lineRule="auto"/>
+        <w:jc w:val="both"/>
+        <w:rPr>
+          <w:rFonts w:ascii="Times New Roman" w:hAnsi="Times New Roman" w:cs="Times New Roman"/>
+          <w:color w:val="222222"/>
+          <w:sz w:val="24"/>
+          <w:szCs w:val="24"/>
+          <w:shd w:val="clear" w:color="auto" w:fill="FFFFFF"/>
+        </w:rPr>
+      </w:pPr>
+    </w:p>
+    <w:p>
+      <w:pPr>
+        <w:pStyle w:val="ListParagraph"/>
+        <w:spacing w:line="360" w:lineRule="auto"/>
+        <w:jc w:val="both"/>
+        <w:rPr>
+          <w:rFonts w:ascii="Times New Roman" w:hAnsi="Times New Roman" w:cs="Times New Roman"/>
+          <w:color w:val="222222"/>
+          <w:sz w:val="24"/>
+          <w:szCs w:val="24"/>
+          <w:shd w:val="clear" w:color="auto" w:fill="FFFFFF"/>
+        </w:rPr>
+      </w:pPr>
+    </w:p>
+    <w:p>
+      <w:pPr>
+        <w:spacing w:line="360" w:lineRule="auto"/>
+        <w:jc w:val="both"/>
+        <w:rPr>
+          <w:rFonts w:ascii="Times New Roman" w:hAnsi="Times New Roman" w:cs="Times New Roman"/>
+          <w:b/>
+          <w:sz w:val="24"/>
+          <w:szCs w:val="24"/>
+        </w:rPr>
+      </w:pPr>
+      <w:r>
+        <w:rPr>
+          <w:rFonts w:ascii="Times New Roman" w:hAnsi="Times New Roman" w:cs="Times New Roman"/>
+          <w:sz w:val="24"/>
+          <w:szCs w:val="24"/>
+        </w:rPr>
+        <w:tab/>
+      </w:r>
+      <w:r>
+        <w:rPr>
+          <w:rFonts w:ascii="Times New Roman" w:hAnsi="Times New Roman" w:cs="Times New Roman"/>
+          <w:b/>
+          <w:sz w:val="24"/>
+          <w:szCs w:val="24"/>
+        </w:rPr>
+        <w:t xml:space="preserve">Dial-up Modem </w:t>
+      </w:r>
+    </w:p>
+    <w:p>
+      <w:pPr>
+        <w:pStyle w:val="ListParagraph"/>
+        <w:spacing w:line="360" w:lineRule="auto"/>
+        <w:jc w:val="both"/>
+        <w:rPr>
+          <w:rFonts w:ascii="Times New Roman" w:hAnsi="Times New Roman" w:cs="Times New Roman"/>
+          <w:color w:val="000000"/>
           <w:sz w:val="24"/>
           <w:szCs w:val="24"/>
           <w:shd w:val="clear" w:color="auto" w:fill="F9F9F9"/>
         </w:rPr>
-        <w:lastRenderedPageBreak/>
-        <w:t>In the early days, used </w:t>
-      </w:r>
-      <w:hyperlink r:id="rId5" w:history="1">
+      </w:pPr>
+      <w:r>
+        <w:rPr>
+          <w:rFonts w:ascii="Times New Roman" w:hAnsi="Times New Roman" w:cs="Times New Roman"/>
+          <w:color w:val="000000"/>
+          <w:sz w:val="24"/>
+          <w:szCs w:val="24"/>
+          <w:shd w:val="clear" w:color="auto" w:fill="F9F9F9"/>
+        </w:rPr>
+        <w:t>In the early days, these systems used </w:t>
+      </w:r>
+      <w:hyperlink r:id="rId6" w:history="1">
         <w:r>
           <w:rPr>
             <w:rStyle w:val="Hyperlink"/>
             <w:rFonts w:ascii="Times New Roman" w:hAnsi="Times New Roman" w:cs="Times New Roman"/>
-            <w:color w:val="auto"/>
             <w:sz w:val="24"/>
             <w:szCs w:val="24"/>
-            <w:u w:val="none"/>
             <w:shd w:val="clear" w:color="auto" w:fill="F9F9F9"/>
           </w:rPr>
           <w:t>Interface Message Processors</w:t>
@@ -570,78 +708,20 @@
       <w:r>
         <w:rPr>
           <w:rFonts w:ascii="Times New Roman" w:hAnsi="Times New Roman" w:cs="Times New Roman"/>
+          <w:color w:val="000000"/>
           <w:sz w:val="24"/>
           <w:szCs w:val="24"/>
           <w:shd w:val="clear" w:color="auto" w:fill="F9F9F9"/>
         </w:rPr>
-        <w:t xml:space="preserve"> (IMPs), which were computers designed to organize and receive the data coming in and out of the network. </w:t>
-      </w:r>
-    </w:p>
-    <w:p>
-      <w:pPr>
-        <w:pStyle w:val="ListParagraph"/>
-        <w:numPr>
-          <w:ilvl w:val="0"/>
-          <w:numId w:val="3"/>
-        </w:numPr>
-        <w:rPr>
-          <w:rFonts w:ascii="Times New Roman" w:hAnsi="Times New Roman" w:cs="Times New Roman"/>
-          <w:sz w:val="24"/>
-          <w:szCs w:val="24"/>
-        </w:rPr>
-      </w:pPr>
-      <w:proofErr w:type="gramStart"/>
-      <w:r>
-        <w:rPr>
-          <w:rFonts w:ascii="Times New Roman" w:hAnsi="Times New Roman" w:cs="Times New Roman"/>
-          <w:sz w:val="24"/>
-          <w:szCs w:val="24"/>
-          <w:shd w:val="clear" w:color="auto" w:fill="F9F9F9"/>
-        </w:rPr>
-        <w:t>they</w:t>
-      </w:r>
-      <w:proofErr w:type="gramEnd"/>
-      <w:r>
-        <w:rPr>
-          <w:rFonts w:ascii="Times New Roman" w:hAnsi="Times New Roman" w:cs="Times New Roman"/>
-          <w:sz w:val="24"/>
-          <w:szCs w:val="24"/>
-          <w:shd w:val="clear" w:color="auto" w:fill="F9F9F9"/>
-        </w:rPr>
-        <w:t xml:space="preserve"> were the earliest versions of the modern router. </w:t>
-      </w:r>
-    </w:p>
-    <w:p>
-      <w:pPr>
-        <w:pStyle w:val="ListParagraph"/>
-        <w:numPr>
-          <w:ilvl w:val="0"/>
-          <w:numId w:val="3"/>
-        </w:numPr>
-        <w:rPr>
-          <w:rFonts w:ascii="Times New Roman" w:hAnsi="Times New Roman" w:cs="Times New Roman"/>
-          <w:sz w:val="24"/>
-          <w:szCs w:val="24"/>
-        </w:rPr>
-      </w:pPr>
-      <w:r>
-        <w:rPr>
-          <w:rFonts w:ascii="Times New Roman" w:hAnsi="Times New Roman" w:cs="Times New Roman"/>
-          <w:sz w:val="24"/>
-          <w:szCs w:val="24"/>
-          <w:shd w:val="clear" w:color="auto" w:fill="F9F9F9"/>
-        </w:rPr>
-        <w:t>ARPANET relied on leased telephone lines, much like the commercial internet did in the years that followed. Although the </w:t>
-      </w:r>
-      <w:hyperlink r:id="rId6" w:history="1">
+        <w:t> (IMPs), which were computers designed to organize and receive the data coming in and out of the network. Essentially, they were the earliest versions of the modern router. ARPANET relied on leased telephone lines, much like the commercial internet did in the years that followed. Although the </w:t>
+      </w:r>
+      <w:hyperlink r:id="rId7" w:history="1">
         <w:r>
           <w:rPr>
             <w:rStyle w:val="Hyperlink"/>
             <w:rFonts w:ascii="Times New Roman" w:hAnsi="Times New Roman" w:cs="Times New Roman"/>
-            <w:color w:val="auto"/>
             <w:sz w:val="24"/>
             <w:szCs w:val="24"/>
-            <w:u w:val="none"/>
             <w:shd w:val="clear" w:color="auto" w:fill="F9F9F9"/>
           </w:rPr>
           <w:t>first phone modem</w:t>
@@ -650,90 +730,376 @@
       <w:r>
         <w:rPr>
           <w:rFonts w:ascii="Times New Roman" w:hAnsi="Times New Roman" w:cs="Times New Roman"/>
+          <w:color w:val="000000"/>
           <w:sz w:val="24"/>
           <w:szCs w:val="24"/>
           <w:shd w:val="clear" w:color="auto" w:fill="F9F9F9"/>
         </w:rPr>
-        <w:t xml:space="preserve"> was invented in 1958 by Bell, which could just send data to other Bell devices, the first modem designed to use with a PC didn’t arrive until 1977. </w:t>
-      </w:r>
-    </w:p>
-    <w:p>
-      <w:pPr>
-        <w:pStyle w:val="ListParagraph"/>
-        <w:numPr>
-          <w:ilvl w:val="0"/>
-          <w:numId w:val="3"/>
-        </w:numPr>
-        <w:rPr>
-          <w:rFonts w:ascii="Times New Roman" w:hAnsi="Times New Roman" w:cs="Times New Roman"/>
-          <w:sz w:val="24"/>
-          <w:szCs w:val="24"/>
-        </w:rPr>
-      </w:pPr>
-      <w:r>
-        <w:rPr>
-          <w:rFonts w:ascii="Times New Roman" w:hAnsi="Times New Roman" w:cs="Times New Roman"/>
+        <w:t> was invented in 1958 by Bell, which could just send data to other Bell devices, the first modem designed to use with a PC didn’t arrive until 1977. But it wasn’t until 1996 that we got the 56k modem, which let internet users surf the web at a blistering 56,000 bits per second. Subscribers would almost always rely on their existing phone line for connection to the internet, meaning that no one could use the phone when someone was on internet. </w:t>
+      </w:r>
+    </w:p>
+    <w:p>
+      <w:pPr>
+        <w:pStyle w:val="ListParagraph"/>
+        <w:spacing w:line="360" w:lineRule="auto"/>
+        <w:jc w:val="both"/>
+        <w:rPr>
+          <w:rFonts w:ascii="Times New Roman" w:hAnsi="Times New Roman" w:cs="Times New Roman"/>
+          <w:color w:val="000000"/>
           <w:sz w:val="24"/>
           <w:szCs w:val="24"/>
           <w:shd w:val="clear" w:color="auto" w:fill="F9F9F9"/>
         </w:rPr>
-        <w:t>Subscribers would almost always rely on their existing phone line for connection to the internet, meaning that no one could use the phone when someone was on internet. </w:t>
-      </w:r>
-    </w:p>
-    <w:p>
-      <w:pPr>
-        <w:pStyle w:val="ListParagraph"/>
-        <w:numPr>
-          <w:ilvl w:val="0"/>
-          <w:numId w:val="3"/>
-        </w:numPr>
-        <w:rPr>
-          <w:rFonts w:ascii="Times New Roman" w:hAnsi="Times New Roman" w:cs="Times New Roman"/>
-          <w:sz w:val="24"/>
-          <w:szCs w:val="24"/>
-        </w:rPr>
-      </w:pPr>
-      <w:r>
-        <w:rPr>
-          <w:rFonts w:ascii="Times New Roman" w:hAnsi="Times New Roman" w:cs="Times New Roman"/>
+      </w:pPr>
+    </w:p>
+    <w:p>
+      <w:pPr>
+        <w:pStyle w:val="ListParagraph"/>
+        <w:spacing w:line="360" w:lineRule="auto"/>
+        <w:jc w:val="both"/>
+        <w:rPr>
+          <w:rFonts w:ascii="Times New Roman" w:hAnsi="Times New Roman" w:cs="Times New Roman"/>
+          <w:b/>
+          <w:color w:val="222222"/>
+          <w:sz w:val="24"/>
+          <w:szCs w:val="24"/>
+          <w:shd w:val="clear" w:color="auto" w:fill="FFFFFF"/>
+        </w:rPr>
+      </w:pPr>
+      <w:r>
+        <w:rPr>
+          <w:rFonts w:ascii="Times New Roman" w:hAnsi="Times New Roman" w:cs="Times New Roman"/>
+          <w:b/>
+          <w:color w:val="222222"/>
+          <w:sz w:val="24"/>
+          <w:szCs w:val="24"/>
+          <w:shd w:val="clear" w:color="auto" w:fill="FFFFFF"/>
+        </w:rPr>
+        <w:t>TCP/IP</w:t>
+      </w:r>
+    </w:p>
+    <w:p>
+      <w:pPr>
+        <w:pStyle w:val="ListParagraph"/>
+        <w:spacing w:line="360" w:lineRule="auto"/>
+        <w:jc w:val="both"/>
+        <w:rPr>
+          <w:rFonts w:ascii="Times New Roman" w:hAnsi="Times New Roman" w:cs="Times New Roman"/>
+          <w:sz w:val="24"/>
+          <w:szCs w:val="24"/>
+        </w:rPr>
+      </w:pPr>
+      <w:r>
+        <w:rPr>
+          <w:rFonts w:ascii="Times New Roman" w:hAnsi="Times New Roman" w:cs="Times New Roman"/>
+          <w:color w:val="222222"/>
+          <w:sz w:val="24"/>
+          <w:szCs w:val="24"/>
+          <w:shd w:val="clear" w:color="auto" w:fill="FFFFFF"/>
+        </w:rPr>
+        <w:t xml:space="preserve">TCP (Transfer Communication Protocol) is the standard set of codes that allow computers in the internet to communicate with one another. The TCP design was designed by Vinton </w:t>
+      </w:r>
+      <w:proofErr w:type="spellStart"/>
+      <w:proofErr w:type="gramStart"/>
+      <w:r>
+        <w:rPr>
+          <w:rFonts w:ascii="Times New Roman" w:hAnsi="Times New Roman" w:cs="Times New Roman"/>
+          <w:color w:val="222222"/>
+          <w:sz w:val="24"/>
+          <w:szCs w:val="24"/>
+          <w:shd w:val="clear" w:color="auto" w:fill="FFFFFF"/>
+        </w:rPr>
+        <w:t>cerf</w:t>
+      </w:r>
+      <w:proofErr w:type="spellEnd"/>
+      <w:proofErr w:type="gramEnd"/>
+      <w:r>
+        <w:rPr>
+          <w:rFonts w:ascii="Times New Roman" w:hAnsi="Times New Roman" w:cs="Times New Roman"/>
+          <w:color w:val="222222"/>
+          <w:sz w:val="24"/>
+          <w:szCs w:val="24"/>
+          <w:shd w:val="clear" w:color="auto" w:fill="FFFFFF"/>
+        </w:rPr>
+        <w:t xml:space="preserve"> and Robert </w:t>
+      </w:r>
+      <w:proofErr w:type="spellStart"/>
+      <w:r>
+        <w:rPr>
+          <w:rFonts w:ascii="Times New Roman" w:hAnsi="Times New Roman" w:cs="Times New Roman"/>
+          <w:color w:val="222222"/>
+          <w:sz w:val="24"/>
+          <w:szCs w:val="24"/>
+          <w:shd w:val="clear" w:color="auto" w:fill="FFFFFF"/>
+        </w:rPr>
+        <w:t>kahn</w:t>
+      </w:r>
+      <w:proofErr w:type="spellEnd"/>
+      <w:r>
+        <w:rPr>
+          <w:rFonts w:ascii="Times New Roman" w:hAnsi="Times New Roman" w:cs="Times New Roman"/>
+          <w:color w:val="222222"/>
+          <w:sz w:val="24"/>
+          <w:szCs w:val="24"/>
+          <w:shd w:val="clear" w:color="auto" w:fill="FFFFFF"/>
+        </w:rPr>
+        <w:t xml:space="preserve"> in 1973 later which later was split into TCP/IP.</w:t>
+      </w:r>
+    </w:p>
+    <w:p>
+      <w:pPr>
+        <w:pStyle w:val="ListParagraph"/>
+        <w:spacing w:line="360" w:lineRule="auto"/>
+        <w:jc w:val="both"/>
+        <w:rPr>
+          <w:rFonts w:ascii="Times New Roman" w:hAnsi="Times New Roman" w:cs="Times New Roman"/>
+          <w:color w:val="222222"/>
+          <w:sz w:val="24"/>
+          <w:szCs w:val="24"/>
+          <w:shd w:val="clear" w:color="auto" w:fill="FFFFFF"/>
+        </w:rPr>
+      </w:pPr>
+    </w:p>
+    <w:p>
+      <w:pPr>
+        <w:pStyle w:val="ListParagraph"/>
+        <w:spacing w:line="360" w:lineRule="auto"/>
+        <w:jc w:val="both"/>
+        <w:rPr>
+          <w:rFonts w:ascii="Times New Roman" w:hAnsi="Times New Roman" w:cs="Times New Roman"/>
+          <w:color w:val="222222"/>
+          <w:sz w:val="24"/>
+          <w:szCs w:val="24"/>
+          <w:shd w:val="clear" w:color="auto" w:fill="FFFFFF"/>
+        </w:rPr>
+      </w:pPr>
+      <w:r>
+        <w:rPr>
+          <w:rFonts w:ascii="Times New Roman" w:hAnsi="Times New Roman" w:cs="Times New Roman"/>
+          <w:color w:val="222222"/>
+          <w:sz w:val="24"/>
+          <w:szCs w:val="24"/>
+          <w:shd w:val="clear" w:color="auto" w:fill="FFFFFF"/>
+        </w:rPr>
+        <w:t>The various computer networks that were connected to the internet prior to 1983 did not have a standard way to communicate with each other until ARPANET and the Defense Data Network officially adopted TCP/IP standard on January 1, 1983, hence marking the official birth of the </w:t>
+      </w:r>
+      <w:r>
+        <w:rPr>
+          <w:rFonts w:ascii="Times New Roman" w:hAnsi="Times New Roman" w:cs="Times New Roman"/>
+          <w:bCs/>
+          <w:color w:val="222222"/>
+          <w:sz w:val="24"/>
+          <w:szCs w:val="24"/>
+          <w:shd w:val="clear" w:color="auto" w:fill="FFFFFF"/>
+        </w:rPr>
+        <w:t>Internet</w:t>
+      </w:r>
+      <w:r>
+        <w:rPr>
+          <w:rFonts w:ascii="Times New Roman" w:hAnsi="Times New Roman" w:cs="Times New Roman"/>
+          <w:color w:val="222222"/>
+          <w:sz w:val="24"/>
+          <w:szCs w:val="24"/>
+          <w:shd w:val="clear" w:color="auto" w:fill="FFFFFF"/>
+        </w:rPr>
+        <w:t xml:space="preserve">. The TCP/IP still serves us as a primary middle layer tool between a computer and a website. </w:t>
+      </w:r>
+    </w:p>
+    <w:p>
+      <w:pPr>
+        <w:pStyle w:val="ListParagraph"/>
+        <w:spacing w:line="360" w:lineRule="auto"/>
+        <w:jc w:val="both"/>
+        <w:rPr>
+          <w:rFonts w:ascii="Times New Roman" w:hAnsi="Times New Roman" w:cs="Times New Roman"/>
+          <w:b/>
+          <w:color w:val="222222"/>
+          <w:sz w:val="24"/>
+          <w:szCs w:val="24"/>
+          <w:shd w:val="clear" w:color="auto" w:fill="FFFFFF"/>
+        </w:rPr>
+      </w:pPr>
+      <w:r>
+        <w:rPr>
+          <w:rFonts w:ascii="Times New Roman" w:hAnsi="Times New Roman" w:cs="Times New Roman"/>
+          <w:b/>
+          <w:color w:val="222222"/>
+          <w:sz w:val="24"/>
+          <w:szCs w:val="24"/>
+          <w:shd w:val="clear" w:color="auto" w:fill="FFFFFF"/>
+        </w:rPr>
+        <w:t>World Wide Web</w:t>
+      </w:r>
+    </w:p>
+    <w:p>
+      <w:pPr>
+        <w:pStyle w:val="ListParagraph"/>
+        <w:spacing w:line="360" w:lineRule="auto"/>
+        <w:jc w:val="both"/>
+        <w:rPr>
+          <w:rFonts w:ascii="Times New Roman" w:hAnsi="Times New Roman" w:cs="Times New Roman"/>
+          <w:sz w:val="24"/>
+          <w:szCs w:val="24"/>
+        </w:rPr>
+      </w:pPr>
+      <w:r>
+        <w:rPr>
+          <w:rFonts w:ascii="Times New Roman" w:hAnsi="Times New Roman" w:cs="Times New Roman"/>
+          <w:color w:val="181818"/>
+          <w:spacing w:val="8"/>
+          <w:sz w:val="24"/>
+          <w:szCs w:val="24"/>
+          <w:shd w:val="clear" w:color="auto" w:fill="FFFFFF"/>
+        </w:rPr>
+        <w:t>The online world took on a more recognizable form in 1990, when computer scientist Tim Berners-Lee</w:t>
+      </w:r>
+      <w:r>
+        <w:rPr>
+          <w:rFonts w:ascii="Times New Roman" w:hAnsi="Times New Roman" w:cs="Times New Roman"/>
+          <w:color w:val="000000"/>
           <w:sz w:val="24"/>
           <w:szCs w:val="24"/>
           <w:shd w:val="clear" w:color="auto" w:fill="F9F9F9"/>
         </w:rPr>
-        <w:t xml:space="preserve">Broadband modems act a little differently than their dial-up predecessors in that they do not need to call out over the phone line to your internet service provider to establish a connection to the internet—they stay connected unless they’re turned off. </w:t>
-      </w:r>
-    </w:p>
-    <w:p>
-      <w:pPr>
-        <w:pStyle w:val="ListParagraph"/>
-        <w:numPr>
-          <w:ilvl w:val="0"/>
-          <w:numId w:val="3"/>
-        </w:numPr>
-        <w:rPr>
-          <w:rFonts w:ascii="Times New Roman" w:hAnsi="Times New Roman" w:cs="Times New Roman"/>
-          <w:sz w:val="24"/>
-          <w:szCs w:val="24"/>
-        </w:rPr>
-      </w:pPr>
-      <w:r>
-        <w:rPr>
-          <w:rFonts w:ascii="Times New Roman" w:hAnsi="Times New Roman" w:cs="Times New Roman"/>
-          <w:sz w:val="24"/>
-          <w:szCs w:val="24"/>
-          <w:shd w:val="clear" w:color="auto" w:fill="F9F9F9"/>
-        </w:rPr>
-        <w:t>In the US today, most broadband connections come into homes through </w:t>
-      </w:r>
-      <w:hyperlink r:id="rId7" w:history="1">
+        <w:t>, who in 1900 was a researcher working at CERN, the Swiss nuclear research facility, came up with </w:t>
+      </w:r>
+      <w:hyperlink r:id="rId8" w:history="1">
         <w:r>
           <w:rPr>
             <w:rStyle w:val="Hyperlink"/>
             <w:rFonts w:ascii="Times New Roman" w:hAnsi="Times New Roman" w:cs="Times New Roman"/>
-            <w:color w:val="auto"/>
             <w:sz w:val="24"/>
             <w:szCs w:val="24"/>
-            <w:u w:val="none"/>
+            <w:shd w:val="clear" w:color="auto" w:fill="F9F9F9"/>
+          </w:rPr>
+          <w:t>the concept of the World Wide Web</w:t>
+        </w:r>
+      </w:hyperlink>
+      <w:r>
+        <w:rPr>
+          <w:rFonts w:ascii="Times New Roman" w:hAnsi="Times New Roman" w:cs="Times New Roman"/>
+          <w:color w:val="000000"/>
+          <w:sz w:val="24"/>
+          <w:szCs w:val="24"/>
+          <w:shd w:val="clear" w:color="auto" w:fill="F9F9F9"/>
+        </w:rPr>
+        <w:t xml:space="preserve">, a decentralized </w:t>
+      </w:r>
+      <w:r>
+        <w:rPr>
+          <w:rFonts w:ascii="Times New Roman" w:hAnsi="Times New Roman" w:cs="Times New Roman"/>
+          <w:color w:val="000000"/>
+          <w:sz w:val="24"/>
+          <w:szCs w:val="24"/>
+          <w:shd w:val="clear" w:color="auto" w:fill="F9F9F9"/>
+        </w:rPr>
+        <w:lastRenderedPageBreak/>
+        <w:t xml:space="preserve">repository of  information, linked together and shareable with anyone who could connect to it. </w:t>
+      </w:r>
+      <w:r>
+        <w:rPr>
+          <w:rFonts w:ascii="Times New Roman" w:hAnsi="Times New Roman" w:cs="Times New Roman"/>
+          <w:sz w:val="24"/>
+          <w:szCs w:val="24"/>
+        </w:rPr>
+        <w:t xml:space="preserve">Tim Berners-Lee invented the World Wide Web as a method of publishing information in a hypertext format on the internet. </w:t>
+      </w:r>
+      <w:r>
+        <w:rPr>
+          <w:rFonts w:ascii="Times New Roman" w:hAnsi="Times New Roman" w:cs="Times New Roman"/>
+          <w:color w:val="181818"/>
+          <w:spacing w:val="8"/>
+          <w:sz w:val="24"/>
+          <w:szCs w:val="24"/>
+          <w:shd w:val="clear" w:color="auto" w:fill="FFFFFF"/>
+        </w:rPr>
+        <w:t xml:space="preserve">It helped popularize the internet among the public, and served as a crucial step in developing the vast trove of information that most of us now access on a daily basis. </w:t>
+      </w:r>
+      <w:r>
+        <w:rPr>
+          <w:rFonts w:ascii="Times New Roman" w:hAnsi="Times New Roman" w:cs="Times New Roman"/>
+          <w:sz w:val="24"/>
+          <w:szCs w:val="24"/>
+        </w:rPr>
+        <w:t>The web began to take off in 1993 after computer science student marc Andreessen created the first popular web browser, known as MOSIAC. Since then the number of webs</w:t>
+      </w:r>
+      <w:r>
+        <w:rPr>
+          <w:rFonts w:ascii="Times New Roman" w:hAnsi="Times New Roman" w:cs="Times New Roman"/>
+          <w:sz w:val="24"/>
+          <w:szCs w:val="24"/>
+        </w:rPr>
+        <w:t>ites and web pages has exploded.</w:t>
+      </w:r>
+    </w:p>
+    <w:p>
+      <w:pPr>
+        <w:pStyle w:val="ListParagraph"/>
+        <w:spacing w:line="360" w:lineRule="auto"/>
+        <w:jc w:val="both"/>
+        <w:rPr>
+          <w:rFonts w:ascii="Times New Roman" w:hAnsi="Times New Roman" w:cs="Times New Roman"/>
+          <w:sz w:val="24"/>
+          <w:szCs w:val="24"/>
+        </w:rPr>
+      </w:pPr>
+    </w:p>
+    <w:p>
+      <w:pPr>
+        <w:pStyle w:val="ListParagraph"/>
+        <w:spacing w:line="360" w:lineRule="auto"/>
+        <w:jc w:val="both"/>
+        <w:rPr>
+          <w:rFonts w:ascii="Times New Roman" w:hAnsi="Times New Roman" w:cs="Times New Roman"/>
+          <w:b/>
+          <w:color w:val="000000"/>
+          <w:sz w:val="24"/>
+          <w:szCs w:val="24"/>
+          <w:shd w:val="clear" w:color="auto" w:fill="F9F9F9"/>
+        </w:rPr>
+      </w:pPr>
+      <w:proofErr w:type="spellStart"/>
+      <w:r>
+        <w:rPr>
+          <w:rFonts w:ascii="Times New Roman" w:hAnsi="Times New Roman" w:cs="Times New Roman"/>
+          <w:b/>
+          <w:color w:val="000000"/>
+          <w:sz w:val="24"/>
+          <w:szCs w:val="24"/>
+          <w:shd w:val="clear" w:color="auto" w:fill="F9F9F9"/>
+        </w:rPr>
+        <w:t>Brodband</w:t>
+      </w:r>
+      <w:proofErr w:type="spellEnd"/>
+    </w:p>
+    <w:p>
+      <w:pPr>
+        <w:pStyle w:val="ListParagraph"/>
+        <w:spacing w:line="360" w:lineRule="auto"/>
+        <w:jc w:val="both"/>
+        <w:rPr>
+          <w:rFonts w:ascii="Times New Roman" w:hAnsi="Times New Roman" w:cs="Times New Roman"/>
+          <w:sz w:val="24"/>
+          <w:szCs w:val="24"/>
+        </w:rPr>
+      </w:pPr>
+      <w:r>
+        <w:rPr>
+          <w:rFonts w:ascii="Times New Roman" w:hAnsi="Times New Roman" w:cs="Times New Roman"/>
+          <w:color w:val="000000"/>
+          <w:sz w:val="24"/>
+          <w:szCs w:val="24"/>
+          <w:shd w:val="clear" w:color="auto" w:fill="F9F9F9"/>
+        </w:rPr>
+        <w:t>Broadband modems act a little differently than their dial-up predecessors in that they do not need to call out over the phone line to your internet service provider to establish a connection to the internet—they stay connected unless they’re turned off. In the US today, most broadband connections come into homes through </w:t>
+      </w:r>
+      <w:hyperlink r:id="rId9" w:history="1">
+        <w:r>
+          <w:rPr>
+            <w:rStyle w:val="Hyperlink"/>
+            <w:rFonts w:ascii="Times New Roman" w:hAnsi="Times New Roman" w:cs="Times New Roman"/>
+            <w:sz w:val="24"/>
+            <w:szCs w:val="24"/>
             <w:shd w:val="clear" w:color="auto" w:fill="F9F9F9"/>
           </w:rPr>
           <w:t>the same connections</w:t>
@@ -742,6 +1108,7 @@
       <w:r>
         <w:rPr>
           <w:rFonts w:ascii="Times New Roman" w:hAnsi="Times New Roman" w:cs="Times New Roman"/>
+          <w:color w:val="000000"/>
           <w:sz w:val="24"/>
           <w:szCs w:val="24"/>
           <w:shd w:val="clear" w:color="auto" w:fill="F9F9F9"/>
@@ -752,29 +1119,31 @@
     <w:p>
       <w:pPr>
         <w:pStyle w:val="ListParagraph"/>
-        <w:numPr>
-          <w:ilvl w:val="0"/>
-          <w:numId w:val="3"/>
-        </w:numPr>
-        <w:rPr>
-          <w:rFonts w:ascii="Times New Roman" w:hAnsi="Times New Roman" w:cs="Times New Roman"/>
-          <w:sz w:val="24"/>
-          <w:szCs w:val="24"/>
-        </w:rPr>
-      </w:pPr>
-      <w:r>
-        <w:rPr>
-          <w:rFonts w:ascii="Times New Roman" w:hAnsi="Times New Roman" w:cs="Times New Roman"/>
+        <w:spacing w:line="360" w:lineRule="auto"/>
+        <w:jc w:val="both"/>
+        <w:rPr>
+          <w:rFonts w:ascii="Times New Roman" w:hAnsi="Times New Roman" w:cs="Times New Roman"/>
+          <w:color w:val="000000"/>
           <w:sz w:val="24"/>
           <w:szCs w:val="24"/>
           <w:shd w:val="clear" w:color="auto" w:fill="F9F9F9"/>
         </w:rPr>
+      </w:pPr>
+      <w:r>
+        <w:rPr>
+          <w:rFonts w:ascii="Times New Roman" w:hAnsi="Times New Roman" w:cs="Times New Roman"/>
+          <w:color w:val="000000"/>
+          <w:sz w:val="24"/>
+          <w:szCs w:val="24"/>
+          <w:shd w:val="clear" w:color="auto" w:fill="F9F9F9"/>
+        </w:rPr>
         <w:t xml:space="preserve">Coupled with the advent of </w:t>
       </w:r>
       <w:proofErr w:type="spellStart"/>
       <w:r>
         <w:rPr>
           <w:rFonts w:ascii="Times New Roman" w:hAnsi="Times New Roman" w:cs="Times New Roman"/>
+          <w:color w:val="000000"/>
           <w:sz w:val="24"/>
           <w:szCs w:val="24"/>
           <w:shd w:val="clear" w:color="auto" w:fill="F9F9F9"/>
@@ -785,6 +1154,7 @@
       <w:r>
         <w:rPr>
           <w:rFonts w:ascii="Times New Roman" w:hAnsi="Times New Roman" w:cs="Times New Roman"/>
+          <w:color w:val="000000"/>
           <w:sz w:val="24"/>
           <w:szCs w:val="24"/>
           <w:shd w:val="clear" w:color="auto" w:fill="F9F9F9"/>
@@ -795,6 +1165,7 @@
       <w:r>
         <w:rPr>
           <w:rFonts w:ascii="Times New Roman" w:hAnsi="Times New Roman" w:cs="Times New Roman"/>
+          <w:color w:val="000000"/>
           <w:sz w:val="24"/>
           <w:szCs w:val="24"/>
           <w:shd w:val="clear" w:color="auto" w:fill="F9F9F9"/>
@@ -805,6 +1176,7 @@
       <w:r>
         <w:rPr>
           <w:rFonts w:ascii="Times New Roman" w:hAnsi="Times New Roman" w:cs="Times New Roman"/>
+          <w:color w:val="000000"/>
           <w:sz w:val="24"/>
           <w:szCs w:val="24"/>
           <w:shd w:val="clear" w:color="auto" w:fill="F9F9F9"/>
@@ -815,6 +1187,7 @@
       <w:r>
         <w:rPr>
           <w:rFonts w:ascii="Times New Roman" w:hAnsi="Times New Roman" w:cs="Times New Roman"/>
+          <w:color w:val="000000"/>
           <w:sz w:val="24"/>
           <w:szCs w:val="24"/>
           <w:shd w:val="clear" w:color="auto" w:fill="F9F9F9"/>
@@ -825,6 +1198,7 @@
       <w:r>
         <w:rPr>
           <w:rFonts w:ascii="Times New Roman" w:hAnsi="Times New Roman" w:cs="Times New Roman"/>
+          <w:color w:val="000000"/>
           <w:sz w:val="24"/>
           <w:szCs w:val="24"/>
           <w:shd w:val="clear" w:color="auto" w:fill="F9F9F9"/>
@@ -835,6 +1209,7 @@
       <w:r>
         <w:rPr>
           <w:rFonts w:ascii="Times New Roman" w:hAnsi="Times New Roman" w:cs="Times New Roman"/>
+          <w:color w:val="000000"/>
           <w:sz w:val="24"/>
           <w:szCs w:val="24"/>
           <w:shd w:val="clear" w:color="auto" w:fill="F9F9F9"/>
@@ -845,6 +1220,7 @@
       <w:r>
         <w:rPr>
           <w:rFonts w:ascii="Times New Roman" w:hAnsi="Times New Roman" w:cs="Times New Roman"/>
+          <w:color w:val="000000"/>
           <w:sz w:val="24"/>
           <w:szCs w:val="24"/>
           <w:shd w:val="clear" w:color="auto" w:fill="F9F9F9"/>
@@ -855,6 +1231,7 @@
       <w:r>
         <w:rPr>
           <w:rFonts w:ascii="Times New Roman" w:hAnsi="Times New Roman" w:cs="Times New Roman"/>
+          <w:color w:val="000000"/>
           <w:sz w:val="24"/>
           <w:szCs w:val="24"/>
           <w:shd w:val="clear" w:color="auto" w:fill="F9F9F9"/>
@@ -865,21 +1242,92 @@
       <w:r>
         <w:rPr>
           <w:rFonts w:ascii="Times New Roman" w:hAnsi="Times New Roman" w:cs="Times New Roman"/>
+          <w:color w:val="000000"/>
           <w:sz w:val="24"/>
           <w:szCs w:val="24"/>
           <w:shd w:val="clear" w:color="auto" w:fill="F9F9F9"/>
         </w:rPr>
-        <w:t xml:space="preserve"> were implemented in the mid-1990s, but it wasn’t until Apple </w:t>
-      </w:r>
-      <w:hyperlink r:id="rId8" w:history="1">
+        <w:t xml:space="preserve"> were implemented in the mid-1990s. </w:t>
+      </w:r>
+    </w:p>
+    <w:p>
+      <w:pPr>
+        <w:pStyle w:val="ListParagraph"/>
+        <w:spacing w:line="360" w:lineRule="auto"/>
+        <w:jc w:val="both"/>
+        <w:rPr>
+          <w:rFonts w:ascii="Times New Roman" w:hAnsi="Times New Roman" w:cs="Times New Roman"/>
+          <w:b/>
+          <w:color w:val="000000"/>
+          <w:sz w:val="24"/>
+          <w:szCs w:val="24"/>
+          <w:shd w:val="clear" w:color="auto" w:fill="F9F9F9"/>
+        </w:rPr>
+      </w:pPr>
+      <w:r>
+        <w:rPr>
+          <w:rFonts w:ascii="Times New Roman" w:hAnsi="Times New Roman" w:cs="Times New Roman"/>
+          <w:b/>
+          <w:color w:val="000000"/>
+          <w:sz w:val="24"/>
+          <w:szCs w:val="24"/>
+          <w:shd w:val="clear" w:color="auto" w:fill="F9F9F9"/>
+        </w:rPr>
+        <w:t>Cellular Data</w:t>
+      </w:r>
+    </w:p>
+    <w:p>
+      <w:pPr>
+        <w:pStyle w:val="ListParagraph"/>
+        <w:spacing w:line="360" w:lineRule="auto"/>
+        <w:jc w:val="both"/>
+        <w:rPr>
+          <w:rFonts w:ascii="Times New Roman" w:hAnsi="Times New Roman" w:cs="Times New Roman"/>
+          <w:color w:val="000000"/>
+          <w:sz w:val="24"/>
+          <w:szCs w:val="24"/>
+          <w:shd w:val="clear" w:color="auto" w:fill="F9F9F9"/>
+        </w:rPr>
+      </w:pPr>
+      <w:r>
+        <w:rPr>
+          <w:rFonts w:ascii="Times New Roman" w:hAnsi="Times New Roman" w:cs="Times New Roman"/>
+          <w:color w:val="000000"/>
+          <w:sz w:val="24"/>
+          <w:szCs w:val="24"/>
+          <w:shd w:val="clear" w:color="auto" w:fill="F9F9F9"/>
+        </w:rPr>
+        <w:t xml:space="preserve">Though the earliest versions of </w:t>
+      </w:r>
+      <w:proofErr w:type="spellStart"/>
+      <w:r>
+        <w:rPr>
+          <w:rFonts w:ascii="Times New Roman" w:hAnsi="Times New Roman" w:cs="Times New Roman"/>
+          <w:color w:val="000000"/>
+          <w:sz w:val="24"/>
+          <w:szCs w:val="24"/>
+          <w:shd w:val="clear" w:color="auto" w:fill="F9F9F9"/>
+        </w:rPr>
+        <w:t>wifi</w:t>
+      </w:r>
+      <w:proofErr w:type="spellEnd"/>
+      <w:r>
+        <w:rPr>
+          <w:rFonts w:ascii="Times New Roman" w:hAnsi="Times New Roman" w:cs="Times New Roman"/>
+          <w:color w:val="000000"/>
+          <w:sz w:val="24"/>
+          <w:szCs w:val="24"/>
+          <w:shd w:val="clear" w:color="auto" w:fill="F9F9F9"/>
+        </w:rPr>
+        <w:t xml:space="preserve"> were implemented, it wasn’t until Apple </w:t>
+      </w:r>
+      <w:hyperlink r:id="rId10" w:history="1">
         <w:r>
           <w:rPr>
             <w:rStyle w:val="Hyperlink"/>
             <w:rFonts w:ascii="Times New Roman" w:hAnsi="Times New Roman" w:cs="Times New Roman"/>
-            <w:color w:val="auto"/>
             <w:sz w:val="24"/>
             <w:szCs w:val="24"/>
-            <w:u w:val="none"/>
             <w:shd w:val="clear" w:color="auto" w:fill="F9F9F9"/>
           </w:rPr>
           <w:t>included the technology</w:t>
@@ -888,16 +1336,18 @@
       <w:r>
         <w:rPr>
           <w:rFonts w:ascii="Times New Roman" w:hAnsi="Times New Roman" w:cs="Times New Roman"/>
+          <w:color w:val="000000"/>
           <w:sz w:val="24"/>
           <w:szCs w:val="24"/>
           <w:shd w:val="clear" w:color="auto" w:fill="F9F9F9"/>
         </w:rPr>
-        <w:t> in the iBook laptop in 1999, as well as</w:t>
+        <w:t> (Mobile broadband) in the iBook laptop in 1999, as well as</w:t>
       </w:r>
       <w:proofErr w:type="gramStart"/>
       <w:r>
         <w:rPr>
           <w:rFonts w:ascii="Times New Roman" w:hAnsi="Times New Roman" w:cs="Times New Roman"/>
+          <w:color w:val="000000"/>
           <w:sz w:val="24"/>
           <w:szCs w:val="24"/>
           <w:shd w:val="clear" w:color="auto" w:fill="F9F9F9"/>
@@ -908,6 +1358,7 @@
       <w:r>
         <w:rPr>
           <w:rFonts w:ascii="Times New Roman" w:hAnsi="Times New Roman" w:cs="Times New Roman"/>
+          <w:color w:val="000000"/>
           <w:sz w:val="24"/>
           <w:szCs w:val="24"/>
           <w:shd w:val="clear" w:color="auto" w:fill="F9F9F9"/>
@@ -918,354 +1369,97 @@
     <w:p>
       <w:pPr>
         <w:pStyle w:val="ListParagraph"/>
-        <w:numPr>
-          <w:ilvl w:val="0"/>
-          <w:numId w:val="3"/>
-        </w:numPr>
-        <w:rPr>
-          <w:rFonts w:ascii="Times New Roman" w:hAnsi="Times New Roman" w:cs="Times New Roman"/>
-          <w:sz w:val="24"/>
-          <w:szCs w:val="24"/>
-        </w:rPr>
-      </w:pPr>
-      <w:r>
-        <w:rPr>
-          <w:rFonts w:ascii="Times New Roman" w:hAnsi="Times New Roman" w:cs="Times New Roman"/>
+        <w:spacing w:line="360" w:lineRule="auto"/>
+        <w:jc w:val="both"/>
+        <w:rPr>
+          <w:rFonts w:ascii="Times New Roman" w:hAnsi="Times New Roman" w:cs="Times New Roman"/>
+          <w:sz w:val="24"/>
+          <w:szCs w:val="24"/>
+        </w:rPr>
+      </w:pPr>
+      <w:r>
+        <w:rPr>
+          <w:rFonts w:ascii="Times New Roman" w:hAnsi="Times New Roman" w:cs="Times New Roman"/>
+          <w:color w:val="282828"/>
           <w:spacing w:val="-1"/>
           <w:sz w:val="24"/>
           <w:szCs w:val="24"/>
           <w:shd w:val="clear" w:color="auto" w:fill="FFFFFF"/>
         </w:rPr>
-        <w:t>The story of mobile broadband began in the early 90’s with the advent of 2G—the first generation of wireless to be digital. 2G’s capabilities and 64 Kbps speeds allowed for basic data services and SMS text messaging. Then came 3G in 2001, which offered faster data transfer rates, enabling basic mobile internet and the games, music streaming and video calling that followed.</w:t>
-      </w:r>
-    </w:p>
-    <w:p>
-      <w:pPr>
-        <w:pStyle w:val="ListParagraph"/>
-        <w:numPr>
-          <w:ilvl w:val="0"/>
-          <w:numId w:val="3"/>
-        </w:numPr>
-        <w:rPr>
-          <w:rFonts w:ascii="Times New Roman" w:hAnsi="Times New Roman" w:cs="Times New Roman"/>
-          <w:sz w:val="24"/>
-          <w:szCs w:val="24"/>
-        </w:rPr>
-      </w:pPr>
-      <w:r>
-        <w:rPr>
-          <w:rFonts w:ascii="Times New Roman" w:hAnsi="Times New Roman" w:cs="Times New Roman"/>
+        <w:t xml:space="preserve">The story of mobile broadband </w:t>
+      </w:r>
+      <w:r>
+        <w:rPr>
+          <w:rFonts w:ascii="Times New Roman" w:hAnsi="Times New Roman" w:cs="Times New Roman"/>
+          <w:color w:val="000000"/>
+          <w:sz w:val="24"/>
+          <w:szCs w:val="24"/>
+          <w:shd w:val="clear" w:color="auto" w:fill="F9F9F9"/>
+        </w:rPr>
+        <w:t xml:space="preserve">(connecting to the internet through a cell phone) </w:t>
+      </w:r>
+      <w:r>
+        <w:rPr>
+          <w:rFonts w:ascii="Times New Roman" w:hAnsi="Times New Roman" w:cs="Times New Roman"/>
+          <w:color w:val="282828"/>
           <w:spacing w:val="-1"/>
           <w:sz w:val="24"/>
           <w:szCs w:val="24"/>
           <w:shd w:val="clear" w:color="auto" w:fill="FFFFFF"/>
         </w:rPr>
-        <w:t xml:space="preserve">Because of its capability and convenience, mobile broadband has become the most popular way to go online. </w:t>
-      </w:r>
-      <w:r>
-        <w:rPr>
-          <w:rFonts w:ascii="Times New Roman" w:hAnsi="Times New Roman" w:cs="Times New Roman"/>
+        <w:t xml:space="preserve">began in the early 90’s with the advent of 2G—the first generation of wireless to be digital. 2G’s capabilities and 64 Kbps speeds allowed for basic data services and SMS text messaging. Then came 3G in 2001, which offered faster data transfer rates, enabling basic mobile internet and the games, music streaming and video calling that followed. Because of its capability and convenience, mobile broadband has become the most popular way to go </w:t>
+      </w:r>
+      <w:r>
+        <w:rPr>
+          <w:rFonts w:ascii="Times New Roman" w:hAnsi="Times New Roman" w:cs="Times New Roman"/>
+          <w:color w:val="282828"/>
+          <w:spacing w:val="-1"/>
+          <w:sz w:val="24"/>
+          <w:szCs w:val="24"/>
+          <w:shd w:val="clear" w:color="auto" w:fill="FFFFFF"/>
+        </w:rPr>
+        <w:lastRenderedPageBreak/>
+        <w:t xml:space="preserve">online. </w:t>
+      </w:r>
+      <w:r>
+        <w:rPr>
+          <w:rFonts w:ascii="Times New Roman" w:hAnsi="Times New Roman" w:cs="Times New Roman"/>
+          <w:color w:val="000000"/>
           <w:sz w:val="24"/>
           <w:szCs w:val="24"/>
           <w:shd w:val="clear" w:color="auto" w:fill="F9F9F9"/>
         </w:rPr>
-        <w:t>At the end of 2013, there were about 1.9 billion smartphone subscriptions in the world, and by the end of 2018, there were about 5.3 billion, a jump of about 180% in five years.</w:t>
-      </w:r>
-    </w:p>
-    <w:p>
-      <w:pPr>
-        <w:pStyle w:val="ListParagraph"/>
-        <w:numPr>
-          <w:ilvl w:val="0"/>
-          <w:numId w:val="3"/>
-        </w:numPr>
-        <w:rPr>
-          <w:rFonts w:ascii="Times New Roman" w:hAnsi="Times New Roman" w:cs="Times New Roman"/>
-          <w:sz w:val="24"/>
-          <w:szCs w:val="24"/>
-        </w:rPr>
-      </w:pPr>
-      <w:r>
-        <w:rPr>
-          <w:rFonts w:ascii="Times New Roman" w:hAnsi="Times New Roman" w:cs="Times New Roman"/>
-          <w:sz w:val="24"/>
-          <w:szCs w:val="24"/>
-        </w:rPr>
-        <w:t>In 1983 the connection grew to 5 cities namely UCLA, Stanford, UC Santa Barbara, the university of Utah and BBN.</w:t>
-      </w:r>
-    </w:p>
-    <w:p>
-      <w:pPr>
-        <w:pStyle w:val="ListParagraph"/>
-        <w:numPr>
-          <w:ilvl w:val="0"/>
-          <w:numId w:val="3"/>
-        </w:numPr>
-        <w:rPr>
-          <w:rFonts w:ascii="Times New Roman" w:hAnsi="Times New Roman" w:cs="Times New Roman"/>
-          <w:sz w:val="24"/>
-          <w:szCs w:val="24"/>
-        </w:rPr>
-      </w:pPr>
-      <w:r>
-        <w:rPr>
-          <w:rFonts w:ascii="Times New Roman" w:hAnsi="Times New Roman" w:cs="Times New Roman"/>
-          <w:sz w:val="24"/>
-          <w:szCs w:val="24"/>
-        </w:rPr>
-        <w:t xml:space="preserve">It was renamed to internet in 1984 when It connected 1000 hosts at different university and corporate labs </w:t>
-      </w:r>
-    </w:p>
-    <w:p>
-      <w:pPr>
-        <w:pStyle w:val="ListParagraph"/>
-        <w:numPr>
-          <w:ilvl w:val="0"/>
-          <w:numId w:val="3"/>
-        </w:numPr>
-        <w:rPr>
-          <w:rFonts w:ascii="Times New Roman" w:hAnsi="Times New Roman" w:cs="Times New Roman"/>
-          <w:sz w:val="24"/>
-          <w:szCs w:val="24"/>
-        </w:rPr>
-      </w:pPr>
-      <w:r>
-        <w:rPr>
-          <w:rFonts w:ascii="Times New Roman" w:hAnsi="Times New Roman" w:cs="Times New Roman"/>
-          <w:sz w:val="24"/>
-          <w:szCs w:val="24"/>
-        </w:rPr>
-        <w:t xml:space="preserve">The internet domain name system was created in 1984 to match complex </w:t>
-      </w:r>
-      <w:proofErr w:type="spellStart"/>
-      <w:r>
-        <w:rPr>
-          <w:rFonts w:ascii="Times New Roman" w:hAnsi="Times New Roman" w:cs="Times New Roman"/>
-          <w:sz w:val="24"/>
-          <w:szCs w:val="24"/>
-        </w:rPr>
-        <w:t>ip</w:t>
-      </w:r>
-      <w:proofErr w:type="spellEnd"/>
-      <w:r>
-        <w:rPr>
-          <w:rFonts w:ascii="Times New Roman" w:hAnsi="Times New Roman" w:cs="Times New Roman"/>
-          <w:sz w:val="24"/>
-          <w:szCs w:val="24"/>
-        </w:rPr>
-        <w:t xml:space="preserve"> addresses with easy to remember names ending in extensions as com, </w:t>
-      </w:r>
-      <w:proofErr w:type="spellStart"/>
-      <w:r>
-        <w:rPr>
-          <w:rFonts w:ascii="Times New Roman" w:hAnsi="Times New Roman" w:cs="Times New Roman"/>
-          <w:sz w:val="24"/>
-          <w:szCs w:val="24"/>
-        </w:rPr>
-        <w:t>edu</w:t>
-      </w:r>
-      <w:proofErr w:type="spellEnd"/>
-      <w:r>
-        <w:rPr>
-          <w:rFonts w:ascii="Times New Roman" w:hAnsi="Times New Roman" w:cs="Times New Roman"/>
-          <w:sz w:val="24"/>
-          <w:szCs w:val="24"/>
-        </w:rPr>
-        <w:t xml:space="preserve">, </w:t>
-      </w:r>
-      <w:proofErr w:type="spellStart"/>
-      <w:r>
-        <w:rPr>
-          <w:rFonts w:ascii="Times New Roman" w:hAnsi="Times New Roman" w:cs="Times New Roman"/>
-          <w:sz w:val="24"/>
-          <w:szCs w:val="24"/>
-        </w:rPr>
-        <w:t>gov</w:t>
-      </w:r>
-      <w:proofErr w:type="spellEnd"/>
-      <w:r>
-        <w:rPr>
-          <w:rFonts w:ascii="Times New Roman" w:hAnsi="Times New Roman" w:cs="Times New Roman"/>
-          <w:sz w:val="24"/>
-          <w:szCs w:val="24"/>
-        </w:rPr>
-        <w:t>, mil, org</w:t>
-      </w:r>
-    </w:p>
-    <w:p>
-      <w:pPr>
-        <w:pStyle w:val="ListParagraph"/>
-        <w:numPr>
-          <w:ilvl w:val="0"/>
-          <w:numId w:val="3"/>
-        </w:numPr>
-        <w:rPr>
-          <w:rFonts w:ascii="Times New Roman" w:hAnsi="Times New Roman" w:cs="Times New Roman"/>
-          <w:sz w:val="24"/>
-          <w:szCs w:val="24"/>
-        </w:rPr>
-      </w:pPr>
-      <w:r>
-        <w:rPr>
-          <w:rFonts w:ascii="Times New Roman" w:hAnsi="Times New Roman" w:cs="Times New Roman"/>
-          <w:sz w:val="24"/>
-          <w:szCs w:val="24"/>
-        </w:rPr>
-        <w:t>Today the internet links more than 440 million computers directly and millions more have internet access through private addressing schemes.</w:t>
-      </w:r>
-    </w:p>
-    <w:p>
-      <w:pPr>
-        <w:pStyle w:val="ListParagraph"/>
-        <w:numPr>
-          <w:ilvl w:val="0"/>
-          <w:numId w:val="3"/>
-        </w:numPr>
-        <w:rPr>
-          <w:rFonts w:ascii="Times New Roman" w:hAnsi="Times New Roman" w:cs="Times New Roman"/>
-          <w:sz w:val="24"/>
-          <w:szCs w:val="24"/>
-        </w:rPr>
-      </w:pPr>
-      <w:r>
-        <w:rPr>
-          <w:rFonts w:ascii="Times New Roman" w:hAnsi="Times New Roman" w:cs="Times New Roman"/>
-          <w:sz w:val="24"/>
-          <w:szCs w:val="24"/>
-        </w:rPr>
-        <w:t xml:space="preserve">In 1990 , Tim </w:t>
-      </w:r>
-      <w:proofErr w:type="spellStart"/>
-      <w:r>
-        <w:rPr>
-          <w:rFonts w:ascii="Times New Roman" w:hAnsi="Times New Roman" w:cs="Times New Roman"/>
-          <w:sz w:val="24"/>
-          <w:szCs w:val="24"/>
-        </w:rPr>
-        <w:t>Bernres</w:t>
-      </w:r>
-      <w:proofErr w:type="spellEnd"/>
-      <w:r>
-        <w:rPr>
-          <w:rFonts w:ascii="Times New Roman" w:hAnsi="Times New Roman" w:cs="Times New Roman"/>
-          <w:sz w:val="24"/>
-          <w:szCs w:val="24"/>
-        </w:rPr>
-        <w:t xml:space="preserve">-Lee invented the world wide web as a method of publishing information in a hypertext format on the internet the web began to take off in 1993 after </w:t>
-      </w:r>
-      <w:r>
-        <w:rPr>
-          <w:rFonts w:ascii="Times New Roman" w:hAnsi="Times New Roman" w:cs="Times New Roman"/>
-          <w:sz w:val="24"/>
-          <w:szCs w:val="24"/>
-        </w:rPr>
-        <w:lastRenderedPageBreak/>
-        <w:t xml:space="preserve">computer science student marc </w:t>
-      </w:r>
-      <w:proofErr w:type="spellStart"/>
-      <w:r>
-        <w:rPr>
-          <w:rFonts w:ascii="Times New Roman" w:hAnsi="Times New Roman" w:cs="Times New Roman"/>
-          <w:sz w:val="24"/>
-          <w:szCs w:val="24"/>
-        </w:rPr>
-        <w:t>Andressen</w:t>
-      </w:r>
-      <w:proofErr w:type="spellEnd"/>
-      <w:r>
-        <w:rPr>
-          <w:rFonts w:ascii="Times New Roman" w:hAnsi="Times New Roman" w:cs="Times New Roman"/>
-          <w:sz w:val="24"/>
-          <w:szCs w:val="24"/>
-        </w:rPr>
-        <w:t xml:space="preserve"> created the first popular web browser, known as MOSIAC. Since then the number of websites and web pages has exploded.</w:t>
-      </w:r>
-    </w:p>
-    <w:p>
-      <w:pPr>
-        <w:pStyle w:val="ListParagraph"/>
-        <w:numPr>
-          <w:ilvl w:val="0"/>
-          <w:numId w:val="3"/>
-        </w:numPr>
-        <w:rPr>
-          <w:rFonts w:ascii="Times New Roman" w:hAnsi="Times New Roman" w:cs="Times New Roman"/>
-          <w:sz w:val="24"/>
-          <w:szCs w:val="24"/>
-        </w:rPr>
-      </w:pPr>
-      <w:r>
-        <w:rPr>
-          <w:rFonts w:ascii="Times New Roman" w:hAnsi="Times New Roman" w:cs="Times New Roman"/>
-          <w:sz w:val="24"/>
-          <w:szCs w:val="24"/>
-        </w:rPr>
-        <w:t xml:space="preserve">Ecommerce burst on the scene in the mid-1990 and it’s been growing ever since both in total sales </w:t>
-      </w:r>
-      <w:proofErr w:type="spellStart"/>
-      <w:r>
-        <w:rPr>
-          <w:rFonts w:ascii="Times New Roman" w:hAnsi="Times New Roman" w:cs="Times New Roman"/>
-          <w:sz w:val="24"/>
-          <w:szCs w:val="24"/>
-        </w:rPr>
-        <w:t>ans</w:t>
-      </w:r>
-      <w:proofErr w:type="spellEnd"/>
-      <w:r>
-        <w:rPr>
-          <w:rFonts w:ascii="Times New Roman" w:hAnsi="Times New Roman" w:cs="Times New Roman"/>
-          <w:sz w:val="24"/>
-          <w:szCs w:val="24"/>
-        </w:rPr>
-        <w:t xml:space="preserve"> a percentage of all retail sales.</w:t>
-      </w:r>
-    </w:p>
-    <w:p>
-      <w:r>
-        <w:rPr>
-          <w:rFonts w:ascii="Times New Roman" w:hAnsi="Times New Roman" w:cs="Times New Roman"/>
-          <w:sz w:val="24"/>
-          <w:szCs w:val="24"/>
-        </w:rPr>
-        <w:t xml:space="preserve">Security threats rise along usage 1988 the </w:t>
-      </w:r>
-      <w:proofErr w:type="spellStart"/>
-      <w:r>
-        <w:rPr>
-          <w:rFonts w:ascii="Times New Roman" w:hAnsi="Times New Roman" w:cs="Times New Roman"/>
-          <w:sz w:val="24"/>
-          <w:szCs w:val="24"/>
-        </w:rPr>
-        <w:t>morris</w:t>
-      </w:r>
-      <w:proofErr w:type="spellEnd"/>
-      <w:r>
-        <w:rPr>
-          <w:rFonts w:ascii="Times New Roman" w:hAnsi="Times New Roman" w:cs="Times New Roman"/>
-          <w:sz w:val="24"/>
-          <w:szCs w:val="24"/>
-        </w:rPr>
-        <w:t xml:space="preserve"> worm was the first major attack on the internet disabling 10 % of the internet host computers. Today </w:t>
-      </w:r>
-      <w:proofErr w:type="spellStart"/>
-      <w:r>
-        <w:rPr>
-          <w:rFonts w:ascii="Times New Roman" w:hAnsi="Times New Roman" w:cs="Times New Roman"/>
-          <w:sz w:val="24"/>
-          <w:szCs w:val="24"/>
-        </w:rPr>
-        <w:t>hundres</w:t>
-      </w:r>
-      <w:proofErr w:type="spellEnd"/>
-      <w:r>
-        <w:rPr>
-          <w:rFonts w:ascii="Times New Roman" w:hAnsi="Times New Roman" w:cs="Times New Roman"/>
-          <w:sz w:val="24"/>
-          <w:szCs w:val="24"/>
-        </w:rPr>
-        <w:t xml:space="preserve"> of more sinister attacks are aimed at internet users each day</w:t>
-      </w:r>
+        <w:t>At the end of 2013, there were about 1.9 billion smartphone subscriptions in the world, and by the end of 2018, there were about 5.3 billion, a jump of about 180% in just five years.</w:t>
+      </w:r>
+    </w:p>
+    <w:p>
+      <w:pPr>
+        <w:spacing w:line="360" w:lineRule="auto"/>
+        <w:jc w:val="both"/>
+        <w:rPr>
+          <w:rFonts w:ascii="Times New Roman" w:hAnsi="Times New Roman" w:cs="Times New Roman"/>
+          <w:sz w:val="24"/>
+          <w:szCs w:val="24"/>
+        </w:rPr>
+      </w:pPr>
+      <w:r>
+        <w:rPr>
+          <w:rFonts w:ascii="Times New Roman" w:hAnsi="Times New Roman" w:cs="Times New Roman"/>
+          <w:sz w:val="24"/>
+          <w:szCs w:val="24"/>
+        </w:rPr>
+        <w:t>Throughout the years the internet had not only changed its name but the number of connections had also tremendously increased from the initial 4 nodes to billions of computers connected. Table XXXX below summarizes the milestones in the history of the internet.</w:t>
+      </w:r>
+    </w:p>
+    <w:p>
+      <w:pPr>
+        <w:rPr>
+          <w:rFonts w:ascii="Times New Roman" w:hAnsi="Times New Roman" w:cs="Times New Roman"/>
+          <w:sz w:val="24"/>
+          <w:szCs w:val="24"/>
+          <w:shd w:val="clear" w:color="auto" w:fill="FFFFFF"/>
+        </w:rPr>
+      </w:pPr>
     </w:p>
     <w:p>
       <w:pPr>
@@ -1534,7 +1728,7 @@
                           </pic:cNvPicPr>
                         </pic:nvPicPr>
                         <pic:blipFill>
-                          <a:blip r:embed="rId9" cstate="print">
+                          <a:blip r:embed="rId11" cstate="print">
                             <a:extLst>
                               <a:ext uri="{28A0092B-C50C-407E-A947-70E740481C1C}">
                                 <a14:useLocalDpi xmlns:a14="http://schemas.microsoft.com/office/drawing/2010/main" val="0"/>
@@ -1665,7 +1859,7 @@
                           </pic:cNvPicPr>
                         </pic:nvPicPr>
                         <pic:blipFill>
-                          <a:blip r:embed="rId10" cstate="print">
+                          <a:blip r:embed="rId12" cstate="print">
                             <a:extLst>
                               <a:ext uri="{28A0092B-C50C-407E-A947-70E740481C1C}">
                                 <a14:useLocalDpi xmlns:a14="http://schemas.microsoft.com/office/drawing/2010/main" val="0"/>
@@ -1723,6 +1917,7 @@
                 <w:szCs w:val="24"/>
                 <w:shd w:val="clear" w:color="auto" w:fill="FFFFFF"/>
               </w:rPr>
+              <w:lastRenderedPageBreak/>
               <w:t>Jul, 2005</w:t>
             </w:r>
           </w:p>
@@ -1797,7 +1992,7 @@
                           </pic:cNvPicPr>
                         </pic:nvPicPr>
                         <pic:blipFill>
-                          <a:blip r:embed="rId11" cstate="print">
+                          <a:blip r:embed="rId13" cstate="print">
                             <a:extLst>
                               <a:ext uri="{28A0092B-C50C-407E-A947-70E740481C1C}">
                                 <a14:useLocalDpi xmlns:a14="http://schemas.microsoft.com/office/drawing/2010/main" val="0"/>
@@ -1862,7 +2057,6 @@
           <w:sz w:val="24"/>
           <w:szCs w:val="24"/>
         </w:rPr>
-        <w:lastRenderedPageBreak/>
         <w:t xml:space="preserve">Amazon </w:t>
       </w:r>
     </w:p>
@@ -2059,7 +2253,7 @@
                           </pic:cNvPicPr>
                         </pic:nvPicPr>
                         <pic:blipFill>
-                          <a:blip r:embed="rId12" cstate="print">
+                          <a:blip r:embed="rId14" cstate="print">
                             <a:extLst>
                               <a:ext uri="{28A0092B-C50C-407E-A947-70E740481C1C}">
                                 <a14:useLocalDpi xmlns:a14="http://schemas.microsoft.com/office/drawing/2010/main" val="0"/>
@@ -2233,7 +2427,7 @@
                           </pic:cNvPicPr>
                         </pic:nvPicPr>
                         <pic:blipFill>
-                          <a:blip r:embed="rId13" cstate="print">
+                          <a:blip r:embed="rId15" cstate="print">
                             <a:extLst>
                               <a:ext uri="{28A0092B-C50C-407E-A947-70E740481C1C}">
                                 <a14:useLocalDpi xmlns:a14="http://schemas.microsoft.com/office/drawing/2010/main" val="0"/>
@@ -2287,6 +2481,7 @@
                 <w:sz w:val="24"/>
                 <w:szCs w:val="24"/>
               </w:rPr>
+              <w:lastRenderedPageBreak/>
               <w:t>Aug, 2015</w:t>
             </w:r>
           </w:p>
@@ -2394,7 +2589,7 @@
                           </pic:cNvPicPr>
                         </pic:nvPicPr>
                         <pic:blipFill>
-                          <a:blip r:embed="rId14" cstate="print">
+                          <a:blip r:embed="rId16" cstate="print">
                             <a:extLst>
                               <a:ext uri="{28A0092B-C50C-407E-A947-70E740481C1C}">
                                 <a14:useLocalDpi xmlns:a14="http://schemas.microsoft.com/office/drawing/2010/main" val="0"/>
@@ -2448,7 +2643,6 @@
                 <w:sz w:val="24"/>
                 <w:szCs w:val="24"/>
               </w:rPr>
-              <w:lastRenderedPageBreak/>
               <w:t>Mar, 2020</w:t>
             </w:r>
           </w:p>
@@ -2539,7 +2733,7 @@
                           </pic:cNvPicPr>
                         </pic:nvPicPr>
                         <pic:blipFill>
-                          <a:blip r:embed="rId15" cstate="print">
+                          <a:blip r:embed="rId17" cstate="print">
                             <a:extLst>
                               <a:ext uri="{28A0092B-C50C-407E-A947-70E740481C1C}">
                                 <a14:useLocalDpi xmlns:a14="http://schemas.microsoft.com/office/drawing/2010/main" val="0"/>
@@ -2592,6 +2786,8 @@
         <w:lastRenderedPageBreak/>
         <w:br w:type="textWrapping" w:clear="all"/>
       </w:r>
+      <w:bookmarkStart w:id="0" w:name="_GoBack"/>
+      <w:bookmarkEnd w:id="0"/>
     </w:p>
     <w:p>
       <w:pPr>
@@ -2608,7 +2804,6 @@
           <w:sz w:val="24"/>
           <w:szCs w:val="24"/>
         </w:rPr>
-        <w:lastRenderedPageBreak/>
         <w:t>Google</w:t>
       </w:r>
     </w:p>
@@ -2637,6 +2832,7 @@
           <w:szCs w:val="24"/>
           <w:shd w:val="clear" w:color="auto" w:fill="FFFFFF"/>
         </w:rPr>
+        <w:lastRenderedPageBreak/>
         <w:t>Google</w:t>
       </w:r>
       <w:r>
@@ -2885,7 +3081,7 @@
                           </pic:cNvPicPr>
                         </pic:nvPicPr>
                         <pic:blipFill rotWithShape="1">
-                          <a:blip r:embed="rId16" cstate="print">
+                          <a:blip r:embed="rId18" cstate="print">
                             <a:extLst>
                               <a:ext uri="{28A0092B-C50C-407E-A947-70E740481C1C}">
                                 <a14:useLocalDpi xmlns:a14="http://schemas.microsoft.com/office/drawing/2010/main" val="0"/>
@@ -2944,6 +3140,7 @@
                 <w:sz w:val="24"/>
                 <w:szCs w:val="24"/>
               </w:rPr>
+              <w:lastRenderedPageBreak/>
               <w:t>Jul, 2004</w:t>
             </w:r>
           </w:p>
@@ -3015,7 +3212,7 @@
                           </pic:cNvPicPr>
                         </pic:nvPicPr>
                         <pic:blipFill>
-                          <a:blip r:embed="rId17" cstate="print">
+                          <a:blip r:embed="rId19" cstate="print">
                             <a:extLst>
                               <a:ext uri="{28A0092B-C50C-407E-A947-70E740481C1C}">
                                 <a14:useLocalDpi xmlns:a14="http://schemas.microsoft.com/office/drawing/2010/main" val="0"/>
@@ -3071,7 +3268,6 @@
                 <w:sz w:val="24"/>
                 <w:szCs w:val="24"/>
               </w:rPr>
-              <w:lastRenderedPageBreak/>
               <w:t>Jun, 2007</w:t>
             </w:r>
           </w:p>
@@ -3143,7 +3339,7 @@
                           </pic:cNvPicPr>
                         </pic:nvPicPr>
                         <pic:blipFill>
-                          <a:blip r:embed="rId18" cstate="print">
+                          <a:blip r:embed="rId20" cstate="print">
                             <a:extLst>
                               <a:ext uri="{28A0092B-C50C-407E-A947-70E740481C1C}">
                                 <a14:useLocalDpi xmlns:a14="http://schemas.microsoft.com/office/drawing/2010/main" val="0"/>
@@ -3270,7 +3466,7 @@
                           </pic:cNvPicPr>
                         </pic:nvPicPr>
                         <pic:blipFill>
-                          <a:blip r:embed="rId19" cstate="print">
+                          <a:blip r:embed="rId21" cstate="print">
                             <a:extLst>
                               <a:ext uri="{28A0092B-C50C-407E-A947-70E740481C1C}">
                                 <a14:useLocalDpi xmlns:a14="http://schemas.microsoft.com/office/drawing/2010/main" val="0"/>
@@ -3578,7 +3774,7 @@
                           </pic:cNvPicPr>
                         </pic:nvPicPr>
                         <pic:blipFill>
-                          <a:blip r:embed="rId20" cstate="print">
+                          <a:blip r:embed="rId22" cstate="print">
                             <a:extLst>
                               <a:ext uri="{28A0092B-C50C-407E-A947-70E740481C1C}">
                                 <a14:useLocalDpi xmlns:a14="http://schemas.microsoft.com/office/drawing/2010/main" val="0"/>
@@ -3634,6 +3830,7 @@
                 <w:sz w:val="24"/>
                 <w:szCs w:val="24"/>
               </w:rPr>
+              <w:lastRenderedPageBreak/>
               <w:t>Aug, 2012</w:t>
             </w:r>
           </w:p>
@@ -3703,7 +3900,7 @@
                           </pic:cNvPicPr>
                         </pic:nvPicPr>
                         <pic:blipFill>
-                          <a:blip r:embed="rId21" cstate="print">
+                          <a:blip r:embed="rId23" cstate="print">
                             <a:extLst>
                               <a:ext uri="{28A0092B-C50C-407E-A947-70E740481C1C}">
                                 <a14:useLocalDpi xmlns:a14="http://schemas.microsoft.com/office/drawing/2010/main" val="0"/>
@@ -3759,7 +3956,6 @@
                 <w:sz w:val="24"/>
                 <w:szCs w:val="24"/>
               </w:rPr>
-              <w:lastRenderedPageBreak/>
               <w:t>May, 2016</w:t>
             </w:r>
           </w:p>
@@ -3829,7 +4025,7 @@
                           </pic:cNvPicPr>
                         </pic:nvPicPr>
                         <pic:blipFill>
-                          <a:blip r:embed="rId22" cstate="print">
+                          <a:blip r:embed="rId24" cstate="print">
                             <a:extLst>
                               <a:ext uri="{28A0092B-C50C-407E-A947-70E740481C1C}">
                                 <a14:useLocalDpi xmlns:a14="http://schemas.microsoft.com/office/drawing/2010/main" val="0"/>
@@ -3954,7 +4150,7 @@
                           </pic:cNvPicPr>
                         </pic:nvPicPr>
                         <pic:blipFill>
-                          <a:blip r:embed="rId23" cstate="print">
+                          <a:blip r:embed="rId25" cstate="print">
                             <a:extLst>
                               <a:ext uri="{28A0092B-C50C-407E-A947-70E740481C1C}">
                                 <a14:useLocalDpi xmlns:a14="http://schemas.microsoft.com/office/drawing/2010/main" val="0"/>
@@ -4191,6 +4387,7 @@
                 <w:sz w:val="24"/>
                 <w:szCs w:val="24"/>
               </w:rPr>
+              <w:lastRenderedPageBreak/>
               <w:t>Mar, 2009</w:t>
             </w:r>
           </w:p>
@@ -4278,7 +4475,7 @@
                           </pic:cNvPicPr>
                         </pic:nvPicPr>
                         <pic:blipFill>
-                          <a:blip r:embed="rId24" cstate="print">
+                          <a:blip r:embed="rId26" cstate="print">
                             <a:extLst>
                               <a:ext uri="{28A0092B-C50C-407E-A947-70E740481C1C}">
                                 <a14:useLocalDpi xmlns:a14="http://schemas.microsoft.com/office/drawing/2010/main" val="0"/>
@@ -4334,7 +4531,6 @@
                 <w:sz w:val="24"/>
                 <w:szCs w:val="24"/>
               </w:rPr>
-              <w:lastRenderedPageBreak/>
               <w:t>Jul, 2013</w:t>
             </w:r>
           </w:p>
@@ -4440,7 +4636,7 @@
                           </pic:cNvPicPr>
                         </pic:nvPicPr>
                         <pic:blipFill>
-                          <a:blip r:embed="rId25" cstate="print">
+                          <a:blip r:embed="rId27" cstate="print">
                             <a:extLst>
                               <a:ext uri="{28A0092B-C50C-407E-A947-70E740481C1C}">
                                 <a14:useLocalDpi xmlns:a14="http://schemas.microsoft.com/office/drawing/2010/main" val="0"/>
@@ -4521,7 +4717,16 @@
                 <w:sz w:val="24"/>
                 <w:szCs w:val="24"/>
               </w:rPr>
-              <w:t xml:space="preserve">The Text Logo is now replaced with an Actual Logo. The search bar that was previously on the left side of the logo is now on the right side of the tabs which I find more convenient. The page has maintained the dark with white color scheme. </w:t>
+              <w:t xml:space="preserve">The Text Logo is now replaced with an Actual Logo. The search bar that was previously on the left side of the logo is now on the right side of the tabs which I find more convenient. The page has </w:t>
+            </w:r>
+            <w:r>
+              <w:rPr>
+                <w:rFonts w:ascii="Times New Roman" w:hAnsi="Times New Roman" w:cs="Times New Roman"/>
+                <w:sz w:val="24"/>
+                <w:szCs w:val="24"/>
+              </w:rPr>
+              <w:lastRenderedPageBreak/>
+              <w:t xml:space="preserve">maintained the dark with white color scheme. </w:t>
             </w:r>
           </w:p>
         </w:tc>
@@ -4547,6 +4752,7 @@
                 <w:sz w:val="24"/>
                 <w:szCs w:val="24"/>
               </w:rPr>
+              <w:lastRenderedPageBreak/>
               <w:drawing>
                 <wp:inline distT="0" distB="0" distL="0" distR="0" wp14:anchorId="55E7DFD3" wp14:editId="3B8280E3">
                   <wp:extent cx="3577109" cy="1563216"/>
@@ -4565,7 +4771,7 @@
                           </pic:cNvPicPr>
                         </pic:nvPicPr>
                         <pic:blipFill>
-                          <a:blip r:embed="rId26" cstate="print">
+                          <a:blip r:embed="rId28" cstate="print">
                             <a:extLst>
                               <a:ext uri="{28A0092B-C50C-407E-A947-70E740481C1C}">
                                 <a14:useLocalDpi xmlns:a14="http://schemas.microsoft.com/office/drawing/2010/main" val="0"/>
@@ -4696,7 +4902,7 @@
         </w:rPr>
         <w:t>Wikipedia (</w:t>
       </w:r>
-      <w:hyperlink r:id="rId27" w:history="1">
+      <w:hyperlink r:id="rId29" w:history="1">
         <w:r>
           <w:rPr>
             <w:rStyle w:val="Hyperlink"/>
@@ -4760,7 +4966,6 @@
           <w:sz w:val="24"/>
           <w:szCs w:val="24"/>
         </w:rPr>
-        <w:lastRenderedPageBreak/>
         <w:t>WikiHow</w:t>
       </w:r>
       <w:proofErr w:type="spellEnd"/>
@@ -4772,7 +4977,7 @@
         </w:rPr>
         <w:t xml:space="preserve"> (</w:t>
       </w:r>
-      <w:hyperlink r:id="rId28" w:history="1">
+      <w:hyperlink r:id="rId30" w:history="1">
         <w:r>
           <w:rPr>
             <w:rStyle w:val="Hyperlink"/>
@@ -4812,7 +5017,7 @@
         </w:rPr>
         <w:t>Is a popular wiki for anyone who wants to </w:t>
       </w:r>
-      <w:hyperlink r:id="rId29" w:history="1">
+      <w:hyperlink r:id="rId31" w:history="1">
         <w:r>
           <w:rPr>
             <w:rStyle w:val="Hyperlink"/>
@@ -4870,7 +5075,7 @@
         </w:rPr>
         <w:t xml:space="preserve"> (</w:t>
       </w:r>
-      <w:hyperlink r:id="rId30" w:history="1">
+      <w:hyperlink r:id="rId32" w:history="1">
         <w:r>
           <w:rPr>
             <w:rStyle w:val="Hyperlink"/>
@@ -4953,7 +5158,7 @@
         </w:rPr>
         <w:t>Wiktionary (</w:t>
       </w:r>
-      <w:hyperlink r:id="rId31" w:history="1">
+      <w:hyperlink r:id="rId33" w:history="1">
         <w:r>
           <w:rPr>
             <w:rStyle w:val="Hyperlink"/>
@@ -5028,7 +5233,7 @@
         </w:rPr>
         <w:t xml:space="preserve"> (</w:t>
       </w:r>
-      <w:hyperlink r:id="rId32" w:history="1">
+      <w:hyperlink r:id="rId34" w:history="1">
         <w:r>
           <w:rPr>
             <w:rStyle w:val="Hyperlink"/>
@@ -5157,7 +5362,7 @@
         </w:rPr>
         <w:t>Addis Ababa University (</w:t>
       </w:r>
-      <w:hyperlink r:id="rId33" w:history="1">
+      <w:hyperlink r:id="rId35" w:history="1">
         <w:r>
           <w:rPr>
             <w:rStyle w:val="Hyperlink"/>
@@ -5260,7 +5465,7 @@
         </w:rPr>
         <w:t>(</w:t>
       </w:r>
-      <w:hyperlink r:id="rId34" w:history="1">
+      <w:hyperlink r:id="rId36" w:history="1">
         <w:r>
           <w:rPr>
             <w:rStyle w:val="Hyperlink"/>
@@ -5350,7 +5555,7 @@
         </w:rPr>
         <w:t xml:space="preserve"> (</w:t>
       </w:r>
-      <w:hyperlink r:id="rId35" w:history="1">
+      <w:hyperlink r:id="rId37" w:history="1">
         <w:r>
           <w:rPr>
             <w:rStyle w:val="Hyperlink"/>
@@ -5393,6 +5598,7 @@
           <w:szCs w:val="24"/>
           <w:shd w:val="clear" w:color="auto" w:fill="FFFFFF"/>
         </w:rPr>
+        <w:lastRenderedPageBreak/>
         <w:t>Britam</w:t>
       </w:r>
       <w:proofErr w:type="spellEnd"/>
@@ -5432,7 +5638,7 @@
         </w:rPr>
         <w:t>Cooper Point (</w:t>
       </w:r>
-      <w:hyperlink r:id="rId36" w:history="1">
+      <w:hyperlink r:id="rId38" w:history="1">
         <w:r>
           <w:rPr>
             <w:rStyle w:val="Hyperlink"/>
@@ -5505,7 +5711,7 @@
         </w:rPr>
         <w:t>UAB Medicine (</w:t>
       </w:r>
-      <w:hyperlink r:id="rId37" w:history="1">
+      <w:hyperlink r:id="rId39" w:history="1">
         <w:r>
           <w:rPr>
             <w:rStyle w:val="Hyperlink"/>
@@ -5601,7 +5807,7 @@
         </w:rPr>
         <w:t>CNN (</w:t>
       </w:r>
-      <w:hyperlink r:id="rId38" w:history="1">
+      <w:hyperlink r:id="rId40" w:history="1">
         <w:r>
           <w:rPr>
             <w:rStyle w:val="Hyperlink"/>
@@ -5640,7 +5846,6 @@
           <w:szCs w:val="24"/>
           <w:shd w:val="clear" w:color="auto" w:fill="FFFFFF"/>
         </w:rPr>
-        <w:lastRenderedPageBreak/>
         <w:t xml:space="preserve">It’s an American based newspaper from New York </w:t>
       </w:r>
       <w:proofErr w:type="gramStart"/>
@@ -5688,7 +5893,7 @@
         </w:rPr>
         <w:t>BBC news (</w:t>
       </w:r>
-      <w:hyperlink r:id="rId39" w:history="1">
+      <w:hyperlink r:id="rId41" w:history="1">
         <w:r>
           <w:rPr>
             <w:rStyle w:val="Hyperlink"/>
@@ -5769,7 +5974,7 @@
         </w:rPr>
         <w:t>) is a British </w:t>
       </w:r>
-      <w:hyperlink r:id="rId40" w:tooltip="Public service broadcaster" w:history="1">
+      <w:hyperlink r:id="rId42" w:tooltip="Public service broadcaster" w:history="1">
         <w:r>
           <w:rPr>
             <w:rStyle w:val="Hyperlink"/>
@@ -5792,7 +5997,7 @@
         </w:rPr>
         <w:t>. Its headquarters are at </w:t>
       </w:r>
-      <w:hyperlink r:id="rId41" w:tooltip="Broadcasting House" w:history="1">
+      <w:hyperlink r:id="rId43" w:tooltip="Broadcasting House" w:history="1">
         <w:r>
           <w:rPr>
             <w:rStyle w:val="Hyperlink"/>
@@ -5815,7 +6020,7 @@
         </w:rPr>
         <w:t> in </w:t>
       </w:r>
-      <w:hyperlink r:id="rId42" w:tooltip="Westminster" w:history="1">
+      <w:hyperlink r:id="rId44" w:tooltip="Westminster" w:history="1">
         <w:r>
           <w:rPr>
             <w:rStyle w:val="Hyperlink"/>
@@ -5838,7 +6043,7 @@
         </w:rPr>
         <w:t>, </w:t>
       </w:r>
-      <w:hyperlink r:id="rId43" w:tooltip="London" w:history="1">
+      <w:hyperlink r:id="rId45" w:tooltip="London" w:history="1">
         <w:r>
           <w:rPr>
             <w:rStyle w:val="Hyperlink"/>
@@ -5934,7 +6139,7 @@
         </w:rPr>
         <w:t> and the largest </w:t>
       </w:r>
-      <w:hyperlink r:id="rId44" w:tooltip="Broadcasting" w:history="1">
+      <w:hyperlink r:id="rId46" w:tooltip="Broadcasting" w:history="1">
         <w:r>
           <w:rPr>
             <w:rStyle w:val="Hyperlink"/>
@@ -5982,7 +6187,7 @@
         </w:rPr>
         <w:t>Yahoo news (</w:t>
       </w:r>
-      <w:hyperlink r:id="rId45" w:history="1">
+      <w:hyperlink r:id="rId47" w:history="1">
         <w:r>
           <w:rPr>
             <w:rStyle w:val="Hyperlink"/>
@@ -6093,7 +6298,7 @@
         </w:rPr>
         <w:t xml:space="preserve"> news (</w:t>
       </w:r>
-      <w:hyperlink r:id="rId46" w:history="1">
+      <w:hyperlink r:id="rId48" w:history="1">
         <w:r>
           <w:rPr>
             <w:rStyle w:val="Hyperlink"/>
@@ -6187,7 +6392,7 @@
         </w:rPr>
         <w:t>VOA (</w:t>
       </w:r>
-      <w:hyperlink r:id="rId47" w:history="1">
+      <w:hyperlink r:id="rId49" w:history="1">
         <w:r>
           <w:rPr>
             <w:rStyle w:val="Hyperlink"/>
@@ -6348,7 +6553,7 @@
         </w:rPr>
         <w:t xml:space="preserve"> (</w:t>
       </w:r>
-      <w:hyperlink r:id="rId48" w:history="1">
+      <w:hyperlink r:id="rId50" w:history="1">
         <w:r>
           <w:rPr>
             <w:rStyle w:val="Hyperlink"/>
@@ -6448,7 +6653,7 @@
         </w:rPr>
         <w:t xml:space="preserve"> (</w:t>
       </w:r>
-      <w:hyperlink r:id="rId49" w:history="1">
+      <w:hyperlink r:id="rId51" w:history="1">
         <w:r>
           <w:rPr>
             <w:rStyle w:val="Hyperlink"/>
@@ -6504,7 +6709,7 @@
         </w:rPr>
         <w:t> is a </w:t>
       </w:r>
-      <w:hyperlink r:id="rId50" w:tooltip="Massive open online course" w:history="1">
+      <w:hyperlink r:id="rId52" w:tooltip="Massive open online course" w:history="1">
         <w:r>
           <w:rPr>
             <w:rStyle w:val="Hyperlink"/>
@@ -6547,7 +6752,7 @@
         </w:rPr>
         <w:t xml:space="preserve"> is a </w:t>
       </w:r>
-      <w:hyperlink r:id="rId51" w:tooltip="Nonprofit organization" w:history="1">
+      <w:hyperlink r:id="rId53" w:tooltip="Nonprofit organization" w:history="1">
         <w:r>
           <w:rPr>
             <w:rStyle w:val="Hyperlink"/>
@@ -6570,7 +6775,7 @@
         </w:rPr>
         <w:t> and runs on the free </w:t>
       </w:r>
-      <w:hyperlink r:id="rId52" w:tooltip="Open edX" w:history="1">
+      <w:hyperlink r:id="rId54" w:tooltip="Open edX" w:history="1">
         <w:r>
           <w:rPr>
             <w:rStyle w:val="Hyperlink"/>
@@ -6607,7 +6812,7 @@
         </w:rPr>
         <w:t> </w:t>
       </w:r>
-      <w:hyperlink r:id="rId53" w:tooltip="Open-source software" w:history="1">
+      <w:hyperlink r:id="rId55" w:tooltip="Open-source software" w:history="1">
         <w:r>
           <w:rPr>
             <w:rStyle w:val="Hyperlink"/>
@@ -6630,7 +6835,7 @@
         </w:rPr>
         <w:t> platform.</w:t>
       </w:r>
-      <w:hyperlink r:id="rId54" w:anchor="cite_note-3" w:history="1">
+      <w:hyperlink r:id="rId56" w:anchor="cite_note-3" w:history="1">
         <w:r>
           <w:rPr>
             <w:rStyle w:val="Hyperlink"/>
@@ -6668,9 +6873,10 @@
           <w:sz w:val="24"/>
           <w:szCs w:val="24"/>
         </w:rPr>
+        <w:lastRenderedPageBreak/>
         <w:t>W3 schools(</w:t>
       </w:r>
-      <w:hyperlink r:id="rId55" w:history="1">
+      <w:hyperlink r:id="rId57" w:history="1">
         <w:r>
           <w:rPr>
             <w:rStyle w:val="Hyperlink"/>
@@ -6722,7 +6928,7 @@
         </w:rPr>
         <w:t> is an educational website for learning web technologies online.</w:t>
       </w:r>
-      <w:hyperlink r:id="rId56" w:anchor="cite_note-alexa-1" w:history="1">
+      <w:hyperlink r:id="rId58" w:anchor="cite_note-alexa-1" w:history="1">
         <w:r>
           <w:rPr>
             <w:rStyle w:val="Hyperlink"/>
@@ -6781,7 +6987,7 @@
         </w:rPr>
         <w:t xml:space="preserve"> (</w:t>
       </w:r>
-      <w:hyperlink r:id="rId57" w:history="1">
+      <w:hyperlink r:id="rId59" w:history="1">
         <w:r>
           <w:rPr>
             <w:rStyle w:val="Hyperlink"/>
@@ -6878,7 +7084,7 @@
         </w:rPr>
         <w:t>Khan Academy (</w:t>
       </w:r>
-      <w:hyperlink r:id="rId58" w:history="1">
+      <w:hyperlink r:id="rId60" w:history="1">
         <w:r>
           <w:rPr>
             <w:rStyle w:val="Hyperlink"/>
@@ -6917,7 +7123,6 @@
           <w:szCs w:val="24"/>
           <w:shd w:val="clear" w:color="auto" w:fill="FFFFFF"/>
         </w:rPr>
-        <w:lastRenderedPageBreak/>
         <w:t>Khan Academy is a non-profit educational organization created in 2008 by Salman Khan with the goal of creating a set of online tools that help educate students. The organization produces short lessons in the form of videos. Its website also includes supplementary practice exercises and materials for educators.</w:t>
       </w:r>
     </w:p>
@@ -6970,7 +7175,7 @@
         </w:rPr>
         <w:t>Instagram (</w:t>
       </w:r>
-      <w:hyperlink r:id="rId59" w:history="1">
+      <w:hyperlink r:id="rId61" w:history="1">
         <w:r>
           <w:rPr>
             <w:rStyle w:val="Hyperlink"/>
@@ -7064,7 +7269,7 @@
         </w:rPr>
         <w:t>) is an American </w:t>
       </w:r>
-      <w:hyperlink r:id="rId60" w:tooltip="Image sharing" w:history="1">
+      <w:hyperlink r:id="rId62" w:tooltip="Image sharing" w:history="1">
         <w:r>
           <w:rPr>
             <w:rStyle w:val="Hyperlink"/>
@@ -7087,7 +7292,7 @@
         </w:rPr>
         <w:t> and </w:t>
       </w:r>
-      <w:hyperlink r:id="rId61" w:tooltip="Online video platform" w:history="1">
+      <w:hyperlink r:id="rId63" w:tooltip="Online video platform" w:history="1">
         <w:r>
           <w:rPr>
             <w:rStyle w:val="Hyperlink"/>
@@ -7110,7 +7315,7 @@
         </w:rPr>
         <w:t> </w:t>
       </w:r>
-      <w:hyperlink r:id="rId62" w:tooltip="Social networking service" w:history="1">
+      <w:hyperlink r:id="rId64" w:tooltip="Social networking service" w:history="1">
         <w:r>
           <w:rPr>
             <w:rStyle w:val="Hyperlink"/>
@@ -7133,7 +7338,7 @@
         </w:rPr>
         <w:t> owned by </w:t>
       </w:r>
-      <w:hyperlink r:id="rId63" w:tooltip="Facebook, Inc." w:history="1">
+      <w:hyperlink r:id="rId65" w:tooltip="Facebook, Inc." w:history="1">
         <w:r>
           <w:rPr>
             <w:rStyle w:val="Hyperlink"/>
@@ -7156,7 +7361,7 @@
         </w:rPr>
         <w:t> It was created by </w:t>
       </w:r>
-      <w:hyperlink r:id="rId64" w:tooltip="Kevin Systrom" w:history="1">
+      <w:hyperlink r:id="rId66" w:tooltip="Kevin Systrom" w:history="1">
         <w:r>
           <w:rPr>
             <w:rStyle w:val="Hyperlink"/>
@@ -7193,7 +7398,7 @@
         </w:rPr>
         <w:t> and </w:t>
       </w:r>
-      <w:hyperlink r:id="rId65" w:tooltip="Mike Krieger" w:history="1">
+      <w:hyperlink r:id="rId67" w:tooltip="Mike Krieger" w:history="1">
         <w:r>
           <w:rPr>
             <w:rStyle w:val="Hyperlink"/>
@@ -7271,7 +7476,7 @@
         </w:rPr>
         <w:t>. A version for </w:t>
       </w:r>
-      <w:hyperlink r:id="rId66" w:tooltip="Android (operating system)" w:history="1">
+      <w:hyperlink r:id="rId68" w:tooltip="Android (operating system)" w:history="1">
         <w:r>
           <w:rPr>
             <w:rStyle w:val="Hyperlink"/>
@@ -7294,7 +7499,7 @@
         </w:rPr>
         <w:t> devices was released in April 2012, followed by a feature-limited </w:t>
       </w:r>
-      <w:hyperlink r:id="rId67" w:tooltip="Web application" w:history="1">
+      <w:hyperlink r:id="rId69" w:tooltip="Web application" w:history="1">
         <w:r>
           <w:rPr>
             <w:rStyle w:val="Hyperlink"/>
@@ -7317,7 +7522,7 @@
         </w:rPr>
         <w:t> in November 2012, a </w:t>
       </w:r>
-      <w:hyperlink r:id="rId68" w:tooltip="Fire OS" w:history="1">
+      <w:hyperlink r:id="rId70" w:tooltip="Fire OS" w:history="1">
         <w:r>
           <w:rPr>
             <w:rStyle w:val="Hyperlink"/>
@@ -7340,7 +7545,7 @@
         </w:rPr>
         <w:t> app on June 15, 2014 and an app for </w:t>
       </w:r>
-      <w:hyperlink r:id="rId69" w:tooltip="Windows 10" w:history="1">
+      <w:hyperlink r:id="rId71" w:tooltip="Windows 10" w:history="1">
         <w:r>
           <w:rPr>
             <w:rStyle w:val="Hyperlink"/>
@@ -7363,7 +7568,7 @@
         </w:rPr>
         <w:t> tablets and computers in October 2016. The </w:t>
       </w:r>
-      <w:hyperlink r:id="rId70" w:tooltip="Mobile app" w:history="1">
+      <w:hyperlink r:id="rId72" w:tooltip="Mobile app" w:history="1">
         <w:r>
           <w:rPr>
             <w:rStyle w:val="Hyperlink"/>
@@ -7386,7 +7591,7 @@
         </w:rPr>
         <w:t> allows users to upload photos and videos, which can be edited with </w:t>
       </w:r>
-      <w:hyperlink r:id="rId71" w:tooltip="Photographic filter" w:history="1">
+      <w:hyperlink r:id="rId73" w:tooltip="Photographic filter" w:history="1">
         <w:r>
           <w:rPr>
             <w:rStyle w:val="Hyperlink"/>
@@ -7409,7 +7614,7 @@
         </w:rPr>
         <w:t> and organized with </w:t>
       </w:r>
-      <w:hyperlink r:id="rId72" w:tooltip="Hashtag" w:history="1">
+      <w:hyperlink r:id="rId74" w:tooltip="Hashtag" w:history="1">
         <w:r>
           <w:rPr>
             <w:rStyle w:val="Hyperlink"/>
@@ -7432,7 +7637,7 @@
         </w:rPr>
         <w:t> and </w:t>
       </w:r>
-      <w:hyperlink r:id="rId73" w:tooltip="Geotag" w:history="1">
+      <w:hyperlink r:id="rId75" w:tooltip="Geotag" w:history="1">
         <w:r>
           <w:rPr>
             <w:rStyle w:val="Hyperlink"/>
@@ -7480,7 +7685,7 @@
         </w:rPr>
         <w:t>Facebook (</w:t>
       </w:r>
-      <w:hyperlink r:id="rId74" w:history="1">
+      <w:hyperlink r:id="rId76" w:history="1">
         <w:r>
           <w:rPr>
             <w:rStyle w:val="Hyperlink"/>
@@ -7519,7 +7724,7 @@
       <w:r>
         <w:t> is an American online </w:t>
       </w:r>
-      <w:hyperlink r:id="rId75" w:tooltip="Social media" w:history="1">
+      <w:hyperlink r:id="rId77" w:tooltip="Social media" w:history="1">
         <w:r>
           <w:rPr>
             <w:rStyle w:val="Hyperlink"/>
@@ -7532,7 +7737,7 @@
       <w:r>
         <w:t> and </w:t>
       </w:r>
-      <w:hyperlink r:id="rId76" w:tooltip="Social networking service" w:history="1">
+      <w:hyperlink r:id="rId78" w:tooltip="Social networking service" w:history="1">
         <w:r>
           <w:rPr>
             <w:rStyle w:val="Hyperlink"/>
@@ -7545,7 +7750,7 @@
       <w:r>
         <w:t> based in </w:t>
       </w:r>
-      <w:hyperlink r:id="rId77" w:tooltip="Menlo Park, California" w:history="1">
+      <w:hyperlink r:id="rId79" w:tooltip="Menlo Park, California" w:history="1">
         <w:r>
           <w:rPr>
             <w:rStyle w:val="Hyperlink"/>
@@ -7558,7 +7763,7 @@
       <w:r>
         <w:t> and a flagship service of the namesake company </w:t>
       </w:r>
-      <w:hyperlink r:id="rId78" w:tooltip="Facebook, Inc." w:history="1">
+      <w:hyperlink r:id="rId80" w:tooltip="Facebook, Inc." w:history="1">
         <w:r>
           <w:rPr>
             <w:rStyle w:val="Hyperlink"/>
@@ -7571,7 +7776,7 @@
       <w:r>
         <w:t> It was founded by </w:t>
       </w:r>
-      <w:hyperlink r:id="rId79" w:tooltip="Mark Zuckerberg" w:history="1">
+      <w:hyperlink r:id="rId81" w:tooltip="Mark Zuckerberg" w:history="1">
         <w:r>
           <w:rPr>
             <w:rStyle w:val="Hyperlink"/>
@@ -7584,7 +7789,7 @@
       <w:r>
         <w:t>, along with fellow </w:t>
       </w:r>
-      <w:hyperlink r:id="rId80" w:tooltip="Harvard College" w:history="1">
+      <w:hyperlink r:id="rId82" w:tooltip="Harvard College" w:history="1">
         <w:r>
           <w:rPr>
             <w:rStyle w:val="Hyperlink"/>
@@ -7597,7 +7802,7 @@
       <w:r>
         <w:t> students and roommates </w:t>
       </w:r>
-      <w:hyperlink r:id="rId81" w:tooltip="Eduardo Saverin" w:history="1">
+      <w:hyperlink r:id="rId83" w:tooltip="Eduardo Saverin" w:history="1">
         <w:r>
           <w:rPr>
             <w:rStyle w:val="Hyperlink"/>
@@ -7620,7 +7825,7 @@
       <w:r>
         <w:t>, </w:t>
       </w:r>
-      <w:hyperlink r:id="rId82" w:tooltip="Andrew McCollum" w:history="1">
+      <w:hyperlink r:id="rId84" w:tooltip="Andrew McCollum" w:history="1">
         <w:r>
           <w:rPr>
             <w:rStyle w:val="Hyperlink"/>
@@ -7633,7 +7838,7 @@
       <w:r>
         <w:t>, </w:t>
       </w:r>
-      <w:hyperlink r:id="rId83" w:tooltip="Dustin Moskovitz" w:history="1">
+      <w:hyperlink r:id="rId85" w:tooltip="Dustin Moskovitz" w:history="1">
         <w:r>
           <w:rPr>
             <w:rStyle w:val="Hyperlink"/>
@@ -7656,7 +7861,7 @@
       <w:r>
         <w:t> and </w:t>
       </w:r>
-      <w:hyperlink r:id="rId84" w:tooltip="Chris Hughes" w:history="1">
+      <w:hyperlink r:id="rId86" w:tooltip="Chris Hughes" w:history="1">
         <w:r>
           <w:rPr>
             <w:rStyle w:val="Hyperlink"/>
@@ -7680,7 +7885,7 @@
       <w:r>
         <w:t>The founders initially limited Facebook membership to Harvard students. Membership was expanded to </w:t>
       </w:r>
-      <w:hyperlink r:id="rId85" w:tooltip="Ivy League" w:history="1">
+      <w:hyperlink r:id="rId87" w:tooltip="Ivy League" w:history="1">
         <w:r>
           <w:rPr>
             <w:rStyle w:val="Hyperlink"/>
@@ -7693,7 +7898,7 @@
       <w:r>
         <w:t> universities, </w:t>
       </w:r>
-      <w:hyperlink r:id="rId86" w:tooltip="Massachusetts Institute of Technology" w:history="1">
+      <w:hyperlink r:id="rId88" w:tooltip="Massachusetts Institute of Technology" w:history="1">
         <w:r>
           <w:rPr>
             <w:rStyle w:val="Hyperlink"/>
@@ -7706,7 +7911,7 @@
       <w:r>
         <w:t>, and </w:t>
       </w:r>
-      <w:hyperlink r:id="rId87" w:tooltip="List of colleges and universities in metropolitan Boston" w:history="1">
+      <w:hyperlink r:id="rId89" w:tooltip="List of colleges and universities in metropolitan Boston" w:history="1">
         <w:r>
           <w:rPr>
             <w:rStyle w:val="Hyperlink"/>
@@ -7744,7 +7949,7 @@
         </w:rPr>
         <w:t>Twitter (</w:t>
       </w:r>
-      <w:hyperlink r:id="rId88" w:history="1">
+      <w:hyperlink r:id="rId90" w:history="1">
         <w:r>
           <w:rPr>
             <w:rStyle w:val="Hyperlink"/>
@@ -7783,7 +7988,7 @@
         </w:rPr>
         <w:t>Twitter is an American </w:t>
       </w:r>
-      <w:hyperlink r:id="rId89" w:tooltip="Microblogging" w:history="1">
+      <w:hyperlink r:id="rId91" w:tooltip="Microblogging" w:history="1">
         <w:r>
           <w:rPr>
             <w:rStyle w:val="Hyperlink"/>
@@ -7804,7 +8009,7 @@
         </w:rPr>
         <w:t> and </w:t>
       </w:r>
-      <w:hyperlink r:id="rId90" w:tooltip="Social networking service" w:history="1">
+      <w:hyperlink r:id="rId92" w:tooltip="Social networking service" w:history="1">
         <w:r>
           <w:rPr>
             <w:rStyle w:val="Hyperlink"/>
@@ -7825,7 +8030,7 @@
         </w:rPr>
         <w:t> service on which users post and interact with messages known as "tweets". </w:t>
       </w:r>
-      <w:hyperlink r:id="rId91" w:tooltip="Registered user" w:history="1">
+      <w:hyperlink r:id="rId93" w:tooltip="Registered user" w:history="1">
         <w:r>
           <w:rPr>
             <w:rStyle w:val="Hyperlink"/>
@@ -7846,7 +8051,7 @@
         </w:rPr>
         <w:t> can post, like, and retweet tweets, but unregistered users can only read them. Users access Twitter through its website interface, through Short Message Service (</w:t>
       </w:r>
-      <w:hyperlink r:id="rId92" w:tooltip="SMS" w:history="1">
+      <w:hyperlink r:id="rId94" w:tooltip="SMS" w:history="1">
         <w:r>
           <w:rPr>
             <w:rStyle w:val="Hyperlink"/>
@@ -7867,7 +8072,7 @@
         </w:rPr>
         <w:t>) or its mobile-device </w:t>
       </w:r>
-      <w:hyperlink r:id="rId93" w:tooltip="Application software" w:history="1">
+      <w:hyperlink r:id="rId95" w:tooltip="Application software" w:history="1">
         <w:r>
           <w:rPr>
             <w:rStyle w:val="Hyperlink"/>
@@ -7888,7 +8093,7 @@
         </w:rPr>
         <w:t> ("app").</w:t>
       </w:r>
-      <w:hyperlink r:id="rId94" w:anchor="cite_note-15" w:history="1"/>
+      <w:hyperlink r:id="rId96" w:anchor="cite_note-15" w:history="1"/>
       <w:r>
         <w:rPr>
           <w:rFonts w:ascii="Times New Roman" w:hAnsi="Times New Roman" w:cs="Times New Roman"/>
@@ -7897,7 +8102,7 @@
         </w:rPr>
         <w:t> Twitter, Inc. is based in </w:t>
       </w:r>
-      <w:hyperlink r:id="rId95" w:tooltip="San Francisco" w:history="1">
+      <w:hyperlink r:id="rId97" w:tooltip="San Francisco" w:history="1">
         <w:r>
           <w:rPr>
             <w:rStyle w:val="Hyperlink"/>
@@ -7918,16 +8123,25 @@
         </w:rPr>
         <w:t>, and has more than 25 offices around the world.</w:t>
       </w:r>
-      <w:hyperlink r:id="rId96" w:anchor="cite_note-16" w:history="1"/>
-      <w:r>
-        <w:rPr>
-          <w:rFonts w:ascii="Times New Roman" w:hAnsi="Times New Roman" w:cs="Times New Roman"/>
-          <w:sz w:val="24"/>
-          <w:szCs w:val="24"/>
-        </w:rPr>
-        <w:t> Tweets were originally restricted to 140 </w:t>
-      </w:r>
-      <w:hyperlink r:id="rId97" w:tooltip="Character (computing)" w:history="1">
+      <w:hyperlink r:id="rId98" w:anchor="cite_note-16" w:history="1"/>
+      <w:r>
+        <w:rPr>
+          <w:rFonts w:ascii="Times New Roman" w:hAnsi="Times New Roman" w:cs="Times New Roman"/>
+          <w:sz w:val="24"/>
+          <w:szCs w:val="24"/>
+        </w:rPr>
+        <w:t xml:space="preserve"> Tweets were </w:t>
+      </w:r>
+      <w:r>
+        <w:rPr>
+          <w:rFonts w:ascii="Times New Roman" w:hAnsi="Times New Roman" w:cs="Times New Roman"/>
+          <w:sz w:val="24"/>
+          <w:szCs w:val="24"/>
+        </w:rPr>
+        <w:lastRenderedPageBreak/>
+        <w:t>originally restricted to 140 </w:t>
+      </w:r>
+      <w:hyperlink r:id="rId99" w:tooltip="Character (computing)" w:history="1">
         <w:r>
           <w:rPr>
             <w:rStyle w:val="Hyperlink"/>
@@ -7973,7 +8187,7 @@
         </w:rPr>
         <w:t>Skype (</w:t>
       </w:r>
-      <w:hyperlink r:id="rId98" w:history="1">
+      <w:hyperlink r:id="rId100" w:history="1">
         <w:r>
           <w:rPr>
             <w:rStyle w:val="Hyperlink"/>
@@ -8024,7 +8238,7 @@
         </w:rPr>
         <w:t>telecommunications application that specializes in providing </w:t>
       </w:r>
-      <w:hyperlink r:id="rId99" w:tooltip="Videotelephony" w:history="1">
+      <w:hyperlink r:id="rId101" w:tooltip="Videotelephony" w:history="1">
         <w:r>
           <w:rPr>
             <w:rStyle w:val="Hyperlink"/>
@@ -8047,7 +8261,7 @@
         </w:rPr>
         <w:t> and voice calls between computers, tablets, mobile devices, the </w:t>
       </w:r>
-      <w:hyperlink r:id="rId100" w:tooltip="Xbox One" w:history="1">
+      <w:hyperlink r:id="rId102" w:tooltip="Xbox One" w:history="1">
         <w:r>
           <w:rPr>
             <w:rStyle w:val="Hyperlink"/>
@@ -8070,7 +8284,7 @@
         </w:rPr>
         <w:t> console, and smart watches via the Internet. Skype also provides </w:t>
       </w:r>
-      <w:hyperlink r:id="rId101" w:tooltip="Instant messaging client" w:history="1">
+      <w:hyperlink r:id="rId103" w:tooltip="Instant messaging client" w:history="1">
         <w:r>
           <w:rPr>
             <w:rStyle w:val="Hyperlink"/>
@@ -8093,7 +8307,7 @@
         </w:rPr>
         <w:t> services. Users may transmit </w:t>
       </w:r>
-      <w:hyperlink r:id="rId102" w:tooltip="Instant messaging" w:history="1">
+      <w:hyperlink r:id="rId104" w:tooltip="Instant messaging" w:history="1">
         <w:r>
           <w:rPr>
             <w:rStyle w:val="Hyperlink"/>
@@ -8116,7 +8330,7 @@
         </w:rPr>
         <w:t>, </w:t>
       </w:r>
-      <w:hyperlink r:id="rId103" w:tooltip="Video messaging" w:history="1">
+      <w:hyperlink r:id="rId105" w:tooltip="Video messaging" w:history="1">
         <w:r>
           <w:rPr>
             <w:rStyle w:val="Hyperlink"/>
@@ -8157,7 +8371,7 @@
         </w:rPr>
         <w:t xml:space="preserve"> a fully functional </w:t>
       </w:r>
-      <w:hyperlink r:id="rId104" w:history="1">
+      <w:hyperlink r:id="rId106" w:history="1">
         <w:r>
           <w:rPr>
             <w:rStyle w:val="Hyperlink"/>
@@ -8230,7 +8444,7 @@
         </w:rPr>
         <w:t>Tumblr (</w:t>
       </w:r>
-      <w:hyperlink r:id="rId105" w:history="1">
+      <w:hyperlink r:id="rId107" w:history="1">
         <w:r>
           <w:rPr>
             <w:rStyle w:val="Hyperlink"/>
@@ -8271,7 +8485,6 @@
           <w:szCs w:val="24"/>
           <w:shd w:val="clear" w:color="auto" w:fill="FFFFFF"/>
         </w:rPr>
-        <w:lastRenderedPageBreak/>
         <w:t>Tumblr</w:t>
       </w:r>
       <w:r>
@@ -8305,7 +8518,7 @@
         </w:rPr>
         <w:t> and pronounced "tumbler") is an American </w:t>
       </w:r>
-      <w:hyperlink r:id="rId106" w:tooltip="Microblogging" w:history="1">
+      <w:hyperlink r:id="rId108" w:tooltip="Microblogging" w:history="1">
         <w:r>
           <w:rPr>
             <w:rStyle w:val="Hyperlink"/>
@@ -8328,7 +8541,7 @@
         </w:rPr>
         <w:t> and </w:t>
       </w:r>
-      <w:hyperlink r:id="rId107" w:tooltip="Social networking service" w:history="1">
+      <w:hyperlink r:id="rId109" w:tooltip="Social networking service" w:history="1">
         <w:r>
           <w:rPr>
             <w:rStyle w:val="Hyperlink"/>
@@ -8351,7 +8564,7 @@
         </w:rPr>
         <w:t> </w:t>
       </w:r>
-      <w:hyperlink r:id="rId108" w:tooltip="Website" w:history="1">
+      <w:hyperlink r:id="rId110" w:tooltip="Website" w:history="1">
         <w:r>
           <w:rPr>
             <w:rStyle w:val="Hyperlink"/>
@@ -8374,7 +8587,7 @@
         </w:rPr>
         <w:t> founded by </w:t>
       </w:r>
-      <w:hyperlink r:id="rId109" w:tooltip="David Karp" w:history="1">
+      <w:hyperlink r:id="rId111" w:tooltip="David Karp" w:history="1">
         <w:r>
           <w:rPr>
             <w:rStyle w:val="Hyperlink"/>
@@ -8397,7 +8610,7 @@
         </w:rPr>
         <w:t> in 2007 and currently owned by </w:t>
       </w:r>
-      <w:hyperlink r:id="rId110" w:tooltip="Automattic" w:history="1">
+      <w:hyperlink r:id="rId112" w:tooltip="Automattic" w:history="1">
         <w:r>
           <w:rPr>
             <w:rStyle w:val="Hyperlink"/>
@@ -8420,7 +8633,7 @@
         </w:rPr>
         <w:t>. The service allows users to post </w:t>
       </w:r>
-      <w:hyperlink r:id="rId111" w:tooltip="Multimedia" w:history="1">
+      <w:hyperlink r:id="rId113" w:tooltip="Multimedia" w:history="1">
         <w:r>
           <w:rPr>
             <w:rStyle w:val="Hyperlink"/>
@@ -8443,7 +8656,7 @@
         </w:rPr>
         <w:t> and other content to a short-form </w:t>
       </w:r>
-      <w:hyperlink r:id="rId112" w:tooltip="Blog" w:history="1">
+      <w:hyperlink r:id="rId114" w:tooltip="Blog" w:history="1">
         <w:r>
           <w:rPr>
             <w:rStyle w:val="Hyperlink"/>
@@ -8546,7 +8759,7 @@
         </w:rPr>
         <w:t>(</w:t>
       </w:r>
-      <w:hyperlink r:id="rId113" w:history="1">
+      <w:hyperlink r:id="rId115" w:history="1">
         <w:r>
           <w:rPr>
             <w:rStyle w:val="Hyperlink"/>
@@ -8679,7 +8892,7 @@
         </w:rPr>
         <w:t xml:space="preserve"> (</w:t>
       </w:r>
-      <w:hyperlink r:id="rId114" w:history="1">
+      <w:hyperlink r:id="rId116" w:history="1">
         <w:r>
           <w:rPr>
             <w:rStyle w:val="Hyperlink"/>
@@ -8765,7 +8978,7 @@
         </w:rPr>
         <w:t>C.G.P. Grey  (</w:t>
       </w:r>
-      <w:hyperlink r:id="rId115" w:history="1">
+      <w:hyperlink r:id="rId117" w:history="1">
         <w:r>
           <w:rPr>
             <w:rStyle w:val="Hyperlink"/>
@@ -8830,7 +9043,7 @@
         </w:rPr>
         <w:t>, podcaster, and most recently co-founder of </w:t>
       </w:r>
-      <w:hyperlink r:id="rId116" w:tgtFrame="_blank" w:history="1">
+      <w:hyperlink r:id="rId118" w:tgtFrame="_blank" w:history="1">
         <w:r>
           <w:rPr>
             <w:rStyle w:val="Hyperlink"/>
@@ -8891,7 +9104,7 @@
         </w:rPr>
         <w:t>(</w:t>
       </w:r>
-      <w:hyperlink r:id="rId117" w:history="1">
+      <w:hyperlink r:id="rId119" w:history="1">
         <w:r>
           <w:rPr>
             <w:rStyle w:val="Hyperlink"/>
@@ -9006,7 +9219,7 @@
         </w:rPr>
         <w:t xml:space="preserve"> (</w:t>
       </w:r>
-      <w:hyperlink r:id="rId118" w:history="1">
+      <w:hyperlink r:id="rId120" w:history="1">
         <w:r>
           <w:rPr>
             <w:rStyle w:val="Hyperlink"/>
@@ -9114,7 +9327,7 @@
         </w:rPr>
         <w:t>She appeared in </w:t>
       </w:r>
-      <w:hyperlink r:id="rId119" w:history="1">
+      <w:hyperlink r:id="rId121" w:history="1">
         <w:r>
           <w:rPr>
             <w:rStyle w:val="Hyperlink"/>
@@ -9216,6 +9429,7 @@
           <w:szCs w:val="24"/>
           <w:shd w:val="clear" w:color="auto" w:fill="FFFFFF"/>
         </w:rPr>
+        <w:lastRenderedPageBreak/>
         <w:t>ET</w:t>
       </w:r>
       <w:r>
@@ -9226,7 +9440,7 @@
         </w:rPr>
         <w:t xml:space="preserve"> Online (</w:t>
       </w:r>
-      <w:hyperlink r:id="rId120" w:history="1">
+      <w:hyperlink r:id="rId122" w:history="1">
         <w:r>
           <w:rPr>
             <w:rStyle w:val="Hyperlink"/>
@@ -9336,7 +9550,7 @@
         </w:rPr>
         <w:t xml:space="preserve"> (</w:t>
       </w:r>
-      <w:hyperlink r:id="rId121" w:history="1">
+      <w:hyperlink r:id="rId123" w:history="1">
         <w:r>
           <w:rPr>
             <w:rStyle w:val="Hyperlink"/>
@@ -9432,7 +9646,7 @@
         </w:rPr>
         <w:t xml:space="preserve"> (</w:t>
       </w:r>
-      <w:hyperlink r:id="rId122" w:history="1">
+      <w:hyperlink r:id="rId124" w:history="1">
         <w:r>
           <w:rPr>
             <w:rStyle w:val="Hyperlink"/>
@@ -9464,7 +9678,7 @@
           <w:shd w:val="clear" w:color="auto" w:fill="FFFFFF"/>
         </w:rPr>
       </w:pPr>
-      <w:hyperlink r:id="rId123" w:tgtFrame="_blank" w:history="1">
+      <w:hyperlink r:id="rId125" w:tgtFrame="_blank" w:history="1">
         <w:proofErr w:type="spellStart"/>
         <w:r>
           <w:rPr>
@@ -9506,61 +9720,6 @@
           <w:szCs w:val="24"/>
         </w:rPr>
       </w:pPr>
-      <w:hyperlink r:id="rId124" w:tgtFrame="_blank" w:history="1">
-        <w:r>
-          <w:rPr>
-            <w:rStyle w:val="Hyperlink"/>
-            <w:rFonts w:ascii="Times New Roman" w:hAnsi="Times New Roman" w:cs="Times New Roman"/>
-            <w:color w:val="auto"/>
-            <w:sz w:val="24"/>
-            <w:szCs w:val="24"/>
-            <w:u w:val="none"/>
-            <w:bdr w:val="none" w:sz="0" w:space="0" w:color="auto" w:frame="1"/>
-            <w:shd w:val="clear" w:color="auto" w:fill="FFFFFF"/>
-          </w:rPr>
-          <w:t>Little Rock Film Festival</w:t>
-        </w:r>
-      </w:hyperlink>
-      <w:r>
-        <w:rPr>
-          <w:rFonts w:ascii="Times New Roman" w:hAnsi="Times New Roman" w:cs="Times New Roman"/>
-          <w:sz w:val="24"/>
-          <w:szCs w:val="24"/>
-        </w:rPr>
-        <w:t xml:space="preserve"> (</w:t>
-      </w:r>
-      <w:hyperlink r:id="rId125" w:history="1">
-        <w:r>
-          <w:rPr>
-            <w:rStyle w:val="Hyperlink"/>
-            <w:rFonts w:ascii="Times New Roman" w:hAnsi="Times New Roman" w:cs="Times New Roman"/>
-            <w:color w:val="auto"/>
-            <w:sz w:val="24"/>
-            <w:szCs w:val="24"/>
-            <w:u w:val="none"/>
-          </w:rPr>
-          <w:t>http://www.littlerockfilmfestival.org/</w:t>
-        </w:r>
-      </w:hyperlink>
-      <w:r>
-        <w:rPr>
-          <w:rFonts w:ascii="Times New Roman" w:hAnsi="Times New Roman" w:cs="Times New Roman"/>
-          <w:sz w:val="24"/>
-          <w:szCs w:val="24"/>
-        </w:rPr>
-        <w:t>)</w:t>
-      </w:r>
-    </w:p>
-    <w:p>
-      <w:pPr>
-        <w:jc w:val="both"/>
-        <w:rPr>
-          <w:rFonts w:ascii="Times New Roman" w:hAnsi="Times New Roman" w:cs="Times New Roman"/>
-          <w:sz w:val="24"/>
-          <w:szCs w:val="24"/>
-          <w:shd w:val="clear" w:color="auto" w:fill="FFFFFF"/>
-        </w:rPr>
-      </w:pPr>
       <w:hyperlink r:id="rId126" w:tgtFrame="_blank" w:history="1">
         <w:r>
           <w:rPr>
@@ -9581,6 +9740,61 @@
           <w:rFonts w:ascii="Times New Roman" w:hAnsi="Times New Roman" w:cs="Times New Roman"/>
           <w:sz w:val="24"/>
           <w:szCs w:val="24"/>
+        </w:rPr>
+        <w:t xml:space="preserve"> (</w:t>
+      </w:r>
+      <w:hyperlink r:id="rId127" w:history="1">
+        <w:r>
+          <w:rPr>
+            <w:rStyle w:val="Hyperlink"/>
+            <w:rFonts w:ascii="Times New Roman" w:hAnsi="Times New Roman" w:cs="Times New Roman"/>
+            <w:color w:val="auto"/>
+            <w:sz w:val="24"/>
+            <w:szCs w:val="24"/>
+            <w:u w:val="none"/>
+          </w:rPr>
+          <w:t>http://www.littlerockfilmfestival.org/</w:t>
+        </w:r>
+      </w:hyperlink>
+      <w:r>
+        <w:rPr>
+          <w:rFonts w:ascii="Times New Roman" w:hAnsi="Times New Roman" w:cs="Times New Roman"/>
+          <w:sz w:val="24"/>
+          <w:szCs w:val="24"/>
+        </w:rPr>
+        <w:t>)</w:t>
+      </w:r>
+    </w:p>
+    <w:p>
+      <w:pPr>
+        <w:jc w:val="both"/>
+        <w:rPr>
+          <w:rFonts w:ascii="Times New Roman" w:hAnsi="Times New Roman" w:cs="Times New Roman"/>
+          <w:sz w:val="24"/>
+          <w:szCs w:val="24"/>
+          <w:shd w:val="clear" w:color="auto" w:fill="FFFFFF"/>
+        </w:rPr>
+      </w:pPr>
+      <w:hyperlink r:id="rId128" w:tgtFrame="_blank" w:history="1">
+        <w:r>
+          <w:rPr>
+            <w:rStyle w:val="Hyperlink"/>
+            <w:rFonts w:ascii="Times New Roman" w:hAnsi="Times New Roman" w:cs="Times New Roman"/>
+            <w:color w:val="auto"/>
+            <w:sz w:val="24"/>
+            <w:szCs w:val="24"/>
+            <w:u w:val="none"/>
+            <w:bdr w:val="none" w:sz="0" w:space="0" w:color="auto" w:frame="1"/>
+            <w:shd w:val="clear" w:color="auto" w:fill="FFFFFF"/>
+          </w:rPr>
+          <w:t>Little Rock Film Festival</w:t>
+        </w:r>
+      </w:hyperlink>
+      <w:r>
+        <w:rPr>
+          <w:rFonts w:ascii="Times New Roman" w:hAnsi="Times New Roman" w:cs="Times New Roman"/>
+          <w:sz w:val="24"/>
+          <w:szCs w:val="24"/>
           <w:shd w:val="clear" w:color="auto" w:fill="FFFFFF"/>
         </w:rPr>
         <w:t> displays a post slider next to stylized CTA’s, a menu with social links, a blog section, a CTA section, a sponsors slider, and contact info. </w:t>
@@ -9602,7 +9816,7 @@
           <w:shd w:val="clear" w:color="auto" w:fill="FFFFFF"/>
         </w:rPr>
       </w:pPr>
-      <w:hyperlink r:id="rId127" w:tgtFrame="_blank" w:history="1">
+      <w:hyperlink r:id="rId129" w:tgtFrame="_blank" w:history="1">
         <w:r>
           <w:rPr>
             <w:rStyle w:val="Hyperlink"/>
@@ -9625,7 +9839,7 @@
         </w:rPr>
         <w:t xml:space="preserve"> (</w:t>
       </w:r>
-      <w:hyperlink r:id="rId128" w:history="1">
+      <w:hyperlink r:id="rId130" w:history="1">
         <w:r>
           <w:rPr>
             <w:rStyle w:val="Hyperlink"/>
@@ -9657,7 +9871,7 @@
           <w:shd w:val="clear" w:color="auto" w:fill="FFFFFF"/>
         </w:rPr>
       </w:pPr>
-      <w:hyperlink r:id="rId129" w:tgtFrame="_blank" w:history="1">
+      <w:hyperlink r:id="rId131" w:tgtFrame="_blank" w:history="1">
         <w:r>
           <w:rPr>
             <w:rStyle w:val="Hyperlink"/>
@@ -9748,7 +9962,7 @@
         </w:rPr>
         <w:t>Design Milk (</w:t>
       </w:r>
-      <w:hyperlink r:id="rId130" w:history="1">
+      <w:hyperlink r:id="rId132" w:history="1">
         <w:r>
           <w:rPr>
             <w:rStyle w:val="Hyperlink"/>
@@ -9815,7 +10029,7 @@
         </w:rPr>
         <w:t>Capture By Lucy (</w:t>
       </w:r>
-      <w:hyperlink r:id="rId131" w:history="1">
+      <w:hyperlink r:id="rId133" w:history="1">
         <w:r>
           <w:rPr>
             <w:rStyle w:val="Hyperlink"/>
@@ -9902,7 +10116,7 @@
         </w:rPr>
         <w:t>The Good Trade (</w:t>
       </w:r>
-      <w:hyperlink r:id="rId132" w:history="1">
+      <w:hyperlink r:id="rId134" w:history="1">
         <w:r>
           <w:rPr>
             <w:rStyle w:val="Hyperlink"/>
@@ -9969,7 +10183,7 @@
         </w:rPr>
         <w:t>Benedict Evans (</w:t>
       </w:r>
-      <w:hyperlink r:id="rId133" w:history="1">
+      <w:hyperlink r:id="rId135" w:history="1">
         <w:r>
           <w:rPr>
             <w:rStyle w:val="Hyperlink"/>
@@ -10036,7 +10250,7 @@
         </w:rPr>
         <w:t>Denver Darling (</w:t>
       </w:r>
-      <w:hyperlink r:id="rId134" w:history="1">
+      <w:hyperlink r:id="rId136" w:history="1">
         <w:r>
           <w:rPr>
             <w:rStyle w:val="Hyperlink"/>
@@ -10127,9 +10341,10 @@
           <w:szCs w:val="24"/>
           <w:shd w:val="clear" w:color="auto" w:fill="FFFFFF"/>
         </w:rPr>
+        <w:lastRenderedPageBreak/>
         <w:t>TechCrunch(</w:t>
       </w:r>
-      <w:hyperlink r:id="rId135" w:history="1">
+      <w:hyperlink r:id="rId137" w:history="1">
         <w:r>
           <w:rPr>
             <w:rStyle w:val="Hyperlink"/>
@@ -10200,7 +10415,7 @@
         </w:rPr>
         <w:t>Road food(</w:t>
       </w:r>
-      <w:hyperlink r:id="rId136" w:history="1">
+      <w:hyperlink r:id="rId138" w:history="1">
         <w:r>
           <w:rPr>
             <w:rStyle w:val="Hyperlink"/>
@@ -10271,7 +10486,7 @@
         </w:rPr>
         <w:t>Mental Floss(</w:t>
       </w:r>
-      <w:hyperlink r:id="rId137" w:history="1">
+      <w:hyperlink r:id="rId139" w:history="1">
         <w:r>
           <w:rPr>
             <w:rStyle w:val="Hyperlink"/>
@@ -10353,7 +10568,7 @@
         </w:rPr>
         <w:t>(</w:t>
       </w:r>
-      <w:hyperlink r:id="rId138" w:history="1">
+      <w:hyperlink r:id="rId140" w:history="1">
         <w:r>
           <w:rPr>
             <w:rStyle w:val="Hyperlink"/>
@@ -10424,7 +10639,7 @@
         </w:rPr>
         <w:t>Web monkey(</w:t>
       </w:r>
-      <w:hyperlink r:id="rId139" w:history="1">
+      <w:hyperlink r:id="rId141" w:history="1">
         <w:r>
           <w:rPr>
             <w:rStyle w:val="Hyperlink"/>
@@ -10467,7 +10682,6 @@
           <w:szCs w:val="24"/>
           <w:shd w:val="clear" w:color="auto" w:fill="FFFFFF"/>
         </w:rPr>
-        <w:lastRenderedPageBreak/>
         <w:t>This is a developer’s hub to get all the first-hand information on web designs, software and applications. The cheat sheets and cut-copy codes that it offers help you in sharpening your coding skills. </w:t>
       </w:r>
     </w:p>
@@ -10533,7 +10747,7 @@
         </w:rPr>
         <w:t xml:space="preserve"> (</w:t>
       </w:r>
-      <w:hyperlink r:id="rId140" w:history="1">
+      <w:hyperlink r:id="rId142" w:history="1">
         <w:r>
           <w:rPr>
             <w:rStyle w:val="Hyperlink"/>
@@ -10646,7 +10860,7 @@
         </w:rPr>
         <w:t xml:space="preserve"> (</w:t>
       </w:r>
-      <w:hyperlink r:id="rId141" w:history="1">
+      <w:hyperlink r:id="rId143" w:history="1">
         <w:r>
           <w:rPr>
             <w:rStyle w:val="Hyperlink"/>
@@ -10771,7 +10985,7 @@
         </w:rPr>
         <w:t>Think with google (</w:t>
       </w:r>
-      <w:hyperlink r:id="rId142" w:history="1">
+      <w:hyperlink r:id="rId144" w:history="1">
         <w:r>
           <w:rPr>
             <w:rStyle w:val="Hyperlink"/>
@@ -10922,7 +11136,7 @@
         </w:rPr>
         <w:t xml:space="preserve"> (</w:t>
       </w:r>
-      <w:hyperlink r:id="rId143" w:history="1">
+      <w:hyperlink r:id="rId145" w:history="1">
         <w:r>
           <w:rPr>
             <w:rStyle w:val="Hyperlink"/>
@@ -11016,7 +11230,7 @@
         </w:rPr>
         <w:t xml:space="preserve"> (</w:t>
       </w:r>
-      <w:hyperlink r:id="rId144" w:history="1">
+      <w:hyperlink r:id="rId146" w:history="1">
         <w:r>
           <w:rPr>
             <w:rStyle w:val="Hyperlink"/>
@@ -11169,7 +11383,7 @@
         </w:rPr>
         <w:t>Change (</w:t>
       </w:r>
-      <w:hyperlink r:id="rId145" w:history="1">
+      <w:hyperlink r:id="rId147" w:history="1">
         <w:r>
           <w:rPr>
             <w:rStyle w:val="Hyperlink"/>
@@ -11295,7 +11509,7 @@
         </w:rPr>
         <w:t>Justice for children (</w:t>
       </w:r>
-      <w:hyperlink r:id="rId146" w:history="1">
+      <w:hyperlink r:id="rId148" w:history="1">
         <w:r>
           <w:rPr>
             <w:rStyle w:val="Hyperlink"/>
@@ -11378,7 +11592,7 @@
         </w:rPr>
         <w:t>Training for change (TFC) (</w:t>
       </w:r>
-      <w:hyperlink r:id="rId147" w:history="1">
+      <w:hyperlink r:id="rId149" w:history="1">
         <w:r>
           <w:rPr>
             <w:rStyle w:val="Hyperlink"/>
@@ -11415,6 +11629,7 @@
           <w:sz w:val="24"/>
           <w:szCs w:val="24"/>
         </w:rPr>
+        <w:lastRenderedPageBreak/>
         <w:t>Training for Change is a training and capacity building organization for activists and organizers. </w:t>
       </w:r>
     </w:p>
@@ -11441,7 +11656,7 @@
         </w:rPr>
         <w:t>Youth Move National (</w:t>
       </w:r>
-      <w:hyperlink r:id="rId148" w:history="1">
+      <w:hyperlink r:id="rId150" w:history="1">
         <w:r>
           <w:rPr>
             <w:rStyle w:val="Hyperlink"/>
@@ -11524,7 +11739,7 @@
         </w:rPr>
         <w:t>Women Of Color Network (</w:t>
       </w:r>
-      <w:hyperlink r:id="rId149" w:history="1">
+      <w:hyperlink r:id="rId151" w:history="1">
         <w:r>
           <w:rPr>
             <w:rStyle w:val="Hyperlink"/>
@@ -11655,7 +11870,6 @@
           <w:szCs w:val="24"/>
           <w:shd w:val="clear" w:color="auto" w:fill="FFFFFF"/>
         </w:rPr>
-        <w:lastRenderedPageBreak/>
         <w:t>A </w:t>
       </w:r>
       <w:r>
@@ -11795,7 +12009,7 @@
         </w:rPr>
         <w:t>(</w:t>
       </w:r>
-      <w:hyperlink r:id="rId150" w:history="1">
+      <w:hyperlink r:id="rId152" w:history="1">
         <w:r>
           <w:rPr>
             <w:rStyle w:val="Hyperlink"/>
@@ -11877,7 +12091,7 @@
         </w:rPr>
         <w:t>Google News (</w:t>
       </w:r>
-      <w:hyperlink r:id="rId151" w:history="1">
+      <w:hyperlink r:id="rId153" w:history="1">
         <w:r>
           <w:rPr>
             <w:rStyle w:val="Hyperlink"/>
@@ -11939,7 +12153,7 @@
           <w:color w:val="auto"/>
         </w:rPr>
       </w:pPr>
-      <w:hyperlink r:id="rId152" w:tgtFrame="_blank" w:history="1">
+      <w:hyperlink r:id="rId154" w:tgtFrame="_blank" w:history="1">
         <w:r>
           <w:rPr>
             <w:rStyle w:val="Hyperlink"/>
@@ -11959,7 +12173,7 @@
         </w:rPr>
         <w:t xml:space="preserve"> (</w:t>
       </w:r>
-      <w:hyperlink r:id="rId153" w:history="1">
+      <w:hyperlink r:id="rId155" w:history="1">
         <w:r>
           <w:rPr>
             <w:rStyle w:val="Hyperlink"/>
@@ -12007,7 +12221,7 @@
           <w:color w:val="auto"/>
         </w:rPr>
       </w:pPr>
-      <w:hyperlink r:id="rId154" w:tgtFrame="_blank" w:history="1">
+      <w:hyperlink r:id="rId156" w:tgtFrame="_blank" w:history="1">
         <w:r>
           <w:rPr>
             <w:rStyle w:val="Hyperlink"/>
@@ -12027,7 +12241,7 @@
         </w:rPr>
         <w:t xml:space="preserve"> (</w:t>
       </w:r>
-      <w:hyperlink r:id="rId155" w:history="1">
+      <w:hyperlink r:id="rId157" w:history="1">
         <w:r>
           <w:rPr>
             <w:rStyle w:val="Hyperlink"/>
@@ -12075,7 +12289,7 @@
           <w:color w:val="auto"/>
         </w:rPr>
       </w:pPr>
-      <w:hyperlink r:id="rId156" w:tgtFrame="_blank" w:history="1">
+      <w:hyperlink r:id="rId158" w:tgtFrame="_blank" w:history="1">
         <w:r>
           <w:rPr>
             <w:rStyle w:val="Hyperlink"/>
@@ -12095,7 +12309,7 @@
         </w:rPr>
         <w:t xml:space="preserve"> (</w:t>
       </w:r>
-      <w:hyperlink r:id="rId157" w:history="1">
+      <w:hyperlink r:id="rId159" w:history="1">
         <w:r>
           <w:rPr>
             <w:rStyle w:val="Hyperlink"/>
@@ -12340,6 +12554,7 @@
           <w:szCs w:val="24"/>
           <w:shd w:val="clear" w:color="auto" w:fill="FFFFFF"/>
         </w:rPr>
+        <w:lastRenderedPageBreak/>
         <w:t>Graphics should be relevant and appropriate to the content.</w:t>
       </w:r>
     </w:p>
@@ -12917,10 +13132,7 @@
         </w:rPr>
       </w:pPr>
     </w:p>
-    <w:p>
-      <w:bookmarkStart w:id="0" w:name="_GoBack"/>
-      <w:bookmarkEnd w:id="0"/>
-    </w:p>
+    <w:p/>
     <w:sectPr>
       <w:pgSz w:w="12240" w:h="15840"/>
       <w:pgMar w:top="1440" w:right="1440" w:bottom="1440" w:left="1440" w:header="720" w:footer="720" w:gutter="0"/>

</xml_diff>

<commit_message>
Finial Version reference added V 1.1.2
</commit_message>
<xml_diff>
--- a/The_Internet.docx
+++ b/The_Internet.docx
@@ -16889,12 +16889,29 @@
     <w:p>
       <w:pPr>
         <w:pStyle w:val="ListParagraph"/>
-      </w:pPr>
+        <w:numPr>
+          <w:ilvl w:val="0"/>
+          <w:numId w:val="24"/>
+        </w:numPr>
+      </w:pPr>
+      <w:hyperlink r:id="rId161" w:history="1">
+        <w:r>
+          <w:rPr>
+            <w:rStyle w:val="Hyperlink"/>
+          </w:rPr>
+          <w:t>https://web.archive.org/</w:t>
+        </w:r>
+      </w:hyperlink>
       <w:bookmarkStart w:id="67" w:name="_GoBack"/>
       <w:bookmarkEnd w:id="67"/>
     </w:p>
+    <w:p>
+      <w:pPr>
+        <w:pStyle w:val="ListParagraph"/>
+      </w:pPr>
+    </w:p>
     <w:sectPr>
-      <w:footerReference w:type="default" r:id="rId161"/>
+      <w:footerReference w:type="default" r:id="rId162"/>
       <w:pgSz w:w="12240" w:h="15840"/>
       <w:pgMar w:top="1710" w:right="1440" w:bottom="990" w:left="1440" w:header="720" w:footer="720" w:gutter="0"/>
       <w:pgNumType w:start="1"/>
@@ -16978,7 +16995,7 @@
           <w:rPr>
             <w:noProof/>
           </w:rPr>
-          <w:t>26</w:t>
+          <w:t>25</w:t>
         </w:r>
         <w:r>
           <w:rPr>
@@ -17048,7 +17065,7 @@
         <v:path o:extrusionok="f" gradientshapeok="t" o:connecttype="rect"/>
         <o:lock v:ext="edit" aspectratio="t"/>
       </v:shapetype>
-      <v:shape id="_x0000_i1309" type="#_x0000_t75" style="width:11.3pt;height:11.3pt" o:bullet="t">
+      <v:shape id="_x0000_i1310" type="#_x0000_t75" style="width:11.5pt;height:11.5pt" o:bullet="t">
         <v:imagedata r:id="rId1" o:title="mso4264"/>
       </v:shape>
     </w:pict>
@@ -20858,7 +20875,7 @@
 </file>
 
 <file path=customXml/itemProps1.xml><?xml version="1.0" encoding="utf-8"?>
-<ds:datastoreItem xmlns:ds="http://schemas.openxmlformats.org/officeDocument/2006/customXml" ds:itemID="{F82EAACA-BC27-419A-98C2-24BF9446A298}">
+<ds:datastoreItem xmlns:ds="http://schemas.openxmlformats.org/officeDocument/2006/customXml" ds:itemID="{D4117B0F-4266-4648-A979-FDEC861EB100}">
   <ds:schemaRefs>
     <ds:schemaRef ds:uri="http://schemas.openxmlformats.org/officeDocument/2006/bibliography"/>
   </ds:schemaRefs>

</xml_diff>

<commit_message>
Finial Version table of contents updated V 1.1.3
</commit_message>
<xml_diff>
--- a/The_Internet.docx
+++ b/The_Internet.docx
@@ -417,6 +417,8 @@
           <w:r>
             <w:t>Contents</w:t>
           </w:r>
+          <w:bookmarkStart w:id="1" w:name="_GoBack"/>
+          <w:bookmarkEnd w:id="1"/>
         </w:p>
         <w:p>
           <w:pPr>
@@ -438,11 +440,10 @@
           <w:r>
             <w:fldChar w:fldCharType="separate"/>
           </w:r>
-          <w:hyperlink w:anchor="_Toc34380024" w:history="1">
+          <w:hyperlink w:anchor="_Toc34409134" w:history="1">
             <w:r>
               <w:rPr>
                 <w:rStyle w:val="Hyperlink"/>
-                <w:b/>
                 <w:noProof/>
                 <w:shd w:val="clear" w:color="auto" w:fill="FFFFFF"/>
               </w:rPr>
@@ -467,7 +468,7 @@
                 <w:noProof/>
                 <w:webHidden/>
               </w:rPr>
-              <w:instrText xml:space="preserve"> PAGEREF _Toc34380024 \h </w:instrText>
+              <w:instrText xml:space="preserve"> PAGEREF _Toc34409134 \h </w:instrText>
             </w:r>
             <w:r>
               <w:rPr>
@@ -509,7 +510,7 @@
               <w:noProof/>
             </w:rPr>
           </w:pPr>
-          <w:hyperlink w:anchor="_Toc34380025" w:history="1">
+          <w:hyperlink w:anchor="_Toc34409135" w:history="1">
             <w:r>
               <w:rPr>
                 <w:rStyle w:val="Hyperlink"/>
@@ -536,7 +537,7 @@
                 <w:noProof/>
                 <w:webHidden/>
               </w:rPr>
-              <w:instrText xml:space="preserve"> PAGEREF _Toc34380025 \h </w:instrText>
+              <w:instrText xml:space="preserve"> PAGEREF _Toc34409135 \h </w:instrText>
             </w:r>
             <w:r>
               <w:rPr>
@@ -578,7 +579,7 @@
               <w:noProof/>
             </w:rPr>
           </w:pPr>
-          <w:hyperlink w:anchor="_Toc34380026" w:history="1">
+          <w:hyperlink w:anchor="_Toc34409136" w:history="1">
             <w:r>
               <w:rPr>
                 <w:rStyle w:val="Hyperlink"/>
@@ -606,7 +607,7 @@
                 <w:noProof/>
                 <w:webHidden/>
               </w:rPr>
-              <w:instrText xml:space="preserve"> PAGEREF _Toc34380026 \h </w:instrText>
+              <w:instrText xml:space="preserve"> PAGEREF _Toc34409136 \h </w:instrText>
             </w:r>
             <w:r>
               <w:rPr>
@@ -648,7 +649,7 @@
               <w:noProof/>
             </w:rPr>
           </w:pPr>
-          <w:hyperlink w:anchor="_Toc34380027" w:history="1">
+          <w:hyperlink w:anchor="_Toc34409137" w:history="1">
             <w:r>
               <w:rPr>
                 <w:rStyle w:val="Hyperlink"/>
@@ -676,7 +677,7 @@
                 <w:noProof/>
                 <w:webHidden/>
               </w:rPr>
-              <w:instrText xml:space="preserve"> PAGEREF _Toc34380027 \h </w:instrText>
+              <w:instrText xml:space="preserve"> PAGEREF _Toc34409137 \h </w:instrText>
             </w:r>
             <w:r>
               <w:rPr>
@@ -718,7 +719,7 @@
               <w:noProof/>
             </w:rPr>
           </w:pPr>
-          <w:hyperlink w:anchor="_Toc34380028" w:history="1">
+          <w:hyperlink w:anchor="_Toc34409138" w:history="1">
             <w:r>
               <w:rPr>
                 <w:rStyle w:val="Hyperlink"/>
@@ -746,7 +747,7 @@
                 <w:noProof/>
                 <w:webHidden/>
               </w:rPr>
-              <w:instrText xml:space="preserve"> PAGEREF _Toc34380028 \h </w:instrText>
+              <w:instrText xml:space="preserve"> PAGEREF _Toc34409138 \h </w:instrText>
             </w:r>
             <w:r>
               <w:rPr>
@@ -788,7 +789,7 @@
               <w:noProof/>
             </w:rPr>
           </w:pPr>
-          <w:hyperlink w:anchor="_Toc34380029" w:history="1">
+          <w:hyperlink w:anchor="_Toc34409139" w:history="1">
             <w:r>
               <w:rPr>
                 <w:rStyle w:val="Hyperlink"/>
@@ -816,7 +817,7 @@
                 <w:noProof/>
                 <w:webHidden/>
               </w:rPr>
-              <w:instrText xml:space="preserve"> PAGEREF _Toc34380029 \h </w:instrText>
+              <w:instrText xml:space="preserve"> PAGEREF _Toc34409139 \h </w:instrText>
             </w:r>
             <w:r>
               <w:rPr>
@@ -858,11 +859,10 @@
               <w:noProof/>
             </w:rPr>
           </w:pPr>
-          <w:hyperlink w:anchor="_Toc34380030" w:history="1">
+          <w:hyperlink w:anchor="_Toc34409140" w:history="1">
             <w:r>
               <w:rPr>
                 <w:rStyle w:val="Hyperlink"/>
-                <w:b/>
                 <w:noProof/>
               </w:rPr>
               <w:t>Evolution of websites over the years</w:t>
@@ -886,7 +886,7 @@
                 <w:noProof/>
                 <w:webHidden/>
               </w:rPr>
-              <w:instrText xml:space="preserve"> PAGEREF _Toc34380030 \h </w:instrText>
+              <w:instrText xml:space="preserve"> PAGEREF _Toc34409140 \h </w:instrText>
             </w:r>
             <w:r>
               <w:rPr>
@@ -928,7 +928,7 @@
               <w:noProof/>
             </w:rPr>
           </w:pPr>
-          <w:hyperlink w:anchor="_Toc34380031" w:history="1">
+          <w:hyperlink w:anchor="_Toc34409141" w:history="1">
             <w:r>
               <w:rPr>
                 <w:rStyle w:val="Hyperlink"/>
@@ -955,7 +955,7 @@
                 <w:noProof/>
                 <w:webHidden/>
               </w:rPr>
-              <w:instrText xml:space="preserve"> PAGEREF _Toc34380031 \h </w:instrText>
+              <w:instrText xml:space="preserve"> PAGEREF _Toc34409141 \h </w:instrText>
             </w:r>
             <w:r>
               <w:rPr>
@@ -997,7 +997,7 @@
               <w:noProof/>
             </w:rPr>
           </w:pPr>
-          <w:hyperlink w:anchor="_Toc34380032" w:history="1">
+          <w:hyperlink w:anchor="_Toc34409142" w:history="1">
             <w:r>
               <w:rPr>
                 <w:rStyle w:val="Hyperlink"/>
@@ -1024,7 +1024,7 @@
                 <w:noProof/>
                 <w:webHidden/>
               </w:rPr>
-              <w:instrText xml:space="preserve"> PAGEREF _Toc34380032 \h </w:instrText>
+              <w:instrText xml:space="preserve"> PAGEREF _Toc34409142 \h </w:instrText>
             </w:r>
             <w:r>
               <w:rPr>
@@ -1066,7 +1066,7 @@
               <w:noProof/>
             </w:rPr>
           </w:pPr>
-          <w:hyperlink w:anchor="_Toc34380033" w:history="1">
+          <w:hyperlink w:anchor="_Toc34409143" w:history="1">
             <w:r>
               <w:rPr>
                 <w:rStyle w:val="Hyperlink"/>
@@ -1093,7 +1093,7 @@
                 <w:noProof/>
                 <w:webHidden/>
               </w:rPr>
-              <w:instrText xml:space="preserve"> PAGEREF _Toc34380033 \h </w:instrText>
+              <w:instrText xml:space="preserve"> PAGEREF _Toc34409143 \h </w:instrText>
             </w:r>
             <w:r>
               <w:rPr>
@@ -1135,7 +1135,7 @@
               <w:noProof/>
             </w:rPr>
           </w:pPr>
-          <w:hyperlink w:anchor="_Toc34380034" w:history="1">
+          <w:hyperlink w:anchor="_Toc34409144" w:history="1">
             <w:r>
               <w:rPr>
                 <w:rStyle w:val="Hyperlink"/>
@@ -1162,7 +1162,7 @@
                 <w:noProof/>
                 <w:webHidden/>
               </w:rPr>
-              <w:instrText xml:space="preserve"> PAGEREF _Toc34380034 \h </w:instrText>
+              <w:instrText xml:space="preserve"> PAGEREF _Toc34409144 \h </w:instrText>
             </w:r>
             <w:r>
               <w:rPr>
@@ -1204,7 +1204,7 @@
               <w:noProof/>
             </w:rPr>
           </w:pPr>
-          <w:hyperlink w:anchor="_Toc34380035" w:history="1">
+          <w:hyperlink w:anchor="_Toc34409145" w:history="1">
             <w:r>
               <w:rPr>
                 <w:rStyle w:val="Hyperlink"/>
@@ -1231,7 +1231,7 @@
                 <w:noProof/>
                 <w:webHidden/>
               </w:rPr>
-              <w:instrText xml:space="preserve"> PAGEREF _Toc34380035 \h </w:instrText>
+              <w:instrText xml:space="preserve"> PAGEREF _Toc34409145 \h </w:instrText>
             </w:r>
             <w:r>
               <w:rPr>
@@ -1273,11 +1273,10 @@
               <w:noProof/>
             </w:rPr>
           </w:pPr>
-          <w:hyperlink w:anchor="_Toc34380036" w:history="1">
+          <w:hyperlink w:anchor="_Toc34409146" w:history="1">
             <w:r>
               <w:rPr>
                 <w:rStyle w:val="Hyperlink"/>
-                <w:b/>
                 <w:noProof/>
               </w:rPr>
               <w:t>Categories of websites</w:t>
@@ -1301,7 +1300,7 @@
                 <w:noProof/>
                 <w:webHidden/>
               </w:rPr>
-              <w:instrText xml:space="preserve"> PAGEREF _Toc34380036 \h </w:instrText>
+              <w:instrText xml:space="preserve"> PAGEREF _Toc34409146 \h </w:instrText>
             </w:r>
             <w:r>
               <w:rPr>
@@ -1343,7 +1342,7 @@
               <w:noProof/>
             </w:rPr>
           </w:pPr>
-          <w:hyperlink w:anchor="_Toc34380037" w:history="1">
+          <w:hyperlink w:anchor="_Toc34409147" w:history="1">
             <w:r>
               <w:rPr>
                 <w:rStyle w:val="Hyperlink"/>
@@ -1370,7 +1369,7 @@
                 <w:noProof/>
                 <w:webHidden/>
               </w:rPr>
-              <w:instrText xml:space="preserve"> PAGEREF _Toc34380037 \h </w:instrText>
+              <w:instrText xml:space="preserve"> PAGEREF _Toc34409147 \h </w:instrText>
             </w:r>
             <w:r>
               <w:rPr>
@@ -1412,7 +1411,7 @@
               <w:noProof/>
             </w:rPr>
           </w:pPr>
-          <w:hyperlink w:anchor="_Toc34380038" w:history="1">
+          <w:hyperlink w:anchor="_Toc34409148" w:history="1">
             <w:r>
               <w:rPr>
                 <w:rStyle w:val="Hyperlink"/>
@@ -1439,7 +1438,7 @@
                 <w:noProof/>
                 <w:webHidden/>
               </w:rPr>
-              <w:instrText xml:space="preserve"> PAGEREF _Toc34380038 \h </w:instrText>
+              <w:instrText xml:space="preserve"> PAGEREF _Toc34409148 \h </w:instrText>
             </w:r>
             <w:r>
               <w:rPr>
@@ -1481,7 +1480,7 @@
               <w:noProof/>
             </w:rPr>
           </w:pPr>
-          <w:hyperlink w:anchor="_Toc34380039" w:history="1">
+          <w:hyperlink w:anchor="_Toc34409149" w:history="1">
             <w:r>
               <w:rPr>
                 <w:rStyle w:val="Hyperlink"/>
@@ -1508,7 +1507,7 @@
                 <w:noProof/>
                 <w:webHidden/>
               </w:rPr>
-              <w:instrText xml:space="preserve"> PAGEREF _Toc34380039 \h </w:instrText>
+              <w:instrText xml:space="preserve"> PAGEREF _Toc34409149 \h </w:instrText>
             </w:r>
             <w:r>
               <w:rPr>
@@ -1550,7 +1549,7 @@
               <w:noProof/>
             </w:rPr>
           </w:pPr>
-          <w:hyperlink w:anchor="_Toc34380040" w:history="1">
+          <w:hyperlink w:anchor="_Toc34409150" w:history="1">
             <w:r>
               <w:rPr>
                 <w:rStyle w:val="Hyperlink"/>
@@ -1577,7 +1576,7 @@
                 <w:noProof/>
                 <w:webHidden/>
               </w:rPr>
-              <w:instrText xml:space="preserve"> PAGEREF _Toc34380040 \h </w:instrText>
+              <w:instrText xml:space="preserve"> PAGEREF _Toc34409150 \h </w:instrText>
             </w:r>
             <w:r>
               <w:rPr>
@@ -1619,7 +1618,7 @@
               <w:noProof/>
             </w:rPr>
           </w:pPr>
-          <w:hyperlink w:anchor="_Toc34380041" w:history="1">
+          <w:hyperlink w:anchor="_Toc34409151" w:history="1">
             <w:r>
               <w:rPr>
                 <w:rStyle w:val="Hyperlink"/>
@@ -1646,7 +1645,7 @@
                 <w:noProof/>
                 <w:webHidden/>
               </w:rPr>
-              <w:instrText xml:space="preserve"> PAGEREF _Toc34380041 \h </w:instrText>
+              <w:instrText xml:space="preserve"> PAGEREF _Toc34409151 \h </w:instrText>
             </w:r>
             <w:r>
               <w:rPr>
@@ -1688,7 +1687,7 @@
               <w:noProof/>
             </w:rPr>
           </w:pPr>
-          <w:hyperlink w:anchor="_Toc34380042" w:history="1">
+          <w:hyperlink w:anchor="_Toc34409152" w:history="1">
             <w:r>
               <w:rPr>
                 <w:rStyle w:val="Hyperlink"/>
@@ -1715,7 +1714,7 @@
                 <w:noProof/>
                 <w:webHidden/>
               </w:rPr>
-              <w:instrText xml:space="preserve"> PAGEREF _Toc34380042 \h </w:instrText>
+              <w:instrText xml:space="preserve"> PAGEREF _Toc34409152 \h </w:instrText>
             </w:r>
             <w:r>
               <w:rPr>
@@ -1757,7 +1756,7 @@
               <w:noProof/>
             </w:rPr>
           </w:pPr>
-          <w:hyperlink w:anchor="_Toc34380043" w:history="1">
+          <w:hyperlink w:anchor="_Toc34409153" w:history="1">
             <w:r>
               <w:rPr>
                 <w:rStyle w:val="Hyperlink"/>
@@ -1785,7 +1784,7 @@
                 <w:noProof/>
                 <w:webHidden/>
               </w:rPr>
-              <w:instrText xml:space="preserve"> PAGEREF _Toc34380043 \h </w:instrText>
+              <w:instrText xml:space="preserve"> PAGEREF _Toc34409153 \h </w:instrText>
             </w:r>
             <w:r>
               <w:rPr>
@@ -1827,7 +1826,7 @@
               <w:noProof/>
             </w:rPr>
           </w:pPr>
-          <w:hyperlink w:anchor="_Toc34380044" w:history="1">
+          <w:hyperlink w:anchor="_Toc34409154" w:history="1">
             <w:r>
               <w:rPr>
                 <w:rStyle w:val="Hyperlink"/>
@@ -1855,7 +1854,7 @@
                 <w:noProof/>
                 <w:webHidden/>
               </w:rPr>
-              <w:instrText xml:space="preserve"> PAGEREF _Toc34380044 \h </w:instrText>
+              <w:instrText xml:space="preserve"> PAGEREF _Toc34409154 \h </w:instrText>
             </w:r>
             <w:r>
               <w:rPr>
@@ -1897,7 +1896,7 @@
               <w:noProof/>
             </w:rPr>
           </w:pPr>
-          <w:hyperlink w:anchor="_Toc34380045" w:history="1">
+          <w:hyperlink w:anchor="_Toc34409155" w:history="1">
             <w:r>
               <w:rPr>
                 <w:rStyle w:val="Hyperlink"/>
@@ -1925,7 +1924,7 @@
                 <w:noProof/>
                 <w:webHidden/>
               </w:rPr>
-              <w:instrText xml:space="preserve"> PAGEREF _Toc34380045 \h </w:instrText>
+              <w:instrText xml:space="preserve"> PAGEREF _Toc34409155 \h </w:instrText>
             </w:r>
             <w:r>
               <w:rPr>
@@ -1967,7 +1966,7 @@
               <w:noProof/>
             </w:rPr>
           </w:pPr>
-          <w:hyperlink w:anchor="_Toc34380046" w:history="1">
+          <w:hyperlink w:anchor="_Toc34409156" w:history="1">
             <w:r>
               <w:rPr>
                 <w:rStyle w:val="Hyperlink"/>
@@ -1995,7 +1994,7 @@
                 <w:noProof/>
                 <w:webHidden/>
               </w:rPr>
-              <w:instrText xml:space="preserve"> PAGEREF _Toc34380046 \h </w:instrText>
+              <w:instrText xml:space="preserve"> PAGEREF _Toc34409156 \h </w:instrText>
             </w:r>
             <w:r>
               <w:rPr>
@@ -2037,7 +2036,7 @@
               <w:noProof/>
             </w:rPr>
           </w:pPr>
-          <w:hyperlink w:anchor="_Toc34380047" w:history="1">
+          <w:hyperlink w:anchor="_Toc34409157" w:history="1">
             <w:r>
               <w:rPr>
                 <w:rStyle w:val="Hyperlink"/>
@@ -2065,7 +2064,7 @@
                 <w:noProof/>
                 <w:webHidden/>
               </w:rPr>
-              <w:instrText xml:space="preserve"> PAGEREF _Toc34380047 \h </w:instrText>
+              <w:instrText xml:space="preserve"> PAGEREF _Toc34409157 \h </w:instrText>
             </w:r>
             <w:r>
               <w:rPr>
@@ -2107,7 +2106,7 @@
               <w:noProof/>
             </w:rPr>
           </w:pPr>
-          <w:hyperlink w:anchor="_Toc34380048" w:history="1">
+          <w:hyperlink w:anchor="_Toc34409158" w:history="1">
             <w:r>
               <w:rPr>
                 <w:rStyle w:val="Hyperlink"/>
@@ -2135,7 +2134,7 @@
                 <w:noProof/>
                 <w:webHidden/>
               </w:rPr>
-              <w:instrText xml:space="preserve"> PAGEREF _Toc34380048 \h </w:instrText>
+              <w:instrText xml:space="preserve"> PAGEREF _Toc34409158 \h </w:instrText>
             </w:r>
             <w:r>
               <w:rPr>
@@ -2177,7 +2176,7 @@
               <w:noProof/>
             </w:rPr>
           </w:pPr>
-          <w:hyperlink w:anchor="_Toc34380049" w:history="1">
+          <w:hyperlink w:anchor="_Toc34409159" w:history="1">
             <w:r>
               <w:rPr>
                 <w:rStyle w:val="Hyperlink"/>
@@ -2206,7 +2205,7 @@
                 <w:noProof/>
                 <w:webHidden/>
               </w:rPr>
-              <w:instrText xml:space="preserve"> PAGEREF _Toc34380049 \h </w:instrText>
+              <w:instrText xml:space="preserve"> PAGEREF _Toc34409159 \h </w:instrText>
             </w:r>
             <w:r>
               <w:rPr>
@@ -2226,7 +2225,7 @@
                 <w:noProof/>
                 <w:webHidden/>
               </w:rPr>
-              <w:t>21</w:t>
+              <w:t>22</w:t>
             </w:r>
             <w:r>
               <w:rPr>
@@ -2248,7 +2247,7 @@
               <w:noProof/>
             </w:rPr>
           </w:pPr>
-          <w:hyperlink w:anchor="_Toc34380050" w:history="1">
+          <w:hyperlink w:anchor="_Toc34409160" w:history="1">
             <w:r>
               <w:rPr>
                 <w:rStyle w:val="Hyperlink"/>
@@ -2276,7 +2275,7 @@
                 <w:noProof/>
                 <w:webHidden/>
               </w:rPr>
-              <w:instrText xml:space="preserve"> PAGEREF _Toc34380050 \h </w:instrText>
+              <w:instrText xml:space="preserve"> PAGEREF _Toc34409160 \h </w:instrText>
             </w:r>
             <w:r>
               <w:rPr>
@@ -2296,7 +2295,7 @@
                 <w:noProof/>
                 <w:webHidden/>
               </w:rPr>
-              <w:t>21</w:t>
+              <w:t>22</w:t>
             </w:r>
             <w:r>
               <w:rPr>
@@ -2318,7 +2317,7 @@
               <w:noProof/>
             </w:rPr>
           </w:pPr>
-          <w:hyperlink w:anchor="_Toc34380051" w:history="1">
+          <w:hyperlink w:anchor="_Toc34409161" w:history="1">
             <w:r>
               <w:rPr>
                 <w:rStyle w:val="Hyperlink"/>
@@ -2346,7 +2345,7 @@
                 <w:noProof/>
                 <w:webHidden/>
               </w:rPr>
-              <w:instrText xml:space="preserve"> PAGEREF _Toc34380051 \h </w:instrText>
+              <w:instrText xml:space="preserve"> PAGEREF _Toc34409161 \h </w:instrText>
             </w:r>
             <w:r>
               <w:rPr>
@@ -2366,7 +2365,7 @@
                 <w:noProof/>
                 <w:webHidden/>
               </w:rPr>
-              <w:t>21</w:t>
+              <w:t>22</w:t>
             </w:r>
             <w:r>
               <w:rPr>
@@ -2388,7 +2387,7 @@
               <w:noProof/>
             </w:rPr>
           </w:pPr>
-          <w:hyperlink w:anchor="_Toc34380052" w:history="1">
+          <w:hyperlink w:anchor="_Toc34409162" w:history="1">
             <w:r>
               <w:rPr>
                 <w:rStyle w:val="Hyperlink"/>
@@ -2416,7 +2415,7 @@
                 <w:noProof/>
                 <w:webHidden/>
               </w:rPr>
-              <w:instrText xml:space="preserve"> PAGEREF _Toc34380052 \h </w:instrText>
+              <w:instrText xml:space="preserve"> PAGEREF _Toc34409162 \h </w:instrText>
             </w:r>
             <w:r>
               <w:rPr>
@@ -2436,7 +2435,7 @@
                 <w:noProof/>
                 <w:webHidden/>
               </w:rPr>
-              <w:t>21</w:t>
+              <w:t>22</w:t>
             </w:r>
             <w:r>
               <w:rPr>
@@ -2458,7 +2457,7 @@
               <w:noProof/>
             </w:rPr>
           </w:pPr>
-          <w:hyperlink w:anchor="_Toc34380053" w:history="1">
+          <w:hyperlink w:anchor="_Toc34409163" w:history="1">
             <w:r>
               <w:rPr>
                 <w:rStyle w:val="Hyperlink"/>
@@ -2487,7 +2486,7 @@
                 <w:noProof/>
                 <w:webHidden/>
               </w:rPr>
-              <w:instrText xml:space="preserve"> PAGEREF _Toc34380053 \h </w:instrText>
+              <w:instrText xml:space="preserve"> PAGEREF _Toc34409163 \h </w:instrText>
             </w:r>
             <w:r>
               <w:rPr>
@@ -2529,7 +2528,7 @@
               <w:noProof/>
             </w:rPr>
           </w:pPr>
-          <w:hyperlink w:anchor="_Toc34380054" w:history="1">
+          <w:hyperlink w:anchor="_Toc34409164" w:history="1">
             <w:r>
               <w:rPr>
                 <w:rStyle w:val="Hyperlink"/>
@@ -2557,7 +2556,7 @@
                 <w:noProof/>
                 <w:webHidden/>
               </w:rPr>
-              <w:instrText xml:space="preserve"> PAGEREF _Toc34380054 \h </w:instrText>
+              <w:instrText xml:space="preserve"> PAGEREF _Toc34409164 \h </w:instrText>
             </w:r>
             <w:r>
               <w:rPr>
@@ -2599,7 +2598,7 @@
               <w:noProof/>
             </w:rPr>
           </w:pPr>
-          <w:hyperlink w:anchor="_Toc34380055" w:history="1">
+          <w:hyperlink w:anchor="_Toc34409165" w:history="1">
             <w:r>
               <w:rPr>
                 <w:rStyle w:val="Hyperlink"/>
@@ -2626,7 +2625,7 @@
                 <w:noProof/>
                 <w:webHidden/>
               </w:rPr>
-              <w:instrText xml:space="preserve"> PAGEREF _Toc34380055 \h </w:instrText>
+              <w:instrText xml:space="preserve"> PAGEREF _Toc34409165 \h </w:instrText>
             </w:r>
             <w:r>
               <w:rPr>
@@ -2646,7 +2645,7 @@
                 <w:noProof/>
                 <w:webHidden/>
               </w:rPr>
-              <w:t>22</w:t>
+              <w:t>23</w:t>
             </w:r>
             <w:r>
               <w:rPr>
@@ -2668,7 +2667,7 @@
               <w:noProof/>
             </w:rPr>
           </w:pPr>
-          <w:hyperlink w:anchor="_Toc34380056" w:history="1">
+          <w:hyperlink w:anchor="_Toc34409166" w:history="1">
             <w:r>
               <w:rPr>
                 <w:rStyle w:val="Hyperlink"/>
@@ -2695,7 +2694,7 @@
                 <w:noProof/>
                 <w:webHidden/>
               </w:rPr>
-              <w:instrText xml:space="preserve"> PAGEREF _Toc34380056 \h </w:instrText>
+              <w:instrText xml:space="preserve"> PAGEREF _Toc34409166 \h </w:instrText>
             </w:r>
             <w:r>
               <w:rPr>
@@ -2737,7 +2736,7 @@
               <w:noProof/>
             </w:rPr>
           </w:pPr>
-          <w:hyperlink w:anchor="_Toc34380057" w:history="1">
+          <w:hyperlink w:anchor="_Toc34409167" w:history="1">
             <w:r>
               <w:rPr>
                 <w:rStyle w:val="Hyperlink"/>
@@ -2764,7 +2763,7 @@
                 <w:noProof/>
                 <w:webHidden/>
               </w:rPr>
-              <w:instrText xml:space="preserve"> PAGEREF _Toc34380057 \h </w:instrText>
+              <w:instrText xml:space="preserve"> PAGEREF _Toc34409167 \h </w:instrText>
             </w:r>
             <w:r>
               <w:rPr>
@@ -2784,7 +2783,7 @@
                 <w:noProof/>
                 <w:webHidden/>
               </w:rPr>
-              <w:t>25</w:t>
+              <w:t>26</w:t>
             </w:r>
             <w:r>
               <w:rPr>
@@ -2856,7 +2855,7 @@
           <w:sz w:val="48"/>
         </w:rPr>
       </w:pPr>
-      <w:bookmarkStart w:id="1" w:name="_Toc34380024"/>
+      <w:bookmarkStart w:id="2" w:name="_Toc34409134"/>
       <w:r>
         <w:rPr>
           <w:shd w:val="clear" w:color="auto" w:fill="FFFFFF"/>
@@ -2871,7 +2870,7 @@
         <w:t>istory of the internet</w:t>
       </w:r>
       <w:bookmarkEnd w:id="0"/>
-      <w:bookmarkEnd w:id="1"/>
+      <w:bookmarkEnd w:id="2"/>
     </w:p>
     <w:p>
       <w:pPr>
@@ -3382,14 +3381,14 @@
         <w:pStyle w:val="Heading2"/>
         <w:ind w:firstLine="720"/>
       </w:pPr>
-      <w:bookmarkStart w:id="2" w:name="_Toc34379858"/>
-      <w:bookmarkStart w:id="3" w:name="_Toc34380025"/>
+      <w:bookmarkStart w:id="3" w:name="_Toc34379858"/>
+      <w:bookmarkStart w:id="4" w:name="_Toc34409135"/>
       <w:r>
         <w:lastRenderedPageBreak/>
         <w:t>Dial-up Modem</w:t>
       </w:r>
-      <w:bookmarkEnd w:id="2"/>
       <w:bookmarkEnd w:id="3"/>
+      <w:bookmarkEnd w:id="4"/>
       <w:r>
         <w:t xml:space="preserve"> </w:t>
       </w:r>
@@ -3488,16 +3487,16 @@
           <w:shd w:val="clear" w:color="auto" w:fill="FFFFFF"/>
         </w:rPr>
       </w:pPr>
-      <w:bookmarkStart w:id="4" w:name="_Toc34379859"/>
-      <w:bookmarkStart w:id="5" w:name="_Toc34380026"/>
+      <w:bookmarkStart w:id="5" w:name="_Toc34379859"/>
+      <w:bookmarkStart w:id="6" w:name="_Toc34409136"/>
       <w:r>
         <w:rPr>
           <w:shd w:val="clear" w:color="auto" w:fill="FFFFFF"/>
         </w:rPr>
         <w:t>TCP/IP</w:t>
       </w:r>
-      <w:bookmarkEnd w:id="4"/>
       <w:bookmarkEnd w:id="5"/>
+      <w:bookmarkEnd w:id="6"/>
     </w:p>
     <w:p>
       <w:pPr>
@@ -3654,16 +3653,16 @@
           <w:shd w:val="clear" w:color="auto" w:fill="FFFFFF"/>
         </w:rPr>
       </w:pPr>
-      <w:bookmarkStart w:id="6" w:name="_Toc34379860"/>
-      <w:bookmarkStart w:id="7" w:name="_Toc34380027"/>
+      <w:bookmarkStart w:id="7" w:name="_Toc34379860"/>
+      <w:bookmarkStart w:id="8" w:name="_Toc34409137"/>
       <w:r>
         <w:rPr>
           <w:shd w:val="clear" w:color="auto" w:fill="FFFFFF"/>
         </w:rPr>
         <w:t>World Wide Web</w:t>
       </w:r>
-      <w:bookmarkEnd w:id="6"/>
       <w:bookmarkEnd w:id="7"/>
+      <w:bookmarkEnd w:id="8"/>
     </w:p>
     <w:p>
       <w:pPr>
@@ -3790,16 +3789,16 @@
           <w:shd w:val="clear" w:color="auto" w:fill="F9F9F9"/>
         </w:rPr>
       </w:pPr>
-      <w:bookmarkStart w:id="8" w:name="_Toc34379861"/>
-      <w:bookmarkStart w:id="9" w:name="_Toc34380028"/>
+      <w:bookmarkStart w:id="9" w:name="_Toc34379861"/>
+      <w:bookmarkStart w:id="10" w:name="_Toc34409138"/>
       <w:r>
         <w:rPr>
           <w:shd w:val="clear" w:color="auto" w:fill="F9F9F9"/>
         </w:rPr>
         <w:t>Broadband</w:t>
       </w:r>
-      <w:bookmarkEnd w:id="8"/>
       <w:bookmarkEnd w:id="9"/>
+      <w:bookmarkEnd w:id="10"/>
     </w:p>
     <w:p>
       <w:pPr>
@@ -3980,16 +3979,16 @@
           <w:shd w:val="clear" w:color="auto" w:fill="F9F9F9"/>
         </w:rPr>
       </w:pPr>
-      <w:bookmarkStart w:id="10" w:name="_Toc34379862"/>
-      <w:bookmarkStart w:id="11" w:name="_Toc34380029"/>
+      <w:bookmarkStart w:id="11" w:name="_Toc34379862"/>
+      <w:bookmarkStart w:id="12" w:name="_Toc34409139"/>
       <w:r>
         <w:rPr>
           <w:shd w:val="clear" w:color="auto" w:fill="F9F9F9"/>
         </w:rPr>
         <w:t>Cellular Data</w:t>
       </w:r>
-      <w:bookmarkEnd w:id="10"/>
       <w:bookmarkEnd w:id="11"/>
+      <w:bookmarkEnd w:id="12"/>
     </w:p>
     <w:p>
       <w:pPr>
@@ -4190,13 +4189,13 @@
       <w:pPr>
         <w:pStyle w:val="Heading1"/>
       </w:pPr>
-      <w:bookmarkStart w:id="12" w:name="_Toc34379863"/>
-      <w:bookmarkStart w:id="13" w:name="_Toc34380030"/>
+      <w:bookmarkStart w:id="13" w:name="_Toc34379863"/>
+      <w:bookmarkStart w:id="14" w:name="_Toc34409140"/>
       <w:r>
         <w:t>Evolution of websites over the years</w:t>
       </w:r>
-      <w:bookmarkEnd w:id="12"/>
       <w:bookmarkEnd w:id="13"/>
+      <w:bookmarkEnd w:id="14"/>
     </w:p>
     <w:p>
       <w:pPr>
@@ -4207,8 +4206,8 @@
           <w:szCs w:val="36"/>
         </w:rPr>
       </w:pPr>
-      <w:bookmarkStart w:id="14" w:name="_Toc34379864"/>
-      <w:bookmarkStart w:id="15" w:name="_Toc34380031"/>
+      <w:bookmarkStart w:id="15" w:name="_Toc34379864"/>
+      <w:bookmarkStart w:id="16" w:name="_Toc34409141"/>
       <w:r>
         <w:rPr>
           <w:sz w:val="36"/>
@@ -4216,8 +4215,8 @@
         </w:rPr>
         <w:t>Wikipedia</w:t>
       </w:r>
-      <w:bookmarkEnd w:id="14"/>
       <w:bookmarkEnd w:id="15"/>
+      <w:bookmarkEnd w:id="16"/>
       <w:r>
         <w:rPr>
           <w:sz w:val="36"/>
@@ -4783,8 +4782,8 @@
           <w:szCs w:val="36"/>
         </w:rPr>
       </w:pPr>
-      <w:bookmarkStart w:id="16" w:name="_Toc34379865"/>
-      <w:bookmarkStart w:id="17" w:name="_Toc34380032"/>
+      <w:bookmarkStart w:id="17" w:name="_Toc34379865"/>
+      <w:bookmarkStart w:id="18" w:name="_Toc34409142"/>
       <w:r>
         <w:rPr>
           <w:sz w:val="36"/>
@@ -4792,8 +4791,8 @@
         </w:rPr>
         <w:t>Amazon</w:t>
       </w:r>
-      <w:bookmarkEnd w:id="16"/>
       <w:bookmarkEnd w:id="17"/>
+      <w:bookmarkEnd w:id="18"/>
       <w:r>
         <w:rPr>
           <w:sz w:val="36"/>
@@ -5533,8 +5532,8 @@
         <w:pStyle w:val="Heading2"/>
         <w:jc w:val="both"/>
       </w:pPr>
-      <w:bookmarkStart w:id="18" w:name="_Toc34379866"/>
-      <w:bookmarkStart w:id="19" w:name="_Toc34380033"/>
+      <w:bookmarkStart w:id="19" w:name="_Toc34379866"/>
+      <w:bookmarkStart w:id="20" w:name="_Toc34409143"/>
       <w:r>
         <w:rPr>
           <w:sz w:val="36"/>
@@ -5543,8 +5542,8 @@
         <w:lastRenderedPageBreak/>
         <w:t>Google</w:t>
       </w:r>
-      <w:bookmarkEnd w:id="18"/>
       <w:bookmarkEnd w:id="19"/>
+      <w:bookmarkEnd w:id="20"/>
     </w:p>
     <w:p>
       <w:pPr>
@@ -6287,8 +6286,8 @@
           <w:szCs w:val="36"/>
         </w:rPr>
       </w:pPr>
-      <w:bookmarkStart w:id="20" w:name="_Toc34379867"/>
-      <w:bookmarkStart w:id="21" w:name="_Toc34380034"/>
+      <w:bookmarkStart w:id="21" w:name="_Toc34379867"/>
+      <w:bookmarkStart w:id="22" w:name="_Toc34409144"/>
       <w:r>
         <w:rPr>
           <w:sz w:val="36"/>
@@ -6296,8 +6295,8 @@
         </w:rPr>
         <w:t>LinkedIn</w:t>
       </w:r>
-      <w:bookmarkEnd w:id="20"/>
       <w:bookmarkEnd w:id="21"/>
+      <w:bookmarkEnd w:id="22"/>
     </w:p>
     <w:p>
       <w:pPr>
@@ -6995,16 +6994,16 @@
           <w:sz w:val="36"/>
         </w:rPr>
       </w:pPr>
-      <w:bookmarkStart w:id="22" w:name="_Toc34379868"/>
-      <w:bookmarkStart w:id="23" w:name="_Toc34380035"/>
+      <w:bookmarkStart w:id="23" w:name="_Toc34379868"/>
+      <w:bookmarkStart w:id="24" w:name="_Toc34409145"/>
       <w:r>
         <w:rPr>
           <w:sz w:val="36"/>
         </w:rPr>
         <w:t>GitHub</w:t>
       </w:r>
-      <w:bookmarkEnd w:id="22"/>
       <w:bookmarkEnd w:id="23"/>
+      <w:bookmarkEnd w:id="24"/>
     </w:p>
     <w:p>
       <w:pPr>
@@ -7752,14 +7751,14 @@
       <w:pPr>
         <w:pStyle w:val="Heading1"/>
       </w:pPr>
-      <w:bookmarkStart w:id="24" w:name="_Toc34379869"/>
-      <w:bookmarkStart w:id="25" w:name="_Toc34380036"/>
+      <w:bookmarkStart w:id="25" w:name="_Toc34379869"/>
+      <w:bookmarkStart w:id="26" w:name="_Toc34409146"/>
       <w:r>
         <w:lastRenderedPageBreak/>
         <w:t>Categories of websites</w:t>
       </w:r>
-      <w:bookmarkEnd w:id="24"/>
       <w:bookmarkEnd w:id="25"/>
+      <w:bookmarkEnd w:id="26"/>
     </w:p>
     <w:p>
       <w:pPr>
@@ -7770,8 +7769,8 @@
           <w:szCs w:val="36"/>
         </w:rPr>
       </w:pPr>
-      <w:bookmarkStart w:id="26" w:name="_Toc34379870"/>
-      <w:bookmarkStart w:id="27" w:name="_Toc34380037"/>
+      <w:bookmarkStart w:id="27" w:name="_Toc34379870"/>
+      <w:bookmarkStart w:id="28" w:name="_Toc34409147"/>
       <w:r>
         <w:rPr>
           <w:sz w:val="36"/>
@@ -7779,8 +7778,8 @@
         </w:rPr>
         <w:t>Wiki</w:t>
       </w:r>
-      <w:bookmarkEnd w:id="26"/>
       <w:bookmarkEnd w:id="27"/>
+      <w:bookmarkEnd w:id="28"/>
       <w:r>
         <w:rPr>
           <w:sz w:val="36"/>
@@ -8206,8 +8205,8 @@
           <w:szCs w:val="36"/>
         </w:rPr>
       </w:pPr>
-      <w:bookmarkStart w:id="28" w:name="_Toc34379871"/>
-      <w:bookmarkStart w:id="29" w:name="_Toc34380038"/>
+      <w:bookmarkStart w:id="29" w:name="_Toc34379871"/>
+      <w:bookmarkStart w:id="30" w:name="_Toc34409148"/>
       <w:r>
         <w:rPr>
           <w:sz w:val="36"/>
@@ -8215,8 +8214,8 @@
         </w:rPr>
         <w:t>Portal Websites</w:t>
       </w:r>
-      <w:bookmarkEnd w:id="28"/>
       <w:bookmarkEnd w:id="29"/>
+      <w:bookmarkEnd w:id="30"/>
       <w:r>
         <w:rPr>
           <w:sz w:val="36"/>
@@ -8637,8 +8636,8 @@
           <w:szCs w:val="36"/>
         </w:rPr>
       </w:pPr>
-      <w:bookmarkStart w:id="30" w:name="_Toc34379872"/>
-      <w:bookmarkStart w:id="31" w:name="_Toc34380039"/>
+      <w:bookmarkStart w:id="31" w:name="_Toc34379872"/>
+      <w:bookmarkStart w:id="32" w:name="_Toc34409149"/>
       <w:r>
         <w:rPr>
           <w:sz w:val="36"/>
@@ -8646,8 +8645,8 @@
         </w:rPr>
         <w:t>News</w:t>
       </w:r>
-      <w:bookmarkEnd w:id="30"/>
       <w:bookmarkEnd w:id="31"/>
+      <w:bookmarkEnd w:id="32"/>
       <w:r>
         <w:rPr>
           <w:sz w:val="36"/>
@@ -9380,8 +9379,8 @@
           <w:szCs w:val="36"/>
         </w:rPr>
       </w:pPr>
-      <w:bookmarkStart w:id="32" w:name="_Toc34379873"/>
-      <w:bookmarkStart w:id="33" w:name="_Toc34380040"/>
+      <w:bookmarkStart w:id="33" w:name="_Toc34379873"/>
+      <w:bookmarkStart w:id="34" w:name="_Toc34409150"/>
       <w:r>
         <w:rPr>
           <w:sz w:val="36"/>
@@ -9389,8 +9388,8 @@
         </w:rPr>
         <w:t>Educational</w:t>
       </w:r>
-      <w:bookmarkEnd w:id="32"/>
       <w:bookmarkEnd w:id="33"/>
+      <w:bookmarkEnd w:id="34"/>
     </w:p>
     <w:p>
       <w:pPr>
@@ -10000,8 +9999,8 @@
           <w:szCs w:val="36"/>
         </w:rPr>
       </w:pPr>
-      <w:bookmarkStart w:id="34" w:name="_Toc34379874"/>
-      <w:bookmarkStart w:id="35" w:name="_Toc34380041"/>
+      <w:bookmarkStart w:id="35" w:name="_Toc34379874"/>
+      <w:bookmarkStart w:id="36" w:name="_Toc34409151"/>
       <w:r>
         <w:rPr>
           <w:sz w:val="36"/>
@@ -10010,8 +10009,8 @@
         <w:lastRenderedPageBreak/>
         <w:t>Social network</w:t>
       </w:r>
-      <w:bookmarkEnd w:id="34"/>
       <w:bookmarkEnd w:id="35"/>
+      <w:bookmarkEnd w:id="36"/>
     </w:p>
     <w:p>
       <w:pPr>
@@ -11109,8 +11108,8 @@
           <w:szCs w:val="36"/>
         </w:rPr>
       </w:pPr>
-      <w:bookmarkStart w:id="36" w:name="_Toc34379875"/>
-      <w:bookmarkStart w:id="37" w:name="_Toc34380042"/>
+      <w:bookmarkStart w:id="37" w:name="_Toc34379875"/>
+      <w:bookmarkStart w:id="38" w:name="_Toc34409152"/>
       <w:r>
         <w:rPr>
           <w:sz w:val="36"/>
@@ -11118,8 +11117,8 @@
         </w:rPr>
         <w:t>Personal Websites</w:t>
       </w:r>
-      <w:bookmarkEnd w:id="36"/>
       <w:bookmarkEnd w:id="37"/>
+      <w:bookmarkEnd w:id="38"/>
     </w:p>
     <w:p>
       <w:pPr>
@@ -11680,8 +11679,8 @@
           <w:shd w:val="clear" w:color="auto" w:fill="FFFFFF"/>
         </w:rPr>
       </w:pPr>
-      <w:bookmarkStart w:id="38" w:name="_Toc34379876"/>
-      <w:bookmarkStart w:id="39" w:name="_Toc34380043"/>
+      <w:bookmarkStart w:id="39" w:name="_Toc34379876"/>
+      <w:bookmarkStart w:id="40" w:name="_Toc34409153"/>
       <w:r>
         <w:rPr>
           <w:sz w:val="36"/>
@@ -11690,8 +11689,8 @@
         </w:rPr>
         <w:t>Entertainment Websites</w:t>
       </w:r>
-      <w:bookmarkEnd w:id="38"/>
       <w:bookmarkEnd w:id="39"/>
+      <w:bookmarkEnd w:id="40"/>
     </w:p>
     <w:p>
       <w:pPr>
@@ -12240,8 +12239,8 @@
           <w:shd w:val="clear" w:color="auto" w:fill="FFFFFF"/>
         </w:rPr>
       </w:pPr>
-      <w:bookmarkStart w:id="40" w:name="_Toc34379877"/>
-      <w:bookmarkStart w:id="41" w:name="_Toc34380044"/>
+      <w:bookmarkStart w:id="41" w:name="_Toc34379877"/>
+      <w:bookmarkStart w:id="42" w:name="_Toc34409154"/>
       <w:r>
         <w:rPr>
           <w:sz w:val="36"/>
@@ -12250,8 +12249,8 @@
         </w:rPr>
         <w:t>Blog</w:t>
       </w:r>
-      <w:bookmarkEnd w:id="40"/>
       <w:bookmarkEnd w:id="41"/>
+      <w:bookmarkEnd w:id="42"/>
       <w:r>
         <w:rPr>
           <w:sz w:val="36"/>
@@ -12690,8 +12689,8 @@
           <w:shd w:val="clear" w:color="auto" w:fill="FFFFFF"/>
         </w:rPr>
       </w:pPr>
-      <w:bookmarkStart w:id="42" w:name="_Toc34379878"/>
-      <w:bookmarkStart w:id="43" w:name="_Toc34380045"/>
+      <w:bookmarkStart w:id="43" w:name="_Toc34379878"/>
+      <w:bookmarkStart w:id="44" w:name="_Toc34409155"/>
       <w:r>
         <w:rPr>
           <w:sz w:val="36"/>
@@ -12700,8 +12699,8 @@
         </w:rPr>
         <w:t>Informational Website</w:t>
       </w:r>
-      <w:bookmarkEnd w:id="42"/>
       <w:bookmarkEnd w:id="43"/>
+      <w:bookmarkEnd w:id="44"/>
     </w:p>
     <w:p>
       <w:pPr>
@@ -13134,8 +13133,8 @@
           <w:shd w:val="clear" w:color="auto" w:fill="FFFFFF"/>
         </w:rPr>
       </w:pPr>
-      <w:bookmarkStart w:id="44" w:name="_Toc34379879"/>
-      <w:bookmarkStart w:id="45" w:name="_Toc34380046"/>
+      <w:bookmarkStart w:id="45" w:name="_Toc34379879"/>
+      <w:bookmarkStart w:id="46" w:name="_Toc34409156"/>
       <w:r>
         <w:rPr>
           <w:sz w:val="36"/>
@@ -13144,8 +13143,8 @@
         </w:rPr>
         <w:t>Business/marketing website</w:t>
       </w:r>
-      <w:bookmarkEnd w:id="44"/>
       <w:bookmarkEnd w:id="45"/>
+      <w:bookmarkEnd w:id="46"/>
     </w:p>
     <w:p>
       <w:pPr>
@@ -13688,8 +13687,8 @@
           <w:shd w:val="clear" w:color="auto" w:fill="FFFFFF"/>
         </w:rPr>
       </w:pPr>
-      <w:bookmarkStart w:id="46" w:name="_Toc34379880"/>
-      <w:bookmarkStart w:id="47" w:name="_Toc34380047"/>
+      <w:bookmarkStart w:id="47" w:name="_Toc34379880"/>
+      <w:bookmarkStart w:id="48" w:name="_Toc34409157"/>
       <w:r>
         <w:rPr>
           <w:sz w:val="36"/>
@@ -13699,8 +13698,8 @@
         <w:lastRenderedPageBreak/>
         <w:t>Advocacy</w:t>
       </w:r>
-      <w:bookmarkEnd w:id="46"/>
       <w:bookmarkEnd w:id="47"/>
+      <w:bookmarkEnd w:id="48"/>
     </w:p>
     <w:p>
       <w:pPr>
@@ -14146,8 +14145,8 @@
           <w:shd w:val="clear" w:color="auto" w:fill="FFFFFF"/>
         </w:rPr>
       </w:pPr>
-      <w:bookmarkStart w:id="48" w:name="_Toc34379881"/>
-      <w:bookmarkStart w:id="49" w:name="_Toc34380048"/>
+      <w:bookmarkStart w:id="49" w:name="_Toc34379881"/>
+      <w:bookmarkStart w:id="50" w:name="_Toc34409158"/>
       <w:r>
         <w:rPr>
           <w:sz w:val="36"/>
@@ -14156,8 +14155,8 @@
         </w:rPr>
         <w:t>Content aggregator</w:t>
       </w:r>
-      <w:bookmarkEnd w:id="48"/>
       <w:bookmarkEnd w:id="49"/>
+      <w:bookmarkEnd w:id="50"/>
       <w:r>
         <w:rPr>
           <w:sz w:val="36"/>
@@ -14711,212 +14710,212 @@
         </w:rPr>
         <w:t xml:space="preserve"> </w:t>
       </w:r>
-      <w:bookmarkStart w:id="50" w:name="_Toc34379882"/>
-      <w:bookmarkStart w:id="51" w:name="_Toc34380049"/>
-    </w:p>
-    <w:p>
-      <w:pPr>
-        <w:spacing w:line="360" w:lineRule="auto"/>
-        <w:jc w:val="both"/>
-        <w:rPr>
-          <w:rFonts w:ascii="Times New Roman" w:hAnsi="Times New Roman" w:cs="Times New Roman"/>
-          <w:sz w:val="24"/>
-          <w:szCs w:val="24"/>
-          <w:shd w:val="clear" w:color="auto" w:fill="FFFFFF"/>
-        </w:rPr>
-      </w:pPr>
-    </w:p>
-    <w:p>
-      <w:pPr>
-        <w:spacing w:line="360" w:lineRule="auto"/>
-        <w:jc w:val="both"/>
-        <w:rPr>
-          <w:rFonts w:ascii="Times New Roman" w:hAnsi="Times New Roman" w:cs="Times New Roman"/>
-          <w:sz w:val="24"/>
-          <w:szCs w:val="24"/>
-          <w:shd w:val="clear" w:color="auto" w:fill="FFFFFF"/>
-        </w:rPr>
-      </w:pPr>
-    </w:p>
-    <w:p>
-      <w:pPr>
-        <w:spacing w:line="360" w:lineRule="auto"/>
-        <w:jc w:val="both"/>
-        <w:rPr>
-          <w:rFonts w:ascii="Times New Roman" w:hAnsi="Times New Roman" w:cs="Times New Roman"/>
-          <w:sz w:val="24"/>
-          <w:szCs w:val="24"/>
-          <w:shd w:val="clear" w:color="auto" w:fill="FFFFFF"/>
-        </w:rPr>
-      </w:pPr>
-    </w:p>
-    <w:p>
-      <w:pPr>
-        <w:spacing w:line="360" w:lineRule="auto"/>
-        <w:jc w:val="both"/>
-        <w:rPr>
-          <w:rFonts w:ascii="Times New Roman" w:hAnsi="Times New Roman" w:cs="Times New Roman"/>
-          <w:sz w:val="24"/>
-          <w:szCs w:val="24"/>
-          <w:shd w:val="clear" w:color="auto" w:fill="FFFFFF"/>
-        </w:rPr>
-      </w:pPr>
-    </w:p>
-    <w:p>
-      <w:pPr>
-        <w:spacing w:line="360" w:lineRule="auto"/>
-        <w:jc w:val="both"/>
-        <w:rPr>
-          <w:rFonts w:ascii="Times New Roman" w:hAnsi="Times New Roman" w:cs="Times New Roman"/>
-          <w:sz w:val="24"/>
-          <w:szCs w:val="24"/>
-          <w:shd w:val="clear" w:color="auto" w:fill="FFFFFF"/>
-        </w:rPr>
-      </w:pPr>
-    </w:p>
-    <w:p>
-      <w:pPr>
-        <w:spacing w:line="360" w:lineRule="auto"/>
-        <w:jc w:val="both"/>
-        <w:rPr>
-          <w:rFonts w:ascii="Times New Roman" w:hAnsi="Times New Roman" w:cs="Times New Roman"/>
-          <w:sz w:val="24"/>
-          <w:szCs w:val="24"/>
-          <w:shd w:val="clear" w:color="auto" w:fill="FFFFFF"/>
-        </w:rPr>
-      </w:pPr>
-    </w:p>
-    <w:p>
-      <w:pPr>
-        <w:spacing w:line="360" w:lineRule="auto"/>
-        <w:jc w:val="both"/>
-        <w:rPr>
-          <w:rFonts w:ascii="Times New Roman" w:hAnsi="Times New Roman" w:cs="Times New Roman"/>
-          <w:sz w:val="24"/>
-          <w:szCs w:val="24"/>
-          <w:shd w:val="clear" w:color="auto" w:fill="FFFFFF"/>
-        </w:rPr>
-      </w:pPr>
-    </w:p>
-    <w:p>
-      <w:pPr>
-        <w:spacing w:line="360" w:lineRule="auto"/>
-        <w:jc w:val="both"/>
-        <w:rPr>
-          <w:rFonts w:ascii="Times New Roman" w:hAnsi="Times New Roman" w:cs="Times New Roman"/>
-          <w:sz w:val="24"/>
-          <w:szCs w:val="24"/>
-          <w:shd w:val="clear" w:color="auto" w:fill="FFFFFF"/>
-        </w:rPr>
-      </w:pPr>
-    </w:p>
-    <w:p>
-      <w:pPr>
-        <w:spacing w:line="360" w:lineRule="auto"/>
-        <w:jc w:val="both"/>
-        <w:rPr>
-          <w:rFonts w:ascii="Times New Roman" w:hAnsi="Times New Roman" w:cs="Times New Roman"/>
-          <w:sz w:val="24"/>
-          <w:szCs w:val="24"/>
-          <w:shd w:val="clear" w:color="auto" w:fill="FFFFFF"/>
-        </w:rPr>
-      </w:pPr>
-    </w:p>
-    <w:p>
-      <w:pPr>
-        <w:spacing w:line="360" w:lineRule="auto"/>
-        <w:jc w:val="both"/>
-        <w:rPr>
-          <w:rFonts w:ascii="Times New Roman" w:hAnsi="Times New Roman" w:cs="Times New Roman"/>
-          <w:sz w:val="24"/>
-          <w:szCs w:val="24"/>
-          <w:shd w:val="clear" w:color="auto" w:fill="FFFFFF"/>
-        </w:rPr>
-      </w:pPr>
-    </w:p>
-    <w:p>
-      <w:pPr>
-        <w:spacing w:line="360" w:lineRule="auto"/>
-        <w:jc w:val="both"/>
-        <w:rPr>
-          <w:rFonts w:ascii="Times New Roman" w:hAnsi="Times New Roman" w:cs="Times New Roman"/>
-          <w:sz w:val="24"/>
-          <w:szCs w:val="24"/>
-          <w:shd w:val="clear" w:color="auto" w:fill="FFFFFF"/>
-        </w:rPr>
-      </w:pPr>
-    </w:p>
-    <w:p>
-      <w:pPr>
-        <w:spacing w:line="360" w:lineRule="auto"/>
-        <w:jc w:val="both"/>
-        <w:rPr>
-          <w:rFonts w:ascii="Times New Roman" w:hAnsi="Times New Roman" w:cs="Times New Roman"/>
-          <w:sz w:val="24"/>
-          <w:szCs w:val="24"/>
-          <w:shd w:val="clear" w:color="auto" w:fill="FFFFFF"/>
-        </w:rPr>
-      </w:pPr>
-    </w:p>
-    <w:p>
-      <w:pPr>
-        <w:spacing w:line="360" w:lineRule="auto"/>
-        <w:jc w:val="both"/>
-        <w:rPr>
-          <w:rFonts w:ascii="Times New Roman" w:hAnsi="Times New Roman" w:cs="Times New Roman"/>
-          <w:sz w:val="24"/>
-          <w:szCs w:val="24"/>
-          <w:shd w:val="clear" w:color="auto" w:fill="FFFFFF"/>
-        </w:rPr>
-      </w:pPr>
-    </w:p>
-    <w:p>
-      <w:pPr>
-        <w:spacing w:line="360" w:lineRule="auto"/>
-        <w:jc w:val="both"/>
-        <w:rPr>
-          <w:rFonts w:ascii="Times New Roman" w:hAnsi="Times New Roman" w:cs="Times New Roman"/>
-          <w:sz w:val="24"/>
-          <w:szCs w:val="24"/>
-          <w:shd w:val="clear" w:color="auto" w:fill="FFFFFF"/>
-        </w:rPr>
-      </w:pPr>
-    </w:p>
-    <w:p>
-      <w:pPr>
-        <w:spacing w:line="360" w:lineRule="auto"/>
-        <w:jc w:val="both"/>
-        <w:rPr>
-          <w:rFonts w:ascii="Times New Roman" w:hAnsi="Times New Roman" w:cs="Times New Roman"/>
-          <w:sz w:val="24"/>
-          <w:szCs w:val="24"/>
-          <w:shd w:val="clear" w:color="auto" w:fill="FFFFFF"/>
-        </w:rPr>
-      </w:pPr>
-    </w:p>
-    <w:p>
-      <w:pPr>
-        <w:spacing w:line="360" w:lineRule="auto"/>
-        <w:jc w:val="both"/>
-        <w:rPr>
-          <w:rFonts w:ascii="Times New Roman" w:hAnsi="Times New Roman" w:cs="Times New Roman"/>
-          <w:sz w:val="24"/>
-          <w:szCs w:val="24"/>
-          <w:shd w:val="clear" w:color="auto" w:fill="FFFFFF"/>
-        </w:rPr>
-      </w:pPr>
-    </w:p>
-    <w:p>
-      <w:pPr>
-        <w:spacing w:line="360" w:lineRule="auto"/>
-        <w:jc w:val="both"/>
-        <w:rPr>
-          <w:rFonts w:ascii="Times New Roman" w:hAnsi="Times New Roman" w:cs="Times New Roman"/>
-          <w:sz w:val="24"/>
-          <w:szCs w:val="24"/>
-          <w:shd w:val="clear" w:color="auto" w:fill="FFFFFF"/>
-        </w:rPr>
-      </w:pPr>
+      <w:bookmarkStart w:id="51" w:name="_Toc34379882"/>
+    </w:p>
+    <w:p>
+      <w:pPr>
+        <w:spacing w:line="360" w:lineRule="auto"/>
+        <w:jc w:val="both"/>
+        <w:rPr>
+          <w:rFonts w:ascii="Times New Roman" w:hAnsi="Times New Roman" w:cs="Times New Roman"/>
+          <w:sz w:val="24"/>
+          <w:szCs w:val="24"/>
+          <w:shd w:val="clear" w:color="auto" w:fill="FFFFFF"/>
+        </w:rPr>
+      </w:pPr>
+    </w:p>
+    <w:p>
+      <w:pPr>
+        <w:spacing w:line="360" w:lineRule="auto"/>
+        <w:jc w:val="both"/>
+        <w:rPr>
+          <w:rFonts w:ascii="Times New Roman" w:hAnsi="Times New Roman" w:cs="Times New Roman"/>
+          <w:sz w:val="24"/>
+          <w:szCs w:val="24"/>
+          <w:shd w:val="clear" w:color="auto" w:fill="FFFFFF"/>
+        </w:rPr>
+      </w:pPr>
+    </w:p>
+    <w:p>
+      <w:pPr>
+        <w:spacing w:line="360" w:lineRule="auto"/>
+        <w:jc w:val="both"/>
+        <w:rPr>
+          <w:rFonts w:ascii="Times New Roman" w:hAnsi="Times New Roman" w:cs="Times New Roman"/>
+          <w:sz w:val="24"/>
+          <w:szCs w:val="24"/>
+          <w:shd w:val="clear" w:color="auto" w:fill="FFFFFF"/>
+        </w:rPr>
+      </w:pPr>
+    </w:p>
+    <w:p>
+      <w:pPr>
+        <w:spacing w:line="360" w:lineRule="auto"/>
+        <w:jc w:val="both"/>
+        <w:rPr>
+          <w:rFonts w:ascii="Times New Roman" w:hAnsi="Times New Roman" w:cs="Times New Roman"/>
+          <w:sz w:val="24"/>
+          <w:szCs w:val="24"/>
+          <w:shd w:val="clear" w:color="auto" w:fill="FFFFFF"/>
+        </w:rPr>
+      </w:pPr>
+    </w:p>
+    <w:p>
+      <w:pPr>
+        <w:spacing w:line="360" w:lineRule="auto"/>
+        <w:jc w:val="both"/>
+        <w:rPr>
+          <w:rFonts w:ascii="Times New Roman" w:hAnsi="Times New Roman" w:cs="Times New Roman"/>
+          <w:sz w:val="24"/>
+          <w:szCs w:val="24"/>
+          <w:shd w:val="clear" w:color="auto" w:fill="FFFFFF"/>
+        </w:rPr>
+      </w:pPr>
+    </w:p>
+    <w:p>
+      <w:pPr>
+        <w:spacing w:line="360" w:lineRule="auto"/>
+        <w:jc w:val="both"/>
+        <w:rPr>
+          <w:rFonts w:ascii="Times New Roman" w:hAnsi="Times New Roman" w:cs="Times New Roman"/>
+          <w:sz w:val="24"/>
+          <w:szCs w:val="24"/>
+          <w:shd w:val="clear" w:color="auto" w:fill="FFFFFF"/>
+        </w:rPr>
+      </w:pPr>
+    </w:p>
+    <w:p>
+      <w:pPr>
+        <w:spacing w:line="360" w:lineRule="auto"/>
+        <w:jc w:val="both"/>
+        <w:rPr>
+          <w:rFonts w:ascii="Times New Roman" w:hAnsi="Times New Roman" w:cs="Times New Roman"/>
+          <w:sz w:val="24"/>
+          <w:szCs w:val="24"/>
+          <w:shd w:val="clear" w:color="auto" w:fill="FFFFFF"/>
+        </w:rPr>
+      </w:pPr>
+    </w:p>
+    <w:p>
+      <w:pPr>
+        <w:spacing w:line="360" w:lineRule="auto"/>
+        <w:jc w:val="both"/>
+        <w:rPr>
+          <w:rFonts w:ascii="Times New Roman" w:hAnsi="Times New Roman" w:cs="Times New Roman"/>
+          <w:sz w:val="24"/>
+          <w:szCs w:val="24"/>
+          <w:shd w:val="clear" w:color="auto" w:fill="FFFFFF"/>
+        </w:rPr>
+      </w:pPr>
+    </w:p>
+    <w:p>
+      <w:pPr>
+        <w:spacing w:line="360" w:lineRule="auto"/>
+        <w:jc w:val="both"/>
+        <w:rPr>
+          <w:rFonts w:ascii="Times New Roman" w:hAnsi="Times New Roman" w:cs="Times New Roman"/>
+          <w:sz w:val="24"/>
+          <w:szCs w:val="24"/>
+          <w:shd w:val="clear" w:color="auto" w:fill="FFFFFF"/>
+        </w:rPr>
+      </w:pPr>
+    </w:p>
+    <w:p>
+      <w:pPr>
+        <w:spacing w:line="360" w:lineRule="auto"/>
+        <w:jc w:val="both"/>
+        <w:rPr>
+          <w:rFonts w:ascii="Times New Roman" w:hAnsi="Times New Roman" w:cs="Times New Roman"/>
+          <w:sz w:val="24"/>
+          <w:szCs w:val="24"/>
+          <w:shd w:val="clear" w:color="auto" w:fill="FFFFFF"/>
+        </w:rPr>
+      </w:pPr>
+    </w:p>
+    <w:p>
+      <w:pPr>
+        <w:spacing w:line="360" w:lineRule="auto"/>
+        <w:jc w:val="both"/>
+        <w:rPr>
+          <w:rFonts w:ascii="Times New Roman" w:hAnsi="Times New Roman" w:cs="Times New Roman"/>
+          <w:sz w:val="24"/>
+          <w:szCs w:val="24"/>
+          <w:shd w:val="clear" w:color="auto" w:fill="FFFFFF"/>
+        </w:rPr>
+      </w:pPr>
+    </w:p>
+    <w:p>
+      <w:pPr>
+        <w:spacing w:line="360" w:lineRule="auto"/>
+        <w:jc w:val="both"/>
+        <w:rPr>
+          <w:rFonts w:ascii="Times New Roman" w:hAnsi="Times New Roman" w:cs="Times New Roman"/>
+          <w:sz w:val="24"/>
+          <w:szCs w:val="24"/>
+          <w:shd w:val="clear" w:color="auto" w:fill="FFFFFF"/>
+        </w:rPr>
+      </w:pPr>
+    </w:p>
+    <w:p>
+      <w:pPr>
+        <w:spacing w:line="360" w:lineRule="auto"/>
+        <w:jc w:val="both"/>
+        <w:rPr>
+          <w:rFonts w:ascii="Times New Roman" w:hAnsi="Times New Roman" w:cs="Times New Roman"/>
+          <w:sz w:val="24"/>
+          <w:szCs w:val="24"/>
+          <w:shd w:val="clear" w:color="auto" w:fill="FFFFFF"/>
+        </w:rPr>
+      </w:pPr>
+    </w:p>
+    <w:p>
+      <w:pPr>
+        <w:spacing w:line="360" w:lineRule="auto"/>
+        <w:jc w:val="both"/>
+        <w:rPr>
+          <w:rFonts w:ascii="Times New Roman" w:hAnsi="Times New Roman" w:cs="Times New Roman"/>
+          <w:sz w:val="24"/>
+          <w:szCs w:val="24"/>
+          <w:shd w:val="clear" w:color="auto" w:fill="FFFFFF"/>
+        </w:rPr>
+      </w:pPr>
+    </w:p>
+    <w:p>
+      <w:pPr>
+        <w:spacing w:line="360" w:lineRule="auto"/>
+        <w:jc w:val="both"/>
+        <w:rPr>
+          <w:rFonts w:ascii="Times New Roman" w:hAnsi="Times New Roman" w:cs="Times New Roman"/>
+          <w:sz w:val="24"/>
+          <w:szCs w:val="24"/>
+          <w:shd w:val="clear" w:color="auto" w:fill="FFFFFF"/>
+        </w:rPr>
+      </w:pPr>
+    </w:p>
+    <w:p>
+      <w:pPr>
+        <w:spacing w:line="360" w:lineRule="auto"/>
+        <w:jc w:val="both"/>
+        <w:rPr>
+          <w:rFonts w:ascii="Times New Roman" w:hAnsi="Times New Roman" w:cs="Times New Roman"/>
+          <w:sz w:val="24"/>
+          <w:szCs w:val="24"/>
+          <w:shd w:val="clear" w:color="auto" w:fill="FFFFFF"/>
+        </w:rPr>
+      </w:pPr>
+    </w:p>
+    <w:p>
+      <w:pPr>
+        <w:spacing w:line="360" w:lineRule="auto"/>
+        <w:jc w:val="both"/>
+        <w:rPr>
+          <w:rFonts w:ascii="Times New Roman" w:hAnsi="Times New Roman" w:cs="Times New Roman"/>
+          <w:sz w:val="24"/>
+          <w:szCs w:val="24"/>
+          <w:shd w:val="clear" w:color="auto" w:fill="FFFFFF"/>
+        </w:rPr>
+      </w:pPr>
+      <w:bookmarkStart w:id="52" w:name="_Toc34409159"/>
       <w:r>
         <w:rPr>
           <w:rStyle w:val="Heading1Char"/>
@@ -14928,8 +14927,8 @@
         <w:lastRenderedPageBreak/>
         <w:t>Guidelines to evaluate a website</w:t>
       </w:r>
-      <w:bookmarkEnd w:id="50"/>
       <w:bookmarkEnd w:id="51"/>
+      <w:bookmarkEnd w:id="52"/>
       <w:r>
         <w:rPr>
           <w:shd w:val="clear" w:color="auto" w:fill="FFFFFF"/>
@@ -14944,16 +14943,16 @@
           <w:shd w:val="clear" w:color="auto" w:fill="FFFFFF"/>
         </w:rPr>
       </w:pPr>
-      <w:bookmarkStart w:id="52" w:name="_Toc34379883"/>
-      <w:bookmarkStart w:id="53" w:name="_Toc34380050"/>
+      <w:bookmarkStart w:id="53" w:name="_Toc34379883"/>
+      <w:bookmarkStart w:id="54" w:name="_Toc34409160"/>
       <w:r>
         <w:rPr>
           <w:shd w:val="clear" w:color="auto" w:fill="FFFFFF"/>
         </w:rPr>
         <w:t>Authorship</w:t>
       </w:r>
-      <w:bookmarkEnd w:id="52"/>
       <w:bookmarkEnd w:id="53"/>
+      <w:bookmarkEnd w:id="54"/>
     </w:p>
     <w:p>
       <w:pPr>
@@ -15040,16 +15039,16 @@
           <w:shd w:val="clear" w:color="auto" w:fill="FFFFFF"/>
         </w:rPr>
       </w:pPr>
-      <w:bookmarkStart w:id="54" w:name="_Toc34379884"/>
-      <w:bookmarkStart w:id="55" w:name="_Toc34380051"/>
+      <w:bookmarkStart w:id="55" w:name="_Toc34379884"/>
+      <w:bookmarkStart w:id="56" w:name="_Toc34409161"/>
       <w:r>
         <w:rPr>
           <w:shd w:val="clear" w:color="auto" w:fill="FFFFFF"/>
         </w:rPr>
         <w:t>Purpose</w:t>
       </w:r>
-      <w:bookmarkEnd w:id="54"/>
       <w:bookmarkEnd w:id="55"/>
+      <w:bookmarkEnd w:id="56"/>
       <w:r>
         <w:rPr>
           <w:shd w:val="clear" w:color="auto" w:fill="FFFFFF"/>
@@ -15116,16 +15115,16 @@
           <w:shd w:val="clear" w:color="auto" w:fill="FFFFFF"/>
         </w:rPr>
       </w:pPr>
-      <w:bookmarkStart w:id="56" w:name="_Toc34379885"/>
-      <w:bookmarkStart w:id="57" w:name="_Toc34380052"/>
+      <w:bookmarkStart w:id="57" w:name="_Toc34379885"/>
+      <w:bookmarkStart w:id="58" w:name="_Toc34409162"/>
       <w:r>
         <w:rPr>
           <w:shd w:val="clear" w:color="auto" w:fill="FFFFFF"/>
         </w:rPr>
         <w:t>Functionality</w:t>
       </w:r>
-      <w:bookmarkEnd w:id="56"/>
       <w:bookmarkEnd w:id="57"/>
+      <w:bookmarkEnd w:id="58"/>
     </w:p>
     <w:p>
       <w:pPr>
@@ -15269,8 +15268,8 @@
           <w:shd w:val="clear" w:color="auto" w:fill="FFFFFF"/>
         </w:rPr>
       </w:pPr>
-      <w:bookmarkStart w:id="58" w:name="_Toc34379886"/>
-      <w:bookmarkStart w:id="59" w:name="_Toc34380053"/>
+      <w:bookmarkStart w:id="59" w:name="_Toc34379886"/>
+      <w:bookmarkStart w:id="60" w:name="_Toc34409163"/>
       <w:r>
         <w:rPr>
           <w:rFonts w:ascii="Times New Roman" w:hAnsi="Times New Roman" w:cs="Times New Roman"/>
@@ -15280,8 +15279,8 @@
         </w:rPr>
         <w:t>Content</w:t>
       </w:r>
-      <w:bookmarkEnd w:id="58"/>
       <w:bookmarkEnd w:id="59"/>
+      <w:bookmarkEnd w:id="60"/>
       <w:r>
         <w:rPr>
           <w:rFonts w:ascii="Times New Roman" w:hAnsi="Times New Roman" w:cs="Times New Roman"/>
@@ -15429,16 +15428,16 @@
           <w:shd w:val="clear" w:color="auto" w:fill="FFFFFF"/>
         </w:rPr>
       </w:pPr>
-      <w:bookmarkStart w:id="60" w:name="_Toc34379887"/>
-      <w:bookmarkStart w:id="61" w:name="_Toc34380054"/>
+      <w:bookmarkStart w:id="61" w:name="_Toc34379887"/>
+      <w:bookmarkStart w:id="62" w:name="_Toc34409164"/>
       <w:r>
         <w:rPr>
           <w:shd w:val="clear" w:color="auto" w:fill="FFFFFF"/>
         </w:rPr>
         <w:t>Design (UI)</w:t>
       </w:r>
-      <w:bookmarkEnd w:id="60"/>
       <w:bookmarkEnd w:id="61"/>
+      <w:bookmarkEnd w:id="62"/>
     </w:p>
     <w:p>
       <w:pPr>
@@ -15595,16 +15594,16 @@
           <w:sz w:val="48"/>
         </w:rPr>
       </w:pPr>
-      <w:bookmarkStart w:id="62" w:name="_Toc34379888"/>
-      <w:bookmarkStart w:id="63" w:name="_Toc34380055"/>
+      <w:bookmarkStart w:id="63" w:name="_Toc34379888"/>
+      <w:bookmarkStart w:id="64" w:name="_Toc34409165"/>
       <w:r>
         <w:rPr>
           <w:sz w:val="48"/>
         </w:rPr>
         <w:t>Addis Ababa University</w:t>
       </w:r>
-      <w:bookmarkEnd w:id="62"/>
       <w:bookmarkEnd w:id="63"/>
+      <w:bookmarkEnd w:id="64"/>
       <w:r>
         <w:rPr>
           <w:sz w:val="48"/>
@@ -16293,16 +16292,16 @@
           <w:sz w:val="48"/>
         </w:rPr>
       </w:pPr>
-      <w:bookmarkStart w:id="64" w:name="_Toc34379889"/>
-      <w:bookmarkStart w:id="65" w:name="_Toc34380056"/>
+      <w:bookmarkStart w:id="65" w:name="_Toc34379889"/>
+      <w:bookmarkStart w:id="66" w:name="_Toc34409166"/>
       <w:r>
         <w:rPr>
           <w:sz w:val="48"/>
         </w:rPr>
         <w:t>Kuraz Tech</w:t>
       </w:r>
-      <w:bookmarkEnd w:id="64"/>
       <w:bookmarkEnd w:id="65"/>
+      <w:bookmarkEnd w:id="66"/>
     </w:p>
     <w:p>
       <w:pPr>
@@ -16789,7 +16788,6 @@
       <w:pPr>
         <w:pStyle w:val="Heading1"/>
       </w:pPr>
-      <w:bookmarkStart w:id="66" w:name="_Toc34380057"/>
     </w:p>
     <w:p/>
     <w:p/>
@@ -16808,10 +16806,11 @@
       <w:pPr>
         <w:pStyle w:val="Heading1"/>
       </w:pPr>
+      <w:bookmarkStart w:id="67" w:name="_Toc34409167"/>
       <w:r>
         <w:t>References</w:t>
       </w:r>
-      <w:bookmarkEnd w:id="66"/>
+      <w:bookmarkEnd w:id="67"/>
     </w:p>
     <w:p>
       <w:r>
@@ -16902,8 +16901,6 @@
           <w:t>https://web.archive.org/</w:t>
         </w:r>
       </w:hyperlink>
-      <w:bookmarkStart w:id="67" w:name="_GoBack"/>
-      <w:bookmarkEnd w:id="67"/>
     </w:p>
     <w:p>
       <w:pPr>
@@ -16995,7 +16992,7 @@
           <w:rPr>
             <w:noProof/>
           </w:rPr>
-          <w:t>25</w:t>
+          <w:t>17</w:t>
         </w:r>
         <w:r>
           <w:rPr>
@@ -17065,7 +17062,7 @@
         <v:path o:extrusionok="f" gradientshapeok="t" o:connecttype="rect"/>
         <o:lock v:ext="edit" aspectratio="t"/>
       </v:shapetype>
-      <v:shape id="_x0000_i1310" type="#_x0000_t75" style="width:11.5pt;height:11.5pt" o:bullet="t">
+      <v:shape id="_x0000_i1311" type="#_x0000_t75" style="width:11.5pt;height:11.5pt" o:bullet="t">
         <v:imagedata r:id="rId1" o:title="mso4264"/>
       </v:shape>
     </w:pict>
@@ -20875,7 +20872,7 @@
 </file>
 
 <file path=customXml/itemProps1.xml><?xml version="1.0" encoding="utf-8"?>
-<ds:datastoreItem xmlns:ds="http://schemas.openxmlformats.org/officeDocument/2006/customXml" ds:itemID="{D4117B0F-4266-4648-A979-FDEC861EB100}">
+<ds:datastoreItem xmlns:ds="http://schemas.openxmlformats.org/officeDocument/2006/customXml" ds:itemID="{D94A2532-AD7E-48F9-ADF8-DB77FE8C569C}">
   <ds:schemaRefs>
     <ds:schemaRef ds:uri="http://schemas.openxmlformats.org/officeDocument/2006/bibliography"/>
   </ds:schemaRefs>

</xml_diff>